<commit_message>
Setup V1 format for report
</commit_message>
<xml_diff>
--- a/Report/COMP3110_Final_Report.docx
+++ b/Report/COMP3110_Final_Report.docx
@@ -5,42 +5,77 @@
     <w:p>
       <w:pPr>
         <w:spacing w:line="360" w:lineRule="auto"/>
-        <w:contextualSpacing/>
-        <w:jc w:val="center"/>
-        <w:rPr>
-          <w:rFonts w:asciiTheme="majorBidi" w:hAnsiTheme="majorBidi" w:cstheme="majorBidi"/>
+        <w:jc w:val="center"/>
+        <w:rPr>
+          <w:rFonts w:asciiTheme="majorBidi" w:hAnsiTheme="majorBidi" w:cstheme="majorBidi"/>
+          <w:b/>
+          <w:bCs/>
           <w:sz w:val="32"/>
           <w:szCs w:val="32"/>
-          <w:u w:val="single"/>
-        </w:rPr>
-      </w:pPr>
-      <w:r>
-        <w:rPr>
-          <w:rFonts w:asciiTheme="majorBidi" w:hAnsiTheme="majorBidi" w:cstheme="majorBidi"/>
+        </w:rPr>
+      </w:pPr>
+    </w:p>
+    <w:p>
+      <w:pPr>
+        <w:spacing w:line="360" w:lineRule="auto"/>
+        <w:jc w:val="center"/>
+        <w:rPr>
+          <w:rFonts w:asciiTheme="majorBidi" w:hAnsiTheme="majorBidi" w:cstheme="majorBidi"/>
+          <w:b/>
+          <w:bCs/>
           <w:sz w:val="32"/>
           <w:szCs w:val="32"/>
-          <w:u w:val="single"/>
-        </w:rPr>
-        <w:t>&lt;Project Title&gt;</w:t>
-      </w:r>
-    </w:p>
-    <w:p>
-      <w:pPr>
-        <w:spacing w:line="360" w:lineRule="auto"/>
-        <w:contextualSpacing/>
-        <w:jc w:val="center"/>
-        <w:rPr>
-          <w:rFonts w:asciiTheme="majorBidi" w:hAnsiTheme="majorBidi" w:cstheme="majorBidi"/>
+        </w:rPr>
+      </w:pPr>
+    </w:p>
+    <w:p>
+      <w:pPr>
+        <w:spacing w:line="360" w:lineRule="auto"/>
+        <w:jc w:val="center"/>
+        <w:rPr>
+          <w:rFonts w:asciiTheme="majorBidi" w:hAnsiTheme="majorBidi" w:cstheme="majorBidi"/>
+          <w:b/>
+          <w:bCs/>
           <w:sz w:val="32"/>
           <w:szCs w:val="32"/>
-          <w:u w:val="single"/>
-        </w:rPr>
-      </w:pPr>
-    </w:p>
-    <w:p>
-      <w:pPr>
-        <w:spacing w:line="360" w:lineRule="auto"/>
-        <w:contextualSpacing/>
+        </w:rPr>
+      </w:pPr>
+      <w:r>
+        <w:rPr>
+          <w:rFonts w:asciiTheme="majorBidi" w:hAnsiTheme="majorBidi" w:cstheme="majorBidi"/>
+          <w:b/>
+          <w:bCs/>
+          <w:sz w:val="32"/>
+          <w:szCs w:val="32"/>
+        </w:rPr>
+        <w:t>Project Title (To Be Determined)</w:t>
+      </w:r>
+    </w:p>
+    <w:p>
+      <w:pPr>
+        <w:spacing w:line="360" w:lineRule="auto"/>
+        <w:jc w:val="center"/>
+        <w:rPr>
+          <w:rFonts w:asciiTheme="majorBidi" w:hAnsiTheme="majorBidi" w:cstheme="majorBidi"/>
+          <w:b/>
+          <w:bCs/>
+        </w:rPr>
+      </w:pPr>
+    </w:p>
+    <w:p>
+      <w:pPr>
+        <w:spacing w:line="360" w:lineRule="auto"/>
+        <w:jc w:val="center"/>
+        <w:rPr>
+          <w:rFonts w:asciiTheme="majorBidi" w:hAnsiTheme="majorBidi" w:cstheme="majorBidi"/>
+          <w:b/>
+          <w:bCs/>
+        </w:rPr>
+      </w:pPr>
+    </w:p>
+    <w:p>
+      <w:pPr>
+        <w:spacing w:line="360" w:lineRule="auto"/>
         <w:jc w:val="center"/>
         <w:rPr>
           <w:rFonts w:asciiTheme="majorBidi" w:hAnsiTheme="majorBidi" w:cstheme="majorBidi"/>
@@ -56,7 +91,6 @@
     <w:p>
       <w:pPr>
         <w:spacing w:line="360" w:lineRule="auto"/>
-        <w:contextualSpacing/>
         <w:jc w:val="center"/>
         <w:rPr>
           <w:rFonts w:asciiTheme="majorBidi" w:hAnsiTheme="majorBidi" w:cstheme="majorBidi"/>
@@ -72,7 +106,15 @@
     <w:p>
       <w:pPr>
         <w:spacing w:line="360" w:lineRule="auto"/>
-        <w:contextualSpacing/>
+        <w:jc w:val="center"/>
+        <w:rPr>
+          <w:rFonts w:asciiTheme="majorBidi" w:hAnsiTheme="majorBidi" w:cstheme="majorBidi"/>
+        </w:rPr>
+      </w:pPr>
+    </w:p>
+    <w:p>
+      <w:pPr>
+        <w:spacing w:line="360" w:lineRule="auto"/>
         <w:jc w:val="center"/>
         <w:rPr>
           <w:rFonts w:asciiTheme="majorBidi" w:hAnsiTheme="majorBidi" w:cstheme="majorBidi"/>
@@ -84,24 +126,30 @@
         </w:rPr>
         <w:t>Mohammad Labak</w:t>
       </w:r>
-      <w:r>
-        <w:rPr>
-          <w:rFonts w:asciiTheme="majorBidi" w:hAnsiTheme="majorBidi" w:cstheme="majorBidi"/>
-        </w:rPr>
-        <w:t xml:space="preserve">, </w:t>
-      </w:r>
+    </w:p>
+    <w:p>
+      <w:pPr>
+        <w:spacing w:line="360" w:lineRule="auto"/>
+        <w:jc w:val="center"/>
+        <w:rPr>
+          <w:rFonts w:asciiTheme="majorBidi" w:hAnsiTheme="majorBidi" w:cstheme="majorBidi"/>
+        </w:rPr>
+      </w:pPr>
       <w:r>
         <w:rPr>
           <w:rFonts w:asciiTheme="majorBidi" w:hAnsiTheme="majorBidi" w:cstheme="majorBidi"/>
         </w:rPr>
         <w:t>Tony Komini</w:t>
       </w:r>
-      <w:r>
-        <w:rPr>
-          <w:rFonts w:asciiTheme="majorBidi" w:hAnsiTheme="majorBidi" w:cstheme="majorBidi"/>
-        </w:rPr>
-        <w:t xml:space="preserve">, </w:t>
-      </w:r>
+    </w:p>
+    <w:p>
+      <w:pPr>
+        <w:spacing w:line="360" w:lineRule="auto"/>
+        <w:jc w:val="center"/>
+        <w:rPr>
+          <w:rFonts w:asciiTheme="majorBidi" w:hAnsiTheme="majorBidi" w:cstheme="majorBidi"/>
+        </w:rPr>
+      </w:pPr>
       <w:r>
         <w:rPr>
           <w:rFonts w:asciiTheme="majorBidi" w:hAnsiTheme="majorBidi" w:cstheme="majorBidi"/>
@@ -112,7 +160,15 @@
     <w:p>
       <w:pPr>
         <w:spacing w:line="360" w:lineRule="auto"/>
-        <w:contextualSpacing/>
+        <w:jc w:val="center"/>
+        <w:rPr>
+          <w:rFonts w:asciiTheme="majorBidi" w:hAnsiTheme="majorBidi" w:cstheme="majorBidi"/>
+        </w:rPr>
+      </w:pPr>
+    </w:p>
+    <w:p>
+      <w:pPr>
+        <w:spacing w:line="360" w:lineRule="auto"/>
         <w:jc w:val="center"/>
         <w:rPr>
           <w:rFonts w:asciiTheme="majorBidi" w:hAnsiTheme="majorBidi" w:cstheme="majorBidi"/>
@@ -122,28 +178,66 @@
         <w:rPr>
           <w:rFonts w:asciiTheme="majorBidi" w:hAnsiTheme="majorBidi" w:cstheme="majorBidi"/>
         </w:rPr>
-        <w:t>Instructor:</w:t>
+        <w:t>Instructor: Dr. Muhammad Asaduzzaman</w:t>
       </w:r>
+    </w:p>
+    <w:p>
+      <w:pPr>
+        <w:spacing w:line="360" w:lineRule="auto"/>
+        <w:jc w:val="center"/>
+        <w:rPr>
+          <w:rFonts w:asciiTheme="majorBidi" w:hAnsiTheme="majorBidi" w:cstheme="majorBidi"/>
+        </w:rPr>
+      </w:pPr>
+    </w:p>
+    <w:p>
+      <w:pPr>
+        <w:spacing w:line="360" w:lineRule="auto"/>
+        <w:jc w:val="center"/>
+        <w:rPr>
+          <w:rFonts w:asciiTheme="majorBidi" w:hAnsiTheme="majorBidi" w:cstheme="majorBidi"/>
+        </w:rPr>
+      </w:pPr>
+    </w:p>
+    <w:p>
+      <w:pPr>
+        <w:spacing w:line="360" w:lineRule="auto"/>
+        <w:jc w:val="center"/>
+        <w:rPr>
+          <w:rFonts w:asciiTheme="majorBidi" w:hAnsiTheme="majorBidi" w:cstheme="majorBidi"/>
+        </w:rPr>
+      </w:pPr>
+    </w:p>
+    <w:p>
+      <w:pPr>
+        <w:spacing w:line="360" w:lineRule="auto"/>
+        <w:jc w:val="center"/>
+        <w:rPr>
+          <w:rFonts w:asciiTheme="majorBidi" w:hAnsiTheme="majorBidi" w:cstheme="majorBidi"/>
+        </w:rPr>
+      </w:pPr>
       <w:r>
         <w:rPr>
           <w:rFonts w:asciiTheme="majorBidi" w:hAnsiTheme="majorBidi" w:cstheme="majorBidi"/>
         </w:rPr>
-        <w:t xml:space="preserve"> </w:t>
+        <w:t>December 2025</w:t>
       </w:r>
-      <w:r>
-        <w:rPr>
-          <w:rFonts w:asciiTheme="majorBidi" w:hAnsiTheme="majorBidi" w:cstheme="majorBidi"/>
-        </w:rPr>
-        <w:t>Dr. Muhammad Asaduzzaman</w:t>
-      </w:r>
-    </w:p>
-    <w:p>
-      <w:pPr>
-        <w:spacing w:line="360" w:lineRule="auto"/>
-        <w:contextualSpacing/>
-        <w:rPr>
-          <w:rFonts w:asciiTheme="majorBidi" w:hAnsiTheme="majorBidi" w:cstheme="majorBidi"/>
-        </w:rPr>
+    </w:p>
+    <w:p>
+      <w:pPr>
+        <w:spacing w:line="360" w:lineRule="auto"/>
+        <w:jc w:val="center"/>
+        <w:rPr>
+          <w:rFonts w:asciiTheme="majorBidi" w:hAnsiTheme="majorBidi" w:cstheme="majorBidi"/>
+        </w:rPr>
+        <w:sectPr>
+          <w:footerReference w:type="default" r:id="rId7"/>
+          <w:pgSz w:w="12240" w:h="15840"/>
+          <w:pgMar w:top="1440" w:right="1440" w:bottom="1440" w:left="1440" w:header="720" w:footer="720" w:gutter="0"/>
+          <w:pgNumType w:start="1"/>
+          <w:cols w:space="720"/>
+          <w:docGrid w:linePitch="360"/>
+        </w:sectPr>
       </w:pPr>
     </w:p>
     <w:p>
@@ -154,14 +248,10 @@
       </w:pPr>
     </w:p>
     <w:sectPr>
-      <w:headerReference w:type="even" r:id="rId6"/>
-      <w:headerReference w:type="default" r:id="rId7"/>
-      <w:footerReference w:type="even" r:id="rId8"/>
-      <w:footerReference w:type="default" r:id="rId9"/>
-      <w:headerReference w:type="first" r:id="rId10"/>
-      <w:footerReference w:type="first" r:id="rId11"/>
+      <w:footerReference w:type="default" r:id="rId8"/>
       <w:pgSz w:w="12240" w:h="15840"/>
       <w:pgMar w:top="1440" w:right="1440" w:bottom="1440" w:left="1440" w:header="720" w:footer="720" w:gutter="0"/>
+      <w:pgNumType w:start="1"/>
       <w:cols w:space="720"/>
       <w:docGrid w:linePitch="360"/>
     </w:sectPr>
@@ -199,6 +289,12 @@
   <w:p>
     <w:pPr>
       <w:pStyle w:val="Footer"/>
+      <w:jc w:val="center"/>
+    </w:pPr>
+  </w:p>
+  <w:p>
+    <w:pPr>
+      <w:pStyle w:val="Footer"/>
     </w:pPr>
   </w:p>
 </w:ftr>
@@ -208,7 +304,7 @@
 <w:ftr xmlns:wpc="http://schemas.microsoft.com/office/word/2010/wordprocessingCanvas" xmlns:cx="http://schemas.microsoft.com/office/drawing/2014/chartex" xmlns:cx1="http://schemas.microsoft.com/office/drawing/2015/9/8/chartex" xmlns:cx2="http://schemas.microsoft.com/office/drawing/2015/10/21/chartex" xmlns:cx3="http://schemas.microsoft.com/office/drawing/2016/5/9/chartex" xmlns:cx4="http://schemas.microsoft.com/office/drawing/2016/5/10/chartex" xmlns:cx5="http://schemas.microsoft.com/office/drawing/2016/5/11/chartex" xmlns:cx6="http://schemas.microsoft.com/office/drawing/2016/5/12/chartex" xmlns:cx7="http://schemas.microsoft.com/office/drawing/2016/5/13/chartex" xmlns:cx8="http://schemas.microsoft.com/office/drawing/2016/5/14/chartex" xmlns:mc="http://schemas.openxmlformats.org/markup-compatibility/2006" xmlns:aink="http://schemas.microsoft.com/office/drawing/2016/ink" xmlns:am3d="http://schemas.microsoft.com/office/drawing/2017/model3d" xmlns:o="urn:schemas-microsoft-com:office:office" xmlns:oel="http://schemas.microsoft.com/office/2019/extlst" xmlns:r="http://schemas.openxmlformats.org/officeDocument/2006/relationships" xmlns:m="http://schemas.openxmlformats.org/officeDocument/2006/math" xmlns:v="urn:schemas-microsoft-com:vml" xmlns:wp14="http://schemas.microsoft.com/office/word/2010/wordprocessingDrawing" xmlns:wp="http://schemas.openxmlformats.org/drawingml/2006/wordprocessingDrawing" xmlns:w10="urn:schemas-microsoft-com:office:word" xmlns:w="http://schemas.openxmlformats.org/wordprocessingml/2006/main" xmlns:w14="http://schemas.microsoft.com/office/word/2010/wordml" xmlns:w15="http://schemas.microsoft.com/office/word/2012/wordml" xmlns:w16cex="http://schemas.microsoft.com/office/word/2018/wordml/cex" xmlns:w16cid="http://schemas.microsoft.com/office/word/2016/wordml/cid" xmlns:w16="http://schemas.microsoft.com/office/word/2018/wordml" xmlns:w16du="http://schemas.microsoft.com/office/word/2023/wordml/word16du" xmlns:w16sdtdh="http://schemas.microsoft.com/office/word/2020/wordml/sdtdatahash" xmlns:w16sdtfl="http://schemas.microsoft.com/office/word/2024/wordml/sdtformatlock" xmlns:w16se="http://schemas.microsoft.com/office/word/2015/wordml/symex" xmlns:wpg="http://schemas.microsoft.com/office/word/2010/wordprocessingGroup" xmlns:wpi="http://schemas.microsoft.com/office/word/2010/wordprocessingInk" xmlns:wne="http://schemas.microsoft.com/office/word/2006/wordml" xmlns:wps="http://schemas.microsoft.com/office/word/2010/wordprocessingShape" mc:Ignorable="w14 w15 w16se w16cid w16 w16cex w16sdtdh w16sdtfl w16du wp14">
   <w:sdt>
     <w:sdtPr>
-      <w:id w:val="1650476854"/>
+      <w:id w:val="-1364287823"/>
       <w:docPartObj>
         <w:docPartGallery w:val="Page Numbers (Bottom of Page)"/>
         <w:docPartUnique/>
@@ -257,16 +353,6 @@
 </w:ftr>
 </file>
 
-<file path=word/footer3.xml><?xml version="1.0" encoding="utf-8"?>
-<w:ftr xmlns:wpc="http://schemas.microsoft.com/office/word/2010/wordprocessingCanvas" xmlns:cx="http://schemas.microsoft.com/office/drawing/2014/chartex" xmlns:cx1="http://schemas.microsoft.com/office/drawing/2015/9/8/chartex" xmlns:cx2="http://schemas.microsoft.com/office/drawing/2015/10/21/chartex" xmlns:cx3="http://schemas.microsoft.com/office/drawing/2016/5/9/chartex" xmlns:cx4="http://schemas.microsoft.com/office/drawing/2016/5/10/chartex" xmlns:cx5="http://schemas.microsoft.com/office/drawing/2016/5/11/chartex" xmlns:cx6="http://schemas.microsoft.com/office/drawing/2016/5/12/chartex" xmlns:cx7="http://schemas.microsoft.com/office/drawing/2016/5/13/chartex" xmlns:cx8="http://schemas.microsoft.com/office/drawing/2016/5/14/chartex" xmlns:mc="http://schemas.openxmlformats.org/markup-compatibility/2006" xmlns:aink="http://schemas.microsoft.com/office/drawing/2016/ink" xmlns:am3d="http://schemas.microsoft.com/office/drawing/2017/model3d" xmlns:o="urn:schemas-microsoft-com:office:office" xmlns:oel="http://schemas.microsoft.com/office/2019/extlst" xmlns:r="http://schemas.openxmlformats.org/officeDocument/2006/relationships" xmlns:m="http://schemas.openxmlformats.org/officeDocument/2006/math" xmlns:v="urn:schemas-microsoft-com:vml" xmlns:wp14="http://schemas.microsoft.com/office/word/2010/wordprocessingDrawing" xmlns:wp="http://schemas.openxmlformats.org/drawingml/2006/wordprocessingDrawing" xmlns:w10="urn:schemas-microsoft-com:office:word" xmlns:w="http://schemas.openxmlformats.org/wordprocessingml/2006/main" xmlns:w14="http://schemas.microsoft.com/office/word/2010/wordml" xmlns:w15="http://schemas.microsoft.com/office/word/2012/wordml" xmlns:w16cex="http://schemas.microsoft.com/office/word/2018/wordml/cex" xmlns:w16cid="http://schemas.microsoft.com/office/word/2016/wordml/cid" xmlns:w16="http://schemas.microsoft.com/office/word/2018/wordml" xmlns:w16du="http://schemas.microsoft.com/office/word/2023/wordml/word16du" xmlns:w16sdtdh="http://schemas.microsoft.com/office/word/2020/wordml/sdtdatahash" xmlns:w16sdtfl="http://schemas.microsoft.com/office/word/2024/wordml/sdtformatlock" xmlns:w16se="http://schemas.microsoft.com/office/word/2015/wordml/symex" xmlns:wpg="http://schemas.microsoft.com/office/word/2010/wordprocessingGroup" xmlns:wpi="http://schemas.microsoft.com/office/word/2010/wordprocessingInk" xmlns:wne="http://schemas.microsoft.com/office/word/2006/wordml" xmlns:wps="http://schemas.microsoft.com/office/word/2010/wordprocessingShape" mc:Ignorable="w14 w15 w16se w16cid w16 w16cex w16sdtdh w16sdtfl w16du wp14">
-  <w:p>
-    <w:pPr>
-      <w:pStyle w:val="Footer"/>
-    </w:pPr>
-  </w:p>
-</w:ftr>
-</file>
-
 <file path=word/footnotes.xml><?xml version="1.0" encoding="utf-8"?>
 <w:footnotes xmlns:wpc="http://schemas.microsoft.com/office/word/2010/wordprocessingCanvas" xmlns:cx="http://schemas.microsoft.com/office/drawing/2014/chartex" xmlns:cx1="http://schemas.microsoft.com/office/drawing/2015/9/8/chartex" xmlns:cx2="http://schemas.microsoft.com/office/drawing/2015/10/21/chartex" xmlns:cx3="http://schemas.microsoft.com/office/drawing/2016/5/9/chartex" xmlns:cx4="http://schemas.microsoft.com/office/drawing/2016/5/10/chartex" xmlns:cx5="http://schemas.microsoft.com/office/drawing/2016/5/11/chartex" xmlns:cx6="http://schemas.microsoft.com/office/drawing/2016/5/12/chartex" xmlns:cx7="http://schemas.microsoft.com/office/drawing/2016/5/13/chartex" xmlns:cx8="http://schemas.microsoft.com/office/drawing/2016/5/14/chartex" xmlns:mc="http://schemas.openxmlformats.org/markup-compatibility/2006" xmlns:aink="http://schemas.microsoft.com/office/drawing/2016/ink" xmlns:am3d="http://schemas.microsoft.com/office/drawing/2017/model3d" xmlns:o="urn:schemas-microsoft-com:office:office" xmlns:oel="http://schemas.microsoft.com/office/2019/extlst" xmlns:r="http://schemas.openxmlformats.org/officeDocument/2006/relationships" xmlns:m="http://schemas.openxmlformats.org/officeDocument/2006/math" xmlns:v="urn:schemas-microsoft-com:vml" xmlns:wp14="http://schemas.microsoft.com/office/word/2010/wordprocessingDrawing" xmlns:wp="http://schemas.openxmlformats.org/drawingml/2006/wordprocessingDrawing" xmlns:w10="urn:schemas-microsoft-com:office:word" xmlns:w="http://schemas.openxmlformats.org/wordprocessingml/2006/main" xmlns:w14="http://schemas.microsoft.com/office/word/2010/wordml" xmlns:w15="http://schemas.microsoft.com/office/word/2012/wordml" xmlns:w16cex="http://schemas.microsoft.com/office/word/2018/wordml/cex" xmlns:w16cid="http://schemas.microsoft.com/office/word/2016/wordml/cid" xmlns:w16="http://schemas.microsoft.com/office/word/2018/wordml" xmlns:w16du="http://schemas.microsoft.com/office/word/2023/wordml/word16du" xmlns:w16sdtdh="http://schemas.microsoft.com/office/word/2020/wordml/sdtdatahash" xmlns:w16sdtfl="http://schemas.microsoft.com/office/word/2024/wordml/sdtformatlock" xmlns:w16se="http://schemas.microsoft.com/office/word/2015/wordml/symex" xmlns:wpg="http://schemas.microsoft.com/office/word/2010/wordprocessingGroup" xmlns:wpi="http://schemas.microsoft.com/office/word/2010/wordprocessingInk" xmlns:wne="http://schemas.microsoft.com/office/word/2006/wordml" xmlns:wps="http://schemas.microsoft.com/office/word/2010/wordprocessingShape" mc:Ignorable="w14 w15 w16se w16cid w16 w16cex w16sdtdh w16sdtfl w16du wp14">
   <w:footnote w:type="separator" w:id="-1">
@@ -290,36 +376,6 @@
     </w:p>
   </w:footnote>
 </w:footnotes>
-</file>
-
-<file path=word/header1.xml><?xml version="1.0" encoding="utf-8"?>
-<w:hdr xmlns:wpc="http://schemas.microsoft.com/office/word/2010/wordprocessingCanvas" xmlns:cx="http://schemas.microsoft.com/office/drawing/2014/chartex" xmlns:cx1="http://schemas.microsoft.com/office/drawing/2015/9/8/chartex" xmlns:cx2="http://schemas.microsoft.com/office/drawing/2015/10/21/chartex" xmlns:cx3="http://schemas.microsoft.com/office/drawing/2016/5/9/chartex" xmlns:cx4="http://schemas.microsoft.com/office/drawing/2016/5/10/chartex" xmlns:cx5="http://schemas.microsoft.com/office/drawing/2016/5/11/chartex" xmlns:cx6="http://schemas.microsoft.com/office/drawing/2016/5/12/chartex" xmlns:cx7="http://schemas.microsoft.com/office/drawing/2016/5/13/chartex" xmlns:cx8="http://schemas.microsoft.com/office/drawing/2016/5/14/chartex" xmlns:mc="http://schemas.openxmlformats.org/markup-compatibility/2006" xmlns:aink="http://schemas.microsoft.com/office/drawing/2016/ink" xmlns:am3d="http://schemas.microsoft.com/office/drawing/2017/model3d" xmlns:o="urn:schemas-microsoft-com:office:office" xmlns:oel="http://schemas.microsoft.com/office/2019/extlst" xmlns:r="http://schemas.openxmlformats.org/officeDocument/2006/relationships" xmlns:m="http://schemas.openxmlformats.org/officeDocument/2006/math" xmlns:v="urn:schemas-microsoft-com:vml" xmlns:wp14="http://schemas.microsoft.com/office/word/2010/wordprocessingDrawing" xmlns:wp="http://schemas.openxmlformats.org/drawingml/2006/wordprocessingDrawing" xmlns:w10="urn:schemas-microsoft-com:office:word" xmlns:w="http://schemas.openxmlformats.org/wordprocessingml/2006/main" xmlns:w14="http://schemas.microsoft.com/office/word/2010/wordml" xmlns:w15="http://schemas.microsoft.com/office/word/2012/wordml" xmlns:w16cex="http://schemas.microsoft.com/office/word/2018/wordml/cex" xmlns:w16cid="http://schemas.microsoft.com/office/word/2016/wordml/cid" xmlns:w16="http://schemas.microsoft.com/office/word/2018/wordml" xmlns:w16du="http://schemas.microsoft.com/office/word/2023/wordml/word16du" xmlns:w16sdtdh="http://schemas.microsoft.com/office/word/2020/wordml/sdtdatahash" xmlns:w16sdtfl="http://schemas.microsoft.com/office/word/2024/wordml/sdtformatlock" xmlns:w16se="http://schemas.microsoft.com/office/word/2015/wordml/symex" xmlns:wpg="http://schemas.microsoft.com/office/word/2010/wordprocessingGroup" xmlns:wpi="http://schemas.microsoft.com/office/word/2010/wordprocessingInk" xmlns:wne="http://schemas.microsoft.com/office/word/2006/wordml" xmlns:wps="http://schemas.microsoft.com/office/word/2010/wordprocessingShape" mc:Ignorable="w14 w15 w16se w16cid w16 w16cex w16sdtdh w16sdtfl w16du wp14">
-  <w:p>
-    <w:pPr>
-      <w:pStyle w:val="Header"/>
-    </w:pPr>
-  </w:p>
-</w:hdr>
-</file>
-
-<file path=word/header2.xml><?xml version="1.0" encoding="utf-8"?>
-<w:hdr xmlns:wpc="http://schemas.microsoft.com/office/word/2010/wordprocessingCanvas" xmlns:cx="http://schemas.microsoft.com/office/drawing/2014/chartex" xmlns:cx1="http://schemas.microsoft.com/office/drawing/2015/9/8/chartex" xmlns:cx2="http://schemas.microsoft.com/office/drawing/2015/10/21/chartex" xmlns:cx3="http://schemas.microsoft.com/office/drawing/2016/5/9/chartex" xmlns:cx4="http://schemas.microsoft.com/office/drawing/2016/5/10/chartex" xmlns:cx5="http://schemas.microsoft.com/office/drawing/2016/5/11/chartex" xmlns:cx6="http://schemas.microsoft.com/office/drawing/2016/5/12/chartex" xmlns:cx7="http://schemas.microsoft.com/office/drawing/2016/5/13/chartex" xmlns:cx8="http://schemas.microsoft.com/office/drawing/2016/5/14/chartex" xmlns:mc="http://schemas.openxmlformats.org/markup-compatibility/2006" xmlns:aink="http://schemas.microsoft.com/office/drawing/2016/ink" xmlns:am3d="http://schemas.microsoft.com/office/drawing/2017/model3d" xmlns:o="urn:schemas-microsoft-com:office:office" xmlns:oel="http://schemas.microsoft.com/office/2019/extlst" xmlns:r="http://schemas.openxmlformats.org/officeDocument/2006/relationships" xmlns:m="http://schemas.openxmlformats.org/officeDocument/2006/math" xmlns:v="urn:schemas-microsoft-com:vml" xmlns:wp14="http://schemas.microsoft.com/office/word/2010/wordprocessingDrawing" xmlns:wp="http://schemas.openxmlformats.org/drawingml/2006/wordprocessingDrawing" xmlns:w10="urn:schemas-microsoft-com:office:word" xmlns:w="http://schemas.openxmlformats.org/wordprocessingml/2006/main" xmlns:w14="http://schemas.microsoft.com/office/word/2010/wordml" xmlns:w15="http://schemas.microsoft.com/office/word/2012/wordml" xmlns:w16cex="http://schemas.microsoft.com/office/word/2018/wordml/cex" xmlns:w16cid="http://schemas.microsoft.com/office/word/2016/wordml/cid" xmlns:w16="http://schemas.microsoft.com/office/word/2018/wordml" xmlns:w16du="http://schemas.microsoft.com/office/word/2023/wordml/word16du" xmlns:w16sdtdh="http://schemas.microsoft.com/office/word/2020/wordml/sdtdatahash" xmlns:w16sdtfl="http://schemas.microsoft.com/office/word/2024/wordml/sdtformatlock" xmlns:w16se="http://schemas.microsoft.com/office/word/2015/wordml/symex" xmlns:wpg="http://schemas.microsoft.com/office/word/2010/wordprocessingGroup" xmlns:wpi="http://schemas.microsoft.com/office/word/2010/wordprocessingInk" xmlns:wne="http://schemas.microsoft.com/office/word/2006/wordml" xmlns:wps="http://schemas.microsoft.com/office/word/2010/wordprocessingShape" mc:Ignorable="w14 w15 w16se w16cid w16 w16cex w16sdtdh w16sdtfl w16du wp14">
-  <w:p>
-    <w:pPr>
-      <w:pStyle w:val="Header"/>
-    </w:pPr>
-  </w:p>
-</w:hdr>
-</file>
-
-<file path=word/header3.xml><?xml version="1.0" encoding="utf-8"?>
-<w:hdr xmlns:wpc="http://schemas.microsoft.com/office/word/2010/wordprocessingCanvas" xmlns:cx="http://schemas.microsoft.com/office/drawing/2014/chartex" xmlns:cx1="http://schemas.microsoft.com/office/drawing/2015/9/8/chartex" xmlns:cx2="http://schemas.microsoft.com/office/drawing/2015/10/21/chartex" xmlns:cx3="http://schemas.microsoft.com/office/drawing/2016/5/9/chartex" xmlns:cx4="http://schemas.microsoft.com/office/drawing/2016/5/10/chartex" xmlns:cx5="http://schemas.microsoft.com/office/drawing/2016/5/11/chartex" xmlns:cx6="http://schemas.microsoft.com/office/drawing/2016/5/12/chartex" xmlns:cx7="http://schemas.microsoft.com/office/drawing/2016/5/13/chartex" xmlns:cx8="http://schemas.microsoft.com/office/drawing/2016/5/14/chartex" xmlns:mc="http://schemas.openxmlformats.org/markup-compatibility/2006" xmlns:aink="http://schemas.microsoft.com/office/drawing/2016/ink" xmlns:am3d="http://schemas.microsoft.com/office/drawing/2017/model3d" xmlns:o="urn:schemas-microsoft-com:office:office" xmlns:oel="http://schemas.microsoft.com/office/2019/extlst" xmlns:r="http://schemas.openxmlformats.org/officeDocument/2006/relationships" xmlns:m="http://schemas.openxmlformats.org/officeDocument/2006/math" xmlns:v="urn:schemas-microsoft-com:vml" xmlns:wp14="http://schemas.microsoft.com/office/word/2010/wordprocessingDrawing" xmlns:wp="http://schemas.openxmlformats.org/drawingml/2006/wordprocessingDrawing" xmlns:w10="urn:schemas-microsoft-com:office:word" xmlns:w="http://schemas.openxmlformats.org/wordprocessingml/2006/main" xmlns:w14="http://schemas.microsoft.com/office/word/2010/wordml" xmlns:w15="http://schemas.microsoft.com/office/word/2012/wordml" xmlns:w16cex="http://schemas.microsoft.com/office/word/2018/wordml/cex" xmlns:w16cid="http://schemas.microsoft.com/office/word/2016/wordml/cid" xmlns:w16="http://schemas.microsoft.com/office/word/2018/wordml" xmlns:w16du="http://schemas.microsoft.com/office/word/2023/wordml/word16du" xmlns:w16sdtdh="http://schemas.microsoft.com/office/word/2020/wordml/sdtdatahash" xmlns:w16sdtfl="http://schemas.microsoft.com/office/word/2024/wordml/sdtformatlock" xmlns:w16se="http://schemas.microsoft.com/office/word/2015/wordml/symex" xmlns:wpg="http://schemas.microsoft.com/office/word/2010/wordprocessingGroup" xmlns:wpi="http://schemas.microsoft.com/office/word/2010/wordprocessingInk" xmlns:wne="http://schemas.microsoft.com/office/word/2006/wordml" xmlns:wps="http://schemas.microsoft.com/office/word/2010/wordprocessingShape" mc:Ignorable="w14 w15 w16se w16cid w16 w16cex w16sdtdh w16sdtfl w16du wp14">
-  <w:p>
-    <w:pPr>
-      <w:pStyle w:val="Header"/>
-    </w:pPr>
-  </w:p>
-</w:hdr>
 </file>
 
 <file path=word/styles.xml><?xml version="1.0" encoding="utf-8"?>
@@ -925,6 +981,7 @@
   <w:style w:type="character" w:default="1" w:styleId="DefaultParagraphFont">
     <w:name w:val="Default Paragraph Font"/>
     <w:uiPriority w:val="1"/>
+    <w:semiHidden/>
     <w:unhideWhenUsed/>
   </w:style>
   <w:style w:type="table" w:default="1" w:styleId="TableNormal">
@@ -1578,4 +1635,16 @@
     </a:ext>
   </a:extLst>
 </a:theme>
+</file>
+
+<file path=customXml/item1.xml><?xml version="1.0" encoding="utf-8"?>
+<b:Sources xmlns:b="http://schemas.openxmlformats.org/officeDocument/2006/bibliography" xmlns="http://schemas.openxmlformats.org/officeDocument/2006/bibliography" SelectedStyle="\APASixthEditionOfficeOnline.xsl" StyleName="APA" Version="6"/>
+</file>
+
+<file path=customXml/itemProps1.xml><?xml version="1.0" encoding="utf-8"?>
+<ds:datastoreItem xmlns:ds="http://schemas.openxmlformats.org/officeDocument/2006/customXml" ds:itemID="{B25A5293-E557-4A4D-AE92-0B296D837E30}">
+  <ds:schemaRefs>
+    <ds:schemaRef ds:uri="http://schemas.openxmlformats.org/officeDocument/2006/bibliography"/>
+  </ds:schemaRefs>
+</ds:datastoreItem>
 </file>
</xml_diff>

<commit_message>
Setup the structure of the report
</commit_message>
<xml_diff>
--- a/Report/COMP3110_Final_Report.docx
+++ b/Report/COMP3110_Final_Report.docx
@@ -7,7 +7,7 @@
         <w:spacing w:line="360" w:lineRule="auto"/>
         <w:jc w:val="center"/>
         <w:rPr>
-          <w:rFonts w:asciiTheme="majorBidi" w:hAnsiTheme="majorBidi" w:cstheme="majorBidi"/>
+          <w:rFonts w:ascii="Times New Roman" w:hAnsi="Times New Roman" w:cs="Times New Roman"/>
           <w:b/>
           <w:bCs/>
           <w:sz w:val="32"/>
@@ -20,7 +20,7 @@
         <w:spacing w:line="360" w:lineRule="auto"/>
         <w:jc w:val="center"/>
         <w:rPr>
-          <w:rFonts w:asciiTheme="majorBidi" w:hAnsiTheme="majorBidi" w:cstheme="majorBidi"/>
+          <w:rFonts w:ascii="Times New Roman" w:hAnsi="Times New Roman" w:cs="Times New Roman"/>
           <w:b/>
           <w:bCs/>
           <w:sz w:val="32"/>
@@ -33,7 +33,7 @@
         <w:spacing w:line="360" w:lineRule="auto"/>
         <w:jc w:val="center"/>
         <w:rPr>
-          <w:rFonts w:asciiTheme="majorBidi" w:hAnsiTheme="majorBidi" w:cstheme="majorBidi"/>
+          <w:rFonts w:ascii="Times New Roman" w:hAnsi="Times New Roman" w:cs="Times New Roman"/>
           <w:b/>
           <w:bCs/>
           <w:sz w:val="32"/>
@@ -42,7 +42,7 @@
       </w:pPr>
       <w:r>
         <w:rPr>
-          <w:rFonts w:asciiTheme="majorBidi" w:hAnsiTheme="majorBidi" w:cstheme="majorBidi"/>
+          <w:rFonts w:ascii="Times New Roman" w:hAnsi="Times New Roman" w:cs="Times New Roman"/>
           <w:b/>
           <w:bCs/>
           <w:sz w:val="32"/>
@@ -56,7 +56,7 @@
         <w:spacing w:line="360" w:lineRule="auto"/>
         <w:jc w:val="center"/>
         <w:rPr>
-          <w:rFonts w:asciiTheme="majorBidi" w:hAnsiTheme="majorBidi" w:cstheme="majorBidi"/>
+          <w:rFonts w:ascii="Times New Roman" w:hAnsi="Times New Roman" w:cs="Times New Roman"/>
           <w:b/>
           <w:bCs/>
         </w:rPr>
@@ -67,7 +67,7 @@
         <w:spacing w:line="360" w:lineRule="auto"/>
         <w:jc w:val="center"/>
         <w:rPr>
-          <w:rFonts w:asciiTheme="majorBidi" w:hAnsiTheme="majorBidi" w:cstheme="majorBidi"/>
+          <w:rFonts w:ascii="Times New Roman" w:hAnsi="Times New Roman" w:cs="Times New Roman"/>
           <w:b/>
           <w:bCs/>
         </w:rPr>
@@ -78,12 +78,12 @@
         <w:spacing w:line="360" w:lineRule="auto"/>
         <w:jc w:val="center"/>
         <w:rPr>
-          <w:rFonts w:asciiTheme="majorBidi" w:hAnsiTheme="majorBidi" w:cstheme="majorBidi"/>
-        </w:rPr>
-      </w:pPr>
-      <w:r>
-        <w:rPr>
-          <w:rFonts w:asciiTheme="majorBidi" w:hAnsiTheme="majorBidi" w:cstheme="majorBidi"/>
+          <w:rFonts w:ascii="Times New Roman" w:hAnsi="Times New Roman" w:cs="Times New Roman"/>
+        </w:rPr>
+      </w:pPr>
+      <w:r>
+        <w:rPr>
+          <w:rFonts w:ascii="Times New Roman" w:hAnsi="Times New Roman" w:cs="Times New Roman"/>
         </w:rPr>
         <w:t>COMP-3110 Software Engineering</w:t>
       </w:r>
@@ -93,12 +93,12 @@
         <w:spacing w:line="360" w:lineRule="auto"/>
         <w:jc w:val="center"/>
         <w:rPr>
-          <w:rFonts w:asciiTheme="majorBidi" w:hAnsiTheme="majorBidi" w:cstheme="majorBidi"/>
-        </w:rPr>
-      </w:pPr>
-      <w:r>
-        <w:rPr>
-          <w:rFonts w:asciiTheme="majorBidi" w:hAnsiTheme="majorBidi" w:cstheme="majorBidi"/>
+          <w:rFonts w:ascii="Times New Roman" w:hAnsi="Times New Roman" w:cs="Times New Roman"/>
+        </w:rPr>
+      </w:pPr>
+      <w:r>
+        <w:rPr>
+          <w:rFonts w:ascii="Times New Roman" w:hAnsi="Times New Roman" w:cs="Times New Roman"/>
         </w:rPr>
         <w:t>Final Project Report</w:t>
       </w:r>
@@ -108,7 +108,7 @@
         <w:spacing w:line="360" w:lineRule="auto"/>
         <w:jc w:val="center"/>
         <w:rPr>
-          <w:rFonts w:asciiTheme="majorBidi" w:hAnsiTheme="majorBidi" w:cstheme="majorBidi"/>
+          <w:rFonts w:ascii="Times New Roman" w:hAnsi="Times New Roman" w:cs="Times New Roman"/>
         </w:rPr>
       </w:pPr>
     </w:p>
@@ -117,12 +117,12 @@
         <w:spacing w:line="360" w:lineRule="auto"/>
         <w:jc w:val="center"/>
         <w:rPr>
-          <w:rFonts w:asciiTheme="majorBidi" w:hAnsiTheme="majorBidi" w:cstheme="majorBidi"/>
-        </w:rPr>
-      </w:pPr>
-      <w:r>
-        <w:rPr>
-          <w:rFonts w:asciiTheme="majorBidi" w:hAnsiTheme="majorBidi" w:cstheme="majorBidi"/>
+          <w:rFonts w:ascii="Times New Roman" w:hAnsi="Times New Roman" w:cs="Times New Roman"/>
+        </w:rPr>
+      </w:pPr>
+      <w:r>
+        <w:rPr>
+          <w:rFonts w:ascii="Times New Roman" w:hAnsi="Times New Roman" w:cs="Times New Roman"/>
         </w:rPr>
         <w:t>Mohammad Labak</w:t>
       </w:r>
@@ -132,12 +132,12 @@
         <w:spacing w:line="360" w:lineRule="auto"/>
         <w:jc w:val="center"/>
         <w:rPr>
-          <w:rFonts w:asciiTheme="majorBidi" w:hAnsiTheme="majorBidi" w:cstheme="majorBidi"/>
-        </w:rPr>
-      </w:pPr>
-      <w:r>
-        <w:rPr>
-          <w:rFonts w:asciiTheme="majorBidi" w:hAnsiTheme="majorBidi" w:cstheme="majorBidi"/>
+          <w:rFonts w:ascii="Times New Roman" w:hAnsi="Times New Roman" w:cs="Times New Roman"/>
+        </w:rPr>
+      </w:pPr>
+      <w:r>
+        <w:rPr>
+          <w:rFonts w:ascii="Times New Roman" w:hAnsi="Times New Roman" w:cs="Times New Roman"/>
         </w:rPr>
         <w:t>Tony Komini</w:t>
       </w:r>
@@ -147,12 +147,12 @@
         <w:spacing w:line="360" w:lineRule="auto"/>
         <w:jc w:val="center"/>
         <w:rPr>
-          <w:rFonts w:asciiTheme="majorBidi" w:hAnsiTheme="majorBidi" w:cstheme="majorBidi"/>
-        </w:rPr>
-      </w:pPr>
-      <w:r>
-        <w:rPr>
-          <w:rFonts w:asciiTheme="majorBidi" w:hAnsiTheme="majorBidi" w:cstheme="majorBidi"/>
+          <w:rFonts w:ascii="Times New Roman" w:hAnsi="Times New Roman" w:cs="Times New Roman"/>
+        </w:rPr>
+      </w:pPr>
+      <w:r>
+        <w:rPr>
+          <w:rFonts w:ascii="Times New Roman" w:hAnsi="Times New Roman" w:cs="Times New Roman"/>
         </w:rPr>
         <w:t>Declan Mitchell</w:t>
       </w:r>
@@ -162,7 +162,7 @@
         <w:spacing w:line="360" w:lineRule="auto"/>
         <w:jc w:val="center"/>
         <w:rPr>
-          <w:rFonts w:asciiTheme="majorBidi" w:hAnsiTheme="majorBidi" w:cstheme="majorBidi"/>
+          <w:rFonts w:ascii="Times New Roman" w:hAnsi="Times New Roman" w:cs="Times New Roman"/>
         </w:rPr>
       </w:pPr>
     </w:p>
@@ -171,12 +171,12 @@
         <w:spacing w:line="360" w:lineRule="auto"/>
         <w:jc w:val="center"/>
         <w:rPr>
-          <w:rFonts w:asciiTheme="majorBidi" w:hAnsiTheme="majorBidi" w:cstheme="majorBidi"/>
-        </w:rPr>
-      </w:pPr>
-      <w:r>
-        <w:rPr>
-          <w:rFonts w:asciiTheme="majorBidi" w:hAnsiTheme="majorBidi" w:cstheme="majorBidi"/>
+          <w:rFonts w:ascii="Times New Roman" w:hAnsi="Times New Roman" w:cs="Times New Roman"/>
+        </w:rPr>
+      </w:pPr>
+      <w:r>
+        <w:rPr>
+          <w:rFonts w:ascii="Times New Roman" w:hAnsi="Times New Roman" w:cs="Times New Roman"/>
         </w:rPr>
         <w:t>Instructor: Dr. Muhammad Asaduzzaman</w:t>
       </w:r>
@@ -186,7 +186,7 @@
         <w:spacing w:line="360" w:lineRule="auto"/>
         <w:jc w:val="center"/>
         <w:rPr>
-          <w:rFonts w:asciiTheme="majorBidi" w:hAnsiTheme="majorBidi" w:cstheme="majorBidi"/>
+          <w:rFonts w:ascii="Times New Roman" w:hAnsi="Times New Roman" w:cs="Times New Roman"/>
         </w:rPr>
       </w:pPr>
     </w:p>
@@ -195,7 +195,7 @@
         <w:spacing w:line="360" w:lineRule="auto"/>
         <w:jc w:val="center"/>
         <w:rPr>
-          <w:rFonts w:asciiTheme="majorBidi" w:hAnsiTheme="majorBidi" w:cstheme="majorBidi"/>
+          <w:rFonts w:ascii="Times New Roman" w:hAnsi="Times New Roman" w:cs="Times New Roman"/>
         </w:rPr>
       </w:pPr>
     </w:p>
@@ -204,7 +204,7 @@
         <w:spacing w:line="360" w:lineRule="auto"/>
         <w:jc w:val="center"/>
         <w:rPr>
-          <w:rFonts w:asciiTheme="majorBidi" w:hAnsiTheme="majorBidi" w:cstheme="majorBidi"/>
+          <w:rFonts w:ascii="Times New Roman" w:hAnsi="Times New Roman" w:cs="Times New Roman"/>
         </w:rPr>
       </w:pPr>
     </w:p>
@@ -213,12 +213,12 @@
         <w:spacing w:line="360" w:lineRule="auto"/>
         <w:jc w:val="center"/>
         <w:rPr>
-          <w:rFonts w:asciiTheme="majorBidi" w:hAnsiTheme="majorBidi" w:cstheme="majorBidi"/>
-        </w:rPr>
-      </w:pPr>
-      <w:r>
-        <w:rPr>
-          <w:rFonts w:asciiTheme="majorBidi" w:hAnsiTheme="majorBidi" w:cstheme="majorBidi"/>
+          <w:rFonts w:ascii="Times New Roman" w:hAnsi="Times New Roman" w:cs="Times New Roman"/>
+        </w:rPr>
+      </w:pPr>
+      <w:r>
+        <w:rPr>
+          <w:rFonts w:ascii="Times New Roman" w:hAnsi="Times New Roman" w:cs="Times New Roman"/>
         </w:rPr>
         <w:t>December 2025</w:t>
       </w:r>
@@ -228,10 +228,10 @@
         <w:spacing w:line="360" w:lineRule="auto"/>
         <w:jc w:val="center"/>
         <w:rPr>
-          <w:rFonts w:asciiTheme="majorBidi" w:hAnsiTheme="majorBidi" w:cstheme="majorBidi"/>
+          <w:rFonts w:ascii="Times New Roman" w:hAnsi="Times New Roman" w:cs="Times New Roman"/>
         </w:rPr>
         <w:sectPr>
-          <w:footerReference w:type="default" r:id="rId7"/>
+          <w:footerReference w:type="default" r:id="rId8"/>
           <w:pgSz w:w="12240" w:h="15840"/>
           <w:pgMar w:top="1440" w:right="1440" w:bottom="1440" w:left="1440" w:header="720" w:footer="720" w:gutter="0"/>
           <w:pgNumType w:start="1"/>
@@ -242,13 +242,3749 @@
     </w:p>
     <w:p>
       <w:pPr>
-        <w:rPr>
-          <w:rFonts w:asciiTheme="majorBidi" w:hAnsiTheme="majorBidi" w:cstheme="majorBidi"/>
-        </w:rPr>
-      </w:pPr>
+        <w:spacing w:line="360" w:lineRule="auto"/>
+        <w:rPr>
+          <w:rFonts w:ascii="Times New Roman" w:hAnsi="Times New Roman" w:cs="Times New Roman"/>
+          <w:b/>
+          <w:bCs/>
+          <w:sz w:val="32"/>
+          <w:szCs w:val="32"/>
+        </w:rPr>
+      </w:pPr>
+      <w:r>
+        <w:rPr>
+          <w:rFonts w:ascii="Times New Roman" w:hAnsi="Times New Roman" w:cs="Times New Roman"/>
+          <w:b/>
+          <w:bCs/>
+          <w:sz w:val="32"/>
+          <w:szCs w:val="32"/>
+        </w:rPr>
+        <w:lastRenderedPageBreak/>
+        <w:t>Abstract</w:t>
+      </w:r>
+    </w:p>
+    <w:p>
+      <w:pPr>
+        <w:spacing w:line="360" w:lineRule="auto"/>
+        <w:rPr>
+          <w:rFonts w:ascii="Times New Roman" w:hAnsi="Times New Roman" w:cs="Times New Roman"/>
+        </w:rPr>
+      </w:pPr>
+    </w:p>
+    <w:p>
+      <w:pPr>
+        <w:spacing w:line="360" w:lineRule="auto"/>
+        <w:rPr>
+          <w:rFonts w:ascii="Times New Roman" w:hAnsi="Times New Roman" w:cs="Times New Roman"/>
+        </w:rPr>
+      </w:pPr>
+      <w:r>
+        <w:rPr>
+          <w:rFonts w:ascii="Times New Roman" w:hAnsi="Times New Roman" w:cs="Times New Roman"/>
+        </w:rPr>
+        <w:t>This section will be completed after the full report is written. The abstract will provide a concise summary of the tool, the datasets, the evaluation methodology, and the overall results.</w:t>
+      </w:r>
+    </w:p>
+    <w:p>
+      <w:pPr>
+        <w:spacing w:line="360" w:lineRule="auto"/>
+        <w:rPr>
+          <w:rFonts w:ascii="Times New Roman" w:hAnsi="Times New Roman" w:cs="Times New Roman"/>
+        </w:rPr>
+      </w:pPr>
+      <w:r>
+        <w:rPr>
+          <w:rFonts w:ascii="Times New Roman" w:hAnsi="Times New Roman" w:cs="Times New Roman"/>
+        </w:rPr>
+        <w:br w:type="page"/>
+      </w:r>
+    </w:p>
+    <w:p>
+      <w:pPr>
+        <w:pStyle w:val="Heading1"/>
+        <w:spacing w:line="360" w:lineRule="auto"/>
+        <w:rPr>
+          <w:rFonts w:ascii="Times New Roman" w:hAnsi="Times New Roman" w:cs="Times New Roman"/>
+          <w:b/>
+          <w:bCs/>
+          <w:color w:val="auto"/>
+          <w:sz w:val="32"/>
+          <w:szCs w:val="32"/>
+        </w:rPr>
+      </w:pPr>
+      <w:r>
+        <w:rPr>
+          <w:rFonts w:ascii="Times New Roman" w:hAnsi="Times New Roman" w:cs="Times New Roman"/>
+          <w:b/>
+          <w:bCs/>
+          <w:color w:val="auto"/>
+          <w:sz w:val="32"/>
+          <w:szCs w:val="32"/>
+        </w:rPr>
+        <w:lastRenderedPageBreak/>
+        <w:t xml:space="preserve">1. </w:t>
+      </w:r>
+      <w:r>
+        <w:rPr>
+          <w:rFonts w:ascii="Times New Roman" w:hAnsi="Times New Roman" w:cs="Times New Roman"/>
+          <w:b/>
+          <w:bCs/>
+          <w:color w:val="auto"/>
+          <w:sz w:val="32"/>
+          <w:szCs w:val="32"/>
+        </w:rPr>
+        <w:t>Introduction</w:t>
+      </w:r>
+    </w:p>
+    <w:p>
+      <w:pPr>
+        <w:spacing w:line="360" w:lineRule="auto"/>
+        <w:rPr>
+          <w:rFonts w:ascii="Times New Roman" w:hAnsi="Times New Roman" w:cs="Times New Roman"/>
+          <w:b/>
+          <w:bCs/>
+          <w:sz w:val="32"/>
+          <w:szCs w:val="32"/>
+        </w:rPr>
+      </w:pPr>
+    </w:p>
+    <w:p>
+      <w:pPr>
+        <w:spacing w:line="360" w:lineRule="auto"/>
+        <w:rPr>
+          <w:rFonts w:ascii="Times New Roman" w:hAnsi="Times New Roman" w:cs="Times New Roman"/>
+        </w:rPr>
+      </w:pPr>
+      <w:r>
+        <w:rPr>
+          <w:rFonts w:ascii="Times New Roman" w:hAnsi="Times New Roman" w:cs="Times New Roman"/>
+        </w:rPr>
+        <w:t>Software systems evolve continuously, and source code files often undergo significant structural changes across versions. Tracking how individual lines move, shift, or reappear between versions is essential for tasks such as debugging, auditing code history, identifying regressions, and understanding software evolution. Traditional diff tools highlight inserted and deleted lines but do not explicitly map which lines in the old file correspond to specific lines in the new file. This creates challenges for developers and automated tools that require fine-grained line-level correspondence.</w:t>
+      </w:r>
+    </w:p>
+    <w:p>
+      <w:pPr>
+        <w:spacing w:line="360" w:lineRule="auto"/>
+        <w:rPr>
+          <w:rFonts w:ascii="Times New Roman" w:hAnsi="Times New Roman" w:cs="Times New Roman"/>
+        </w:rPr>
+      </w:pPr>
+    </w:p>
+    <w:p>
+      <w:pPr>
+        <w:spacing w:line="360" w:lineRule="auto"/>
+        <w:rPr>
+          <w:rFonts w:ascii="Times New Roman" w:hAnsi="Times New Roman" w:cs="Times New Roman"/>
+        </w:rPr>
+      </w:pPr>
+      <w:r>
+        <w:rPr>
+          <w:rFonts w:ascii="Times New Roman" w:hAnsi="Times New Roman" w:cs="Times New Roman"/>
+        </w:rPr>
+        <w:t>The goal of this project is to design, implement, and evaluate a tool that maps line positions between two versions of a file. Given an “old” and “new” version of a source file, the tool attempts to identify which lines correspond to each other, even when code has been shifted, duplicated, modified, or reordered. The tool outputs its predictions in an XML format, which is then compared against a ground-truth mapping to measure accuracy.</w:t>
+      </w:r>
+    </w:p>
+    <w:p>
+      <w:pPr>
+        <w:spacing w:line="360" w:lineRule="auto"/>
+        <w:rPr>
+          <w:rFonts w:ascii="Times New Roman" w:hAnsi="Times New Roman" w:cs="Times New Roman"/>
+        </w:rPr>
+      </w:pPr>
+    </w:p>
+    <w:p>
+      <w:pPr>
+        <w:spacing w:line="360" w:lineRule="auto"/>
+        <w:rPr>
+          <w:rFonts w:ascii="Times New Roman" w:hAnsi="Times New Roman" w:cs="Times New Roman"/>
+        </w:rPr>
+      </w:pPr>
+      <w:r>
+        <w:rPr>
+          <w:rFonts w:ascii="Times New Roman" w:hAnsi="Times New Roman" w:cs="Times New Roman"/>
+        </w:rPr>
+        <w:t>The project consists of several major components: creating an appropriate input dataset, developing the line-mapping algorithm, evaluating the algorithm against both provided and custom datasets, and designing a potential user interface through mockups. The provided dataset includes Java file pairs with instructor-supplied ground-truth XML mappings, while the custom dataset consists of 25 file pairs manually created to represent a range of realistic code edits.</w:t>
+      </w:r>
+    </w:p>
+    <w:p>
+      <w:pPr>
+        <w:spacing w:line="360" w:lineRule="auto"/>
+        <w:rPr>
+          <w:rFonts w:ascii="Times New Roman" w:hAnsi="Times New Roman" w:cs="Times New Roman"/>
+        </w:rPr>
+      </w:pPr>
+    </w:p>
+    <w:p>
+      <w:pPr>
+        <w:spacing w:line="360" w:lineRule="auto"/>
+        <w:rPr>
+          <w:rFonts w:ascii="Times New Roman" w:hAnsi="Times New Roman" w:cs="Times New Roman"/>
+        </w:rPr>
+      </w:pPr>
+      <w:r>
+        <w:rPr>
+          <w:rFonts w:ascii="Times New Roman" w:hAnsi="Times New Roman" w:cs="Times New Roman"/>
+        </w:rPr>
+        <w:t>This report documents the design of the line-mapping tool, the datasets used for evaluation, the methodology for measuring accuracy, the results obtained from both datasets, and a proposed visualization design for a graphical user interface. Together, these components demonstrate a complete end-to-end workflow for building and assessing a version-aware line mapping system.</w:t>
+      </w:r>
+    </w:p>
+    <w:p>
+      <w:pPr>
+        <w:spacing w:line="360" w:lineRule="auto"/>
+        <w:rPr>
+          <w:rFonts w:ascii="Times New Roman" w:hAnsi="Times New Roman" w:cs="Times New Roman"/>
+        </w:rPr>
+      </w:pPr>
+      <w:r>
+        <w:rPr>
+          <w:rFonts w:ascii="Times New Roman" w:hAnsi="Times New Roman" w:cs="Times New Roman"/>
+        </w:rPr>
+        <w:br w:type="page"/>
+      </w:r>
+    </w:p>
+    <w:p>
+      <w:pPr>
+        <w:pStyle w:val="Heading1"/>
+        <w:spacing w:line="360" w:lineRule="auto"/>
+        <w:rPr>
+          <w:rFonts w:ascii="Times New Roman" w:hAnsi="Times New Roman" w:cs="Times New Roman"/>
+          <w:b/>
+          <w:bCs/>
+          <w:color w:val="auto"/>
+          <w:sz w:val="32"/>
+          <w:szCs w:val="32"/>
+        </w:rPr>
+      </w:pPr>
+      <w:r>
+        <w:rPr>
+          <w:rFonts w:ascii="Times New Roman" w:hAnsi="Times New Roman" w:cs="Times New Roman"/>
+          <w:b/>
+          <w:bCs/>
+          <w:color w:val="auto"/>
+          <w:sz w:val="32"/>
+          <w:szCs w:val="32"/>
+        </w:rPr>
+        <w:lastRenderedPageBreak/>
+        <w:t xml:space="preserve">2. </w:t>
+      </w:r>
+      <w:r>
+        <w:rPr>
+          <w:rFonts w:ascii="Times New Roman" w:hAnsi="Times New Roman" w:cs="Times New Roman"/>
+          <w:b/>
+          <w:bCs/>
+          <w:color w:val="auto"/>
+          <w:sz w:val="32"/>
+          <w:szCs w:val="32"/>
+        </w:rPr>
+        <w:t>Background and Related Work</w:t>
+      </w:r>
+    </w:p>
+    <w:p>
+      <w:pPr>
+        <w:spacing w:line="360" w:lineRule="auto"/>
+        <w:rPr>
+          <w:rFonts w:ascii="Times New Roman" w:hAnsi="Times New Roman" w:cs="Times New Roman"/>
+          <w:b/>
+          <w:bCs/>
+          <w:sz w:val="32"/>
+          <w:szCs w:val="32"/>
+        </w:rPr>
+      </w:pPr>
+    </w:p>
+    <w:p>
+      <w:pPr>
+        <w:spacing w:line="360" w:lineRule="auto"/>
+        <w:rPr>
+          <w:rFonts w:ascii="Times New Roman" w:hAnsi="Times New Roman" w:cs="Times New Roman"/>
+        </w:rPr>
+      </w:pPr>
+      <w:r>
+        <w:rPr>
+          <w:rFonts w:ascii="Times New Roman" w:hAnsi="Times New Roman" w:cs="Times New Roman"/>
+        </w:rPr>
+        <w:t>Version control systems are widely used to manage the evolution of software projects, allowing developers to track changes, collaborate efficiently, and analyze historical modifications. Tools such as Git provide mechanisms for identifying added, removed, or modified lines between file versions; however, the traditional diff output does not explicitly establish which specific lines in the old version correspond to which lines in the new version. Diff tools operate primarily on a line-addition and line-deletion model, leaving ambiguity when code is shifted, duplicated, or structurally reorganized.</w:t>
+      </w:r>
+    </w:p>
+    <w:p>
+      <w:pPr>
+        <w:spacing w:line="360" w:lineRule="auto"/>
+        <w:rPr>
+          <w:rFonts w:ascii="Times New Roman" w:hAnsi="Times New Roman" w:cs="Times New Roman"/>
+        </w:rPr>
+      </w:pPr>
+    </w:p>
+    <w:p>
+      <w:pPr>
+        <w:spacing w:line="360" w:lineRule="auto"/>
+        <w:rPr>
+          <w:rFonts w:ascii="Times New Roman" w:hAnsi="Times New Roman" w:cs="Times New Roman"/>
+        </w:rPr>
+      </w:pPr>
+      <w:r>
+        <w:rPr>
+          <w:rFonts w:ascii="Times New Roman" w:hAnsi="Times New Roman" w:cs="Times New Roman"/>
+        </w:rPr>
+        <w:t>Line mapping, by contrast, focuses on establishing a direct correspondence between individual lines across file versions. This approach is more informative than simple diffs because it attempts to follow a line’s “identity” as it moves throughout the file. Such mapping is particularly useful in areas such as software maintenance, code review automation, automated regression detection, and mining software repositories—activities where precise line-to-line relationships are required.</w:t>
+      </w:r>
+    </w:p>
+    <w:p>
+      <w:pPr>
+        <w:spacing w:line="360" w:lineRule="auto"/>
+        <w:rPr>
+          <w:rFonts w:ascii="Times New Roman" w:hAnsi="Times New Roman" w:cs="Times New Roman"/>
+        </w:rPr>
+      </w:pPr>
+    </w:p>
+    <w:p>
+      <w:pPr>
+        <w:spacing w:line="360" w:lineRule="auto"/>
+        <w:rPr>
+          <w:rFonts w:ascii="Times New Roman" w:hAnsi="Times New Roman" w:cs="Times New Roman"/>
+        </w:rPr>
+      </w:pPr>
+      <w:r>
+        <w:rPr>
+          <w:rFonts w:ascii="Times New Roman" w:hAnsi="Times New Roman" w:cs="Times New Roman"/>
+        </w:rPr>
+        <w:t>Research in software evolution often uses heuristics or similarity-based matching to detect renamed, moved, or modified code fragments. While full abstract syntax tree (AST</w:t>
+      </w:r>
+      <w:proofErr w:type="gramStart"/>
+      <w:r>
+        <w:rPr>
+          <w:rFonts w:ascii="Times New Roman" w:hAnsi="Times New Roman" w:cs="Times New Roman"/>
+        </w:rPr>
+        <w:t>) analysis</w:t>
+      </w:r>
+      <w:proofErr w:type="gramEnd"/>
+      <w:r>
+        <w:rPr>
+          <w:rFonts w:ascii="Times New Roman" w:hAnsi="Times New Roman" w:cs="Times New Roman"/>
+        </w:rPr>
+        <w:t xml:space="preserve"> offers deeper structural insights, it is often too computationally expensive for simple line-level tracking. Therefore, many practical tools rely on textual similarity, token matching, or approximate diff-based algorithms to establish correspondences.</w:t>
+      </w:r>
+    </w:p>
+    <w:p>
+      <w:pPr>
+        <w:spacing w:line="360" w:lineRule="auto"/>
+        <w:rPr>
+          <w:rFonts w:ascii="Times New Roman" w:hAnsi="Times New Roman" w:cs="Times New Roman"/>
+        </w:rPr>
+      </w:pPr>
+    </w:p>
+    <w:p>
+      <w:pPr>
+        <w:spacing w:line="360" w:lineRule="auto"/>
+        <w:rPr>
+          <w:rFonts w:ascii="Times New Roman" w:hAnsi="Times New Roman" w:cs="Times New Roman"/>
+        </w:rPr>
+      </w:pPr>
+      <w:r>
+        <w:rPr>
+          <w:rFonts w:ascii="Times New Roman" w:hAnsi="Times New Roman" w:cs="Times New Roman"/>
+        </w:rPr>
+        <w:t>In the context of this project, we adopt a high-level, text-based mapping approach appropriate for the assignment’s scope. The goal is not to implement advanced diff algorithms, but rather to design a functional, interpretable mapping mechanism that can be evaluated against ground-truth XML files. The mapping results are compared against provided and custom datasets to assess how well the tool handles typical code changes such as insertions, deletions, moves, and small modifications.</w:t>
+      </w:r>
+    </w:p>
+    <w:p>
+      <w:pPr>
+        <w:spacing w:line="360" w:lineRule="auto"/>
+        <w:rPr>
+          <w:rFonts w:ascii="Times New Roman" w:hAnsi="Times New Roman" w:cs="Times New Roman"/>
+        </w:rPr>
+      </w:pPr>
+    </w:p>
+    <w:p>
+      <w:pPr>
+        <w:pStyle w:val="Heading1"/>
+        <w:spacing w:line="360" w:lineRule="auto"/>
+        <w:rPr>
+          <w:rFonts w:ascii="Times New Roman" w:hAnsi="Times New Roman" w:cs="Times New Roman"/>
+          <w:b/>
+          <w:bCs/>
+          <w:color w:val="auto"/>
+          <w:sz w:val="32"/>
+          <w:szCs w:val="32"/>
+        </w:rPr>
+      </w:pPr>
+      <w:r>
+        <w:rPr>
+          <w:rFonts w:ascii="Times New Roman" w:hAnsi="Times New Roman" w:cs="Times New Roman"/>
+          <w:b/>
+          <w:bCs/>
+          <w:color w:val="auto"/>
+          <w:sz w:val="32"/>
+          <w:szCs w:val="32"/>
+        </w:rPr>
+        <w:t xml:space="preserve">3. </w:t>
+      </w:r>
+      <w:r>
+        <w:rPr>
+          <w:rFonts w:ascii="Times New Roman" w:hAnsi="Times New Roman" w:cs="Times New Roman"/>
+          <w:b/>
+          <w:bCs/>
+          <w:color w:val="auto"/>
+          <w:sz w:val="32"/>
+          <w:szCs w:val="32"/>
+        </w:rPr>
+        <w:t>Dataset Description</w:t>
+      </w:r>
+    </w:p>
+    <w:p>
+      <w:pPr>
+        <w:spacing w:line="360" w:lineRule="auto"/>
+        <w:rPr>
+          <w:rFonts w:ascii="Times New Roman" w:hAnsi="Times New Roman" w:cs="Times New Roman"/>
+        </w:rPr>
+      </w:pPr>
+    </w:p>
+    <w:p>
+      <w:pPr>
+        <w:spacing w:line="360" w:lineRule="auto"/>
+        <w:rPr>
+          <w:rFonts w:ascii="Times New Roman" w:hAnsi="Times New Roman" w:cs="Times New Roman"/>
+        </w:rPr>
+      </w:pPr>
+      <w:r>
+        <w:rPr>
+          <w:rFonts w:ascii="Times New Roman" w:hAnsi="Times New Roman" w:cs="Times New Roman"/>
+        </w:rPr>
+        <w:t>This project evaluates the line-mapping tool using two datasets: a provided dataset supplied by the course instructor and a custom dataset created by our group. The provided dataset consists of Java file pairs paired with XML ground-truth mappings, while the custom dataset comprises 25 file pairs representing a variety of realistic code changes. These datasets allow us to assess the tool’s performance across controlled and diverse scenarios.</w:t>
+      </w:r>
+    </w:p>
+    <w:p>
+      <w:pPr>
+        <w:spacing w:line="360" w:lineRule="auto"/>
+        <w:rPr>
+          <w:rFonts w:ascii="Times New Roman" w:hAnsi="Times New Roman" w:cs="Times New Roman"/>
+          <w:b/>
+          <w:bCs/>
+        </w:rPr>
+      </w:pPr>
+    </w:p>
+    <w:p>
+      <w:pPr>
+        <w:pStyle w:val="Heading2"/>
+        <w:spacing w:line="360" w:lineRule="auto"/>
+        <w:rPr>
+          <w:rFonts w:ascii="Times New Roman" w:hAnsi="Times New Roman" w:cs="Times New Roman"/>
+          <w:b/>
+          <w:bCs/>
+          <w:color w:val="auto"/>
+          <w:sz w:val="28"/>
+          <w:szCs w:val="28"/>
+        </w:rPr>
+      </w:pPr>
+      <w:r>
+        <w:rPr>
+          <w:rFonts w:ascii="Times New Roman" w:hAnsi="Times New Roman" w:cs="Times New Roman"/>
+          <w:b/>
+          <w:bCs/>
+          <w:color w:val="auto"/>
+          <w:sz w:val="28"/>
+          <w:szCs w:val="28"/>
+        </w:rPr>
+        <w:t xml:space="preserve">3.1 </w:t>
+      </w:r>
+      <w:r>
+        <w:rPr>
+          <w:rFonts w:ascii="Times New Roman" w:hAnsi="Times New Roman" w:cs="Times New Roman"/>
+          <w:b/>
+          <w:bCs/>
+          <w:color w:val="auto"/>
+          <w:sz w:val="28"/>
+          <w:szCs w:val="28"/>
+        </w:rPr>
+        <w:t>Provided Evaluation Dataset</w:t>
+      </w:r>
+    </w:p>
+    <w:p>
+      <w:pPr>
+        <w:spacing w:line="360" w:lineRule="auto"/>
+        <w:rPr>
+          <w:rFonts w:ascii="Times New Roman" w:hAnsi="Times New Roman" w:cs="Times New Roman"/>
+          <w:b/>
+          <w:bCs/>
+          <w:sz w:val="28"/>
+          <w:szCs w:val="28"/>
+        </w:rPr>
+      </w:pPr>
+    </w:p>
+    <w:p>
+      <w:pPr>
+        <w:spacing w:line="360" w:lineRule="auto"/>
+        <w:rPr>
+          <w:rFonts w:ascii="Times New Roman" w:hAnsi="Times New Roman" w:cs="Times New Roman"/>
+        </w:rPr>
+      </w:pPr>
+      <w:r>
+        <w:rPr>
+          <w:rFonts w:ascii="Times New Roman" w:hAnsi="Times New Roman" w:cs="Times New Roman"/>
+        </w:rPr>
+        <w:t>The provided evaluation dataset contains multiple pairs of Java source files representing two different versions of the same file. Each pair includes an XML file that defines the ground-truth mapping between the old and new versions. Each XML entry specifies the line number in the old file and the corresponding line number in the new file, allowing for direct comparison between the tool’s predictions and the known correct mappings.</w:t>
+      </w:r>
+    </w:p>
+    <w:p>
+      <w:pPr>
+        <w:spacing w:line="360" w:lineRule="auto"/>
+        <w:rPr>
+          <w:rFonts w:ascii="Times New Roman" w:hAnsi="Times New Roman" w:cs="Times New Roman"/>
+        </w:rPr>
+      </w:pPr>
+    </w:p>
+    <w:p>
+      <w:pPr>
+        <w:spacing w:line="360" w:lineRule="auto"/>
+        <w:rPr>
+          <w:rFonts w:ascii="Times New Roman" w:hAnsi="Times New Roman" w:cs="Times New Roman"/>
+        </w:rPr>
+      </w:pPr>
+      <w:r>
+        <w:rPr>
+          <w:rFonts w:ascii="Times New Roman" w:hAnsi="Times New Roman" w:cs="Times New Roman"/>
+        </w:rPr>
+        <w:t>These file pairs capture a variety of realistic editing patterns, including insertions, deletions, small modifications, and reordered code blocks. Because the XML ground truth is instructor-supplied and standardized, this dataset provides a reliable benchmark for evaluating mapping accuracy. All accuracy measurements reported later in this report for the instructor dataset use this XML as the reference.</w:t>
+      </w:r>
+    </w:p>
+    <w:p>
+      <w:pPr>
+        <w:spacing w:line="360" w:lineRule="auto"/>
+        <w:rPr>
+          <w:rFonts w:ascii="Times New Roman" w:hAnsi="Times New Roman" w:cs="Times New Roman"/>
+        </w:rPr>
+      </w:pPr>
+      <w:r>
+        <w:rPr>
+          <w:rFonts w:ascii="Times New Roman" w:hAnsi="Times New Roman" w:cs="Times New Roman"/>
+        </w:rPr>
+        <w:br w:type="page"/>
+      </w:r>
+    </w:p>
+    <w:p>
+      <w:pPr>
+        <w:pStyle w:val="Heading2"/>
+        <w:spacing w:line="360" w:lineRule="auto"/>
+        <w:rPr>
+          <w:rFonts w:ascii="Times New Roman" w:hAnsi="Times New Roman" w:cs="Times New Roman"/>
+          <w:b/>
+          <w:bCs/>
+          <w:color w:val="auto"/>
+          <w:sz w:val="28"/>
+          <w:szCs w:val="28"/>
+        </w:rPr>
+      </w:pPr>
+      <w:r>
+        <w:rPr>
+          <w:rFonts w:ascii="Times New Roman" w:hAnsi="Times New Roman" w:cs="Times New Roman"/>
+          <w:b/>
+          <w:bCs/>
+          <w:color w:val="auto"/>
+          <w:sz w:val="28"/>
+          <w:szCs w:val="28"/>
+        </w:rPr>
+        <w:lastRenderedPageBreak/>
+        <w:t>3.2 Custom Dataset</w:t>
+      </w:r>
+    </w:p>
+    <w:p>
+      <w:pPr>
+        <w:spacing w:line="360" w:lineRule="auto"/>
+        <w:rPr>
+          <w:rFonts w:ascii="Times New Roman" w:hAnsi="Times New Roman" w:cs="Times New Roman"/>
+          <w:b/>
+          <w:bCs/>
+          <w:sz w:val="28"/>
+          <w:szCs w:val="28"/>
+        </w:rPr>
+      </w:pPr>
+    </w:p>
+    <w:p>
+      <w:pPr>
+        <w:spacing w:line="360" w:lineRule="auto"/>
+        <w:rPr>
+          <w:rFonts w:ascii="Times New Roman" w:hAnsi="Times New Roman" w:cs="Times New Roman"/>
+        </w:rPr>
+      </w:pPr>
+      <w:r>
+        <w:rPr>
+          <w:rFonts w:ascii="Times New Roman" w:hAnsi="Times New Roman" w:cs="Times New Roman"/>
+        </w:rPr>
+        <w:t xml:space="preserve">This subsection will describe the custom </w:t>
+      </w:r>
+      <w:proofErr w:type="gramStart"/>
+      <w:r>
+        <w:rPr>
+          <w:rFonts w:ascii="Times New Roman" w:hAnsi="Times New Roman" w:cs="Times New Roman"/>
+        </w:rPr>
+        <w:t>dataset</w:t>
+      </w:r>
+      <w:proofErr w:type="gramEnd"/>
+      <w:r>
+        <w:rPr>
+          <w:rFonts w:ascii="Times New Roman" w:hAnsi="Times New Roman" w:cs="Times New Roman"/>
+        </w:rPr>
+        <w:t xml:space="preserve"> created for this project. The dataset consists of 25 file pairs manually designed to reflect diverse and realistic types of code edits. These include insertions, deletions, line movements, restructuring of code blocks, and small modifications.</w:t>
+      </w:r>
+    </w:p>
+    <w:p>
+      <w:pPr>
+        <w:spacing w:line="360" w:lineRule="auto"/>
+        <w:rPr>
+          <w:rFonts w:ascii="Times New Roman" w:hAnsi="Times New Roman" w:cs="Times New Roman"/>
+        </w:rPr>
+      </w:pPr>
+    </w:p>
+    <w:p>
+      <w:pPr>
+        <w:spacing w:line="360" w:lineRule="auto"/>
+        <w:rPr>
+          <w:rFonts w:ascii="Times New Roman" w:hAnsi="Times New Roman" w:cs="Times New Roman"/>
+        </w:rPr>
+      </w:pPr>
+      <w:r>
+        <w:rPr>
+          <w:rFonts w:ascii="Times New Roman" w:hAnsi="Times New Roman" w:cs="Times New Roman"/>
+        </w:rPr>
+        <w:t>[Placeholder for Declan:</w:t>
+      </w:r>
+    </w:p>
+    <w:p>
+      <w:pPr>
+        <w:spacing w:line="360" w:lineRule="auto"/>
+        <w:rPr>
+          <w:rFonts w:ascii="Times New Roman" w:hAnsi="Times New Roman" w:cs="Times New Roman"/>
+        </w:rPr>
+      </w:pPr>
+      <w:r>
+        <w:rPr>
+          <w:rFonts w:ascii="Times New Roman" w:hAnsi="Times New Roman" w:cs="Times New Roman"/>
+        </w:rPr>
+        <w:t>- Describe how the 25 file pairs were created</w:t>
+      </w:r>
+    </w:p>
+    <w:p>
+      <w:pPr>
+        <w:spacing w:line="360" w:lineRule="auto"/>
+        <w:rPr>
+          <w:rFonts w:ascii="Times New Roman" w:hAnsi="Times New Roman" w:cs="Times New Roman"/>
+        </w:rPr>
+      </w:pPr>
+      <w:r>
+        <w:rPr>
+          <w:rFonts w:ascii="Times New Roman" w:hAnsi="Times New Roman" w:cs="Times New Roman"/>
+        </w:rPr>
+        <w:t>- Explain what categories of edits they represent</w:t>
+      </w:r>
+    </w:p>
+    <w:p>
+      <w:pPr>
+        <w:spacing w:line="360" w:lineRule="auto"/>
+        <w:rPr>
+          <w:rFonts w:ascii="Times New Roman" w:hAnsi="Times New Roman" w:cs="Times New Roman"/>
+        </w:rPr>
+      </w:pPr>
+      <w:r>
+        <w:rPr>
+          <w:rFonts w:ascii="Times New Roman" w:hAnsi="Times New Roman" w:cs="Times New Roman"/>
+        </w:rPr>
+        <w:t>- Describe how the ground-truth XML files were generated</w:t>
+      </w:r>
+    </w:p>
+    <w:p>
+      <w:pPr>
+        <w:spacing w:line="360" w:lineRule="auto"/>
+        <w:rPr>
+          <w:rFonts w:ascii="Times New Roman" w:hAnsi="Times New Roman" w:cs="Times New Roman"/>
+        </w:rPr>
+      </w:pPr>
+      <w:r>
+        <w:rPr>
+          <w:rFonts w:ascii="Times New Roman" w:hAnsi="Times New Roman" w:cs="Times New Roman"/>
+        </w:rPr>
+        <w:t>- Optionally include a summary table listing the 25 file pairs and their characteristics]</w:t>
+      </w:r>
+    </w:p>
+    <w:p>
+      <w:pPr>
+        <w:spacing w:line="360" w:lineRule="auto"/>
+        <w:rPr>
+          <w:rFonts w:ascii="Times New Roman" w:hAnsi="Times New Roman" w:cs="Times New Roman"/>
+        </w:rPr>
+      </w:pPr>
+    </w:p>
+    <w:p>
+      <w:pPr>
+        <w:pStyle w:val="Heading1"/>
+        <w:spacing w:line="360" w:lineRule="auto"/>
+        <w:rPr>
+          <w:rFonts w:ascii="Times New Roman" w:hAnsi="Times New Roman" w:cs="Times New Roman"/>
+          <w:b/>
+          <w:bCs/>
+          <w:color w:val="auto"/>
+          <w:sz w:val="32"/>
+          <w:szCs w:val="32"/>
+        </w:rPr>
+      </w:pPr>
+      <w:r>
+        <w:rPr>
+          <w:rFonts w:ascii="Times New Roman" w:hAnsi="Times New Roman" w:cs="Times New Roman"/>
+          <w:b/>
+          <w:bCs/>
+          <w:color w:val="auto"/>
+          <w:sz w:val="32"/>
+          <w:szCs w:val="32"/>
+        </w:rPr>
+        <w:t xml:space="preserve">4. </w:t>
+      </w:r>
+      <w:r>
+        <w:rPr>
+          <w:rFonts w:ascii="Times New Roman" w:hAnsi="Times New Roman" w:cs="Times New Roman"/>
+          <w:b/>
+          <w:bCs/>
+          <w:color w:val="auto"/>
+          <w:sz w:val="32"/>
+          <w:szCs w:val="32"/>
+        </w:rPr>
+        <w:t>Tool Design and Methodology</w:t>
+      </w:r>
+    </w:p>
+    <w:p/>
+    <w:p>
+      <w:pPr>
+        <w:spacing w:line="360" w:lineRule="auto"/>
+        <w:rPr>
+          <w:rFonts w:ascii="Times New Roman" w:hAnsi="Times New Roman" w:cs="Times New Roman"/>
+        </w:rPr>
+      </w:pPr>
+      <w:r>
+        <w:rPr>
+          <w:rFonts w:ascii="Times New Roman" w:hAnsi="Times New Roman" w:cs="Times New Roman"/>
+        </w:rPr>
+        <w:t>This section describes the internal design of the line-mapping tool, including its overall processing flow, the preprocessing steps applied to the input files, the logic used to compute line correspondences, and the structure of the XML output produced by the system. The goal of this design is to provide a clear and interpretable approach for tracking line movements, insertions, deletions, and modifications between two versions of a source file.</w:t>
+      </w:r>
+    </w:p>
+    <w:p>
+      <w:pPr>
+        <w:spacing w:line="360" w:lineRule="auto"/>
+        <w:rPr>
+          <w:rFonts w:ascii="Times New Roman" w:hAnsi="Times New Roman" w:cs="Times New Roman"/>
+        </w:rPr>
+      </w:pPr>
+    </w:p>
+    <w:p>
+      <w:pPr>
+        <w:pStyle w:val="Heading2"/>
+        <w:spacing w:line="360" w:lineRule="auto"/>
+        <w:rPr>
+          <w:rFonts w:ascii="Times New Roman" w:hAnsi="Times New Roman" w:cs="Times New Roman"/>
+          <w:b/>
+          <w:bCs/>
+          <w:color w:val="auto"/>
+          <w:sz w:val="28"/>
+          <w:szCs w:val="28"/>
+        </w:rPr>
+      </w:pPr>
+      <w:r>
+        <w:rPr>
+          <w:rFonts w:ascii="Times New Roman" w:hAnsi="Times New Roman" w:cs="Times New Roman"/>
+          <w:b/>
+          <w:bCs/>
+          <w:color w:val="auto"/>
+          <w:sz w:val="28"/>
+          <w:szCs w:val="28"/>
+        </w:rPr>
+        <w:t>4.1 Overview</w:t>
+      </w:r>
+    </w:p>
+    <w:p>
+      <w:pPr>
+        <w:spacing w:line="360" w:lineRule="auto"/>
+        <w:rPr>
+          <w:rFonts w:ascii="Times New Roman" w:hAnsi="Times New Roman" w:cs="Times New Roman"/>
+        </w:rPr>
+      </w:pPr>
+      <w:r>
+        <w:rPr>
+          <w:rFonts w:ascii="Times New Roman" w:hAnsi="Times New Roman" w:cs="Times New Roman"/>
+        </w:rPr>
+        <w:t xml:space="preserve">The line-mapping tool takes as input two text files: an “old” version and a “new” version of the same source file. The tool processes both files line-by-line and attempts to determine which lines in the new file correspond to specific lines in the old file. This is achieved through a sequence of </w:t>
+      </w:r>
+      <w:r>
+        <w:rPr>
+          <w:rFonts w:ascii="Times New Roman" w:hAnsi="Times New Roman" w:cs="Times New Roman"/>
+        </w:rPr>
+        <w:lastRenderedPageBreak/>
+        <w:t>steps including file reading, preprocessing, similarity computation, and final generation of XML output.</w:t>
+      </w:r>
+    </w:p>
+    <w:p>
+      <w:pPr>
+        <w:spacing w:line="360" w:lineRule="auto"/>
+        <w:rPr>
+          <w:rFonts w:ascii="Times New Roman" w:hAnsi="Times New Roman" w:cs="Times New Roman"/>
+        </w:rPr>
+      </w:pPr>
+    </w:p>
+    <w:p>
+      <w:pPr>
+        <w:spacing w:line="360" w:lineRule="auto"/>
+        <w:rPr>
+          <w:rFonts w:ascii="Times New Roman" w:hAnsi="Times New Roman" w:cs="Times New Roman"/>
+        </w:rPr>
+      </w:pPr>
+      <w:r>
+        <w:rPr>
+          <w:rFonts w:ascii="Times New Roman" w:hAnsi="Times New Roman" w:cs="Times New Roman"/>
+        </w:rPr>
+        <w:t>At a high level, the workflow consists of the following stages:</w:t>
+      </w:r>
+    </w:p>
+    <w:p>
+      <w:pPr>
+        <w:spacing w:line="360" w:lineRule="auto"/>
+        <w:rPr>
+          <w:rFonts w:ascii="Times New Roman" w:hAnsi="Times New Roman" w:cs="Times New Roman"/>
+        </w:rPr>
+      </w:pPr>
+    </w:p>
+    <w:p>
+      <w:pPr>
+        <w:spacing w:line="360" w:lineRule="auto"/>
+        <w:rPr>
+          <w:rFonts w:ascii="Times New Roman" w:hAnsi="Times New Roman" w:cs="Times New Roman"/>
+        </w:rPr>
+      </w:pPr>
+      <w:r>
+        <w:rPr>
+          <w:rFonts w:ascii="Times New Roman" w:hAnsi="Times New Roman" w:cs="Times New Roman"/>
+        </w:rPr>
+        <w:t xml:space="preserve">1. </w:t>
+      </w:r>
+      <w:r>
+        <w:rPr>
+          <w:rFonts w:ascii="Times New Roman" w:hAnsi="Times New Roman" w:cs="Times New Roman"/>
+          <w:b/>
+          <w:bCs/>
+        </w:rPr>
+        <w:t>Input Handling</w:t>
+      </w:r>
+      <w:r>
+        <w:rPr>
+          <w:rFonts w:ascii="Times New Roman" w:hAnsi="Times New Roman" w:cs="Times New Roman"/>
+        </w:rPr>
+        <w:t xml:space="preserve"> – The tool loads both versions of the file into memory and splits them into individual lines. Each line is stored with its line number, allowing the tool to preserve structural context.</w:t>
+      </w:r>
+    </w:p>
+    <w:p>
+      <w:pPr>
+        <w:spacing w:line="360" w:lineRule="auto"/>
+        <w:rPr>
+          <w:rFonts w:ascii="Times New Roman" w:hAnsi="Times New Roman" w:cs="Times New Roman"/>
+        </w:rPr>
+      </w:pPr>
+    </w:p>
+    <w:p>
+      <w:pPr>
+        <w:spacing w:line="360" w:lineRule="auto"/>
+        <w:rPr>
+          <w:rFonts w:ascii="Times New Roman" w:hAnsi="Times New Roman" w:cs="Times New Roman"/>
+        </w:rPr>
+      </w:pPr>
+      <w:r>
+        <w:rPr>
+          <w:rFonts w:ascii="Times New Roman" w:hAnsi="Times New Roman" w:cs="Times New Roman"/>
+        </w:rPr>
+        <w:t xml:space="preserve">2. </w:t>
+      </w:r>
+      <w:r>
+        <w:rPr>
+          <w:rFonts w:ascii="Times New Roman" w:hAnsi="Times New Roman" w:cs="Times New Roman"/>
+          <w:b/>
+          <w:bCs/>
+        </w:rPr>
+        <w:t>Preprocessing</w:t>
+      </w:r>
+      <w:r>
+        <w:rPr>
+          <w:rFonts w:ascii="Times New Roman" w:hAnsi="Times New Roman" w:cs="Times New Roman"/>
+        </w:rPr>
+        <w:t xml:space="preserve"> – Basic normalization steps may be applied to ensure consistency. These can include trimming whitespace, ignoring empty lines if necessary, and tokenizing the text. These operations improve the robustness of the matching algorithm.</w:t>
+      </w:r>
+    </w:p>
+    <w:p>
+      <w:pPr>
+        <w:spacing w:line="360" w:lineRule="auto"/>
+        <w:rPr>
+          <w:rFonts w:ascii="Times New Roman" w:hAnsi="Times New Roman" w:cs="Times New Roman"/>
+        </w:rPr>
+      </w:pPr>
+    </w:p>
+    <w:p>
+      <w:pPr>
+        <w:spacing w:line="360" w:lineRule="auto"/>
+        <w:rPr>
+          <w:rFonts w:ascii="Times New Roman" w:hAnsi="Times New Roman" w:cs="Times New Roman"/>
+        </w:rPr>
+      </w:pPr>
+      <w:r>
+        <w:rPr>
+          <w:rFonts w:ascii="Times New Roman" w:hAnsi="Times New Roman" w:cs="Times New Roman"/>
+        </w:rPr>
+        <w:t xml:space="preserve">3. </w:t>
+      </w:r>
+      <w:r>
+        <w:rPr>
+          <w:rFonts w:ascii="Times New Roman" w:hAnsi="Times New Roman" w:cs="Times New Roman"/>
+          <w:b/>
+          <w:bCs/>
+        </w:rPr>
+        <w:t>Line Matching Algorithm</w:t>
+      </w:r>
+      <w:r>
+        <w:rPr>
+          <w:rFonts w:ascii="Times New Roman" w:hAnsi="Times New Roman" w:cs="Times New Roman"/>
+        </w:rPr>
+        <w:t xml:space="preserve"> – The core of the tool computes correspondences between lines. By comparing textual similarity or structural patterns, the system attempts to pair each line in the old file with its closest match in the new file. Lines that do not match any candidate may be treated as insertions or deletions.</w:t>
+      </w:r>
+    </w:p>
+    <w:p>
+      <w:pPr>
+        <w:spacing w:line="360" w:lineRule="auto"/>
+        <w:rPr>
+          <w:rFonts w:ascii="Times New Roman" w:hAnsi="Times New Roman" w:cs="Times New Roman"/>
+        </w:rPr>
+      </w:pPr>
+    </w:p>
+    <w:p>
+      <w:pPr>
+        <w:spacing w:line="360" w:lineRule="auto"/>
+        <w:rPr>
+          <w:rFonts w:ascii="Times New Roman" w:hAnsi="Times New Roman" w:cs="Times New Roman"/>
+        </w:rPr>
+      </w:pPr>
+      <w:r>
+        <w:rPr>
+          <w:rFonts w:ascii="Times New Roman" w:hAnsi="Times New Roman" w:cs="Times New Roman"/>
+        </w:rPr>
+        <w:t xml:space="preserve">4. </w:t>
+      </w:r>
+      <w:r>
+        <w:rPr>
+          <w:rFonts w:ascii="Times New Roman" w:hAnsi="Times New Roman" w:cs="Times New Roman"/>
+          <w:b/>
+          <w:bCs/>
+        </w:rPr>
+        <w:t>XML Output Generation</w:t>
+      </w:r>
+      <w:r>
+        <w:rPr>
+          <w:rFonts w:ascii="Times New Roman" w:hAnsi="Times New Roman" w:cs="Times New Roman"/>
+        </w:rPr>
+        <w:t xml:space="preserve"> – After computing all matches, the tool generates an XML file. Each XML element encodes a mapping from an </w:t>
+      </w:r>
+      <w:proofErr w:type="gramStart"/>
+      <w:r>
+        <w:rPr>
+          <w:rFonts w:ascii="Times New Roman" w:hAnsi="Times New Roman" w:cs="Times New Roman"/>
+        </w:rPr>
+        <w:t>old line</w:t>
+      </w:r>
+      <w:proofErr w:type="gramEnd"/>
+      <w:r>
+        <w:rPr>
+          <w:rFonts w:ascii="Times New Roman" w:hAnsi="Times New Roman" w:cs="Times New Roman"/>
+        </w:rPr>
+        <w:t xml:space="preserve"> number to a new line number, creating a complete record of the transformation between file versions.</w:t>
+      </w:r>
+    </w:p>
+    <w:p>
+      <w:pPr>
+        <w:spacing w:line="360" w:lineRule="auto"/>
+        <w:rPr>
+          <w:rFonts w:ascii="Times New Roman" w:hAnsi="Times New Roman" w:cs="Times New Roman"/>
+        </w:rPr>
+      </w:pPr>
+    </w:p>
+    <w:p>
+      <w:pPr>
+        <w:spacing w:line="360" w:lineRule="auto"/>
+        <w:rPr>
+          <w:rFonts w:ascii="Times New Roman" w:hAnsi="Times New Roman" w:cs="Times New Roman"/>
+        </w:rPr>
+      </w:pPr>
+      <w:r>
+        <w:rPr>
+          <w:rFonts w:ascii="Times New Roman" w:hAnsi="Times New Roman" w:cs="Times New Roman"/>
+        </w:rPr>
+        <w:t>This modular design ensures clarity and allows individual components, such as preprocessing or matching logic, to be improved independently.</w:t>
+      </w:r>
+    </w:p>
+    <w:p>
+      <w:pPr>
+        <w:spacing w:line="360" w:lineRule="auto"/>
+        <w:rPr>
+          <w:rFonts w:ascii="Times New Roman" w:hAnsi="Times New Roman" w:cs="Times New Roman"/>
+        </w:rPr>
+      </w:pPr>
+      <w:r>
+        <w:rPr>
+          <w:rFonts w:ascii="Times New Roman" w:hAnsi="Times New Roman" w:cs="Times New Roman"/>
+        </w:rPr>
+        <w:br w:type="page"/>
+      </w:r>
+    </w:p>
+    <w:p>
+      <w:pPr>
+        <w:pStyle w:val="Heading2"/>
+        <w:spacing w:line="360" w:lineRule="auto"/>
+        <w:rPr>
+          <w:rFonts w:ascii="Times New Roman" w:hAnsi="Times New Roman" w:cs="Times New Roman"/>
+          <w:b/>
+          <w:bCs/>
+          <w:color w:val="auto"/>
+          <w:sz w:val="28"/>
+          <w:szCs w:val="28"/>
+        </w:rPr>
+      </w:pPr>
+      <w:r>
+        <w:rPr>
+          <w:rFonts w:ascii="Times New Roman" w:hAnsi="Times New Roman" w:cs="Times New Roman"/>
+          <w:b/>
+          <w:bCs/>
+          <w:color w:val="auto"/>
+          <w:sz w:val="28"/>
+          <w:szCs w:val="28"/>
+        </w:rPr>
+        <w:lastRenderedPageBreak/>
+        <w:t>4.2 Preprocessing</w:t>
+      </w:r>
+    </w:p>
+    <w:p>
+      <w:pPr>
+        <w:spacing w:line="360" w:lineRule="auto"/>
+        <w:rPr>
+          <w:rFonts w:ascii="Times New Roman" w:hAnsi="Times New Roman" w:cs="Times New Roman"/>
+        </w:rPr>
+      </w:pPr>
+      <w:r>
+        <w:rPr>
+          <w:rFonts w:ascii="Times New Roman" w:hAnsi="Times New Roman" w:cs="Times New Roman"/>
+        </w:rPr>
+        <w:t>[Placeholder for Tony: Preprocessing]</w:t>
+      </w:r>
+    </w:p>
+    <w:p>
+      <w:pPr>
+        <w:spacing w:line="360" w:lineRule="auto"/>
+        <w:rPr>
+          <w:rFonts w:ascii="Times New Roman" w:hAnsi="Times New Roman" w:cs="Times New Roman"/>
+        </w:rPr>
+      </w:pPr>
+    </w:p>
+    <w:p>
+      <w:pPr>
+        <w:spacing w:line="360" w:lineRule="auto"/>
+        <w:rPr>
+          <w:rFonts w:ascii="Times New Roman" w:hAnsi="Times New Roman" w:cs="Times New Roman"/>
+        </w:rPr>
+      </w:pPr>
+      <w:r>
+        <w:rPr>
+          <w:rFonts w:ascii="Times New Roman" w:hAnsi="Times New Roman" w:cs="Times New Roman"/>
+        </w:rPr>
+        <w:t>This subsection will describe the preprocessing steps applied to the old and new files before the matching algorithm is executed. Details may include:</w:t>
+      </w:r>
+    </w:p>
+    <w:p>
+      <w:pPr>
+        <w:spacing w:line="360" w:lineRule="auto"/>
+        <w:rPr>
+          <w:rFonts w:ascii="Times New Roman" w:hAnsi="Times New Roman" w:cs="Times New Roman"/>
+        </w:rPr>
+      </w:pPr>
+    </w:p>
+    <w:p>
+      <w:pPr>
+        <w:spacing w:line="360" w:lineRule="auto"/>
+        <w:rPr>
+          <w:rFonts w:ascii="Times New Roman" w:hAnsi="Times New Roman" w:cs="Times New Roman"/>
+        </w:rPr>
+      </w:pPr>
+      <w:r>
+        <w:rPr>
+          <w:rFonts w:ascii="Times New Roman" w:hAnsi="Times New Roman" w:cs="Times New Roman"/>
+        </w:rPr>
+        <w:t>- How the tool reads and stores each line</w:t>
+      </w:r>
+    </w:p>
+    <w:p>
+      <w:pPr>
+        <w:spacing w:line="360" w:lineRule="auto"/>
+        <w:rPr>
+          <w:rFonts w:ascii="Times New Roman" w:hAnsi="Times New Roman" w:cs="Times New Roman"/>
+        </w:rPr>
+      </w:pPr>
+      <w:r>
+        <w:rPr>
+          <w:rFonts w:ascii="Times New Roman" w:hAnsi="Times New Roman" w:cs="Times New Roman"/>
+        </w:rPr>
+        <w:t>- Whether whitespace is trimmed or normalized</w:t>
+      </w:r>
+    </w:p>
+    <w:p>
+      <w:pPr>
+        <w:spacing w:line="360" w:lineRule="auto"/>
+        <w:rPr>
+          <w:rFonts w:ascii="Times New Roman" w:hAnsi="Times New Roman" w:cs="Times New Roman"/>
+        </w:rPr>
+      </w:pPr>
+      <w:r>
+        <w:rPr>
+          <w:rFonts w:ascii="Times New Roman" w:hAnsi="Times New Roman" w:cs="Times New Roman"/>
+        </w:rPr>
+        <w:t>- Whether comments or blank lines are ignored</w:t>
+      </w:r>
+    </w:p>
+    <w:p>
+      <w:pPr>
+        <w:spacing w:line="360" w:lineRule="auto"/>
+        <w:rPr>
+          <w:rFonts w:ascii="Times New Roman" w:hAnsi="Times New Roman" w:cs="Times New Roman"/>
+        </w:rPr>
+      </w:pPr>
+      <w:r>
+        <w:rPr>
+          <w:rFonts w:ascii="Times New Roman" w:hAnsi="Times New Roman" w:cs="Times New Roman"/>
+        </w:rPr>
+        <w:t>- Tokenization or filtering rules</w:t>
+      </w:r>
+    </w:p>
+    <w:p>
+      <w:pPr>
+        <w:spacing w:line="360" w:lineRule="auto"/>
+        <w:rPr>
+          <w:rFonts w:ascii="Times New Roman" w:hAnsi="Times New Roman" w:cs="Times New Roman"/>
+        </w:rPr>
+      </w:pPr>
+      <w:r>
+        <w:rPr>
+          <w:rFonts w:ascii="Times New Roman" w:hAnsi="Times New Roman" w:cs="Times New Roman"/>
+        </w:rPr>
+        <w:t>- Any transformations applied to improve matching accuracy</w:t>
+      </w:r>
+    </w:p>
+    <w:p>
+      <w:pPr>
+        <w:spacing w:line="360" w:lineRule="auto"/>
+        <w:rPr>
+          <w:rFonts w:ascii="Times New Roman" w:hAnsi="Times New Roman" w:cs="Times New Roman"/>
+        </w:rPr>
+      </w:pPr>
+    </w:p>
+    <w:p>
+      <w:pPr>
+        <w:pStyle w:val="Heading2"/>
+        <w:spacing w:line="360" w:lineRule="auto"/>
+        <w:rPr>
+          <w:rFonts w:ascii="Times New Roman" w:hAnsi="Times New Roman" w:cs="Times New Roman"/>
+          <w:b/>
+          <w:bCs/>
+          <w:color w:val="auto"/>
+          <w:sz w:val="28"/>
+          <w:szCs w:val="28"/>
+        </w:rPr>
+      </w:pPr>
+      <w:r>
+        <w:rPr>
+          <w:rFonts w:ascii="Times New Roman" w:hAnsi="Times New Roman" w:cs="Times New Roman"/>
+          <w:b/>
+          <w:bCs/>
+          <w:color w:val="auto"/>
+          <w:sz w:val="28"/>
+          <w:szCs w:val="28"/>
+        </w:rPr>
+        <w:t>4.3 Line Matching Logic</w:t>
+      </w:r>
+    </w:p>
+    <w:p>
+      <w:pPr>
+        <w:spacing w:line="360" w:lineRule="auto"/>
+        <w:rPr>
+          <w:rFonts w:ascii="Times New Roman" w:hAnsi="Times New Roman" w:cs="Times New Roman"/>
+        </w:rPr>
+      </w:pPr>
+    </w:p>
+    <w:p>
+      <w:pPr>
+        <w:spacing w:line="360" w:lineRule="auto"/>
+        <w:rPr>
+          <w:rFonts w:ascii="Times New Roman" w:hAnsi="Times New Roman" w:cs="Times New Roman"/>
+        </w:rPr>
+      </w:pPr>
+      <w:r>
+        <w:rPr>
+          <w:rFonts w:ascii="Times New Roman" w:hAnsi="Times New Roman" w:cs="Times New Roman"/>
+        </w:rPr>
+        <w:t>[Placeholder for Tony: Line Matching Logic]</w:t>
+      </w:r>
+    </w:p>
+    <w:p>
+      <w:pPr>
+        <w:spacing w:line="360" w:lineRule="auto"/>
+        <w:rPr>
+          <w:rFonts w:ascii="Times New Roman" w:hAnsi="Times New Roman" w:cs="Times New Roman"/>
+        </w:rPr>
+      </w:pPr>
+    </w:p>
+    <w:p>
+      <w:pPr>
+        <w:spacing w:line="360" w:lineRule="auto"/>
+        <w:rPr>
+          <w:rFonts w:ascii="Times New Roman" w:hAnsi="Times New Roman" w:cs="Times New Roman"/>
+        </w:rPr>
+      </w:pPr>
+      <w:r>
+        <w:rPr>
+          <w:rFonts w:ascii="Times New Roman" w:hAnsi="Times New Roman" w:cs="Times New Roman"/>
+        </w:rPr>
+        <w:t>This subsection will describe the algorithm used to compute line correspondences between the old and new versions of the file. Possible topics include:</w:t>
+      </w:r>
+    </w:p>
+    <w:p>
+      <w:pPr>
+        <w:spacing w:line="360" w:lineRule="auto"/>
+        <w:rPr>
+          <w:rFonts w:ascii="Times New Roman" w:hAnsi="Times New Roman" w:cs="Times New Roman"/>
+        </w:rPr>
+      </w:pPr>
+      <w:r>
+        <w:rPr>
+          <w:rFonts w:ascii="Times New Roman" w:hAnsi="Times New Roman" w:cs="Times New Roman"/>
+        </w:rPr>
+        <w:t>- How similarity between lines is computed</w:t>
+      </w:r>
+    </w:p>
+    <w:p>
+      <w:pPr>
+        <w:spacing w:line="360" w:lineRule="auto"/>
+        <w:rPr>
+          <w:rFonts w:ascii="Times New Roman" w:hAnsi="Times New Roman" w:cs="Times New Roman"/>
+        </w:rPr>
+      </w:pPr>
+      <w:r>
+        <w:rPr>
+          <w:rFonts w:ascii="Times New Roman" w:hAnsi="Times New Roman" w:cs="Times New Roman"/>
+        </w:rPr>
+        <w:t>- Thresholds or scoring mechanisms</w:t>
+      </w:r>
+    </w:p>
+    <w:p>
+      <w:pPr>
+        <w:spacing w:line="360" w:lineRule="auto"/>
+        <w:rPr>
+          <w:rFonts w:ascii="Times New Roman" w:hAnsi="Times New Roman" w:cs="Times New Roman"/>
+        </w:rPr>
+      </w:pPr>
+      <w:r>
+        <w:rPr>
+          <w:rFonts w:ascii="Times New Roman" w:hAnsi="Times New Roman" w:cs="Times New Roman"/>
+        </w:rPr>
+        <w:t>- How the tool handles exact matches, near matches, inserted lines, and deleted lines</w:t>
+      </w:r>
+    </w:p>
+    <w:p>
+      <w:pPr>
+        <w:spacing w:line="360" w:lineRule="auto"/>
+        <w:rPr>
+          <w:rFonts w:ascii="Times New Roman" w:hAnsi="Times New Roman" w:cs="Times New Roman"/>
+        </w:rPr>
+      </w:pPr>
+      <w:r>
+        <w:rPr>
+          <w:rFonts w:ascii="Times New Roman" w:hAnsi="Times New Roman" w:cs="Times New Roman"/>
+        </w:rPr>
+        <w:t>- How reordered lines or duplicated lines are detected</w:t>
+      </w:r>
+    </w:p>
+    <w:p>
+      <w:pPr>
+        <w:spacing w:line="360" w:lineRule="auto"/>
+        <w:rPr>
+          <w:rFonts w:ascii="Times New Roman" w:hAnsi="Times New Roman" w:cs="Times New Roman"/>
+        </w:rPr>
+      </w:pPr>
+      <w:r>
+        <w:rPr>
+          <w:rFonts w:ascii="Times New Roman" w:hAnsi="Times New Roman" w:cs="Times New Roman"/>
+        </w:rPr>
+        <w:t>- Any fallback or tie-breaking strategies</w:t>
+      </w:r>
+    </w:p>
+    <w:p>
+      <w:pPr>
+        <w:pStyle w:val="Heading2"/>
+        <w:spacing w:line="360" w:lineRule="auto"/>
+        <w:rPr>
+          <w:rFonts w:ascii="Times New Roman" w:hAnsi="Times New Roman" w:cs="Times New Roman"/>
+          <w:b/>
+          <w:bCs/>
+          <w:color w:val="auto"/>
+          <w:sz w:val="28"/>
+          <w:szCs w:val="28"/>
+        </w:rPr>
+      </w:pPr>
+      <w:r>
+        <w:rPr>
+          <w:rFonts w:ascii="Times New Roman" w:hAnsi="Times New Roman" w:cs="Times New Roman"/>
+          <w:b/>
+          <w:bCs/>
+          <w:color w:val="auto"/>
+          <w:sz w:val="28"/>
+          <w:szCs w:val="28"/>
+        </w:rPr>
+        <w:lastRenderedPageBreak/>
+        <w:t>4.4 Output Format</w:t>
+      </w:r>
+    </w:p>
+    <w:p>
+      <w:pPr>
+        <w:spacing w:line="360" w:lineRule="auto"/>
+        <w:rPr>
+          <w:rFonts w:ascii="Times New Roman" w:hAnsi="Times New Roman" w:cs="Times New Roman"/>
+        </w:rPr>
+      </w:pPr>
+      <w:r>
+        <w:rPr>
+          <w:rFonts w:ascii="Times New Roman" w:hAnsi="Times New Roman" w:cs="Times New Roman"/>
+        </w:rPr>
+        <w:t>The output of the tool is an XML file that encodes the predicted mappings between the old and new versions of the file. Each mapping is represented as an XML element with two required fields: the line number in the old file and its corresponding line number in the new file. The XML format ensures that evaluations can be performed automatically by comparing the tool’s output with a provided or custom ground-truth XML file.</w:t>
+      </w:r>
+    </w:p>
+    <w:p>
+      <w:pPr>
+        <w:spacing w:line="360" w:lineRule="auto"/>
+        <w:rPr>
+          <w:rFonts w:ascii="Times New Roman" w:hAnsi="Times New Roman" w:cs="Times New Roman"/>
+        </w:rPr>
+      </w:pPr>
+    </w:p>
+    <w:p>
+      <w:pPr>
+        <w:spacing w:line="360" w:lineRule="auto"/>
+        <w:rPr>
+          <w:rFonts w:ascii="Times New Roman" w:hAnsi="Times New Roman" w:cs="Times New Roman"/>
+        </w:rPr>
+      </w:pPr>
+      <w:r>
+        <w:rPr>
+          <w:rFonts w:ascii="Times New Roman" w:hAnsi="Times New Roman" w:cs="Times New Roman"/>
+        </w:rPr>
+        <w:t>A typical mapping entry contains:</w:t>
+      </w:r>
+    </w:p>
+    <w:p>
+      <w:pPr>
+        <w:spacing w:line="360" w:lineRule="auto"/>
+        <w:rPr>
+          <w:rFonts w:ascii="Times New Roman" w:hAnsi="Times New Roman" w:cs="Times New Roman"/>
+        </w:rPr>
+      </w:pPr>
+    </w:p>
+    <w:p>
+      <w:pPr>
+        <w:spacing w:line="360" w:lineRule="auto"/>
+        <w:rPr>
+          <w:rFonts w:ascii="Times New Roman" w:hAnsi="Times New Roman" w:cs="Times New Roman"/>
+        </w:rPr>
+      </w:pPr>
+      <w:r>
+        <w:rPr>
+          <w:rFonts w:ascii="Times New Roman" w:hAnsi="Times New Roman" w:cs="Times New Roman"/>
+        </w:rPr>
+        <w:t>- old: the line number from the old version</w:t>
+      </w:r>
+    </w:p>
+    <w:p>
+      <w:pPr>
+        <w:spacing w:line="360" w:lineRule="auto"/>
+        <w:rPr>
+          <w:rFonts w:ascii="Times New Roman" w:hAnsi="Times New Roman" w:cs="Times New Roman"/>
+        </w:rPr>
+      </w:pPr>
+      <w:r>
+        <w:rPr>
+          <w:rFonts w:ascii="Times New Roman" w:hAnsi="Times New Roman" w:cs="Times New Roman"/>
+        </w:rPr>
+        <w:t>- new: the line number in the new version that corresponds to it</w:t>
+      </w:r>
+    </w:p>
+    <w:p>
+      <w:pPr>
+        <w:spacing w:line="360" w:lineRule="auto"/>
+        <w:rPr>
+          <w:rFonts w:ascii="Times New Roman" w:hAnsi="Times New Roman" w:cs="Times New Roman"/>
+        </w:rPr>
+      </w:pPr>
+    </w:p>
+    <w:p>
+      <w:pPr>
+        <w:spacing w:line="360" w:lineRule="auto"/>
+        <w:rPr>
+          <w:rFonts w:ascii="Times New Roman" w:hAnsi="Times New Roman" w:cs="Times New Roman"/>
+        </w:rPr>
+      </w:pPr>
+      <w:r>
+        <w:rPr>
+          <w:rFonts w:ascii="Times New Roman" w:hAnsi="Times New Roman" w:cs="Times New Roman"/>
+        </w:rPr>
+        <w:t>If a line in the old file does not have a corresponding line in the new file, the system may assign a value such as `-1` or omit the mapping depending on the chosen design. Likewise, newly added lines in the new file may appear only in the tool’s output if explicitly tracked.</w:t>
+      </w:r>
+    </w:p>
+    <w:p>
+      <w:pPr>
+        <w:spacing w:line="360" w:lineRule="auto"/>
+        <w:rPr>
+          <w:rFonts w:ascii="Times New Roman" w:hAnsi="Times New Roman" w:cs="Times New Roman"/>
+        </w:rPr>
+      </w:pPr>
+    </w:p>
+    <w:p>
+      <w:pPr>
+        <w:spacing w:line="360" w:lineRule="auto"/>
+        <w:rPr>
+          <w:rFonts w:ascii="Times New Roman" w:hAnsi="Times New Roman" w:cs="Times New Roman"/>
+        </w:rPr>
+      </w:pPr>
+      <w:r>
+        <w:rPr>
+          <w:rFonts w:ascii="Times New Roman" w:hAnsi="Times New Roman" w:cs="Times New Roman"/>
+        </w:rPr>
+        <w:t>This structured XML format enables straightforward automated evaluation of accuracy and provides a standardized way to visualize and compare line-mapping results across file pairs.</w:t>
+      </w:r>
+    </w:p>
+    <w:p>
+      <w:pPr>
+        <w:spacing w:line="360" w:lineRule="auto"/>
+        <w:rPr>
+          <w:rFonts w:ascii="Times New Roman" w:hAnsi="Times New Roman" w:cs="Times New Roman"/>
+        </w:rPr>
+      </w:pPr>
+      <w:r>
+        <w:rPr>
+          <w:rFonts w:ascii="Times New Roman" w:hAnsi="Times New Roman" w:cs="Times New Roman"/>
+        </w:rPr>
+        <w:br w:type="page"/>
+      </w:r>
+    </w:p>
+    <w:p>
+      <w:pPr>
+        <w:pStyle w:val="Heading1"/>
+        <w:spacing w:line="360" w:lineRule="auto"/>
+        <w:rPr>
+          <w:rFonts w:ascii="Times New Roman" w:hAnsi="Times New Roman" w:cs="Times New Roman"/>
+          <w:b/>
+          <w:bCs/>
+          <w:color w:val="auto"/>
+          <w:sz w:val="32"/>
+          <w:szCs w:val="32"/>
+        </w:rPr>
+      </w:pPr>
+      <w:r>
+        <w:rPr>
+          <w:rFonts w:ascii="Times New Roman" w:hAnsi="Times New Roman" w:cs="Times New Roman"/>
+          <w:b/>
+          <w:bCs/>
+          <w:color w:val="auto"/>
+          <w:sz w:val="32"/>
+          <w:szCs w:val="32"/>
+        </w:rPr>
+        <w:lastRenderedPageBreak/>
+        <w:t>5. Evaluation Methodology</w:t>
+      </w:r>
+    </w:p>
+    <w:p>
+      <w:pPr>
+        <w:spacing w:line="360" w:lineRule="auto"/>
+        <w:rPr>
+          <w:rFonts w:ascii="Times New Roman" w:hAnsi="Times New Roman" w:cs="Times New Roman"/>
+        </w:rPr>
+      </w:pPr>
+    </w:p>
+    <w:p>
+      <w:pPr>
+        <w:spacing w:line="360" w:lineRule="auto"/>
+        <w:rPr>
+          <w:rFonts w:ascii="Times New Roman" w:hAnsi="Times New Roman" w:cs="Times New Roman"/>
+        </w:rPr>
+      </w:pPr>
+      <w:r>
+        <w:rPr>
+          <w:rFonts w:ascii="Times New Roman" w:hAnsi="Times New Roman" w:cs="Times New Roman"/>
+        </w:rPr>
+        <w:t xml:space="preserve">This section describes the methodology used to evaluate the performance of the line-mapping tool. The evaluation is performed by comparing the tool’s predicted XML output against ground-truth XML files supplied in the provided dataset and manually constructed for the custom dataset. The goal is to quantify how accurately the tool identifies correct line </w:t>
+      </w:r>
+      <w:proofErr w:type="gramStart"/>
+      <w:r>
+        <w:rPr>
+          <w:rFonts w:ascii="Times New Roman" w:hAnsi="Times New Roman" w:cs="Times New Roman"/>
+        </w:rPr>
+        <w:t>correspondences</w:t>
+      </w:r>
+      <w:proofErr w:type="gramEnd"/>
+      <w:r>
+        <w:rPr>
+          <w:rFonts w:ascii="Times New Roman" w:hAnsi="Times New Roman" w:cs="Times New Roman"/>
+        </w:rPr>
+        <w:t xml:space="preserve"> across different types of file modifications.</w:t>
+      </w:r>
+    </w:p>
+    <w:p>
+      <w:pPr>
+        <w:spacing w:line="360" w:lineRule="auto"/>
+        <w:rPr>
+          <w:rFonts w:ascii="Times New Roman" w:hAnsi="Times New Roman" w:cs="Times New Roman"/>
+        </w:rPr>
+      </w:pPr>
+    </w:p>
+    <w:p>
+      <w:pPr>
+        <w:pStyle w:val="Heading2"/>
+        <w:spacing w:line="360" w:lineRule="auto"/>
+        <w:rPr>
+          <w:rFonts w:ascii="Times New Roman" w:hAnsi="Times New Roman" w:cs="Times New Roman"/>
+          <w:b/>
+          <w:bCs/>
+          <w:color w:val="auto"/>
+          <w:sz w:val="28"/>
+          <w:szCs w:val="28"/>
+        </w:rPr>
+      </w:pPr>
+      <w:r>
+        <w:rPr>
+          <w:rFonts w:ascii="Times New Roman" w:hAnsi="Times New Roman" w:cs="Times New Roman"/>
+          <w:b/>
+          <w:bCs/>
+          <w:color w:val="auto"/>
+          <w:sz w:val="28"/>
+          <w:szCs w:val="28"/>
+        </w:rPr>
+        <w:t>5.1 Ground Truth Comparison Method</w:t>
+      </w:r>
+    </w:p>
+    <w:p>
+      <w:pPr>
+        <w:spacing w:line="360" w:lineRule="auto"/>
+        <w:rPr>
+          <w:rFonts w:ascii="Times New Roman" w:hAnsi="Times New Roman" w:cs="Times New Roman"/>
+        </w:rPr>
+      </w:pPr>
+    </w:p>
+    <w:p>
+      <w:pPr>
+        <w:spacing w:line="360" w:lineRule="auto"/>
+        <w:rPr>
+          <w:rFonts w:ascii="Times New Roman" w:hAnsi="Times New Roman" w:cs="Times New Roman"/>
+        </w:rPr>
+      </w:pPr>
+      <w:r>
+        <w:rPr>
+          <w:rFonts w:ascii="Times New Roman" w:hAnsi="Times New Roman" w:cs="Times New Roman"/>
+        </w:rPr>
+        <w:t>Each file pair in the datasets is accompanied by a ground-truth XML file that encodes the correct mapping between the old and new versions of the source file. To evaluate the tool, the system-generated XML is parsed and compared line-by-line against this ground truth.</w:t>
+      </w:r>
+    </w:p>
+    <w:p>
+      <w:pPr>
+        <w:spacing w:line="360" w:lineRule="auto"/>
+        <w:rPr>
+          <w:rFonts w:ascii="Times New Roman" w:hAnsi="Times New Roman" w:cs="Times New Roman"/>
+        </w:rPr>
+      </w:pPr>
+    </w:p>
+    <w:p>
+      <w:pPr>
+        <w:spacing w:line="360" w:lineRule="auto"/>
+        <w:rPr>
+          <w:rFonts w:ascii="Times New Roman" w:hAnsi="Times New Roman" w:cs="Times New Roman"/>
+        </w:rPr>
+      </w:pPr>
+      <w:r>
+        <w:rPr>
+          <w:rFonts w:ascii="Times New Roman" w:hAnsi="Times New Roman" w:cs="Times New Roman"/>
+        </w:rPr>
+        <w:t xml:space="preserve">Each mapping consists of two integers: an </w:t>
+      </w:r>
+      <w:proofErr w:type="gramStart"/>
+      <w:r>
+        <w:rPr>
+          <w:rFonts w:ascii="Times New Roman" w:hAnsi="Times New Roman" w:cs="Times New Roman"/>
+        </w:rPr>
+        <w:t>old line</w:t>
+      </w:r>
+      <w:proofErr w:type="gramEnd"/>
+      <w:r>
+        <w:rPr>
+          <w:rFonts w:ascii="Times New Roman" w:hAnsi="Times New Roman" w:cs="Times New Roman"/>
+        </w:rPr>
+        <w:t xml:space="preserve"> number and its corresponding new line number. A prediction is considered correct if the tool outputs the same pair as the ground-truth XML. Lines that appear in the ground truth but not in the tool’s output are treated as missed mappings, while mappings generated by the tool that do not appear in the ground truth are treated as incorrect predictions.</w:t>
+      </w:r>
+    </w:p>
+    <w:p>
+      <w:pPr>
+        <w:spacing w:line="360" w:lineRule="auto"/>
+        <w:rPr>
+          <w:rFonts w:ascii="Times New Roman" w:hAnsi="Times New Roman" w:cs="Times New Roman"/>
+        </w:rPr>
+      </w:pPr>
+    </w:p>
+    <w:p>
+      <w:pPr>
+        <w:spacing w:line="360" w:lineRule="auto"/>
+        <w:rPr>
+          <w:rFonts w:ascii="Times New Roman" w:hAnsi="Times New Roman" w:cs="Times New Roman"/>
+        </w:rPr>
+      </w:pPr>
+      <w:r>
+        <w:rPr>
+          <w:rFonts w:ascii="Times New Roman" w:hAnsi="Times New Roman" w:cs="Times New Roman"/>
+        </w:rPr>
+        <w:t>This comparison is done for every line in every file pair, allowing the evaluation script to count correct matches, incorrect matches, and unmapped lines. These results are then used to compute accuracy metrics for each file pair.</w:t>
+      </w:r>
+    </w:p>
+    <w:p>
+      <w:pPr>
+        <w:spacing w:line="360" w:lineRule="auto"/>
+        <w:rPr>
+          <w:rFonts w:ascii="Times New Roman" w:hAnsi="Times New Roman" w:cs="Times New Roman"/>
+        </w:rPr>
+      </w:pPr>
+    </w:p>
+    <w:p>
+      <w:pPr>
+        <w:pStyle w:val="Heading2"/>
+        <w:spacing w:line="360" w:lineRule="auto"/>
+        <w:rPr>
+          <w:rFonts w:ascii="Times New Roman" w:hAnsi="Times New Roman" w:cs="Times New Roman"/>
+          <w:b/>
+          <w:bCs/>
+          <w:color w:val="auto"/>
+          <w:sz w:val="28"/>
+          <w:szCs w:val="28"/>
+        </w:rPr>
+      </w:pPr>
+      <w:r>
+        <w:rPr>
+          <w:rFonts w:ascii="Times New Roman" w:hAnsi="Times New Roman" w:cs="Times New Roman"/>
+          <w:b/>
+          <w:bCs/>
+          <w:color w:val="auto"/>
+          <w:sz w:val="28"/>
+          <w:szCs w:val="28"/>
+        </w:rPr>
+        <w:t>5.2 Metrics Used</w:t>
+      </w:r>
+    </w:p>
+    <w:p>
+      <w:pPr>
+        <w:spacing w:line="360" w:lineRule="auto"/>
+        <w:rPr>
+          <w:rFonts w:ascii="Times New Roman" w:hAnsi="Times New Roman" w:cs="Times New Roman"/>
+        </w:rPr>
+      </w:pPr>
+    </w:p>
+    <w:p>
+      <w:pPr>
+        <w:spacing w:line="360" w:lineRule="auto"/>
+        <w:rPr>
+          <w:rFonts w:ascii="Times New Roman" w:hAnsi="Times New Roman" w:cs="Times New Roman"/>
+        </w:rPr>
+      </w:pPr>
+      <w:r>
+        <w:rPr>
+          <w:rFonts w:ascii="Times New Roman" w:hAnsi="Times New Roman" w:cs="Times New Roman"/>
+        </w:rPr>
+        <w:lastRenderedPageBreak/>
+        <w:t>[Placeholder for Tony: Metrics Used]</w:t>
+      </w:r>
+    </w:p>
+    <w:p>
+      <w:pPr>
+        <w:spacing w:line="360" w:lineRule="auto"/>
+        <w:rPr>
+          <w:rFonts w:ascii="Times New Roman" w:hAnsi="Times New Roman" w:cs="Times New Roman"/>
+        </w:rPr>
+      </w:pPr>
+    </w:p>
+    <w:p>
+      <w:pPr>
+        <w:spacing w:line="360" w:lineRule="auto"/>
+        <w:rPr>
+          <w:rFonts w:ascii="Times New Roman" w:hAnsi="Times New Roman" w:cs="Times New Roman"/>
+        </w:rPr>
+      </w:pPr>
+      <w:r>
+        <w:rPr>
+          <w:rFonts w:ascii="Times New Roman" w:hAnsi="Times New Roman" w:cs="Times New Roman"/>
+        </w:rPr>
+        <w:t>This subsection will describe the metrics implemented in the evaluation script. Topics may include:</w:t>
+      </w:r>
+    </w:p>
+    <w:p>
+      <w:pPr>
+        <w:spacing w:line="360" w:lineRule="auto"/>
+        <w:rPr>
+          <w:rFonts w:ascii="Times New Roman" w:hAnsi="Times New Roman" w:cs="Times New Roman"/>
+        </w:rPr>
+      </w:pPr>
+    </w:p>
+    <w:p>
+      <w:pPr>
+        <w:spacing w:line="360" w:lineRule="auto"/>
+        <w:rPr>
+          <w:rFonts w:ascii="Times New Roman" w:hAnsi="Times New Roman" w:cs="Times New Roman"/>
+        </w:rPr>
+      </w:pPr>
+      <w:r>
+        <w:rPr>
+          <w:rFonts w:ascii="Times New Roman" w:hAnsi="Times New Roman" w:cs="Times New Roman"/>
+        </w:rPr>
+        <w:t>- How accuracy is calculated</w:t>
+      </w:r>
+    </w:p>
+    <w:p>
+      <w:pPr>
+        <w:spacing w:line="360" w:lineRule="auto"/>
+        <w:rPr>
+          <w:rFonts w:ascii="Times New Roman" w:hAnsi="Times New Roman" w:cs="Times New Roman"/>
+        </w:rPr>
+      </w:pPr>
+      <w:r>
+        <w:rPr>
+          <w:rFonts w:ascii="Times New Roman" w:hAnsi="Times New Roman" w:cs="Times New Roman"/>
+        </w:rPr>
+        <w:t>- How correct, incorrect, and missing mappings are counted</w:t>
+      </w:r>
+    </w:p>
+    <w:p>
+      <w:pPr>
+        <w:spacing w:line="360" w:lineRule="auto"/>
+        <w:rPr>
+          <w:rFonts w:ascii="Times New Roman" w:hAnsi="Times New Roman" w:cs="Times New Roman"/>
+        </w:rPr>
+      </w:pPr>
+      <w:r>
+        <w:rPr>
+          <w:rFonts w:ascii="Times New Roman" w:hAnsi="Times New Roman" w:cs="Times New Roman"/>
+        </w:rPr>
+        <w:t>- Whether additional metrics such as precision, recall, or matching rate are used</w:t>
+      </w:r>
+    </w:p>
+    <w:p>
+      <w:pPr>
+        <w:spacing w:line="360" w:lineRule="auto"/>
+        <w:rPr>
+          <w:rFonts w:ascii="Times New Roman" w:hAnsi="Times New Roman" w:cs="Times New Roman"/>
+        </w:rPr>
+      </w:pPr>
+      <w:r>
+        <w:rPr>
+          <w:rFonts w:ascii="Times New Roman" w:hAnsi="Times New Roman" w:cs="Times New Roman"/>
+        </w:rPr>
+        <w:t>- Example formulas used to generate evaluation scores</w:t>
+      </w:r>
+    </w:p>
+    <w:p>
+      <w:pPr>
+        <w:spacing w:line="360" w:lineRule="auto"/>
+        <w:rPr>
+          <w:rFonts w:ascii="Times New Roman" w:hAnsi="Times New Roman" w:cs="Times New Roman"/>
+        </w:rPr>
+      </w:pPr>
+    </w:p>
+    <w:p>
+      <w:pPr>
+        <w:pStyle w:val="Heading2"/>
+        <w:spacing w:line="360" w:lineRule="auto"/>
+        <w:rPr>
+          <w:rFonts w:ascii="Times New Roman" w:hAnsi="Times New Roman" w:cs="Times New Roman"/>
+          <w:b/>
+          <w:bCs/>
+          <w:color w:val="auto"/>
+          <w:sz w:val="28"/>
+          <w:szCs w:val="28"/>
+        </w:rPr>
+      </w:pPr>
+      <w:r>
+        <w:rPr>
+          <w:rFonts w:ascii="Times New Roman" w:hAnsi="Times New Roman" w:cs="Times New Roman"/>
+          <w:b/>
+          <w:bCs/>
+          <w:color w:val="auto"/>
+          <w:sz w:val="28"/>
+          <w:szCs w:val="28"/>
+        </w:rPr>
+        <w:t>5.3 Evaluation Procedure</w:t>
+      </w:r>
+    </w:p>
+    <w:p>
+      <w:pPr>
+        <w:spacing w:line="360" w:lineRule="auto"/>
+        <w:rPr>
+          <w:rFonts w:ascii="Times New Roman" w:hAnsi="Times New Roman" w:cs="Times New Roman"/>
+        </w:rPr>
+      </w:pPr>
+    </w:p>
+    <w:p>
+      <w:pPr>
+        <w:spacing w:line="360" w:lineRule="auto"/>
+        <w:rPr>
+          <w:rFonts w:ascii="Times New Roman" w:hAnsi="Times New Roman" w:cs="Times New Roman"/>
+        </w:rPr>
+      </w:pPr>
+      <w:r>
+        <w:rPr>
+          <w:rFonts w:ascii="Times New Roman" w:hAnsi="Times New Roman" w:cs="Times New Roman"/>
+        </w:rPr>
+        <w:t>The evaluation procedure consists of running the tool on each file pair and then computing accuracy based on the resulting XML output. For each pair:</w:t>
+      </w:r>
+    </w:p>
+    <w:p>
+      <w:pPr>
+        <w:spacing w:line="360" w:lineRule="auto"/>
+        <w:rPr>
+          <w:rFonts w:ascii="Times New Roman" w:hAnsi="Times New Roman" w:cs="Times New Roman"/>
+        </w:rPr>
+      </w:pPr>
+    </w:p>
+    <w:p>
+      <w:pPr>
+        <w:spacing w:line="360" w:lineRule="auto"/>
+        <w:rPr>
+          <w:rFonts w:ascii="Times New Roman" w:hAnsi="Times New Roman" w:cs="Times New Roman"/>
+        </w:rPr>
+      </w:pPr>
+      <w:r>
+        <w:rPr>
+          <w:rFonts w:ascii="Times New Roman" w:hAnsi="Times New Roman" w:cs="Times New Roman"/>
+        </w:rPr>
+        <w:t>1. The old and new versions of the file are provided as input to the tool.</w:t>
+      </w:r>
+    </w:p>
+    <w:p>
+      <w:pPr>
+        <w:spacing w:line="360" w:lineRule="auto"/>
+        <w:rPr>
+          <w:rFonts w:ascii="Times New Roman" w:hAnsi="Times New Roman" w:cs="Times New Roman"/>
+        </w:rPr>
+      </w:pPr>
+      <w:r>
+        <w:rPr>
+          <w:rFonts w:ascii="Times New Roman" w:hAnsi="Times New Roman" w:cs="Times New Roman"/>
+        </w:rPr>
+        <w:t>2. The tool processes both files and generates a predicted XML mapping.</w:t>
+      </w:r>
+    </w:p>
+    <w:p>
+      <w:pPr>
+        <w:spacing w:line="360" w:lineRule="auto"/>
+        <w:rPr>
+          <w:rFonts w:ascii="Times New Roman" w:hAnsi="Times New Roman" w:cs="Times New Roman"/>
+        </w:rPr>
+      </w:pPr>
+      <w:r>
+        <w:rPr>
+          <w:rFonts w:ascii="Times New Roman" w:hAnsi="Times New Roman" w:cs="Times New Roman"/>
+        </w:rPr>
+        <w:t>3. The evaluation script loads the predicted XML along with the ground-truth XML.</w:t>
+      </w:r>
+    </w:p>
+    <w:p>
+      <w:pPr>
+        <w:spacing w:line="360" w:lineRule="auto"/>
+        <w:rPr>
+          <w:rFonts w:ascii="Times New Roman" w:hAnsi="Times New Roman" w:cs="Times New Roman"/>
+        </w:rPr>
+      </w:pPr>
+      <w:r>
+        <w:rPr>
+          <w:rFonts w:ascii="Times New Roman" w:hAnsi="Times New Roman" w:cs="Times New Roman"/>
+        </w:rPr>
+        <w:t>4. The script compares all line correspondences and counts correct and incorrect mappings.</w:t>
+      </w:r>
+    </w:p>
+    <w:p>
+      <w:pPr>
+        <w:spacing w:line="360" w:lineRule="auto"/>
+        <w:rPr>
+          <w:rFonts w:ascii="Times New Roman" w:hAnsi="Times New Roman" w:cs="Times New Roman"/>
+        </w:rPr>
+      </w:pPr>
+      <w:r>
+        <w:rPr>
+          <w:rFonts w:ascii="Times New Roman" w:hAnsi="Times New Roman" w:cs="Times New Roman"/>
+        </w:rPr>
+        <w:t>5. Accuracy metrics are computed and displayed for each file pair.</w:t>
+      </w:r>
+    </w:p>
+    <w:p>
+      <w:pPr>
+        <w:spacing w:line="360" w:lineRule="auto"/>
+        <w:rPr>
+          <w:rFonts w:ascii="Times New Roman" w:hAnsi="Times New Roman" w:cs="Times New Roman"/>
+        </w:rPr>
+      </w:pPr>
+    </w:p>
+    <w:p>
+      <w:pPr>
+        <w:spacing w:line="360" w:lineRule="auto"/>
+        <w:rPr>
+          <w:rFonts w:ascii="Times New Roman" w:hAnsi="Times New Roman" w:cs="Times New Roman"/>
+        </w:rPr>
+      </w:pPr>
+      <w:r>
+        <w:rPr>
+          <w:rFonts w:ascii="Times New Roman" w:hAnsi="Times New Roman" w:cs="Times New Roman"/>
+        </w:rPr>
+        <w:t>This procedure is applied first to the instructor-provided dataset and then to the custom dataset of 25 file pairs. The results from both datasets are later summarized in Section 6.</w:t>
+      </w:r>
+    </w:p>
+    <w:p>
+      <w:pPr>
+        <w:pStyle w:val="Heading1"/>
+        <w:spacing w:line="360" w:lineRule="auto"/>
+        <w:rPr>
+          <w:rFonts w:ascii="Times New Roman" w:hAnsi="Times New Roman" w:cs="Times New Roman"/>
+          <w:b/>
+          <w:bCs/>
+          <w:color w:val="auto"/>
+          <w:sz w:val="32"/>
+          <w:szCs w:val="32"/>
+        </w:rPr>
+      </w:pPr>
+      <w:r>
+        <w:rPr>
+          <w:rFonts w:ascii="Times New Roman" w:hAnsi="Times New Roman" w:cs="Times New Roman"/>
+          <w:b/>
+          <w:bCs/>
+          <w:color w:val="auto"/>
+          <w:sz w:val="32"/>
+          <w:szCs w:val="32"/>
+        </w:rPr>
+        <w:lastRenderedPageBreak/>
+        <w:t>6. Results</w:t>
+      </w:r>
+    </w:p>
+    <w:p>
+      <w:pPr>
+        <w:spacing w:line="360" w:lineRule="auto"/>
+        <w:rPr>
+          <w:rFonts w:ascii="Times New Roman" w:hAnsi="Times New Roman" w:cs="Times New Roman"/>
+        </w:rPr>
+      </w:pPr>
+    </w:p>
+    <w:p>
+      <w:pPr>
+        <w:spacing w:line="360" w:lineRule="auto"/>
+        <w:rPr>
+          <w:rFonts w:ascii="Times New Roman" w:hAnsi="Times New Roman" w:cs="Times New Roman"/>
+        </w:rPr>
+      </w:pPr>
+      <w:r>
+        <w:rPr>
+          <w:rFonts w:ascii="Times New Roman" w:hAnsi="Times New Roman" w:cs="Times New Roman"/>
+        </w:rPr>
+        <w:t>This section presents the results of evaluating the line-mapping tool on both the provided dataset and the custom dataset of 25 file pairs. For each file pair, the evaluation script compares the predicted XML mappings against the ground-truth XML and computes accuracy metrics based on the number of correctly identified correspondences. Results are reported separately for each dataset, followed by a brief analysis of overall performance trends.</w:t>
+      </w:r>
+    </w:p>
+    <w:p>
+      <w:pPr>
+        <w:spacing w:line="360" w:lineRule="auto"/>
+        <w:rPr>
+          <w:rFonts w:ascii="Times New Roman" w:hAnsi="Times New Roman" w:cs="Times New Roman"/>
+        </w:rPr>
+      </w:pPr>
+    </w:p>
+    <w:p>
+      <w:pPr>
+        <w:pStyle w:val="Heading2"/>
+        <w:spacing w:line="360" w:lineRule="auto"/>
+        <w:rPr>
+          <w:rFonts w:ascii="Times New Roman" w:hAnsi="Times New Roman" w:cs="Times New Roman"/>
+          <w:b/>
+          <w:bCs/>
+          <w:color w:val="auto"/>
+          <w:sz w:val="28"/>
+          <w:szCs w:val="28"/>
+        </w:rPr>
+      </w:pPr>
+      <w:r>
+        <w:rPr>
+          <w:rFonts w:ascii="Times New Roman" w:hAnsi="Times New Roman" w:cs="Times New Roman"/>
+          <w:b/>
+          <w:bCs/>
+          <w:color w:val="auto"/>
+          <w:sz w:val="28"/>
+          <w:szCs w:val="28"/>
+        </w:rPr>
+        <w:t>6.1 Results on Provided Dataset</w:t>
+      </w:r>
+    </w:p>
+    <w:p>
+      <w:pPr>
+        <w:spacing w:line="360" w:lineRule="auto"/>
+        <w:rPr>
+          <w:rFonts w:ascii="Times New Roman" w:hAnsi="Times New Roman" w:cs="Times New Roman"/>
+        </w:rPr>
+      </w:pPr>
+    </w:p>
+    <w:p>
+      <w:pPr>
+        <w:spacing w:line="360" w:lineRule="auto"/>
+        <w:rPr>
+          <w:rFonts w:ascii="Times New Roman" w:hAnsi="Times New Roman" w:cs="Times New Roman"/>
+        </w:rPr>
+      </w:pPr>
+      <w:r>
+        <w:rPr>
+          <w:rFonts w:ascii="Times New Roman" w:hAnsi="Times New Roman" w:cs="Times New Roman"/>
+        </w:rPr>
+        <w:t>[Placeholder for Tony: Provided Dataset Results]</w:t>
+      </w:r>
+    </w:p>
+    <w:p>
+      <w:pPr>
+        <w:spacing w:line="360" w:lineRule="auto"/>
+        <w:rPr>
+          <w:rFonts w:ascii="Times New Roman" w:hAnsi="Times New Roman" w:cs="Times New Roman"/>
+        </w:rPr>
+      </w:pPr>
+    </w:p>
+    <w:p>
+      <w:pPr>
+        <w:spacing w:line="360" w:lineRule="auto"/>
+        <w:rPr>
+          <w:rFonts w:ascii="Times New Roman" w:hAnsi="Times New Roman" w:cs="Times New Roman"/>
+        </w:rPr>
+      </w:pPr>
+      <w:r>
+        <w:rPr>
+          <w:rFonts w:ascii="Times New Roman" w:hAnsi="Times New Roman" w:cs="Times New Roman"/>
+        </w:rPr>
+        <w:t>The following table will present the results of running the tool on the instructor-provided dataset. Each file pair will be listed with its number of lines, number of correct mappings, and final accuracy percentage.</w:t>
+      </w:r>
+    </w:p>
+    <w:p>
+      <w:pPr>
+        <w:spacing w:line="360" w:lineRule="auto"/>
+        <w:rPr>
+          <w:rFonts w:ascii="Times New Roman" w:hAnsi="Times New Roman" w:cs="Times New Roman"/>
+        </w:rPr>
+      </w:pPr>
+    </w:p>
+    <w:p>
+      <w:pPr>
+        <w:spacing w:line="360" w:lineRule="auto"/>
+        <w:rPr>
+          <w:rFonts w:ascii="Times New Roman" w:hAnsi="Times New Roman" w:cs="Times New Roman"/>
+        </w:rPr>
+      </w:pPr>
+      <w:r>
+        <w:rPr>
+          <w:rFonts w:ascii="Times New Roman" w:hAnsi="Times New Roman" w:cs="Times New Roman"/>
+        </w:rPr>
+        <w:t>Table 1. Results on Provided Evaluation Dataset</w:t>
+      </w:r>
+    </w:p>
+    <w:p>
+      <w:pPr>
+        <w:spacing w:line="360" w:lineRule="auto"/>
+        <w:rPr>
+          <w:rFonts w:ascii="Times New Roman" w:hAnsi="Times New Roman" w:cs="Times New Roman"/>
+        </w:rPr>
+      </w:pPr>
+    </w:p>
+    <w:tbl>
+      <w:tblPr>
+        <w:tblStyle w:val="TableGrid"/>
+        <w:tblW w:w="0" w:type="auto"/>
+        <w:tblLook w:val="04A0" w:firstRow="1" w:lastRow="0" w:firstColumn="1" w:lastColumn="0" w:noHBand="0" w:noVBand="1"/>
+      </w:tblPr>
+      <w:tblGrid>
+        <w:gridCol w:w="2337"/>
+        <w:gridCol w:w="2337"/>
+        <w:gridCol w:w="2338"/>
+        <w:gridCol w:w="2338"/>
+      </w:tblGrid>
+      <w:tr>
+        <w:tc>
+          <w:tcPr>
+            <w:tcW w:w="2337" w:type="dxa"/>
+          </w:tcPr>
+          <w:p>
+            <w:pPr>
+              <w:spacing w:line="360" w:lineRule="auto"/>
+              <w:rPr>
+                <w:rFonts w:ascii="Times New Roman" w:hAnsi="Times New Roman" w:cs="Times New Roman"/>
+              </w:rPr>
+            </w:pPr>
+            <w:r>
+              <w:rPr>
+                <w:rFonts w:ascii="Times New Roman" w:hAnsi="Times New Roman" w:cs="Times New Roman"/>
+              </w:rPr>
+              <w:t>File Pair Name</w:t>
+            </w:r>
+          </w:p>
+        </w:tc>
+        <w:tc>
+          <w:tcPr>
+            <w:tcW w:w="2337" w:type="dxa"/>
+          </w:tcPr>
+          <w:p>
+            <w:pPr>
+              <w:spacing w:line="360" w:lineRule="auto"/>
+              <w:rPr>
+                <w:rFonts w:ascii="Times New Roman" w:hAnsi="Times New Roman" w:cs="Times New Roman"/>
+              </w:rPr>
+            </w:pPr>
+            <w:r>
+              <w:rPr>
+                <w:rFonts w:ascii="Times New Roman" w:hAnsi="Times New Roman" w:cs="Times New Roman"/>
+              </w:rPr>
+              <w:t>Total Lines</w:t>
+            </w:r>
+          </w:p>
+        </w:tc>
+        <w:tc>
+          <w:tcPr>
+            <w:tcW w:w="2338" w:type="dxa"/>
+          </w:tcPr>
+          <w:p>
+            <w:pPr>
+              <w:spacing w:line="360" w:lineRule="auto"/>
+              <w:rPr>
+                <w:rFonts w:ascii="Times New Roman" w:hAnsi="Times New Roman" w:cs="Times New Roman"/>
+              </w:rPr>
+            </w:pPr>
+            <w:r>
+              <w:rPr>
+                <w:rFonts w:ascii="Times New Roman" w:hAnsi="Times New Roman" w:cs="Times New Roman"/>
+              </w:rPr>
+              <w:t>Correct Mappings</w:t>
+            </w:r>
+          </w:p>
+        </w:tc>
+        <w:tc>
+          <w:tcPr>
+            <w:tcW w:w="2338" w:type="dxa"/>
+          </w:tcPr>
+          <w:p>
+            <w:pPr>
+              <w:spacing w:line="360" w:lineRule="auto"/>
+              <w:rPr>
+                <w:rFonts w:ascii="Times New Roman" w:hAnsi="Times New Roman" w:cs="Times New Roman"/>
+              </w:rPr>
+            </w:pPr>
+            <w:r>
+              <w:rPr>
+                <w:rFonts w:ascii="Times New Roman" w:hAnsi="Times New Roman" w:cs="Times New Roman"/>
+              </w:rPr>
+              <w:t>Accuracy (%)</w:t>
+            </w:r>
+          </w:p>
+        </w:tc>
+      </w:tr>
+      <w:tr>
+        <w:tc>
+          <w:tcPr>
+            <w:tcW w:w="2337" w:type="dxa"/>
+          </w:tcPr>
+          <w:p>
+            <w:pPr>
+              <w:spacing w:line="360" w:lineRule="auto"/>
+              <w:rPr>
+                <w:rFonts w:ascii="Times New Roman" w:hAnsi="Times New Roman" w:cs="Times New Roman"/>
+              </w:rPr>
+            </w:pPr>
+            <w:r>
+              <w:rPr>
+                <w:rFonts w:ascii="Times New Roman" w:hAnsi="Times New Roman" w:cs="Times New Roman"/>
+              </w:rPr>
+              <w:t>example_1.java</w:t>
+            </w:r>
+          </w:p>
+        </w:tc>
+        <w:tc>
+          <w:tcPr>
+            <w:tcW w:w="2337" w:type="dxa"/>
+          </w:tcPr>
+          <w:p>
+            <w:pPr>
+              <w:spacing w:line="360" w:lineRule="auto"/>
+              <w:rPr>
+                <w:rFonts w:ascii="Times New Roman" w:hAnsi="Times New Roman" w:cs="Times New Roman"/>
+              </w:rPr>
+            </w:pPr>
+          </w:p>
+        </w:tc>
+        <w:tc>
+          <w:tcPr>
+            <w:tcW w:w="2338" w:type="dxa"/>
+          </w:tcPr>
+          <w:p>
+            <w:pPr>
+              <w:spacing w:line="360" w:lineRule="auto"/>
+              <w:rPr>
+                <w:rFonts w:ascii="Times New Roman" w:hAnsi="Times New Roman" w:cs="Times New Roman"/>
+              </w:rPr>
+            </w:pPr>
+          </w:p>
+        </w:tc>
+        <w:tc>
+          <w:tcPr>
+            <w:tcW w:w="2338" w:type="dxa"/>
+          </w:tcPr>
+          <w:p>
+            <w:pPr>
+              <w:spacing w:line="360" w:lineRule="auto"/>
+              <w:rPr>
+                <w:rFonts w:ascii="Times New Roman" w:hAnsi="Times New Roman" w:cs="Times New Roman"/>
+              </w:rPr>
+            </w:pPr>
+          </w:p>
+        </w:tc>
+      </w:tr>
+      <w:tr>
+        <w:tc>
+          <w:tcPr>
+            <w:tcW w:w="2337" w:type="dxa"/>
+          </w:tcPr>
+          <w:p>
+            <w:pPr>
+              <w:spacing w:line="360" w:lineRule="auto"/>
+              <w:rPr>
+                <w:rFonts w:ascii="Times New Roman" w:hAnsi="Times New Roman" w:cs="Times New Roman"/>
+              </w:rPr>
+            </w:pPr>
+            <w:r>
+              <w:rPr>
+                <w:rFonts w:ascii="Times New Roman" w:hAnsi="Times New Roman" w:cs="Times New Roman"/>
+              </w:rPr>
+              <w:t>example_1.java</w:t>
+            </w:r>
+          </w:p>
+        </w:tc>
+        <w:tc>
+          <w:tcPr>
+            <w:tcW w:w="2337" w:type="dxa"/>
+          </w:tcPr>
+          <w:p>
+            <w:pPr>
+              <w:spacing w:line="360" w:lineRule="auto"/>
+              <w:rPr>
+                <w:rFonts w:ascii="Times New Roman" w:hAnsi="Times New Roman" w:cs="Times New Roman"/>
+              </w:rPr>
+            </w:pPr>
+          </w:p>
+        </w:tc>
+        <w:tc>
+          <w:tcPr>
+            <w:tcW w:w="2338" w:type="dxa"/>
+          </w:tcPr>
+          <w:p>
+            <w:pPr>
+              <w:spacing w:line="360" w:lineRule="auto"/>
+              <w:rPr>
+                <w:rFonts w:ascii="Times New Roman" w:hAnsi="Times New Roman" w:cs="Times New Roman"/>
+              </w:rPr>
+            </w:pPr>
+          </w:p>
+        </w:tc>
+        <w:tc>
+          <w:tcPr>
+            <w:tcW w:w="2338" w:type="dxa"/>
+          </w:tcPr>
+          <w:p>
+            <w:pPr>
+              <w:spacing w:line="360" w:lineRule="auto"/>
+              <w:rPr>
+                <w:rFonts w:ascii="Times New Roman" w:hAnsi="Times New Roman" w:cs="Times New Roman"/>
+              </w:rPr>
+            </w:pPr>
+          </w:p>
+        </w:tc>
+      </w:tr>
+    </w:tbl>
+    <w:p>
+      <w:pPr>
+        <w:spacing w:line="360" w:lineRule="auto"/>
+        <w:rPr>
+          <w:rFonts w:ascii="Times New Roman" w:hAnsi="Times New Roman" w:cs="Times New Roman"/>
+        </w:rPr>
+      </w:pPr>
+    </w:p>
+    <w:p>
+      <w:pPr>
+        <w:pStyle w:val="Heading2"/>
+        <w:spacing w:line="360" w:lineRule="auto"/>
+        <w:rPr>
+          <w:rFonts w:ascii="Times New Roman" w:hAnsi="Times New Roman" w:cs="Times New Roman"/>
+          <w:b/>
+          <w:bCs/>
+          <w:color w:val="auto"/>
+          <w:sz w:val="28"/>
+          <w:szCs w:val="28"/>
+        </w:rPr>
+      </w:pPr>
+      <w:r>
+        <w:rPr>
+          <w:rFonts w:ascii="Times New Roman" w:hAnsi="Times New Roman" w:cs="Times New Roman"/>
+          <w:b/>
+          <w:bCs/>
+          <w:color w:val="auto"/>
+          <w:sz w:val="28"/>
+          <w:szCs w:val="28"/>
+        </w:rPr>
+        <w:t>6.2 Results on Custom Dataset</w:t>
+      </w:r>
+    </w:p>
+    <w:p>
+      <w:pPr>
+        <w:spacing w:line="360" w:lineRule="auto"/>
+        <w:rPr>
+          <w:rFonts w:ascii="Times New Roman" w:hAnsi="Times New Roman" w:cs="Times New Roman"/>
+        </w:rPr>
+      </w:pPr>
+    </w:p>
+    <w:p>
+      <w:pPr>
+        <w:spacing w:line="360" w:lineRule="auto"/>
+        <w:rPr>
+          <w:rFonts w:ascii="Times New Roman" w:hAnsi="Times New Roman" w:cs="Times New Roman"/>
+        </w:rPr>
+      </w:pPr>
+      <w:r>
+        <w:rPr>
+          <w:rFonts w:ascii="Times New Roman" w:hAnsi="Times New Roman" w:cs="Times New Roman"/>
+        </w:rPr>
+        <w:t>[Placeholder for Tony + Declan: Custom Dataset Results]</w:t>
+      </w:r>
+    </w:p>
+    <w:p>
+      <w:pPr>
+        <w:spacing w:line="360" w:lineRule="auto"/>
+        <w:rPr>
+          <w:rFonts w:ascii="Times New Roman" w:hAnsi="Times New Roman" w:cs="Times New Roman"/>
+        </w:rPr>
+      </w:pPr>
+    </w:p>
+    <w:p>
+      <w:pPr>
+        <w:spacing w:line="360" w:lineRule="auto"/>
+        <w:rPr>
+          <w:rFonts w:ascii="Times New Roman" w:hAnsi="Times New Roman" w:cs="Times New Roman"/>
+        </w:rPr>
+      </w:pPr>
+      <w:r>
+        <w:rPr>
+          <w:rFonts w:ascii="Times New Roman" w:hAnsi="Times New Roman" w:cs="Times New Roman"/>
+        </w:rPr>
+        <w:t xml:space="preserve">This subsection will </w:t>
+      </w:r>
+      <w:proofErr w:type="gramStart"/>
+      <w:r>
+        <w:rPr>
+          <w:rFonts w:ascii="Times New Roman" w:hAnsi="Times New Roman" w:cs="Times New Roman"/>
+        </w:rPr>
+        <w:t>report</w:t>
+      </w:r>
+      <w:proofErr w:type="gramEnd"/>
+      <w:r>
+        <w:rPr>
+          <w:rFonts w:ascii="Times New Roman" w:hAnsi="Times New Roman" w:cs="Times New Roman"/>
+        </w:rPr>
+        <w:t xml:space="preserve"> the tool’s performance on the custom dataset of 25 file pairs created for this project. The dataset includes a variety of edit types such as insertions, deletions, line movements, and minor modifications. Once the evaluation script is run on all 25 pairs, the results will be summarized in the following table.</w:t>
+      </w:r>
+    </w:p>
+    <w:p>
+      <w:pPr>
+        <w:spacing w:line="360" w:lineRule="auto"/>
+        <w:rPr>
+          <w:rFonts w:ascii="Times New Roman" w:hAnsi="Times New Roman" w:cs="Times New Roman"/>
+        </w:rPr>
+      </w:pPr>
+    </w:p>
+    <w:p>
+      <w:pPr>
+        <w:spacing w:line="360" w:lineRule="auto"/>
+        <w:rPr>
+          <w:rFonts w:ascii="Times New Roman" w:hAnsi="Times New Roman" w:cs="Times New Roman"/>
+        </w:rPr>
+      </w:pPr>
+      <w:r>
+        <w:rPr>
+          <w:rFonts w:ascii="Times New Roman" w:hAnsi="Times New Roman" w:cs="Times New Roman"/>
+        </w:rPr>
+        <w:t>Table 2. Results on Custom Dataset (25 File Pairs)</w:t>
+      </w:r>
+    </w:p>
+    <w:p>
+      <w:pPr>
+        <w:spacing w:line="360" w:lineRule="auto"/>
+        <w:rPr>
+          <w:rFonts w:ascii="Times New Roman" w:hAnsi="Times New Roman" w:cs="Times New Roman"/>
+        </w:rPr>
+      </w:pPr>
+    </w:p>
+    <w:tbl>
+      <w:tblPr>
+        <w:tblStyle w:val="TableGrid"/>
+        <w:tblW w:w="0" w:type="auto"/>
+        <w:tblLook w:val="04A0" w:firstRow="1" w:lastRow="0" w:firstColumn="1" w:lastColumn="0" w:noHBand="0" w:noVBand="1"/>
+      </w:tblPr>
+      <w:tblGrid>
+        <w:gridCol w:w="2337"/>
+        <w:gridCol w:w="2337"/>
+        <w:gridCol w:w="2338"/>
+        <w:gridCol w:w="2338"/>
+      </w:tblGrid>
+      <w:tr>
+        <w:tc>
+          <w:tcPr>
+            <w:tcW w:w="2337" w:type="dxa"/>
+          </w:tcPr>
+          <w:p>
+            <w:pPr>
+              <w:spacing w:line="360" w:lineRule="auto"/>
+              <w:rPr>
+                <w:rFonts w:ascii="Times New Roman" w:hAnsi="Times New Roman" w:cs="Times New Roman"/>
+              </w:rPr>
+            </w:pPr>
+            <w:r>
+              <w:rPr>
+                <w:rFonts w:ascii="Times New Roman" w:hAnsi="Times New Roman" w:cs="Times New Roman"/>
+              </w:rPr>
+              <w:t>File Pair</w:t>
+            </w:r>
+          </w:p>
+        </w:tc>
+        <w:tc>
+          <w:tcPr>
+            <w:tcW w:w="2337" w:type="dxa"/>
+          </w:tcPr>
+          <w:p>
+            <w:pPr>
+              <w:spacing w:line="360" w:lineRule="auto"/>
+              <w:rPr>
+                <w:rFonts w:ascii="Times New Roman" w:hAnsi="Times New Roman" w:cs="Times New Roman"/>
+              </w:rPr>
+            </w:pPr>
+            <w:r>
+              <w:rPr>
+                <w:rFonts w:ascii="Times New Roman" w:hAnsi="Times New Roman" w:cs="Times New Roman"/>
+              </w:rPr>
+              <w:t>Total Lines</w:t>
+            </w:r>
+          </w:p>
+        </w:tc>
+        <w:tc>
+          <w:tcPr>
+            <w:tcW w:w="2338" w:type="dxa"/>
+          </w:tcPr>
+          <w:p>
+            <w:pPr>
+              <w:spacing w:line="360" w:lineRule="auto"/>
+              <w:rPr>
+                <w:rFonts w:ascii="Times New Roman" w:hAnsi="Times New Roman" w:cs="Times New Roman"/>
+              </w:rPr>
+            </w:pPr>
+            <w:r>
+              <w:rPr>
+                <w:rFonts w:ascii="Times New Roman" w:hAnsi="Times New Roman" w:cs="Times New Roman"/>
+              </w:rPr>
+              <w:t>Correct Mappings</w:t>
+            </w:r>
+          </w:p>
+        </w:tc>
+        <w:tc>
+          <w:tcPr>
+            <w:tcW w:w="2338" w:type="dxa"/>
+          </w:tcPr>
+          <w:p>
+            <w:pPr>
+              <w:spacing w:line="360" w:lineRule="auto"/>
+              <w:rPr>
+                <w:rFonts w:ascii="Times New Roman" w:hAnsi="Times New Roman" w:cs="Times New Roman"/>
+              </w:rPr>
+            </w:pPr>
+            <w:r>
+              <w:rPr>
+                <w:rFonts w:ascii="Times New Roman" w:hAnsi="Times New Roman" w:cs="Times New Roman"/>
+              </w:rPr>
+              <w:t>Accuracy (%)</w:t>
+            </w:r>
+          </w:p>
+        </w:tc>
+      </w:tr>
+      <w:tr>
+        <w:tc>
+          <w:tcPr>
+            <w:tcW w:w="2337" w:type="dxa"/>
+          </w:tcPr>
+          <w:p>
+            <w:pPr>
+              <w:spacing w:line="360" w:lineRule="auto"/>
+              <w:rPr>
+                <w:rFonts w:ascii="Times New Roman" w:hAnsi="Times New Roman" w:cs="Times New Roman"/>
+              </w:rPr>
+            </w:pPr>
+            <w:r>
+              <w:rPr>
+                <w:rFonts w:ascii="Times New Roman" w:hAnsi="Times New Roman" w:cs="Times New Roman"/>
+              </w:rPr>
+              <w:t>File 1</w:t>
+            </w:r>
+          </w:p>
+        </w:tc>
+        <w:tc>
+          <w:tcPr>
+            <w:tcW w:w="2337" w:type="dxa"/>
+          </w:tcPr>
+          <w:p>
+            <w:pPr>
+              <w:spacing w:line="360" w:lineRule="auto"/>
+              <w:rPr>
+                <w:rFonts w:ascii="Times New Roman" w:hAnsi="Times New Roman" w:cs="Times New Roman"/>
+              </w:rPr>
+            </w:pPr>
+          </w:p>
+        </w:tc>
+        <w:tc>
+          <w:tcPr>
+            <w:tcW w:w="2338" w:type="dxa"/>
+          </w:tcPr>
+          <w:p>
+            <w:pPr>
+              <w:spacing w:line="360" w:lineRule="auto"/>
+              <w:rPr>
+                <w:rFonts w:ascii="Times New Roman" w:hAnsi="Times New Roman" w:cs="Times New Roman"/>
+              </w:rPr>
+            </w:pPr>
+          </w:p>
+        </w:tc>
+        <w:tc>
+          <w:tcPr>
+            <w:tcW w:w="2338" w:type="dxa"/>
+          </w:tcPr>
+          <w:p>
+            <w:pPr>
+              <w:spacing w:line="360" w:lineRule="auto"/>
+              <w:rPr>
+                <w:rFonts w:ascii="Times New Roman" w:hAnsi="Times New Roman" w:cs="Times New Roman"/>
+              </w:rPr>
+            </w:pPr>
+          </w:p>
+        </w:tc>
+      </w:tr>
+      <w:tr>
+        <w:tc>
+          <w:tcPr>
+            <w:tcW w:w="2337" w:type="dxa"/>
+          </w:tcPr>
+          <w:p>
+            <w:pPr>
+              <w:spacing w:line="360" w:lineRule="auto"/>
+              <w:rPr>
+                <w:rFonts w:ascii="Times New Roman" w:hAnsi="Times New Roman" w:cs="Times New Roman"/>
+              </w:rPr>
+            </w:pPr>
+            <w:r>
+              <w:rPr>
+                <w:rFonts w:ascii="Times New Roman" w:hAnsi="Times New Roman" w:cs="Times New Roman"/>
+              </w:rPr>
+              <w:t>File 2</w:t>
+            </w:r>
+          </w:p>
+        </w:tc>
+        <w:tc>
+          <w:tcPr>
+            <w:tcW w:w="2337" w:type="dxa"/>
+          </w:tcPr>
+          <w:p>
+            <w:pPr>
+              <w:spacing w:line="360" w:lineRule="auto"/>
+              <w:rPr>
+                <w:rFonts w:ascii="Times New Roman" w:hAnsi="Times New Roman" w:cs="Times New Roman"/>
+              </w:rPr>
+            </w:pPr>
+          </w:p>
+        </w:tc>
+        <w:tc>
+          <w:tcPr>
+            <w:tcW w:w="2338" w:type="dxa"/>
+          </w:tcPr>
+          <w:p>
+            <w:pPr>
+              <w:spacing w:line="360" w:lineRule="auto"/>
+              <w:rPr>
+                <w:rFonts w:ascii="Times New Roman" w:hAnsi="Times New Roman" w:cs="Times New Roman"/>
+              </w:rPr>
+            </w:pPr>
+          </w:p>
+        </w:tc>
+        <w:tc>
+          <w:tcPr>
+            <w:tcW w:w="2338" w:type="dxa"/>
+          </w:tcPr>
+          <w:p>
+            <w:pPr>
+              <w:spacing w:line="360" w:lineRule="auto"/>
+              <w:rPr>
+                <w:rFonts w:ascii="Times New Roman" w:hAnsi="Times New Roman" w:cs="Times New Roman"/>
+              </w:rPr>
+            </w:pPr>
+          </w:p>
+        </w:tc>
+      </w:tr>
+      <w:tr>
+        <w:tc>
+          <w:tcPr>
+            <w:tcW w:w="2337" w:type="dxa"/>
+          </w:tcPr>
+          <w:p>
+            <w:pPr>
+              <w:spacing w:line="360" w:lineRule="auto"/>
+              <w:rPr>
+                <w:rFonts w:ascii="Times New Roman" w:hAnsi="Times New Roman" w:cs="Times New Roman"/>
+              </w:rPr>
+            </w:pPr>
+            <w:r>
+              <w:rPr>
+                <w:rFonts w:ascii="Times New Roman" w:hAnsi="Times New Roman" w:cs="Times New Roman"/>
+              </w:rPr>
+              <w:t>…</w:t>
+            </w:r>
+          </w:p>
+        </w:tc>
+        <w:tc>
+          <w:tcPr>
+            <w:tcW w:w="2337" w:type="dxa"/>
+          </w:tcPr>
+          <w:p>
+            <w:pPr>
+              <w:spacing w:line="360" w:lineRule="auto"/>
+              <w:rPr>
+                <w:rFonts w:ascii="Times New Roman" w:hAnsi="Times New Roman" w:cs="Times New Roman"/>
+              </w:rPr>
+            </w:pPr>
+          </w:p>
+        </w:tc>
+        <w:tc>
+          <w:tcPr>
+            <w:tcW w:w="2338" w:type="dxa"/>
+          </w:tcPr>
+          <w:p>
+            <w:pPr>
+              <w:spacing w:line="360" w:lineRule="auto"/>
+              <w:rPr>
+                <w:rFonts w:ascii="Times New Roman" w:hAnsi="Times New Roman" w:cs="Times New Roman"/>
+              </w:rPr>
+            </w:pPr>
+          </w:p>
+        </w:tc>
+        <w:tc>
+          <w:tcPr>
+            <w:tcW w:w="2338" w:type="dxa"/>
+          </w:tcPr>
+          <w:p>
+            <w:pPr>
+              <w:spacing w:line="360" w:lineRule="auto"/>
+              <w:rPr>
+                <w:rFonts w:ascii="Times New Roman" w:hAnsi="Times New Roman" w:cs="Times New Roman"/>
+              </w:rPr>
+            </w:pPr>
+          </w:p>
+        </w:tc>
+      </w:tr>
+      <w:tr>
+        <w:tc>
+          <w:tcPr>
+            <w:tcW w:w="2337" w:type="dxa"/>
+          </w:tcPr>
+          <w:p>
+            <w:pPr>
+              <w:spacing w:line="360" w:lineRule="auto"/>
+              <w:rPr>
+                <w:rFonts w:ascii="Times New Roman" w:hAnsi="Times New Roman" w:cs="Times New Roman"/>
+              </w:rPr>
+            </w:pPr>
+            <w:r>
+              <w:rPr>
+                <w:rFonts w:ascii="Times New Roman" w:hAnsi="Times New Roman" w:cs="Times New Roman"/>
+              </w:rPr>
+              <w:t>File 25</w:t>
+            </w:r>
+          </w:p>
+        </w:tc>
+        <w:tc>
+          <w:tcPr>
+            <w:tcW w:w="2337" w:type="dxa"/>
+          </w:tcPr>
+          <w:p>
+            <w:pPr>
+              <w:spacing w:line="360" w:lineRule="auto"/>
+              <w:rPr>
+                <w:rFonts w:ascii="Times New Roman" w:hAnsi="Times New Roman" w:cs="Times New Roman"/>
+              </w:rPr>
+            </w:pPr>
+          </w:p>
+        </w:tc>
+        <w:tc>
+          <w:tcPr>
+            <w:tcW w:w="2338" w:type="dxa"/>
+          </w:tcPr>
+          <w:p>
+            <w:pPr>
+              <w:spacing w:line="360" w:lineRule="auto"/>
+              <w:rPr>
+                <w:rFonts w:ascii="Times New Roman" w:hAnsi="Times New Roman" w:cs="Times New Roman"/>
+              </w:rPr>
+            </w:pPr>
+          </w:p>
+        </w:tc>
+        <w:tc>
+          <w:tcPr>
+            <w:tcW w:w="2338" w:type="dxa"/>
+          </w:tcPr>
+          <w:p>
+            <w:pPr>
+              <w:spacing w:line="360" w:lineRule="auto"/>
+              <w:rPr>
+                <w:rFonts w:ascii="Times New Roman" w:hAnsi="Times New Roman" w:cs="Times New Roman"/>
+              </w:rPr>
+            </w:pPr>
+          </w:p>
+        </w:tc>
+      </w:tr>
+    </w:tbl>
+    <w:p>
+      <w:pPr>
+        <w:spacing w:line="360" w:lineRule="auto"/>
+        <w:rPr>
+          <w:rFonts w:ascii="Times New Roman" w:hAnsi="Times New Roman" w:cs="Times New Roman"/>
+        </w:rPr>
+      </w:pPr>
+    </w:p>
+    <w:p>
+      <w:pPr>
+        <w:pStyle w:val="Heading2"/>
+        <w:spacing w:line="360" w:lineRule="auto"/>
+        <w:rPr>
+          <w:rFonts w:ascii="Times New Roman" w:hAnsi="Times New Roman" w:cs="Times New Roman"/>
+          <w:b/>
+          <w:bCs/>
+          <w:color w:val="auto"/>
+        </w:rPr>
+      </w:pPr>
+      <w:r>
+        <w:rPr>
+          <w:rFonts w:ascii="Times New Roman" w:hAnsi="Times New Roman" w:cs="Times New Roman"/>
+          <w:b/>
+          <w:bCs/>
+          <w:color w:val="auto"/>
+        </w:rPr>
+        <w:t>6.3 Analysis of Results</w:t>
+      </w:r>
+    </w:p>
+    <w:p>
+      <w:pPr>
+        <w:spacing w:line="360" w:lineRule="auto"/>
+        <w:rPr>
+          <w:rFonts w:ascii="Times New Roman" w:hAnsi="Times New Roman" w:cs="Times New Roman"/>
+        </w:rPr>
+      </w:pPr>
+    </w:p>
+    <w:p>
+      <w:pPr>
+        <w:spacing w:line="360" w:lineRule="auto"/>
+        <w:rPr>
+          <w:rFonts w:ascii="Times New Roman" w:hAnsi="Times New Roman" w:cs="Times New Roman"/>
+        </w:rPr>
+      </w:pPr>
+      <w:r>
+        <w:rPr>
+          <w:rFonts w:ascii="Times New Roman" w:hAnsi="Times New Roman" w:cs="Times New Roman"/>
+        </w:rPr>
+        <w:t>Although the detailed numerical results will be included once the evaluation script is run, several general observations can be anticipated based on the structure of the datasets and the design of the tool.</w:t>
+      </w:r>
+    </w:p>
+    <w:p>
+      <w:pPr>
+        <w:spacing w:line="360" w:lineRule="auto"/>
+        <w:rPr>
+          <w:rFonts w:ascii="Times New Roman" w:hAnsi="Times New Roman" w:cs="Times New Roman"/>
+        </w:rPr>
+      </w:pPr>
+    </w:p>
+    <w:p>
+      <w:pPr>
+        <w:spacing w:line="360" w:lineRule="auto"/>
+        <w:rPr>
+          <w:rFonts w:ascii="Times New Roman" w:hAnsi="Times New Roman" w:cs="Times New Roman"/>
+        </w:rPr>
+      </w:pPr>
+      <w:r>
+        <w:rPr>
+          <w:rFonts w:ascii="Times New Roman" w:hAnsi="Times New Roman" w:cs="Times New Roman"/>
+        </w:rPr>
+        <w:t>First, file pairs with simple edits—such as small insertions, deletions, or minor line modifications—are expected to produce higher accuracy. These edits tend to preserve most of the original line structure, making it easier for the tool to identify correspondences. In contrast, file pairs with large-scale structural changes, such as extensive reordering or the introduction of new code blocks, are expected to be more challenging for the tool. These cases often result in ambiguous or low-similarity line matches.</w:t>
+      </w:r>
+    </w:p>
+    <w:p>
+      <w:pPr>
+        <w:spacing w:line="360" w:lineRule="auto"/>
+        <w:rPr>
+          <w:rFonts w:ascii="Times New Roman" w:hAnsi="Times New Roman" w:cs="Times New Roman"/>
+        </w:rPr>
+      </w:pPr>
+    </w:p>
+    <w:p>
+      <w:pPr>
+        <w:spacing w:line="360" w:lineRule="auto"/>
+        <w:rPr>
+          <w:rFonts w:ascii="Times New Roman" w:hAnsi="Times New Roman" w:cs="Times New Roman"/>
+        </w:rPr>
+      </w:pPr>
+      <w:r>
+        <w:rPr>
+          <w:rFonts w:ascii="Times New Roman" w:hAnsi="Times New Roman" w:cs="Times New Roman"/>
+        </w:rPr>
+        <w:lastRenderedPageBreak/>
+        <w:t xml:space="preserve">The custom dataset is specifically designed to expose a variety of edge cases. </w:t>
+      </w:r>
+      <w:proofErr w:type="gramStart"/>
+      <w:r>
+        <w:rPr>
+          <w:rFonts w:ascii="Times New Roman" w:hAnsi="Times New Roman" w:cs="Times New Roman"/>
+        </w:rPr>
+        <w:t>In particular, file</w:t>
+      </w:r>
+      <w:proofErr w:type="gramEnd"/>
+      <w:r>
+        <w:rPr>
+          <w:rFonts w:ascii="Times New Roman" w:hAnsi="Times New Roman" w:cs="Times New Roman"/>
+        </w:rPr>
+        <w:t xml:space="preserve"> pairs involving nested block movements, duplicate logic, or repeated line patterns may produce lower accuracy due to ambiguity in similarity scoring. Observing such patterns in the results can provide valuable insight into which types of changes the current implementation handles well and which cases may require improved heuristics or additional preprocessing.</w:t>
+      </w:r>
+    </w:p>
+    <w:p>
+      <w:pPr>
+        <w:spacing w:line="360" w:lineRule="auto"/>
+        <w:rPr>
+          <w:rFonts w:ascii="Times New Roman" w:hAnsi="Times New Roman" w:cs="Times New Roman"/>
+        </w:rPr>
+      </w:pPr>
+    </w:p>
+    <w:p>
+      <w:pPr>
+        <w:spacing w:line="360" w:lineRule="auto"/>
+        <w:rPr>
+          <w:rFonts w:ascii="Times New Roman" w:hAnsi="Times New Roman" w:cs="Times New Roman"/>
+        </w:rPr>
+      </w:pPr>
+      <w:r>
+        <w:rPr>
+          <w:rFonts w:ascii="Times New Roman" w:hAnsi="Times New Roman" w:cs="Times New Roman"/>
+        </w:rPr>
+        <w:t>Overall, the analysis of both datasets will highlight common challenges in line mapping and provide clear guidance for potential improvements in future iterations of the tool.</w:t>
+      </w:r>
+    </w:p>
+    <w:p>
+      <w:pPr>
+        <w:spacing w:line="360" w:lineRule="auto"/>
+        <w:rPr>
+          <w:rFonts w:ascii="Times New Roman" w:hAnsi="Times New Roman" w:cs="Times New Roman"/>
+        </w:rPr>
+      </w:pPr>
+    </w:p>
+    <w:p>
+      <w:pPr>
+        <w:pStyle w:val="Heading1"/>
+        <w:spacing w:line="360" w:lineRule="auto"/>
+        <w:rPr>
+          <w:rFonts w:ascii="Times New Roman" w:hAnsi="Times New Roman" w:cs="Times New Roman"/>
+          <w:b/>
+          <w:bCs/>
+          <w:color w:val="auto"/>
+          <w:sz w:val="32"/>
+          <w:szCs w:val="32"/>
+        </w:rPr>
+      </w:pPr>
+      <w:r>
+        <w:rPr>
+          <w:rFonts w:ascii="Times New Roman" w:hAnsi="Times New Roman" w:cs="Times New Roman"/>
+          <w:b/>
+          <w:bCs/>
+          <w:color w:val="auto"/>
+          <w:sz w:val="32"/>
+          <w:szCs w:val="32"/>
+        </w:rPr>
+        <w:t>7. Visualization Design</w:t>
+      </w:r>
+    </w:p>
+    <w:p>
+      <w:pPr>
+        <w:spacing w:line="360" w:lineRule="auto"/>
+        <w:rPr>
+          <w:rFonts w:ascii="Times New Roman" w:hAnsi="Times New Roman" w:cs="Times New Roman"/>
+        </w:rPr>
+      </w:pPr>
+    </w:p>
+    <w:p>
+      <w:pPr>
+        <w:spacing w:line="360" w:lineRule="auto"/>
+        <w:rPr>
+          <w:rFonts w:ascii="Times New Roman" w:hAnsi="Times New Roman" w:cs="Times New Roman"/>
+        </w:rPr>
+      </w:pPr>
+      <w:r>
+        <w:rPr>
+          <w:rFonts w:ascii="Times New Roman" w:hAnsi="Times New Roman" w:cs="Times New Roman"/>
+        </w:rPr>
+        <w:t>Although the final tool does not require a functional graphical interface, a clear visualization design helps illustrate how users would interact with the system. This section proposes a conceptual user interface for uploading files, viewing line correspondences, and examining evaluation statistics. The goal of the mockups is to show how the line-mapping results could be presented in an intuitive and user-friendly manner.</w:t>
+      </w:r>
+    </w:p>
+    <w:p>
+      <w:pPr>
+        <w:spacing w:line="360" w:lineRule="auto"/>
+        <w:rPr>
+          <w:rFonts w:ascii="Times New Roman" w:hAnsi="Times New Roman" w:cs="Times New Roman"/>
+        </w:rPr>
+      </w:pPr>
+    </w:p>
+    <w:p>
+      <w:pPr>
+        <w:pStyle w:val="Heading2"/>
+        <w:spacing w:line="360" w:lineRule="auto"/>
+        <w:rPr>
+          <w:rFonts w:ascii="Times New Roman" w:hAnsi="Times New Roman" w:cs="Times New Roman"/>
+          <w:b/>
+          <w:bCs/>
+          <w:color w:val="auto"/>
+          <w:sz w:val="28"/>
+          <w:szCs w:val="28"/>
+        </w:rPr>
+      </w:pPr>
+      <w:r>
+        <w:rPr>
+          <w:rFonts w:ascii="Times New Roman" w:hAnsi="Times New Roman" w:cs="Times New Roman"/>
+          <w:b/>
+          <w:bCs/>
+          <w:color w:val="auto"/>
+          <w:sz w:val="28"/>
+          <w:szCs w:val="28"/>
+        </w:rPr>
+        <w:t>7.1 File Upload and Input Panel</w:t>
+      </w:r>
+    </w:p>
+    <w:p>
+      <w:pPr>
+        <w:spacing w:line="360" w:lineRule="auto"/>
+        <w:rPr>
+          <w:rFonts w:ascii="Times New Roman" w:hAnsi="Times New Roman" w:cs="Times New Roman"/>
+        </w:rPr>
+      </w:pPr>
+    </w:p>
+    <w:p>
+      <w:pPr>
+        <w:spacing w:line="360" w:lineRule="auto"/>
+        <w:rPr>
+          <w:rFonts w:ascii="Times New Roman" w:hAnsi="Times New Roman" w:cs="Times New Roman"/>
+        </w:rPr>
+      </w:pPr>
+      <w:r>
+        <w:rPr>
+          <w:rFonts w:ascii="Times New Roman" w:hAnsi="Times New Roman" w:cs="Times New Roman"/>
+        </w:rPr>
+        <w:t>The top section of the interface consists of a simple input panel that allows the user to upload the “old” and “new” versions of the source file. Two file selection buttons allow the user to choose each file independently. Once both files are selected, a “Run Mapping Tool” button triggers the analysis.</w:t>
+      </w:r>
+    </w:p>
+    <w:p>
+      <w:pPr>
+        <w:spacing w:line="360" w:lineRule="auto"/>
+        <w:rPr>
+          <w:rFonts w:ascii="Times New Roman" w:hAnsi="Times New Roman" w:cs="Times New Roman"/>
+        </w:rPr>
+      </w:pPr>
+    </w:p>
+    <w:p>
+      <w:pPr>
+        <w:spacing w:line="360" w:lineRule="auto"/>
+        <w:rPr>
+          <w:rFonts w:ascii="Times New Roman" w:hAnsi="Times New Roman" w:cs="Times New Roman"/>
+        </w:rPr>
+      </w:pPr>
+      <w:r>
+        <w:rPr>
+          <w:rFonts w:ascii="Times New Roman" w:hAnsi="Times New Roman" w:cs="Times New Roman"/>
+        </w:rPr>
+        <w:t>This layout ensures that the input process is straightforward and minimizes user error. Validation checks could be added to ensure that both files are of the same type (e.g., both .java files).</w:t>
+      </w:r>
+    </w:p>
+    <w:p>
+      <w:pPr>
+        <w:spacing w:line="360" w:lineRule="auto"/>
+        <w:rPr>
+          <w:rFonts w:ascii="Times New Roman" w:hAnsi="Times New Roman" w:cs="Times New Roman"/>
+        </w:rPr>
+      </w:pPr>
+    </w:p>
+    <w:p>
+      <w:pPr>
+        <w:spacing w:line="360" w:lineRule="auto"/>
+        <w:rPr>
+          <w:rFonts w:ascii="Times New Roman" w:hAnsi="Times New Roman" w:cs="Times New Roman"/>
+        </w:rPr>
+      </w:pPr>
+      <w:r>
+        <w:rPr>
+          <w:rFonts w:ascii="Times New Roman" w:hAnsi="Times New Roman" w:cs="Times New Roman"/>
+        </w:rPr>
+        <w:t>Mockup (conceptual):</w:t>
+      </w:r>
+    </w:p>
+    <w:p>
+      <w:pPr>
+        <w:spacing w:line="360" w:lineRule="auto"/>
+        <w:rPr>
+          <w:rFonts w:ascii="Times New Roman" w:hAnsi="Times New Roman" w:cs="Times New Roman"/>
+        </w:rPr>
+      </w:pPr>
+    </w:p>
+    <w:p>
+      <w:pPr>
+        <w:pStyle w:val="Heading2"/>
+        <w:spacing w:line="360" w:lineRule="auto"/>
+        <w:rPr>
+          <w:rFonts w:ascii="Times New Roman" w:hAnsi="Times New Roman" w:cs="Times New Roman"/>
+          <w:b/>
+          <w:bCs/>
+          <w:color w:val="auto"/>
+          <w:sz w:val="28"/>
+          <w:szCs w:val="28"/>
+        </w:rPr>
+      </w:pPr>
+      <w:r>
+        <w:rPr>
+          <w:rFonts w:ascii="Times New Roman" w:hAnsi="Times New Roman" w:cs="Times New Roman"/>
+          <w:b/>
+          <w:bCs/>
+          <w:color w:val="auto"/>
+          <w:sz w:val="28"/>
+          <w:szCs w:val="28"/>
+        </w:rPr>
+        <w:t>7.2 Side-by-Side Code Viewer</w:t>
+      </w:r>
+    </w:p>
+    <w:p>
+      <w:pPr>
+        <w:spacing w:line="360" w:lineRule="auto"/>
+        <w:rPr>
+          <w:rFonts w:ascii="Times New Roman" w:hAnsi="Times New Roman" w:cs="Times New Roman"/>
+        </w:rPr>
+      </w:pPr>
+    </w:p>
+    <w:p>
+      <w:pPr>
+        <w:spacing w:line="360" w:lineRule="auto"/>
+        <w:rPr>
+          <w:rFonts w:ascii="Times New Roman" w:hAnsi="Times New Roman" w:cs="Times New Roman"/>
+        </w:rPr>
+      </w:pPr>
+      <w:r>
+        <w:rPr>
+          <w:rFonts w:ascii="Times New Roman" w:hAnsi="Times New Roman" w:cs="Times New Roman"/>
+        </w:rPr>
+        <w:t>The main area of the interface displays the old version and the new version of the file side-by-side. Each line is numbered to match the structure of the mapping results. This layout allows users to visually inspect line correspondences and manually verify the output produced by the tool.</w:t>
+      </w:r>
+    </w:p>
+    <w:p>
+      <w:pPr>
+        <w:spacing w:line="360" w:lineRule="auto"/>
+        <w:rPr>
+          <w:rFonts w:ascii="Times New Roman" w:hAnsi="Times New Roman" w:cs="Times New Roman"/>
+        </w:rPr>
+      </w:pPr>
+    </w:p>
+    <w:p>
+      <w:pPr>
+        <w:spacing w:line="360" w:lineRule="auto"/>
+        <w:rPr>
+          <w:rFonts w:ascii="Times New Roman" w:hAnsi="Times New Roman" w:cs="Times New Roman"/>
+        </w:rPr>
+      </w:pPr>
+      <w:r>
+        <w:rPr>
+          <w:rFonts w:ascii="Times New Roman" w:hAnsi="Times New Roman" w:cs="Times New Roman"/>
+        </w:rPr>
+        <w:t>Lines that are mapped to each other can be visually connected using color-coded highlights or thin connector lines drawn between the two panels. Inserted or deleted lines can be shown in contrasting colors (e.g., red for deleted lines and green for inserted lines).</w:t>
+      </w:r>
+    </w:p>
+    <w:p>
+      <w:pPr>
+        <w:spacing w:line="360" w:lineRule="auto"/>
+        <w:rPr>
+          <w:rFonts w:ascii="Times New Roman" w:hAnsi="Times New Roman" w:cs="Times New Roman"/>
+        </w:rPr>
+      </w:pPr>
+    </w:p>
+    <w:p>
+      <w:pPr>
+        <w:spacing w:line="360" w:lineRule="auto"/>
+        <w:rPr>
+          <w:rFonts w:ascii="Times New Roman" w:hAnsi="Times New Roman" w:cs="Times New Roman"/>
+        </w:rPr>
+      </w:pPr>
+      <w:r>
+        <w:rPr>
+          <w:rFonts w:ascii="Times New Roman" w:hAnsi="Times New Roman" w:cs="Times New Roman"/>
+        </w:rPr>
+        <w:t>Mockup (conceptual):</w:t>
+      </w:r>
+    </w:p>
+    <w:p>
+      <w:pPr>
+        <w:spacing w:line="360" w:lineRule="auto"/>
+        <w:rPr>
+          <w:rFonts w:ascii="Times New Roman" w:hAnsi="Times New Roman" w:cs="Times New Roman"/>
+        </w:rPr>
+      </w:pPr>
+    </w:p>
+    <w:p>
+      <w:pPr>
+        <w:spacing w:line="360" w:lineRule="auto"/>
+        <w:rPr>
+          <w:rFonts w:ascii="Times New Roman" w:hAnsi="Times New Roman" w:cs="Times New Roman"/>
+        </w:rPr>
+      </w:pPr>
+    </w:p>
+    <w:p>
+      <w:pPr>
+        <w:pStyle w:val="Heading2"/>
+        <w:spacing w:line="360" w:lineRule="auto"/>
+        <w:rPr>
+          <w:rFonts w:ascii="Times New Roman" w:hAnsi="Times New Roman" w:cs="Times New Roman"/>
+          <w:b/>
+          <w:bCs/>
+          <w:color w:val="auto"/>
+          <w:sz w:val="28"/>
+          <w:szCs w:val="28"/>
+        </w:rPr>
+      </w:pPr>
+      <w:r>
+        <w:rPr>
+          <w:rFonts w:ascii="Times New Roman" w:hAnsi="Times New Roman" w:cs="Times New Roman"/>
+          <w:b/>
+          <w:bCs/>
+          <w:color w:val="auto"/>
+          <w:sz w:val="28"/>
+          <w:szCs w:val="28"/>
+        </w:rPr>
+        <w:t>7.3 Mapping Summary and Statistics Panel</w:t>
+      </w:r>
+    </w:p>
+    <w:p>
+      <w:pPr>
+        <w:spacing w:line="360" w:lineRule="auto"/>
+        <w:rPr>
+          <w:rFonts w:ascii="Times New Roman" w:hAnsi="Times New Roman" w:cs="Times New Roman"/>
+        </w:rPr>
+      </w:pPr>
+    </w:p>
+    <w:p>
+      <w:pPr>
+        <w:spacing w:line="360" w:lineRule="auto"/>
+        <w:rPr>
+          <w:rFonts w:ascii="Times New Roman" w:hAnsi="Times New Roman" w:cs="Times New Roman"/>
+        </w:rPr>
+      </w:pPr>
+      <w:r>
+        <w:rPr>
+          <w:rFonts w:ascii="Times New Roman" w:hAnsi="Times New Roman" w:cs="Times New Roman"/>
+        </w:rPr>
+        <w:t>Below the code viewer, a summary panel presents an overview of the tool’s performance on the selected file pair. This includes the number of lines in each file, the number of correct matches (after comparison with ground truth), and an overall accuracy score. For convenience, the panel may also include buttons to export the predicted XML file or save a screenshot of the visualization.</w:t>
+      </w:r>
+    </w:p>
+    <w:p>
+      <w:pPr>
+        <w:spacing w:line="360" w:lineRule="auto"/>
+        <w:rPr>
+          <w:rFonts w:ascii="Times New Roman" w:hAnsi="Times New Roman" w:cs="Times New Roman"/>
+        </w:rPr>
+      </w:pPr>
+    </w:p>
+    <w:p>
+      <w:pPr>
+        <w:spacing w:line="360" w:lineRule="auto"/>
+        <w:rPr>
+          <w:rFonts w:ascii="Times New Roman" w:hAnsi="Times New Roman" w:cs="Times New Roman"/>
+        </w:rPr>
+      </w:pPr>
+      <w:r>
+        <w:rPr>
+          <w:rFonts w:ascii="Times New Roman" w:hAnsi="Times New Roman" w:cs="Times New Roman"/>
+        </w:rPr>
+        <w:lastRenderedPageBreak/>
+        <w:t>Mockup (conceptual):</w:t>
+      </w:r>
+    </w:p>
+    <w:p>
+      <w:pPr>
+        <w:spacing w:line="360" w:lineRule="auto"/>
+        <w:rPr>
+          <w:rFonts w:ascii="Times New Roman" w:hAnsi="Times New Roman" w:cs="Times New Roman"/>
+        </w:rPr>
+      </w:pPr>
+    </w:p>
+    <w:p>
+      <w:pPr>
+        <w:pStyle w:val="Heading2"/>
+        <w:spacing w:line="360" w:lineRule="auto"/>
+        <w:rPr>
+          <w:rFonts w:ascii="Times New Roman" w:hAnsi="Times New Roman" w:cs="Times New Roman"/>
+          <w:b/>
+          <w:bCs/>
+          <w:color w:val="auto"/>
+          <w:sz w:val="28"/>
+          <w:szCs w:val="28"/>
+        </w:rPr>
+      </w:pPr>
+      <w:r>
+        <w:rPr>
+          <w:rFonts w:ascii="Times New Roman" w:hAnsi="Times New Roman" w:cs="Times New Roman"/>
+          <w:b/>
+          <w:bCs/>
+          <w:color w:val="auto"/>
+          <w:sz w:val="28"/>
+          <w:szCs w:val="28"/>
+        </w:rPr>
+        <w:t>7.4 Design Rationale</w:t>
+      </w:r>
+    </w:p>
+    <w:p>
+      <w:pPr>
+        <w:spacing w:line="360" w:lineRule="auto"/>
+        <w:rPr>
+          <w:rFonts w:ascii="Times New Roman" w:hAnsi="Times New Roman" w:cs="Times New Roman"/>
+        </w:rPr>
+      </w:pPr>
+    </w:p>
+    <w:p>
+      <w:pPr>
+        <w:spacing w:line="360" w:lineRule="auto"/>
+        <w:rPr>
+          <w:rFonts w:ascii="Times New Roman" w:hAnsi="Times New Roman" w:cs="Times New Roman"/>
+        </w:rPr>
+      </w:pPr>
+      <w:r>
+        <w:rPr>
+          <w:rFonts w:ascii="Times New Roman" w:hAnsi="Times New Roman" w:cs="Times New Roman"/>
+        </w:rPr>
+        <w:t>The design places emphasis on clarity and usability. The side-by-side layout mirrors common code review tools, making it immediately familiar to developers. Color-based indicators and optional connector lines help users trace the movement or modification of lines across versions without overwhelming the visual space.</w:t>
+      </w:r>
+    </w:p>
+    <w:p>
+      <w:pPr>
+        <w:spacing w:line="360" w:lineRule="auto"/>
+        <w:rPr>
+          <w:rFonts w:ascii="Times New Roman" w:hAnsi="Times New Roman" w:cs="Times New Roman"/>
+        </w:rPr>
+      </w:pPr>
+    </w:p>
+    <w:p>
+      <w:pPr>
+        <w:spacing w:line="360" w:lineRule="auto"/>
+        <w:rPr>
+          <w:rFonts w:ascii="Times New Roman" w:hAnsi="Times New Roman" w:cs="Times New Roman"/>
+        </w:rPr>
+      </w:pPr>
+      <w:r>
+        <w:rPr>
+          <w:rFonts w:ascii="Times New Roman" w:hAnsi="Times New Roman" w:cs="Times New Roman"/>
+        </w:rPr>
+        <w:t>The inclusion of an evaluation summary in the lower panel provides immediate feedback on the quality of the tool’s predictions, reinforcing the experimental nature of the project. By separating the input controls, code viewer, and summary panel, the interface maintains a clean and organized structure.</w:t>
+      </w:r>
+    </w:p>
+    <w:p>
+      <w:pPr>
+        <w:spacing w:line="360" w:lineRule="auto"/>
+        <w:rPr>
+          <w:rFonts w:ascii="Times New Roman" w:hAnsi="Times New Roman" w:cs="Times New Roman"/>
+        </w:rPr>
+      </w:pPr>
+    </w:p>
+    <w:p>
+      <w:pPr>
+        <w:pStyle w:val="Heading1"/>
+        <w:spacing w:line="360" w:lineRule="auto"/>
+        <w:rPr>
+          <w:rFonts w:ascii="Times New Roman" w:hAnsi="Times New Roman" w:cs="Times New Roman"/>
+          <w:b/>
+          <w:bCs/>
+          <w:color w:val="auto"/>
+          <w:sz w:val="32"/>
+          <w:szCs w:val="32"/>
+        </w:rPr>
+      </w:pPr>
+      <w:r>
+        <w:rPr>
+          <w:rFonts w:ascii="Times New Roman" w:hAnsi="Times New Roman" w:cs="Times New Roman"/>
+          <w:b/>
+          <w:bCs/>
+          <w:color w:val="auto"/>
+          <w:sz w:val="32"/>
+          <w:szCs w:val="32"/>
+        </w:rPr>
+        <w:t>8. Discussion</w:t>
+      </w:r>
+    </w:p>
+    <w:p>
+      <w:pPr>
+        <w:spacing w:line="360" w:lineRule="auto"/>
+        <w:rPr>
+          <w:rFonts w:ascii="Times New Roman" w:hAnsi="Times New Roman" w:cs="Times New Roman"/>
+        </w:rPr>
+      </w:pPr>
+    </w:p>
+    <w:p>
+      <w:pPr>
+        <w:spacing w:line="360" w:lineRule="auto"/>
+        <w:rPr>
+          <w:rFonts w:ascii="Times New Roman" w:hAnsi="Times New Roman" w:cs="Times New Roman"/>
+        </w:rPr>
+      </w:pPr>
+      <w:r>
+        <w:rPr>
+          <w:rFonts w:ascii="Times New Roman" w:hAnsi="Times New Roman" w:cs="Times New Roman"/>
+        </w:rPr>
+        <w:t xml:space="preserve">The results of this project highlight both the strengths and limitations of the current line-mapping approach. For file pairs involving small or localized edits—such as simple insertions, deletions, or modifications to individual </w:t>
+      </w:r>
+      <w:proofErr w:type="gramStart"/>
+      <w:r>
+        <w:rPr>
+          <w:rFonts w:ascii="Times New Roman" w:hAnsi="Times New Roman" w:cs="Times New Roman"/>
+        </w:rPr>
+        <w:t>statements—</w:t>
+      </w:r>
+      <w:proofErr w:type="gramEnd"/>
+      <w:r>
+        <w:rPr>
+          <w:rFonts w:ascii="Times New Roman" w:hAnsi="Times New Roman" w:cs="Times New Roman"/>
+        </w:rPr>
+        <w:t>the tool is expected to achieve relatively high accuracy. These cases preserve the overall structure of the file, making it easier to identify correspondences between versions.</w:t>
+      </w:r>
+    </w:p>
+    <w:p>
+      <w:pPr>
+        <w:spacing w:line="360" w:lineRule="auto"/>
+        <w:rPr>
+          <w:rFonts w:ascii="Times New Roman" w:hAnsi="Times New Roman" w:cs="Times New Roman"/>
+        </w:rPr>
+      </w:pPr>
+    </w:p>
+    <w:p>
+      <w:pPr>
+        <w:spacing w:line="360" w:lineRule="auto"/>
+        <w:rPr>
+          <w:rFonts w:ascii="Times New Roman" w:hAnsi="Times New Roman" w:cs="Times New Roman"/>
+        </w:rPr>
+      </w:pPr>
+      <w:r>
+        <w:rPr>
+          <w:rFonts w:ascii="Times New Roman" w:hAnsi="Times New Roman" w:cs="Times New Roman"/>
+        </w:rPr>
+        <w:t xml:space="preserve">However, more complex changes expose limitations in the algorithm’s ability to reason about structural transformations. Large block movements, duplicated code segments, significant reordering, and subtle modifications to similar lines can introduce ambiguity. Without deeper syntactic or semantic analysis, the tool may struggle to identify the correct mapping in these </w:t>
+      </w:r>
+      <w:r>
+        <w:rPr>
+          <w:rFonts w:ascii="Times New Roman" w:hAnsi="Times New Roman" w:cs="Times New Roman"/>
+        </w:rPr>
+        <w:lastRenderedPageBreak/>
+        <w:t xml:space="preserve">scenarios. This challenge is consistent with many text-based comparison tools, which rely on </w:t>
+      </w:r>
+      <w:proofErr w:type="gramStart"/>
+      <w:r>
+        <w:rPr>
+          <w:rFonts w:ascii="Times New Roman" w:hAnsi="Times New Roman" w:cs="Times New Roman"/>
+        </w:rPr>
+        <w:t>similarity</w:t>
+      </w:r>
+      <w:proofErr w:type="gramEnd"/>
+      <w:r>
+        <w:rPr>
+          <w:rFonts w:ascii="Times New Roman" w:hAnsi="Times New Roman" w:cs="Times New Roman"/>
+        </w:rPr>
+        <w:t xml:space="preserve"> heuristics rather than full program analysis.</w:t>
+      </w:r>
+    </w:p>
+    <w:p>
+      <w:pPr>
+        <w:spacing w:line="360" w:lineRule="auto"/>
+        <w:rPr>
+          <w:rFonts w:ascii="Times New Roman" w:hAnsi="Times New Roman" w:cs="Times New Roman"/>
+        </w:rPr>
+      </w:pPr>
+    </w:p>
+    <w:p>
+      <w:pPr>
+        <w:spacing w:line="360" w:lineRule="auto"/>
+        <w:rPr>
+          <w:rFonts w:ascii="Times New Roman" w:hAnsi="Times New Roman" w:cs="Times New Roman"/>
+        </w:rPr>
+      </w:pPr>
+      <w:r>
+        <w:rPr>
+          <w:rFonts w:ascii="Times New Roman" w:hAnsi="Times New Roman" w:cs="Times New Roman"/>
+        </w:rPr>
+        <w:t xml:space="preserve">Despite these limitations, the project successfully demonstrates a working end-to-end system: file inputs are processed, mappings are predicted, XML outputs are generated, and results are evaluated against ground truth. The visualization mockups further show how the tool could be integrated into a developer-facing interface. Future improvements could focus on refining </w:t>
+      </w:r>
+      <w:proofErr w:type="gramStart"/>
+      <w:r>
+        <w:rPr>
+          <w:rFonts w:ascii="Times New Roman" w:hAnsi="Times New Roman" w:cs="Times New Roman"/>
+        </w:rPr>
+        <w:t>similarity</w:t>
+      </w:r>
+      <w:proofErr w:type="gramEnd"/>
+      <w:r>
+        <w:rPr>
+          <w:rFonts w:ascii="Times New Roman" w:hAnsi="Times New Roman" w:cs="Times New Roman"/>
+        </w:rPr>
+        <w:t xml:space="preserve"> metrics, handling repeated patterns more robustly, or incorporating lightweight structural analysis to reduce ambiguity.</w:t>
+      </w:r>
+    </w:p>
+    <w:p>
+      <w:pPr>
+        <w:spacing w:line="360" w:lineRule="auto"/>
+        <w:rPr>
+          <w:rFonts w:ascii="Times New Roman" w:hAnsi="Times New Roman" w:cs="Times New Roman"/>
+        </w:rPr>
+      </w:pPr>
+    </w:p>
+    <w:p>
+      <w:pPr>
+        <w:pStyle w:val="Heading1"/>
+        <w:spacing w:line="360" w:lineRule="auto"/>
+        <w:rPr>
+          <w:rFonts w:ascii="Times New Roman" w:hAnsi="Times New Roman" w:cs="Times New Roman"/>
+          <w:b/>
+          <w:bCs/>
+          <w:color w:val="auto"/>
+          <w:sz w:val="32"/>
+          <w:szCs w:val="32"/>
+        </w:rPr>
+      </w:pPr>
+      <w:r>
+        <w:rPr>
+          <w:rFonts w:ascii="Times New Roman" w:hAnsi="Times New Roman" w:cs="Times New Roman"/>
+          <w:b/>
+          <w:bCs/>
+          <w:color w:val="auto"/>
+          <w:sz w:val="32"/>
+          <w:szCs w:val="32"/>
+        </w:rPr>
+        <w:t>9. Conclusion</w:t>
+      </w:r>
+    </w:p>
+    <w:p/>
+    <w:p>
+      <w:pPr>
+        <w:spacing w:line="360" w:lineRule="auto"/>
+        <w:rPr>
+          <w:rFonts w:ascii="Times New Roman" w:hAnsi="Times New Roman" w:cs="Times New Roman"/>
+        </w:rPr>
+      </w:pPr>
+      <w:r>
+        <w:rPr>
+          <w:rFonts w:ascii="Times New Roman" w:hAnsi="Times New Roman" w:cs="Times New Roman"/>
+        </w:rPr>
+        <w:t>This project presented the design, implementation, and evaluation of a line-mapping tool capable of identifying correspondences between two versions of a source file. By generating XML-based mapping outputs and comparing them against ground-truth datasets, the system demonstrates a complete workflow for analyzing file evolution at the line level. The tool performs well on straightforward edit patterns and provides a solid baseline for understanding how textual similarity can be used to track line movements across versions.</w:t>
+      </w:r>
+    </w:p>
+    <w:p>
+      <w:pPr>
+        <w:spacing w:line="360" w:lineRule="auto"/>
+        <w:rPr>
+          <w:rFonts w:ascii="Times New Roman" w:hAnsi="Times New Roman" w:cs="Times New Roman"/>
+        </w:rPr>
+      </w:pPr>
+    </w:p>
+    <w:p>
+      <w:pPr>
+        <w:spacing w:line="360" w:lineRule="auto"/>
+        <w:rPr>
+          <w:rFonts w:ascii="Times New Roman" w:hAnsi="Times New Roman" w:cs="Times New Roman"/>
+        </w:rPr>
+      </w:pPr>
+      <w:r>
+        <w:rPr>
+          <w:rFonts w:ascii="Times New Roman" w:hAnsi="Times New Roman" w:cs="Times New Roman"/>
+        </w:rPr>
+        <w:t>The provided instructor dataset and the custom dataset of 25 file pairs offer a robust foundation for measuring the tool’s accuracy under diverse editing scenarios. The accompanying visualization design further illustrates how the tool could be integrated into an interactive interface for developers, providing clear insight into how lines have changed, moved, or been modified.</w:t>
+      </w:r>
+    </w:p>
+    <w:p>
+      <w:pPr>
+        <w:spacing w:line="360" w:lineRule="auto"/>
+        <w:rPr>
+          <w:rFonts w:ascii="Times New Roman" w:hAnsi="Times New Roman" w:cs="Times New Roman"/>
+        </w:rPr>
+      </w:pPr>
+    </w:p>
+    <w:p>
+      <w:pPr>
+        <w:spacing w:line="360" w:lineRule="auto"/>
+        <w:rPr>
+          <w:rFonts w:ascii="Times New Roman" w:hAnsi="Times New Roman" w:cs="Times New Roman"/>
+        </w:rPr>
+      </w:pPr>
+      <w:r>
+        <w:rPr>
+          <w:rFonts w:ascii="Times New Roman" w:hAnsi="Times New Roman" w:cs="Times New Roman"/>
+        </w:rPr>
+        <w:t xml:space="preserve">While the current implementation is effective for basic and moderately complex edits, future enhancements could incorporate more advanced matching heuristics, improved handling of </w:t>
+      </w:r>
+      <w:r>
+        <w:rPr>
+          <w:rFonts w:ascii="Times New Roman" w:hAnsi="Times New Roman" w:cs="Times New Roman"/>
+        </w:rPr>
+        <w:lastRenderedPageBreak/>
+        <w:t>repeated patterns, or lightweight structural analysis. Overall, this project achieves its goal of building and evaluating a functional version-aware line mapping system, and it provides a strong framework for future improvement and experimentation.</w:t>
+      </w:r>
+    </w:p>
+    <w:p>
+      <w:pPr>
+        <w:spacing w:line="360" w:lineRule="auto"/>
+        <w:rPr>
+          <w:rFonts w:ascii="Times New Roman" w:hAnsi="Times New Roman" w:cs="Times New Roman"/>
+        </w:rPr>
+      </w:pPr>
+    </w:p>
+    <w:p>
+      <w:pPr>
+        <w:pStyle w:val="Heading1"/>
+        <w:spacing w:line="360" w:lineRule="auto"/>
+        <w:rPr>
+          <w:rFonts w:ascii="Times New Roman" w:hAnsi="Times New Roman" w:cs="Times New Roman"/>
+          <w:b/>
+          <w:bCs/>
+          <w:color w:val="auto"/>
+          <w:sz w:val="32"/>
+          <w:szCs w:val="32"/>
+        </w:rPr>
+      </w:pPr>
+      <w:r>
+        <w:rPr>
+          <w:rFonts w:ascii="Times New Roman" w:hAnsi="Times New Roman" w:cs="Times New Roman"/>
+          <w:b/>
+          <w:bCs/>
+          <w:color w:val="auto"/>
+          <w:sz w:val="32"/>
+          <w:szCs w:val="32"/>
+        </w:rPr>
+        <w:t>10. References</w:t>
+      </w:r>
+    </w:p>
+    <w:p>
+      <w:pPr>
+        <w:spacing w:line="360" w:lineRule="auto"/>
+        <w:rPr>
+          <w:rFonts w:ascii="Times New Roman" w:hAnsi="Times New Roman" w:cs="Times New Roman"/>
+        </w:rPr>
+      </w:pPr>
+    </w:p>
+    <w:p>
+      <w:pPr>
+        <w:spacing w:line="360" w:lineRule="auto"/>
+        <w:rPr>
+          <w:rFonts w:ascii="Times New Roman" w:hAnsi="Times New Roman" w:cs="Times New Roman"/>
+        </w:rPr>
+      </w:pPr>
+      <w:proofErr w:type="spellStart"/>
+      <w:r>
+        <w:rPr>
+          <w:rFonts w:ascii="Times New Roman" w:hAnsi="Times New Roman" w:cs="Times New Roman"/>
+        </w:rPr>
+        <w:t>Asaduzzaman</w:t>
+      </w:r>
+      <w:proofErr w:type="spellEnd"/>
+      <w:r>
+        <w:rPr>
+          <w:rFonts w:ascii="Times New Roman" w:hAnsi="Times New Roman" w:cs="Times New Roman"/>
+        </w:rPr>
+        <w:t xml:space="preserve">, M. (2025). COMP-3110: Project Introduction Slides. University of Windsor. </w:t>
+      </w:r>
+    </w:p>
+    <w:p>
+      <w:pPr>
+        <w:spacing w:line="360" w:lineRule="auto"/>
+        <w:rPr>
+          <w:rFonts w:ascii="Times New Roman" w:hAnsi="Times New Roman" w:cs="Times New Roman"/>
+        </w:rPr>
+      </w:pPr>
+      <w:r>
+        <w:rPr>
+          <w:rFonts w:ascii="Times New Roman" w:hAnsi="Times New Roman" w:cs="Times New Roman"/>
+        </w:rPr>
+        <w:t>[Course-provided PowerPoint file]</w:t>
+      </w:r>
+    </w:p>
+    <w:p>
+      <w:pPr>
+        <w:spacing w:line="360" w:lineRule="auto"/>
+        <w:rPr>
+          <w:rFonts w:ascii="Times New Roman" w:hAnsi="Times New Roman" w:cs="Times New Roman"/>
+        </w:rPr>
+      </w:pPr>
+    </w:p>
+    <w:p>
+      <w:pPr>
+        <w:spacing w:line="360" w:lineRule="auto"/>
+        <w:rPr>
+          <w:rFonts w:ascii="Times New Roman" w:hAnsi="Times New Roman" w:cs="Times New Roman"/>
+        </w:rPr>
+      </w:pPr>
+      <w:proofErr w:type="spellStart"/>
+      <w:r>
+        <w:rPr>
+          <w:rFonts w:ascii="Times New Roman" w:hAnsi="Times New Roman" w:cs="Times New Roman"/>
+        </w:rPr>
+        <w:t>Asaduzzaman</w:t>
+      </w:r>
+      <w:proofErr w:type="spellEnd"/>
+      <w:r>
+        <w:rPr>
+          <w:rFonts w:ascii="Times New Roman" w:hAnsi="Times New Roman" w:cs="Times New Roman"/>
+        </w:rPr>
+        <w:t xml:space="preserve">, M. (2025). COMP-3110: Version Control System, Branching and Merging, and Software Engineering Lecture Slides. </w:t>
+      </w:r>
+    </w:p>
+    <w:p>
+      <w:pPr>
+        <w:spacing w:line="360" w:lineRule="auto"/>
+        <w:rPr>
+          <w:rFonts w:ascii="Times New Roman" w:hAnsi="Times New Roman" w:cs="Times New Roman"/>
+        </w:rPr>
+      </w:pPr>
+      <w:r>
+        <w:rPr>
+          <w:rFonts w:ascii="Times New Roman" w:hAnsi="Times New Roman" w:cs="Times New Roman"/>
+        </w:rPr>
+        <w:t>University of Windsor.</w:t>
+      </w:r>
+    </w:p>
+    <w:p>
+      <w:pPr>
+        <w:spacing w:line="360" w:lineRule="auto"/>
+        <w:rPr>
+          <w:rFonts w:ascii="Times New Roman" w:hAnsi="Times New Roman" w:cs="Times New Roman"/>
+        </w:rPr>
+      </w:pPr>
+    </w:p>
+    <w:p>
+      <w:pPr>
+        <w:spacing w:line="360" w:lineRule="auto"/>
+        <w:rPr>
+          <w:rFonts w:ascii="Times New Roman" w:hAnsi="Times New Roman" w:cs="Times New Roman"/>
+        </w:rPr>
+      </w:pPr>
+      <w:r>
+        <w:rPr>
+          <w:rFonts w:ascii="Times New Roman" w:hAnsi="Times New Roman" w:cs="Times New Roman"/>
+        </w:rPr>
+        <w:t>Evaluation Dataset. (2025). Provided by COMP-3110 course instructor as part of the project materials.</w:t>
+      </w:r>
+    </w:p>
+    <w:p>
+      <w:pPr>
+        <w:spacing w:line="360" w:lineRule="auto"/>
+        <w:rPr>
+          <w:rFonts w:ascii="Times New Roman" w:hAnsi="Times New Roman" w:cs="Times New Roman"/>
+        </w:rPr>
+      </w:pPr>
+    </w:p>
+    <w:p>
+      <w:pPr>
+        <w:spacing w:line="360" w:lineRule="auto"/>
+        <w:rPr>
+          <w:rFonts w:ascii="Times New Roman" w:hAnsi="Times New Roman" w:cs="Times New Roman"/>
+        </w:rPr>
+      </w:pPr>
+      <w:r>
+        <w:rPr>
+          <w:rFonts w:ascii="Times New Roman" w:hAnsi="Times New Roman" w:cs="Times New Roman"/>
+        </w:rPr>
+        <w:t xml:space="preserve">File Version Line Mapping Tool (2025). Group Project GitHub Repository. </w:t>
+      </w:r>
+    </w:p>
+    <w:p>
+      <w:pPr>
+        <w:spacing w:line="360" w:lineRule="auto"/>
+        <w:rPr>
+          <w:rFonts w:ascii="Times New Roman" w:hAnsi="Times New Roman" w:cs="Times New Roman"/>
+        </w:rPr>
+      </w:pPr>
+      <w:r>
+        <w:rPr>
+          <w:rFonts w:ascii="Times New Roman" w:hAnsi="Times New Roman" w:cs="Times New Roman"/>
+        </w:rPr>
+        <w:t>https://github.com/MohammadLab/file-version-line-mapper</w:t>
+      </w:r>
+    </w:p>
+    <w:p>
+      <w:pPr>
+        <w:spacing w:line="360" w:lineRule="auto"/>
+        <w:rPr>
+          <w:rFonts w:ascii="Times New Roman" w:hAnsi="Times New Roman" w:cs="Times New Roman"/>
+        </w:rPr>
+      </w:pPr>
+    </w:p>
+    <w:p>
+      <w:pPr>
+        <w:spacing w:line="360" w:lineRule="auto"/>
+        <w:rPr>
+          <w:rFonts w:ascii="Times New Roman" w:hAnsi="Times New Roman" w:cs="Times New Roman"/>
+        </w:rPr>
+      </w:pPr>
+      <w:r>
+        <w:rPr>
+          <w:rFonts w:ascii="Times New Roman" w:hAnsi="Times New Roman" w:cs="Times New Roman"/>
+        </w:rPr>
+        <w:t xml:space="preserve">Sommerville, I. (2015). *Software Engineering* (10th ed.). Addison-Wesley. </w:t>
+      </w:r>
+    </w:p>
+    <w:p>
+      <w:pPr>
+        <w:spacing w:line="360" w:lineRule="auto"/>
+        <w:rPr>
+          <w:rFonts w:ascii="Times New Roman" w:hAnsi="Times New Roman" w:cs="Times New Roman"/>
+        </w:rPr>
+      </w:pPr>
+    </w:p>
+    <w:p>
+      <w:pPr>
+        <w:spacing w:line="360" w:lineRule="auto"/>
+        <w:rPr>
+          <w:rFonts w:ascii="Times New Roman" w:hAnsi="Times New Roman" w:cs="Times New Roman"/>
+        </w:rPr>
+      </w:pPr>
+      <w:r>
+        <w:rPr>
+          <w:rFonts w:ascii="Times New Roman" w:hAnsi="Times New Roman" w:cs="Times New Roman"/>
+        </w:rPr>
+        <w:t xml:space="preserve">Fowler, M. (2018). *Refactoring: Improving the Design of Existing Code*. Addison-Wesley. </w:t>
+      </w:r>
     </w:p>
     <w:sectPr>
-      <w:footerReference w:type="default" r:id="rId8"/>
+      <w:footerReference w:type="default" r:id="rId9"/>
       <w:pgSz w:w="12240" w:h="15840"/>
       <w:pgMar w:top="1440" w:right="1440" w:bottom="1440" w:left="1440" w:header="720" w:footer="720" w:gutter="0"/>
       <w:pgNumType w:start="1"/>
@@ -376,6 +4112,195 @@
     </w:p>
   </w:footnote>
 </w:footnotes>
+</file>
+
+<file path=word/numbering.xml><?xml version="1.0" encoding="utf-8"?>
+<w:numbering xmlns:wpc="http://schemas.microsoft.com/office/word/2010/wordprocessingCanvas" xmlns:cx="http://schemas.microsoft.com/office/drawing/2014/chartex" xmlns:cx1="http://schemas.microsoft.com/office/drawing/2015/9/8/chartex" xmlns:cx2="http://schemas.microsoft.com/office/drawing/2015/10/21/chartex" xmlns:cx3="http://schemas.microsoft.com/office/drawing/2016/5/9/chartex" xmlns:cx4="http://schemas.microsoft.com/office/drawing/2016/5/10/chartex" xmlns:cx5="http://schemas.microsoft.com/office/drawing/2016/5/11/chartex" xmlns:cx6="http://schemas.microsoft.com/office/drawing/2016/5/12/chartex" xmlns:cx7="http://schemas.microsoft.com/office/drawing/2016/5/13/chartex" xmlns:cx8="http://schemas.microsoft.com/office/drawing/2016/5/14/chartex" xmlns:mc="http://schemas.openxmlformats.org/markup-compatibility/2006" xmlns:aink="http://schemas.microsoft.com/office/drawing/2016/ink" xmlns:am3d="http://schemas.microsoft.com/office/drawing/2017/model3d" xmlns:o="urn:schemas-microsoft-com:office:office" xmlns:oel="http://schemas.microsoft.com/office/2019/extlst" xmlns:r="http://schemas.openxmlformats.org/officeDocument/2006/relationships" xmlns:m="http://schemas.openxmlformats.org/officeDocument/2006/math" xmlns:v="urn:schemas-microsoft-com:vml" xmlns:wp14="http://schemas.microsoft.com/office/word/2010/wordprocessingDrawing" xmlns:wp="http://schemas.openxmlformats.org/drawingml/2006/wordprocessingDrawing" xmlns:w10="urn:schemas-microsoft-com:office:word" xmlns:w="http://schemas.openxmlformats.org/wordprocessingml/2006/main" xmlns:w14="http://schemas.microsoft.com/office/word/2010/wordml" xmlns:w15="http://schemas.microsoft.com/office/word/2012/wordml" xmlns:w16cex="http://schemas.microsoft.com/office/word/2018/wordml/cex" xmlns:w16cid="http://schemas.microsoft.com/office/word/2016/wordml/cid" xmlns:w16="http://schemas.microsoft.com/office/word/2018/wordml" xmlns:w16du="http://schemas.microsoft.com/office/word/2023/wordml/word16du" xmlns:w16sdtdh="http://schemas.microsoft.com/office/word/2020/wordml/sdtdatahash" xmlns:w16sdtfl="http://schemas.microsoft.com/office/word/2024/wordml/sdtformatlock" xmlns:w16se="http://schemas.microsoft.com/office/word/2015/wordml/symex" xmlns:wpg="http://schemas.microsoft.com/office/word/2010/wordprocessingGroup" xmlns:wpi="http://schemas.microsoft.com/office/word/2010/wordprocessingInk" xmlns:wne="http://schemas.microsoft.com/office/word/2006/wordml" xmlns:wps="http://schemas.microsoft.com/office/word/2010/wordprocessingShape" mc:Ignorable="w14 w15 w16se w16cid w16 w16cex w16sdtdh w16sdtfl w16du wp14">
+  <w:abstractNum w:abstractNumId="0" w15:restartNumberingAfterBreak="0">
+    <w:nsid w:val="45BB4A8B"/>
+    <w:multiLevelType w:val="hybridMultilevel"/>
+    <w:tmpl w:val="6CF2EF3E"/>
+    <w:lvl w:ilvl="0" w:tplc="1009000F">
+      <w:start w:val="1"/>
+      <w:numFmt w:val="decimal"/>
+      <w:lvlText w:val="%1."/>
+      <w:lvlJc w:val="left"/>
+      <w:pPr>
+        <w:ind w:left="720" w:hanging="360"/>
+      </w:pPr>
+      <w:rPr>
+        <w:rFonts w:hint="default"/>
+      </w:rPr>
+    </w:lvl>
+    <w:lvl w:ilvl="1" w:tplc="10090019" w:tentative="1">
+      <w:start w:val="1"/>
+      <w:numFmt w:val="lowerLetter"/>
+      <w:lvlText w:val="%2."/>
+      <w:lvlJc w:val="left"/>
+      <w:pPr>
+        <w:ind w:left="1440" w:hanging="360"/>
+      </w:pPr>
+    </w:lvl>
+    <w:lvl w:ilvl="2" w:tplc="1009001B" w:tentative="1">
+      <w:start w:val="1"/>
+      <w:numFmt w:val="lowerRoman"/>
+      <w:lvlText w:val="%3."/>
+      <w:lvlJc w:val="right"/>
+      <w:pPr>
+        <w:ind w:left="2160" w:hanging="180"/>
+      </w:pPr>
+    </w:lvl>
+    <w:lvl w:ilvl="3" w:tplc="1009000F" w:tentative="1">
+      <w:start w:val="1"/>
+      <w:numFmt w:val="decimal"/>
+      <w:lvlText w:val="%4."/>
+      <w:lvlJc w:val="left"/>
+      <w:pPr>
+        <w:ind w:left="2880" w:hanging="360"/>
+      </w:pPr>
+    </w:lvl>
+    <w:lvl w:ilvl="4" w:tplc="10090019" w:tentative="1">
+      <w:start w:val="1"/>
+      <w:numFmt w:val="lowerLetter"/>
+      <w:lvlText w:val="%5."/>
+      <w:lvlJc w:val="left"/>
+      <w:pPr>
+        <w:ind w:left="3600" w:hanging="360"/>
+      </w:pPr>
+    </w:lvl>
+    <w:lvl w:ilvl="5" w:tplc="1009001B" w:tentative="1">
+      <w:start w:val="1"/>
+      <w:numFmt w:val="lowerRoman"/>
+      <w:lvlText w:val="%6."/>
+      <w:lvlJc w:val="right"/>
+      <w:pPr>
+        <w:ind w:left="4320" w:hanging="180"/>
+      </w:pPr>
+    </w:lvl>
+    <w:lvl w:ilvl="6" w:tplc="1009000F" w:tentative="1">
+      <w:start w:val="1"/>
+      <w:numFmt w:val="decimal"/>
+      <w:lvlText w:val="%7."/>
+      <w:lvlJc w:val="left"/>
+      <w:pPr>
+        <w:ind w:left="5040" w:hanging="360"/>
+      </w:pPr>
+    </w:lvl>
+    <w:lvl w:ilvl="7" w:tplc="10090019" w:tentative="1">
+      <w:start w:val="1"/>
+      <w:numFmt w:val="lowerLetter"/>
+      <w:lvlText w:val="%8."/>
+      <w:lvlJc w:val="left"/>
+      <w:pPr>
+        <w:ind w:left="5760" w:hanging="360"/>
+      </w:pPr>
+    </w:lvl>
+    <w:lvl w:ilvl="8" w:tplc="1009001B" w:tentative="1">
+      <w:start w:val="1"/>
+      <w:numFmt w:val="lowerRoman"/>
+      <w:lvlText w:val="%9."/>
+      <w:lvlJc w:val="right"/>
+      <w:pPr>
+        <w:ind w:left="6480" w:hanging="180"/>
+      </w:pPr>
+    </w:lvl>
+  </w:abstractNum>
+  <w:abstractNum w:abstractNumId="1" w15:restartNumberingAfterBreak="0">
+    <w:nsid w:val="6B154EA9"/>
+    <w:multiLevelType w:val="hybridMultilevel"/>
+    <w:tmpl w:val="77A099A4"/>
+    <w:lvl w:ilvl="0" w:tplc="1009000F">
+      <w:start w:val="1"/>
+      <w:numFmt w:val="decimal"/>
+      <w:lvlText w:val="%1."/>
+      <w:lvlJc w:val="left"/>
+      <w:pPr>
+        <w:ind w:left="720" w:hanging="360"/>
+      </w:pPr>
+      <w:rPr>
+        <w:rFonts w:hint="default"/>
+      </w:rPr>
+    </w:lvl>
+    <w:lvl w:ilvl="1" w:tplc="10090019">
+      <w:start w:val="1"/>
+      <w:numFmt w:val="lowerLetter"/>
+      <w:lvlText w:val="%2."/>
+      <w:lvlJc w:val="left"/>
+      <w:pPr>
+        <w:ind w:left="1440" w:hanging="360"/>
+      </w:pPr>
+    </w:lvl>
+    <w:lvl w:ilvl="2" w:tplc="1009001B" w:tentative="1">
+      <w:start w:val="1"/>
+      <w:numFmt w:val="lowerRoman"/>
+      <w:lvlText w:val="%3."/>
+      <w:lvlJc w:val="right"/>
+      <w:pPr>
+        <w:ind w:left="2160" w:hanging="180"/>
+      </w:pPr>
+    </w:lvl>
+    <w:lvl w:ilvl="3" w:tplc="1009000F" w:tentative="1">
+      <w:start w:val="1"/>
+      <w:numFmt w:val="decimal"/>
+      <w:lvlText w:val="%4."/>
+      <w:lvlJc w:val="left"/>
+      <w:pPr>
+        <w:ind w:left="2880" w:hanging="360"/>
+      </w:pPr>
+    </w:lvl>
+    <w:lvl w:ilvl="4" w:tplc="10090019" w:tentative="1">
+      <w:start w:val="1"/>
+      <w:numFmt w:val="lowerLetter"/>
+      <w:lvlText w:val="%5."/>
+      <w:lvlJc w:val="left"/>
+      <w:pPr>
+        <w:ind w:left="3600" w:hanging="360"/>
+      </w:pPr>
+    </w:lvl>
+    <w:lvl w:ilvl="5" w:tplc="1009001B" w:tentative="1">
+      <w:start w:val="1"/>
+      <w:numFmt w:val="lowerRoman"/>
+      <w:lvlText w:val="%6."/>
+      <w:lvlJc w:val="right"/>
+      <w:pPr>
+        <w:ind w:left="4320" w:hanging="180"/>
+      </w:pPr>
+    </w:lvl>
+    <w:lvl w:ilvl="6" w:tplc="1009000F" w:tentative="1">
+      <w:start w:val="1"/>
+      <w:numFmt w:val="decimal"/>
+      <w:lvlText w:val="%7."/>
+      <w:lvlJc w:val="left"/>
+      <w:pPr>
+        <w:ind w:left="5040" w:hanging="360"/>
+      </w:pPr>
+    </w:lvl>
+    <w:lvl w:ilvl="7" w:tplc="10090019" w:tentative="1">
+      <w:start w:val="1"/>
+      <w:numFmt w:val="lowerLetter"/>
+      <w:lvlText w:val="%8."/>
+      <w:lvlJc w:val="left"/>
+      <w:pPr>
+        <w:ind w:left="5760" w:hanging="360"/>
+      </w:pPr>
+    </w:lvl>
+    <w:lvl w:ilvl="8" w:tplc="1009001B" w:tentative="1">
+      <w:start w:val="1"/>
+      <w:numFmt w:val="lowerRoman"/>
+      <w:lvlText w:val="%9."/>
+      <w:lvlJc w:val="right"/>
+      <w:pPr>
+        <w:ind w:left="6480" w:hanging="180"/>
+      </w:pPr>
+    </w:lvl>
+  </w:abstractNum>
+  <w:num w:numId="1" w16cid:durableId="1886404336">
+    <w:abstractNumId w:val="1"/>
+  </w:num>
+  <w:num w:numId="2" w16cid:durableId="220018916">
+    <w:abstractNumId w:val="0"/>
+  </w:num>
+</w:numbering>
 </file>
 
 <file path=word/styles.xml><?xml version="1.0" encoding="utf-8"?>
@@ -806,7 +4731,6 @@
     <w:next w:val="Normal"/>
     <w:link w:val="Heading2Char"/>
     <w:uiPriority w:val="9"/>
-    <w:semiHidden/>
     <w:unhideWhenUsed/>
     <w:qFormat/>
     <w:rsid w:val="00DC41DB"/>
@@ -981,7 +4905,6 @@
   <w:style w:type="character" w:default="1" w:styleId="DefaultParagraphFont">
     <w:name w:val="Default Paragraph Font"/>
     <w:uiPriority w:val="1"/>
-    <w:semiHidden/>
     <w:unhideWhenUsed/>
   </w:style>
   <w:style w:type="table" w:default="1" w:styleId="TableNormal">
@@ -1023,7 +4946,6 @@
     <w:basedOn w:val="DefaultParagraphFont"/>
     <w:link w:val="Heading2"/>
     <w:uiPriority w:val="9"/>
-    <w:semiHidden/>
     <w:rsid w:val="00DC41DB"/>
     <w:rPr>
       <w:rFonts w:asciiTheme="majorHAnsi" w:eastAsiaTheme="majorEastAsia" w:hAnsiTheme="majorHAnsi" w:cstheme="majorBidi"/>
@@ -1339,6 +5261,25 @@
     <w:uiPriority w:val="99"/>
     <w:rsid w:val="00D01CE1"/>
   </w:style>
+  <w:style w:type="table" w:styleId="TableGrid">
+    <w:name w:val="Table Grid"/>
+    <w:basedOn w:val="TableNormal"/>
+    <w:uiPriority w:val="39"/>
+    <w:rsid w:val="00EA511B"/>
+    <w:pPr>
+      <w:spacing w:after="0" w:line="240" w:lineRule="auto"/>
+    </w:pPr>
+    <w:tblPr>
+      <w:tblBorders>
+        <w:top w:val="single" w:sz="4" w:space="0" w:color="auto"/>
+        <w:left w:val="single" w:sz="4" w:space="0" w:color="auto"/>
+        <w:bottom w:val="single" w:sz="4" w:space="0" w:color="auto"/>
+        <w:right w:val="single" w:sz="4" w:space="0" w:color="auto"/>
+        <w:insideH w:val="single" w:sz="4" w:space="0" w:color="auto"/>
+        <w:insideV w:val="single" w:sz="4" w:space="0" w:color="auto"/>
+      </w:tblBorders>
+    </w:tblPr>
+  </w:style>
 </w:styles>
 </file>
 

</xml_diff>

<commit_message>
Polished secitons 1 and 2
</commit_message>
<xml_diff>
--- a/Report/COMP3110_Final_Report.docx
+++ b/Report/COMP3110_Final_Report.docx
@@ -353,94 +353,108 @@
         <w:spacing w:line="360" w:lineRule="auto"/>
         <w:rPr>
           <w:rFonts w:ascii="Times New Roman" w:hAnsi="Times New Roman" w:cs="Times New Roman"/>
-        </w:rPr>
-      </w:pPr>
-      <w:r>
-        <w:rPr>
-          <w:rFonts w:ascii="Times New Roman" w:hAnsi="Times New Roman" w:cs="Times New Roman"/>
-        </w:rPr>
-        <w:t>Software systems evolve continuously, and source code files often undergo significant structural changes across versions. Tracking how individual lines move, shift, or reappear between versions is essential for tasks such as debugging, auditing code history, identifying regressions, and understanding software evolution. Traditional diff tools highlight inserted and deleted lines but do not explicitly map which lines in the old file correspond to specific lines in the new file. This creates challenges for developers and automated tools that require fine-grained line-level correspondence.</w:t>
-      </w:r>
-    </w:p>
-    <w:p>
-      <w:pPr>
-        <w:spacing w:line="360" w:lineRule="auto"/>
-        <w:rPr>
-          <w:rFonts w:ascii="Times New Roman" w:hAnsi="Times New Roman" w:cs="Times New Roman"/>
-        </w:rPr>
-      </w:pPr>
-    </w:p>
-    <w:p>
-      <w:pPr>
-        <w:spacing w:line="360" w:lineRule="auto"/>
-        <w:rPr>
-          <w:rFonts w:ascii="Times New Roman" w:hAnsi="Times New Roman" w:cs="Times New Roman"/>
-        </w:rPr>
-      </w:pPr>
-      <w:r>
-        <w:rPr>
-          <w:rFonts w:ascii="Times New Roman" w:hAnsi="Times New Roman" w:cs="Times New Roman"/>
-        </w:rPr>
-        <w:t>The goal of this project is to design, implement, and evaluate a tool that maps line positions between two versions of a file. Given an “old” and “new” version of a source file, the tool attempts to identify which lines correspond to each other, even when code has been shifted, duplicated, modified, or reordered. The tool outputs its predictions in an XML format, which is then compared against a ground-truth mapping to measure accuracy.</w:t>
-      </w:r>
-    </w:p>
-    <w:p>
-      <w:pPr>
-        <w:spacing w:line="360" w:lineRule="auto"/>
-        <w:rPr>
-          <w:rFonts w:ascii="Times New Roman" w:hAnsi="Times New Roman" w:cs="Times New Roman"/>
-        </w:rPr>
-      </w:pPr>
-    </w:p>
-    <w:p>
-      <w:pPr>
-        <w:spacing w:line="360" w:lineRule="auto"/>
-        <w:rPr>
-          <w:rFonts w:ascii="Times New Roman" w:hAnsi="Times New Roman" w:cs="Times New Roman"/>
-        </w:rPr>
-      </w:pPr>
-      <w:r>
-        <w:rPr>
-          <w:rFonts w:ascii="Times New Roman" w:hAnsi="Times New Roman" w:cs="Times New Roman"/>
-        </w:rPr>
-        <w:t>The project consists of several major components: creating an appropriate input dataset, developing the line-mapping algorithm, evaluating the algorithm against both provided and custom datasets, and designing a potential user interface through mockups. The provided dataset includes Java file pairs with instructor-supplied ground-truth XML mappings, while the custom dataset consists of 25 file pairs manually created to represent a range of realistic code edits.</w:t>
-      </w:r>
-    </w:p>
-    <w:p>
-      <w:pPr>
-        <w:spacing w:line="360" w:lineRule="auto"/>
-        <w:rPr>
-          <w:rFonts w:ascii="Times New Roman" w:hAnsi="Times New Roman" w:cs="Times New Roman"/>
-        </w:rPr>
-      </w:pPr>
-    </w:p>
-    <w:p>
-      <w:pPr>
-        <w:spacing w:line="360" w:lineRule="auto"/>
-        <w:rPr>
-          <w:rFonts w:ascii="Times New Roman" w:hAnsi="Times New Roman" w:cs="Times New Roman"/>
-        </w:rPr>
-      </w:pPr>
-      <w:r>
-        <w:rPr>
-          <w:rFonts w:ascii="Times New Roman" w:hAnsi="Times New Roman" w:cs="Times New Roman"/>
-        </w:rPr>
-        <w:t>This report documents the design of the line-mapping tool, the datasets used for evaluation, the methodology for measuring accuracy, the results obtained from both datasets, and a proposed visualization design for a graphical user interface. Together, these components demonstrate a complete end-to-end workflow for building and assessing a version-aware line mapping system.</w:t>
-      </w:r>
-    </w:p>
-    <w:p>
-      <w:pPr>
-        <w:spacing w:line="360" w:lineRule="auto"/>
-        <w:rPr>
-          <w:rFonts w:ascii="Times New Roman" w:hAnsi="Times New Roman" w:cs="Times New Roman"/>
-        </w:rPr>
-      </w:pPr>
-      <w:r>
-        <w:rPr>
-          <w:rFonts w:ascii="Times New Roman" w:hAnsi="Times New Roman" w:cs="Times New Roman"/>
-        </w:rPr>
-        <w:br w:type="page"/>
-      </w:r>
+          <w:lang w:val="en-CA"/>
+        </w:rPr>
+      </w:pPr>
+      <w:r>
+        <w:rPr>
+          <w:rFonts w:ascii="Times New Roman" w:hAnsi="Times New Roman" w:cs="Times New Roman"/>
+          <w:lang w:val="en-CA"/>
+        </w:rPr>
+        <w:t>Software is frequently patched, and within software systems, source code files are heavily changed from version to version. As files change, it's important to know how the lines move, how they shift and how they return in the new version to the now-unfamiliar version. Thus, for assessing changes, an understanding of line use becomes critical to debugging, auditing line changes, determining regression scope and software evolution. Most diff tools within IDEs and Git assess the addition and deletion of lines as changes, however, they don't determine, or better yet, provide a mapping of which specific lines correspond to which lines of the other file. As such, developers and automated systems seeking granularity with line-by-line assessment fall short due to this lack of correspondence.</w:t>
+      </w:r>
+    </w:p>
+    <w:p>
+      <w:pPr>
+        <w:spacing w:line="360" w:lineRule="auto"/>
+        <w:rPr>
+          <w:rFonts w:ascii="Times New Roman" w:hAnsi="Times New Roman" w:cs="Times New Roman"/>
+          <w:lang w:val="en-CA"/>
+        </w:rPr>
+      </w:pPr>
+    </w:p>
+    <w:p>
+      <w:pPr>
+        <w:spacing w:line="360" w:lineRule="auto"/>
+        <w:rPr>
+          <w:rFonts w:ascii="Times New Roman" w:hAnsi="Times New Roman" w:cs="Times New Roman"/>
+          <w:lang w:val="en-CA"/>
+        </w:rPr>
+      </w:pPr>
+      <w:r>
+        <w:rPr>
+          <w:rFonts w:ascii="Times New Roman" w:hAnsi="Times New Roman" w:cs="Times New Roman"/>
+          <w:lang w:val="en-CA"/>
+        </w:rPr>
+        <w:t>Thus, the goal of this project is to design, implement and assess a tool that will correspond line positioning between two iterations of a file. By taking an “old” version and a “new” version of a source file, this tool aims to assess which lines correspond - and do not correspond - in tandem with how lines are shifted, replicated, transformed or re-positioned through a different logic-based sense of interpretation. The output will be a similarly structured XML file predicting the correspondence which can then be compared against a ground truth mapping to determine reliability.</w:t>
+      </w:r>
+    </w:p>
+    <w:p>
+      <w:pPr>
+        <w:spacing w:line="360" w:lineRule="auto"/>
+        <w:rPr>
+          <w:rFonts w:ascii="Times New Roman" w:hAnsi="Times New Roman" w:cs="Times New Roman"/>
+          <w:lang w:val="en-CA"/>
+        </w:rPr>
+      </w:pPr>
+    </w:p>
+    <w:p>
+      <w:pPr>
+        <w:spacing w:line="360" w:lineRule="auto"/>
+        <w:rPr>
+          <w:rFonts w:ascii="Times New Roman" w:hAnsi="Times New Roman" w:cs="Times New Roman"/>
+          <w:lang w:val="en-CA"/>
+        </w:rPr>
+      </w:pPr>
+      <w:r>
+        <w:rPr>
+          <w:rFonts w:ascii="Times New Roman" w:hAnsi="Times New Roman" w:cs="Times New Roman"/>
+          <w:lang w:val="en-CA"/>
+        </w:rPr>
+        <w:t>There are four major aspects to this project: the generation of a suitable input dataset, the implementation of the line mapping tool, an assessment of the tool and a mock-up for potential user interface. The provided dataset consists of pairs of Java files with the ground truth XML mapping supplied by the instructor while the self-created portion consists of 25 different file pairs made by hand in a plausibly realistic manner for different levels of code editing impact.</w:t>
+      </w:r>
+    </w:p>
+    <w:p>
+      <w:pPr>
+        <w:spacing w:line="360" w:lineRule="auto"/>
+        <w:rPr>
+          <w:rFonts w:ascii="Times New Roman" w:hAnsi="Times New Roman" w:cs="Times New Roman"/>
+          <w:lang w:val="en-CA"/>
+        </w:rPr>
+      </w:pPr>
+    </w:p>
+    <w:p>
+      <w:pPr>
+        <w:spacing w:line="360" w:lineRule="auto"/>
+        <w:rPr>
+          <w:rFonts w:ascii="Times New Roman" w:hAnsi="Times New Roman" w:cs="Times New Roman"/>
+          <w:lang w:val="en-CA"/>
+        </w:rPr>
+      </w:pPr>
+      <w:r>
+        <w:rPr>
+          <w:rFonts w:ascii="Times New Roman" w:hAnsi="Times New Roman" w:cs="Times New Roman"/>
+          <w:lang w:val="en-CA"/>
+        </w:rPr>
+        <w:t xml:space="preserve">This project report includes the design of the correspondence tool, assessment datasets, methodology to determine accuracy, results from both datasets, and a visualization mock-up for a </w:t>
+      </w:r>
+      <w:r>
+        <w:rPr>
+          <w:rFonts w:ascii="Times New Roman" w:hAnsi="Times New Roman" w:cs="Times New Roman"/>
+          <w:lang w:val="en-CA"/>
+        </w:rPr>
+        <w:lastRenderedPageBreak/>
+        <w:t>user interface. Together, they comprehensively present an end-to-end solution for the implementation and assessment of a correspondence tool that is line mapping via file version aware.</w:t>
+      </w:r>
+    </w:p>
+    <w:p>
+      <w:pPr>
+        <w:spacing w:line="360" w:lineRule="auto"/>
+        <w:rPr>
+          <w:rFonts w:ascii="Times New Roman" w:hAnsi="Times New Roman" w:cs="Times New Roman"/>
+          <w:lang w:val="en-CA"/>
+        </w:rPr>
+      </w:pPr>
     </w:p>
     <w:p>
       <w:pPr>
@@ -464,7 +478,6 @@
           <w:sz w:val="32"/>
           <w:szCs w:val="32"/>
         </w:rPr>
-        <w:lastRenderedPageBreak/>
         <w:t xml:space="preserve">2. </w:t>
       </w:r>
       <w:r>
@@ -496,93 +509,82 @@
         <w:spacing w:line="360" w:lineRule="auto"/>
         <w:rPr>
           <w:rFonts w:ascii="Times New Roman" w:hAnsi="Times New Roman" w:cs="Times New Roman"/>
-        </w:rPr>
-      </w:pPr>
-      <w:r>
-        <w:rPr>
-          <w:rFonts w:ascii="Times New Roman" w:hAnsi="Times New Roman" w:cs="Times New Roman"/>
-        </w:rPr>
-        <w:t>Version control systems are widely used to manage the evolution of software projects, allowing developers to track changes, collaborate efficiently, and analyze historical modifications. Tools such as Git provide mechanisms for identifying added, removed, or modified lines between file versions; however, the traditional diff output does not explicitly establish which specific lines in the old version correspond to which lines in the new version. Diff tools operate primarily on a line-addition and line-deletion model, leaving ambiguity when code is shifted, duplicated, or structurally reorganized.</w:t>
-      </w:r>
-    </w:p>
-    <w:p>
-      <w:pPr>
-        <w:spacing w:line="360" w:lineRule="auto"/>
-        <w:rPr>
-          <w:rFonts w:ascii="Times New Roman" w:hAnsi="Times New Roman" w:cs="Times New Roman"/>
-        </w:rPr>
-      </w:pPr>
-    </w:p>
-    <w:p>
-      <w:pPr>
-        <w:spacing w:line="360" w:lineRule="auto"/>
-        <w:rPr>
-          <w:rFonts w:ascii="Times New Roman" w:hAnsi="Times New Roman" w:cs="Times New Roman"/>
-        </w:rPr>
-      </w:pPr>
-      <w:r>
-        <w:rPr>
-          <w:rFonts w:ascii="Times New Roman" w:hAnsi="Times New Roman" w:cs="Times New Roman"/>
-        </w:rPr>
-        <w:t>Line mapping, by contrast, focuses on establishing a direct correspondence between individual lines across file versions. This approach is more informative than simple diffs because it attempts to follow a line’s “identity” as it moves throughout the file. Such mapping is particularly useful in areas such as software maintenance, code review automation, automated regression detection, and mining software repositories—activities where precise line-to-line relationships are required.</w:t>
-      </w:r>
-    </w:p>
-    <w:p>
-      <w:pPr>
-        <w:spacing w:line="360" w:lineRule="auto"/>
-        <w:rPr>
-          <w:rFonts w:ascii="Times New Roman" w:hAnsi="Times New Roman" w:cs="Times New Roman"/>
-        </w:rPr>
-      </w:pPr>
-    </w:p>
-    <w:p>
-      <w:pPr>
-        <w:spacing w:line="360" w:lineRule="auto"/>
-        <w:rPr>
-          <w:rFonts w:ascii="Times New Roman" w:hAnsi="Times New Roman" w:cs="Times New Roman"/>
-        </w:rPr>
-      </w:pPr>
-      <w:r>
-        <w:rPr>
-          <w:rFonts w:ascii="Times New Roman" w:hAnsi="Times New Roman" w:cs="Times New Roman"/>
-        </w:rPr>
-        <w:t>Research in software evolution often uses heuristics or similarity-based matching to detect renamed, moved, or modified code fragments. While full abstract syntax tree (AST</w:t>
+          <w:lang w:val="en-CA"/>
+        </w:rPr>
+      </w:pPr>
+      <w:r>
+        <w:rPr>
+          <w:rFonts w:ascii="Times New Roman" w:hAnsi="Times New Roman" w:cs="Times New Roman"/>
+          <w:lang w:val="en-CA"/>
+        </w:rPr>
+        <w:t>Versioning systems have been established to track the development of software projects over time, especially when one programmer is not able to develop a whole piece from start to finish or multiple coders collaborate. As such, versioning systems allow developers to check for changes over time both through each participant's contributions and the general evolution of a piece; many tools exist (notably Git) to check what lines have been added, deleted, changed between various files however, the diff that outputs does not necessarily tell users what line in file one is corresponded to what line in file two - but rather, which lines exist wholly between each output. Essentially, diff tools exist through a logic of line addition and deletion without clearly aligning which lines correspond with others. Where line mapping differs is that it attempts to align lines. Thus, line mapping is more important than basic diffs because it attempts to follow a line's "identity" throughout the file from input to output. It makes more sense in contexts like software maintenance, automated code review, automated regression tracking, mining software repositories, etc., which all require precise line correspondence for improvement.</w:t>
+      </w:r>
+    </w:p>
+    <w:p>
+      <w:pPr>
+        <w:spacing w:line="360" w:lineRule="auto"/>
+        <w:rPr>
+          <w:rFonts w:ascii="Times New Roman" w:hAnsi="Times New Roman" w:cs="Times New Roman"/>
+          <w:lang w:val="en-CA"/>
+        </w:rPr>
+      </w:pPr>
+    </w:p>
+    <w:p>
+      <w:pPr>
+        <w:spacing w:line="360" w:lineRule="auto"/>
+        <w:rPr>
+          <w:rFonts w:ascii="Times New Roman" w:hAnsi="Times New Roman" w:cs="Times New Roman"/>
+          <w:lang w:val="en-CA"/>
+        </w:rPr>
+      </w:pPr>
+      <w:r>
+        <w:rPr>
+          <w:rFonts w:ascii="Times New Roman" w:hAnsi="Times New Roman" w:cs="Times New Roman"/>
+          <w:lang w:val="en-CA"/>
+        </w:rPr>
+        <w:t>Moreover, when researching in the realm of software evolution, research often uses heuristics or similarity type matches across files for renamed, moved or modified text segments. While these operations are more comprehensive at the abstract syntax tree (AST) level, they are often too computationally intensive for simple line mapping. Thus, many real-world applications use textual similarity, token matching or approximate differential algorithms to match these lines.</w:t>
+      </w:r>
+    </w:p>
+    <w:p>
+      <w:pPr>
+        <w:spacing w:line="360" w:lineRule="auto"/>
+        <w:rPr>
+          <w:rFonts w:ascii="Times New Roman" w:hAnsi="Times New Roman" w:cs="Times New Roman"/>
+          <w:lang w:val="en-CA"/>
+        </w:rPr>
+      </w:pPr>
+    </w:p>
+    <w:p>
+      <w:pPr>
+        <w:spacing w:line="360" w:lineRule="auto"/>
+        <w:rPr>
+          <w:rFonts w:ascii="Times New Roman" w:hAnsi="Times New Roman" w:cs="Times New Roman"/>
+          <w:lang w:val="en-CA"/>
+        </w:rPr>
+      </w:pPr>
+      <w:r>
+        <w:rPr>
+          <w:rFonts w:ascii="Times New Roman" w:hAnsi="Times New Roman" w:cs="Times New Roman"/>
+          <w:lang w:val="en-CA"/>
+        </w:rPr>
+        <w:lastRenderedPageBreak/>
+        <w:t xml:space="preserve">In the context of this project, we use a high level, low nuance mapping system appropriate for this assignment. The point is not to implement a </w:t>
       </w:r>
       <w:proofErr w:type="gramStart"/>
       <w:r>
         <w:rPr>
           <w:rFonts w:ascii="Times New Roman" w:hAnsi="Times New Roman" w:cs="Times New Roman"/>
-        </w:rPr>
-        <w:t>) analysis</w:t>
+          <w:lang w:val="en-CA"/>
+        </w:rPr>
+        <w:t>high density</w:t>
       </w:r>
       <w:proofErr w:type="gramEnd"/>
       <w:r>
         <w:rPr>
           <w:rFonts w:ascii="Times New Roman" w:hAnsi="Times New Roman" w:cs="Times New Roman"/>
-        </w:rPr>
-        <w:t xml:space="preserve"> offers deeper structural insights, it is often too computationally expensive for simple line-level tracking. Therefore, many practical tools rely on textual similarity, token matching, or approximate diff-based algorithms to establish correspondences.</w:t>
-      </w:r>
-    </w:p>
-    <w:p>
-      <w:pPr>
-        <w:spacing w:line="360" w:lineRule="auto"/>
-        <w:rPr>
-          <w:rFonts w:ascii="Times New Roman" w:hAnsi="Times New Roman" w:cs="Times New Roman"/>
-        </w:rPr>
-      </w:pPr>
-    </w:p>
-    <w:p>
-      <w:pPr>
-        <w:spacing w:line="360" w:lineRule="auto"/>
-        <w:rPr>
-          <w:rFonts w:ascii="Times New Roman" w:hAnsi="Times New Roman" w:cs="Times New Roman"/>
-        </w:rPr>
-      </w:pPr>
-      <w:r>
-        <w:rPr>
-          <w:rFonts w:ascii="Times New Roman" w:hAnsi="Times New Roman" w:cs="Times New Roman"/>
-        </w:rPr>
-        <w:t>In the context of this project, we adopt a high-level, text-based mapping approach appropriate for the assignment’s scope. The goal is not to implement advanced diff algorithms, but rather to design a functional, interpretable mapping mechanism that can be evaluated against ground-truth XML files. The mapping results are compared against provided and custom datasets to assess how well the tool handles typical code changes such as insertions, deletions, moves, and small modifications.</w:t>
+          <w:lang w:val="en-CA"/>
+        </w:rPr>
+        <w:t xml:space="preserve"> differential algorithm but one that can be functionally defined and meaningfully compared to a ground-truth XML file. The expected mapping can then be compared to the controlled comparisons to assess how well this tool aligns with standardized movements known to occur in code - addition, deletion, shifting and slight adjustments across documents. Further assessments are made with preferred compared versus home-made compared files.</w:t>
       </w:r>
     </w:p>
     <w:p>
@@ -642,13 +644,15 @@
         <w:spacing w:line="360" w:lineRule="auto"/>
         <w:rPr>
           <w:rFonts w:ascii="Times New Roman" w:hAnsi="Times New Roman" w:cs="Times New Roman"/>
-        </w:rPr>
-      </w:pPr>
-      <w:r>
-        <w:rPr>
-          <w:rFonts w:ascii="Times New Roman" w:hAnsi="Times New Roman" w:cs="Times New Roman"/>
-        </w:rPr>
-        <w:t>This project evaluates the line-mapping tool using two datasets: a provided dataset supplied by the course instructor and a custom dataset created by our group. The provided dataset consists of Java file pairs paired with XML ground-truth mappings, while the custom dataset comprises 25 file pairs representing a variety of realistic code changes. These datasets allow us to assess the tool’s performance across controlled and diverse scenarios.</w:t>
+          <w:lang w:val="en-CA"/>
+        </w:rPr>
+      </w:pPr>
+      <w:r>
+        <w:rPr>
+          <w:rFonts w:ascii="Times New Roman" w:hAnsi="Times New Roman" w:cs="Times New Roman"/>
+          <w:lang w:val="en-CA"/>
+        </w:rPr>
+        <w:t>This chapter examines how the tool functions with the provided assessment dataset and a generated assessment dataset.</w:t>
       </w:r>
     </w:p>
     <w:p>
@@ -683,9 +687,88 @@
           <w:sz w:val="28"/>
           <w:szCs w:val="28"/>
         </w:rPr>
-        <w:t xml:space="preserve">3.1 </w:t>
-      </w:r>
-      <w:r>
+        <w:t>3.1 Provided Evaluation Dataset</w:t>
+      </w:r>
+    </w:p>
+    <w:p>
+      <w:pPr>
+        <w:spacing w:line="360" w:lineRule="auto"/>
+        <w:rPr>
+          <w:rFonts w:ascii="Times New Roman" w:hAnsi="Times New Roman" w:cs="Times New Roman"/>
+          <w:b/>
+          <w:bCs/>
+          <w:sz w:val="28"/>
+          <w:szCs w:val="28"/>
+        </w:rPr>
+      </w:pPr>
+    </w:p>
+    <w:p>
+      <w:pPr>
+        <w:spacing w:line="360" w:lineRule="auto"/>
+        <w:rPr>
+          <w:rFonts w:ascii="Times New Roman" w:hAnsi="Times New Roman" w:cs="Times New Roman"/>
+          <w:lang w:val="en-CA"/>
+        </w:rPr>
+      </w:pPr>
+      <w:r>
+        <w:rPr>
+          <w:rFonts w:ascii="Times New Roman" w:hAnsi="Times New Roman" w:cs="Times New Roman"/>
+          <w:lang w:val="en-CA"/>
+        </w:rPr>
+        <w:t>The provided assessment data is 18 sets of Java files that are EXTREMELY different - but they're just at different lengths of development or a forked development branch. Each set has its XML file for ground truth and derivative of what the two wills intended mapping to be. For example, each output of the XML file states that line n of file1 maps to line m of file2. Thus, the XML file is the essentially the constant variable against which the tool's findings will be measured.</w:t>
+      </w:r>
+    </w:p>
+    <w:p>
+      <w:pPr>
+        <w:spacing w:line="360" w:lineRule="auto"/>
+        <w:rPr>
+          <w:rFonts w:ascii="Times New Roman" w:hAnsi="Times New Roman" w:cs="Times New Roman"/>
+          <w:lang w:val="en-CA"/>
+        </w:rPr>
+      </w:pPr>
+    </w:p>
+    <w:p>
+      <w:pPr>
+        <w:spacing w:line="360" w:lineRule="auto"/>
+        <w:rPr>
+          <w:rFonts w:ascii="Times New Roman" w:hAnsi="Times New Roman" w:cs="Times New Roman"/>
+          <w:lang w:val="en-CA"/>
+        </w:rPr>
+      </w:pPr>
+      <w:r>
+        <w:rPr>
+          <w:rFonts w:ascii="Times New Roman" w:hAnsi="Times New Roman" w:cs="Times New Roman"/>
+          <w:lang w:val="en-CA"/>
+        </w:rPr>
+        <w:t xml:space="preserve">Thus, each file is </w:t>
+      </w:r>
+      <w:r>
+        <w:rPr>
+          <w:rFonts w:ascii="Times New Roman" w:hAnsi="Times New Roman" w:cs="Times New Roman"/>
+          <w:lang w:val="en-CA"/>
+        </w:rPr>
+        <w:t>similar</w:t>
+      </w:r>
+      <w:r>
+        <w:rPr>
+          <w:rFonts w:ascii="Times New Roman" w:hAnsi="Times New Roman" w:cs="Times New Roman"/>
+          <w:lang w:val="en-CA"/>
+        </w:rPr>
+        <w:t xml:space="preserve"> with insertions, deletions, slight changes, and moved/resorted blocks of code that need to and from each other. Since the XML was provided to students by the course professor, this means that such a dataset will yield generally relatable results. Therefore, all results that relate to accuracy in relation to this paper that relates to accuracy due to the instructor provided dataset applies here as well since this XML is the truth of accuracy.</w:t>
+      </w:r>
+    </w:p>
+    <w:p>
+      <w:pPr>
+        <w:spacing w:line="360" w:lineRule="auto"/>
+        <w:rPr>
+          <w:rFonts w:ascii="Times New Roman" w:hAnsi="Times New Roman" w:cs="Times New Roman"/>
+        </w:rPr>
+      </w:pPr>
+    </w:p>
+    <w:p>
+      <w:pPr>
+        <w:pStyle w:val="Heading2"/>
+        <w:spacing w:line="360" w:lineRule="auto"/>
         <w:rPr>
           <w:rFonts w:ascii="Times New Roman" w:hAnsi="Times New Roman" w:cs="Times New Roman"/>
           <w:b/>
@@ -694,75 +777,8 @@
           <w:sz w:val="28"/>
           <w:szCs w:val="28"/>
         </w:rPr>
-        <w:t>Provided Evaluation Dataset</w:t>
-      </w:r>
-    </w:p>
-    <w:p>
-      <w:pPr>
-        <w:spacing w:line="360" w:lineRule="auto"/>
-        <w:rPr>
-          <w:rFonts w:ascii="Times New Roman" w:hAnsi="Times New Roman" w:cs="Times New Roman"/>
-          <w:b/>
-          <w:bCs/>
-          <w:sz w:val="28"/>
-          <w:szCs w:val="28"/>
-        </w:rPr>
-      </w:pPr>
-    </w:p>
-    <w:p>
-      <w:pPr>
-        <w:spacing w:line="360" w:lineRule="auto"/>
-        <w:rPr>
-          <w:rFonts w:ascii="Times New Roman" w:hAnsi="Times New Roman" w:cs="Times New Roman"/>
-        </w:rPr>
-      </w:pPr>
-      <w:r>
-        <w:rPr>
-          <w:rFonts w:ascii="Times New Roman" w:hAnsi="Times New Roman" w:cs="Times New Roman"/>
-        </w:rPr>
-        <w:t>The provided evaluation dataset contains multiple pairs of Java source files representing two different versions of the same file. Each pair includes an XML file that defines the ground-truth mapping between the old and new versions. Each XML entry specifies the line number in the old file and the corresponding line number in the new file, allowing for direct comparison between the tool’s predictions and the known correct mappings.</w:t>
-      </w:r>
-    </w:p>
-    <w:p>
-      <w:pPr>
-        <w:spacing w:line="360" w:lineRule="auto"/>
-        <w:rPr>
-          <w:rFonts w:ascii="Times New Roman" w:hAnsi="Times New Roman" w:cs="Times New Roman"/>
-        </w:rPr>
-      </w:pPr>
-    </w:p>
-    <w:p>
-      <w:pPr>
-        <w:spacing w:line="360" w:lineRule="auto"/>
-        <w:rPr>
-          <w:rFonts w:ascii="Times New Roman" w:hAnsi="Times New Roman" w:cs="Times New Roman"/>
-        </w:rPr>
-      </w:pPr>
-      <w:r>
-        <w:rPr>
-          <w:rFonts w:ascii="Times New Roman" w:hAnsi="Times New Roman" w:cs="Times New Roman"/>
-        </w:rPr>
-        <w:t>These file pairs capture a variety of realistic editing patterns, including insertions, deletions, small modifications, and reordered code blocks. Because the XML ground truth is instructor-supplied and standardized, this dataset provides a reliable benchmark for evaluating mapping accuracy. All accuracy measurements reported later in this report for the instructor dataset use this XML as the reference.</w:t>
-      </w:r>
-    </w:p>
-    <w:p>
-      <w:pPr>
-        <w:spacing w:line="360" w:lineRule="auto"/>
-        <w:rPr>
-          <w:rFonts w:ascii="Times New Roman" w:hAnsi="Times New Roman" w:cs="Times New Roman"/>
-        </w:rPr>
-      </w:pPr>
-      <w:r>
-        <w:rPr>
-          <w:rFonts w:ascii="Times New Roman" w:hAnsi="Times New Roman" w:cs="Times New Roman"/>
-        </w:rPr>
-        <w:br w:type="page"/>
-      </w:r>
-    </w:p>
-    <w:p>
-      <w:pPr>
-        <w:pStyle w:val="Heading2"/>
-        <w:spacing w:line="360" w:lineRule="auto"/>
+      </w:pPr>
+      <w:r>
         <w:rPr>
           <w:rFonts w:ascii="Times New Roman" w:hAnsi="Times New Roman" w:cs="Times New Roman"/>
           <w:b/>
@@ -771,8 +787,194 @@
           <w:sz w:val="28"/>
           <w:szCs w:val="28"/>
         </w:rPr>
-      </w:pPr>
-      <w:r>
+        <w:t>3.2 Custom Dataset</w:t>
+      </w:r>
+    </w:p>
+    <w:p>
+      <w:pPr>
+        <w:spacing w:line="360" w:lineRule="auto"/>
+        <w:rPr>
+          <w:rFonts w:ascii="Times New Roman" w:hAnsi="Times New Roman" w:cs="Times New Roman"/>
+          <w:b/>
+          <w:bCs/>
+          <w:sz w:val="28"/>
+          <w:szCs w:val="28"/>
+        </w:rPr>
+      </w:pPr>
+    </w:p>
+    <w:p>
+      <w:pPr>
+        <w:spacing w:line="360" w:lineRule="auto"/>
+        <w:rPr>
+          <w:rFonts w:ascii="Times New Roman" w:hAnsi="Times New Roman" w:cs="Times New Roman"/>
+        </w:rPr>
+      </w:pPr>
+      <w:r>
+        <w:rPr>
+          <w:rFonts w:ascii="Times New Roman" w:hAnsi="Times New Roman" w:cs="Times New Roman"/>
+        </w:rPr>
+        <w:t xml:space="preserve">This subsection will describe the custom </w:t>
+      </w:r>
+      <w:proofErr w:type="gramStart"/>
+      <w:r>
+        <w:rPr>
+          <w:rFonts w:ascii="Times New Roman" w:hAnsi="Times New Roman" w:cs="Times New Roman"/>
+        </w:rPr>
+        <w:t>dataset</w:t>
+      </w:r>
+      <w:proofErr w:type="gramEnd"/>
+      <w:r>
+        <w:rPr>
+          <w:rFonts w:ascii="Times New Roman" w:hAnsi="Times New Roman" w:cs="Times New Roman"/>
+        </w:rPr>
+        <w:t xml:space="preserve"> created for this project. The dataset consists of 25 file pairs manually designed to reflect diverse and realistic types of code edits. These include insertions, deletions, line movements, restructuring of code blocks, and small modifications.</w:t>
+      </w:r>
+    </w:p>
+    <w:p>
+      <w:pPr>
+        <w:spacing w:line="360" w:lineRule="auto"/>
+        <w:rPr>
+          <w:rFonts w:ascii="Times New Roman" w:hAnsi="Times New Roman" w:cs="Times New Roman"/>
+        </w:rPr>
+      </w:pPr>
+    </w:p>
+    <w:p>
+      <w:pPr>
+        <w:spacing w:line="360" w:lineRule="auto"/>
+        <w:rPr>
+          <w:rFonts w:ascii="Times New Roman" w:hAnsi="Times New Roman" w:cs="Times New Roman"/>
+        </w:rPr>
+      </w:pPr>
+      <w:r>
+        <w:rPr>
+          <w:rFonts w:ascii="Times New Roman" w:hAnsi="Times New Roman" w:cs="Times New Roman"/>
+        </w:rPr>
+        <w:t>[Placeholder for Declan:</w:t>
+      </w:r>
+    </w:p>
+    <w:p>
+      <w:pPr>
+        <w:spacing w:line="360" w:lineRule="auto"/>
+        <w:rPr>
+          <w:rFonts w:ascii="Times New Roman" w:hAnsi="Times New Roman" w:cs="Times New Roman"/>
+        </w:rPr>
+      </w:pPr>
+      <w:r>
+        <w:rPr>
+          <w:rFonts w:ascii="Times New Roman" w:hAnsi="Times New Roman" w:cs="Times New Roman"/>
+        </w:rPr>
+        <w:t>- Describe how the 25 file pairs were created</w:t>
+      </w:r>
+    </w:p>
+    <w:p>
+      <w:pPr>
+        <w:spacing w:line="360" w:lineRule="auto"/>
+        <w:rPr>
+          <w:rFonts w:ascii="Times New Roman" w:hAnsi="Times New Roman" w:cs="Times New Roman"/>
+        </w:rPr>
+      </w:pPr>
+      <w:r>
+        <w:rPr>
+          <w:rFonts w:ascii="Times New Roman" w:hAnsi="Times New Roman" w:cs="Times New Roman"/>
+        </w:rPr>
+        <w:t>- Explain what categories of edits they represent</w:t>
+      </w:r>
+    </w:p>
+    <w:p>
+      <w:pPr>
+        <w:spacing w:line="360" w:lineRule="auto"/>
+        <w:rPr>
+          <w:rFonts w:ascii="Times New Roman" w:hAnsi="Times New Roman" w:cs="Times New Roman"/>
+        </w:rPr>
+      </w:pPr>
+      <w:r>
+        <w:rPr>
+          <w:rFonts w:ascii="Times New Roman" w:hAnsi="Times New Roman" w:cs="Times New Roman"/>
+        </w:rPr>
+        <w:t>- Describe how the ground-truth XML files were generated</w:t>
+      </w:r>
+    </w:p>
+    <w:p>
+      <w:pPr>
+        <w:spacing w:line="360" w:lineRule="auto"/>
+        <w:rPr>
+          <w:rFonts w:ascii="Times New Roman" w:hAnsi="Times New Roman" w:cs="Times New Roman"/>
+        </w:rPr>
+      </w:pPr>
+      <w:r>
+        <w:rPr>
+          <w:rFonts w:ascii="Times New Roman" w:hAnsi="Times New Roman" w:cs="Times New Roman"/>
+        </w:rPr>
+        <w:t>- Optionally include a summary table listing the 25 file pairs and their characteristics]</w:t>
+      </w:r>
+    </w:p>
+    <w:p>
+      <w:pPr>
+        <w:spacing w:line="360" w:lineRule="auto"/>
+        <w:rPr>
+          <w:rFonts w:ascii="Times New Roman" w:hAnsi="Times New Roman" w:cs="Times New Roman"/>
+        </w:rPr>
+      </w:pPr>
+    </w:p>
+    <w:p>
+      <w:pPr>
+        <w:pStyle w:val="Heading1"/>
+        <w:spacing w:line="360" w:lineRule="auto"/>
+        <w:rPr>
+          <w:rFonts w:ascii="Times New Roman" w:hAnsi="Times New Roman" w:cs="Times New Roman"/>
+          <w:b/>
+          <w:bCs/>
+          <w:color w:val="auto"/>
+          <w:sz w:val="32"/>
+          <w:szCs w:val="32"/>
+        </w:rPr>
+      </w:pPr>
+      <w:r>
+        <w:rPr>
+          <w:rFonts w:ascii="Times New Roman" w:hAnsi="Times New Roman" w:cs="Times New Roman"/>
+          <w:b/>
+          <w:bCs/>
+          <w:color w:val="auto"/>
+          <w:sz w:val="32"/>
+          <w:szCs w:val="32"/>
+        </w:rPr>
+        <w:t>4. Tool Design and Methodology</w:t>
+      </w:r>
+    </w:p>
+    <w:p>
+      <w:pPr>
+        <w:spacing w:line="360" w:lineRule="auto"/>
+        <w:rPr>
+          <w:rFonts w:ascii="Times New Roman" w:hAnsi="Times New Roman" w:cs="Times New Roman"/>
+        </w:rPr>
+      </w:pPr>
+    </w:p>
+    <w:p>
+      <w:pPr>
+        <w:spacing w:line="360" w:lineRule="auto"/>
+        <w:rPr>
+          <w:rFonts w:ascii="Times New Roman" w:hAnsi="Times New Roman" w:cs="Times New Roman"/>
+        </w:rPr>
+      </w:pPr>
+      <w:r>
+        <w:rPr>
+          <w:rFonts w:ascii="Times New Roman" w:hAnsi="Times New Roman" w:cs="Times New Roman"/>
+        </w:rPr>
+        <w:t>This section describes the internal design of the line-mapping tool, including its overall processing flow, the preprocessing steps applied to the input files, the logic used to compute line correspondences, and the structure of the XML output produced by the system. The goal of this design is to provide a clear and interpretable approach for tracking line movements, insertions, deletions, and modifications between two versions of a source file.</w:t>
+      </w:r>
+    </w:p>
+    <w:p>
+      <w:pPr>
+        <w:spacing w:line="360" w:lineRule="auto"/>
+        <w:rPr>
+          <w:rFonts w:ascii="Times New Roman" w:hAnsi="Times New Roman" w:cs="Times New Roman"/>
+        </w:rPr>
+      </w:pPr>
+    </w:p>
+    <w:p>
+      <w:pPr>
+        <w:pStyle w:val="Heading2"/>
+        <w:spacing w:line="360" w:lineRule="auto"/>
         <w:rPr>
           <w:rFonts w:ascii="Times New Roman" w:hAnsi="Times New Roman" w:cs="Times New Roman"/>
           <w:b/>
@@ -781,199 +983,8 @@
           <w:sz w:val="28"/>
           <w:szCs w:val="28"/>
         </w:rPr>
-        <w:lastRenderedPageBreak/>
-        <w:t>3.2 Custom Dataset</w:t>
-      </w:r>
-    </w:p>
-    <w:p>
-      <w:pPr>
-        <w:spacing w:line="360" w:lineRule="auto"/>
-        <w:rPr>
-          <w:rFonts w:ascii="Times New Roman" w:hAnsi="Times New Roman" w:cs="Times New Roman"/>
-          <w:b/>
-          <w:bCs/>
-          <w:sz w:val="28"/>
-          <w:szCs w:val="28"/>
-        </w:rPr>
-      </w:pPr>
-    </w:p>
-    <w:p>
-      <w:pPr>
-        <w:spacing w:line="360" w:lineRule="auto"/>
-        <w:rPr>
-          <w:rFonts w:ascii="Times New Roman" w:hAnsi="Times New Roman" w:cs="Times New Roman"/>
-        </w:rPr>
-      </w:pPr>
-      <w:r>
-        <w:rPr>
-          <w:rFonts w:ascii="Times New Roman" w:hAnsi="Times New Roman" w:cs="Times New Roman"/>
-        </w:rPr>
-        <w:t xml:space="preserve">This subsection will describe the custom </w:t>
-      </w:r>
-      <w:proofErr w:type="gramStart"/>
-      <w:r>
-        <w:rPr>
-          <w:rFonts w:ascii="Times New Roman" w:hAnsi="Times New Roman" w:cs="Times New Roman"/>
-        </w:rPr>
-        <w:t>dataset</w:t>
-      </w:r>
-      <w:proofErr w:type="gramEnd"/>
-      <w:r>
-        <w:rPr>
-          <w:rFonts w:ascii="Times New Roman" w:hAnsi="Times New Roman" w:cs="Times New Roman"/>
-        </w:rPr>
-        <w:t xml:space="preserve"> created for this project. The dataset consists of 25 file pairs manually designed to reflect diverse and realistic types of code edits. These include insertions, deletions, line movements, restructuring of code blocks, and small modifications.</w:t>
-      </w:r>
-    </w:p>
-    <w:p>
-      <w:pPr>
-        <w:spacing w:line="360" w:lineRule="auto"/>
-        <w:rPr>
-          <w:rFonts w:ascii="Times New Roman" w:hAnsi="Times New Roman" w:cs="Times New Roman"/>
-        </w:rPr>
-      </w:pPr>
-    </w:p>
-    <w:p>
-      <w:pPr>
-        <w:spacing w:line="360" w:lineRule="auto"/>
-        <w:rPr>
-          <w:rFonts w:ascii="Times New Roman" w:hAnsi="Times New Roman" w:cs="Times New Roman"/>
-        </w:rPr>
-      </w:pPr>
-      <w:r>
-        <w:rPr>
-          <w:rFonts w:ascii="Times New Roman" w:hAnsi="Times New Roman" w:cs="Times New Roman"/>
-        </w:rPr>
-        <w:t>[Placeholder for Declan:</w:t>
-      </w:r>
-    </w:p>
-    <w:p>
-      <w:pPr>
-        <w:spacing w:line="360" w:lineRule="auto"/>
-        <w:rPr>
-          <w:rFonts w:ascii="Times New Roman" w:hAnsi="Times New Roman" w:cs="Times New Roman"/>
-        </w:rPr>
-      </w:pPr>
-      <w:r>
-        <w:rPr>
-          <w:rFonts w:ascii="Times New Roman" w:hAnsi="Times New Roman" w:cs="Times New Roman"/>
-        </w:rPr>
-        <w:t>- Describe how the 25 file pairs were created</w:t>
-      </w:r>
-    </w:p>
-    <w:p>
-      <w:pPr>
-        <w:spacing w:line="360" w:lineRule="auto"/>
-        <w:rPr>
-          <w:rFonts w:ascii="Times New Roman" w:hAnsi="Times New Roman" w:cs="Times New Roman"/>
-        </w:rPr>
-      </w:pPr>
-      <w:r>
-        <w:rPr>
-          <w:rFonts w:ascii="Times New Roman" w:hAnsi="Times New Roman" w:cs="Times New Roman"/>
-        </w:rPr>
-        <w:t>- Explain what categories of edits they represent</w:t>
-      </w:r>
-    </w:p>
-    <w:p>
-      <w:pPr>
-        <w:spacing w:line="360" w:lineRule="auto"/>
-        <w:rPr>
-          <w:rFonts w:ascii="Times New Roman" w:hAnsi="Times New Roman" w:cs="Times New Roman"/>
-        </w:rPr>
-      </w:pPr>
-      <w:r>
-        <w:rPr>
-          <w:rFonts w:ascii="Times New Roman" w:hAnsi="Times New Roman" w:cs="Times New Roman"/>
-        </w:rPr>
-        <w:t>- Describe how the ground-truth XML files were generated</w:t>
-      </w:r>
-    </w:p>
-    <w:p>
-      <w:pPr>
-        <w:spacing w:line="360" w:lineRule="auto"/>
-        <w:rPr>
-          <w:rFonts w:ascii="Times New Roman" w:hAnsi="Times New Roman" w:cs="Times New Roman"/>
-        </w:rPr>
-      </w:pPr>
-      <w:r>
-        <w:rPr>
-          <w:rFonts w:ascii="Times New Roman" w:hAnsi="Times New Roman" w:cs="Times New Roman"/>
-        </w:rPr>
-        <w:t>- Optionally include a summary table listing the 25 file pairs and their characteristics]</w:t>
-      </w:r>
-    </w:p>
-    <w:p>
-      <w:pPr>
-        <w:spacing w:line="360" w:lineRule="auto"/>
-        <w:rPr>
-          <w:rFonts w:ascii="Times New Roman" w:hAnsi="Times New Roman" w:cs="Times New Roman"/>
-        </w:rPr>
-      </w:pPr>
-    </w:p>
-    <w:p>
-      <w:pPr>
-        <w:pStyle w:val="Heading1"/>
-        <w:spacing w:line="360" w:lineRule="auto"/>
-        <w:rPr>
-          <w:rFonts w:ascii="Times New Roman" w:hAnsi="Times New Roman" w:cs="Times New Roman"/>
-          <w:b/>
-          <w:bCs/>
-          <w:color w:val="auto"/>
-          <w:sz w:val="32"/>
-          <w:szCs w:val="32"/>
-        </w:rPr>
-      </w:pPr>
-      <w:r>
-        <w:rPr>
-          <w:rFonts w:ascii="Times New Roman" w:hAnsi="Times New Roman" w:cs="Times New Roman"/>
-          <w:b/>
-          <w:bCs/>
-          <w:color w:val="auto"/>
-          <w:sz w:val="32"/>
-          <w:szCs w:val="32"/>
-        </w:rPr>
-        <w:t xml:space="preserve">4. </w:t>
-      </w:r>
-      <w:r>
-        <w:rPr>
-          <w:rFonts w:ascii="Times New Roman" w:hAnsi="Times New Roman" w:cs="Times New Roman"/>
-          <w:b/>
-          <w:bCs/>
-          <w:color w:val="auto"/>
-          <w:sz w:val="32"/>
-          <w:szCs w:val="32"/>
-        </w:rPr>
-        <w:t>Tool Design and Methodology</w:t>
-      </w:r>
-    </w:p>
-    <w:p/>
-    <w:p>
-      <w:pPr>
-        <w:spacing w:line="360" w:lineRule="auto"/>
-        <w:rPr>
-          <w:rFonts w:ascii="Times New Roman" w:hAnsi="Times New Roman" w:cs="Times New Roman"/>
-        </w:rPr>
-      </w:pPr>
-      <w:r>
-        <w:rPr>
-          <w:rFonts w:ascii="Times New Roman" w:hAnsi="Times New Roman" w:cs="Times New Roman"/>
-        </w:rPr>
-        <w:t>This section describes the internal design of the line-mapping tool, including its overall processing flow, the preprocessing steps applied to the input files, the logic used to compute line correspondences, and the structure of the XML output produced by the system. The goal of this design is to provide a clear and interpretable approach for tracking line movements, insertions, deletions, and modifications between two versions of a source file.</w:t>
-      </w:r>
-    </w:p>
-    <w:p>
-      <w:pPr>
-        <w:spacing w:line="360" w:lineRule="auto"/>
-        <w:rPr>
-          <w:rFonts w:ascii="Times New Roman" w:hAnsi="Times New Roman" w:cs="Times New Roman"/>
-        </w:rPr>
-      </w:pPr>
-    </w:p>
-    <w:p>
-      <w:pPr>
-        <w:pStyle w:val="Heading2"/>
-        <w:spacing w:line="360" w:lineRule="auto"/>
+      </w:pPr>
+      <w:r>
         <w:rPr>
           <w:rFonts w:ascii="Times New Roman" w:hAnsi="Times New Roman" w:cs="Times New Roman"/>
           <w:b/>
@@ -982,16 +993,6 @@
           <w:sz w:val="28"/>
           <w:szCs w:val="28"/>
         </w:rPr>
-      </w:pPr>
-      <w:r>
-        <w:rPr>
-          <w:rFonts w:ascii="Times New Roman" w:hAnsi="Times New Roman" w:cs="Times New Roman"/>
-          <w:b/>
-          <w:bCs/>
-          <w:color w:val="auto"/>
-          <w:sz w:val="28"/>
-          <w:szCs w:val="28"/>
-        </w:rPr>
         <w:t>4.1 Overview</w:t>
       </w:r>
     </w:p>
@@ -1006,14 +1007,14 @@
         <w:rPr>
           <w:rFonts w:ascii="Times New Roman" w:hAnsi="Times New Roman" w:cs="Times New Roman"/>
         </w:rPr>
-        <w:t xml:space="preserve">The line-mapping tool takes as input two text files: an “old” version and a “new” version of the same source file. The tool processes both files line-by-line and attempts to determine which lines in the new file correspond to specific lines in the old file. This is achieved through a sequence of </w:t>
+        <w:t xml:space="preserve">The line-mapping tool takes as input two text files: an “old” version and a “new” version of the same source file. The tool processes both files line-by-line and attempts to determine which lines </w:t>
       </w:r>
       <w:r>
         <w:rPr>
           <w:rFonts w:ascii="Times New Roman" w:hAnsi="Times New Roman" w:cs="Times New Roman"/>
         </w:rPr>
         <w:lastRenderedPageBreak/>
-        <w:t>steps including file reading, preprocessing, similarity computation, and final generation of XML output.</w:t>
+        <w:t>in the new file correspond to specific lines in the old file. This is achieved through a sequence of steps including file reading, preprocessing, similarity computation, and final generation of XML output.</w:t>
       </w:r>
     </w:p>
     <w:p>
@@ -3694,7 +3695,14 @@
         <w:t>9. Conclusion</w:t>
       </w:r>
     </w:p>
-    <w:p/>
+    <w:p>
+      <w:pPr>
+        <w:spacing w:line="360" w:lineRule="auto"/>
+        <w:rPr>
+          <w:rFonts w:ascii="Times New Roman" w:hAnsi="Times New Roman" w:cs="Times New Roman"/>
+        </w:rPr>
+      </w:pPr>
+    </w:p>
     <w:p>
       <w:pPr>
         <w:spacing w:line="360" w:lineRule="auto"/>

</xml_diff>

<commit_message>
Fixed some formatting in the report
</commit_message>
<xml_diff>
--- a/Report/COMP3110_Final_Report.docx
+++ b/Report/COMP3110_Final_Report.docx
@@ -813,21 +813,7 @@
         <w:rPr>
           <w:rFonts w:ascii="Times New Roman" w:hAnsi="Times New Roman" w:cs="Times New Roman"/>
         </w:rPr>
-        <w:t xml:space="preserve">This subsection will describe the custom </w:t>
-      </w:r>
-      <w:proofErr w:type="gramStart"/>
-      <w:r>
-        <w:rPr>
-          <w:rFonts w:ascii="Times New Roman" w:hAnsi="Times New Roman" w:cs="Times New Roman"/>
-        </w:rPr>
-        <w:t>dataset</w:t>
-      </w:r>
-      <w:proofErr w:type="gramEnd"/>
-      <w:r>
-        <w:rPr>
-          <w:rFonts w:ascii="Times New Roman" w:hAnsi="Times New Roman" w:cs="Times New Roman"/>
-        </w:rPr>
-        <w:t xml:space="preserve"> created for this project. The dataset consists of 25 file pairs manually designed to reflect diverse and realistic types of code edits. These include insertions, deletions, line movements, restructuring of code blocks, and small modifications.</w:t>
+        <w:t>This dataset includes 25 file pairs created by our group to test a range of realistic code edits. The files include insertions, deletions, reordered blocks, and small changes to individual lines. Each pair also has a manually prepared XML file containing the correct old-to-new line mappings.</w:t>
       </w:r>
     </w:p>
     <w:p>
@@ -993,6 +979,7 @@
           <w:sz w:val="28"/>
           <w:szCs w:val="28"/>
         </w:rPr>
+        <w:lastRenderedPageBreak/>
         <w:t>4.1 Overview</w:t>
       </w:r>
     </w:p>
@@ -1007,231 +994,116 @@
         <w:rPr>
           <w:rFonts w:ascii="Times New Roman" w:hAnsi="Times New Roman" w:cs="Times New Roman"/>
         </w:rPr>
-        <w:t xml:space="preserve">The line-mapping tool takes as input two text files: an “old” version and a “new” version of the same source file. The tool processes both files line-by-line and attempts to determine which lines </w:t>
-      </w:r>
-      <w:r>
-        <w:rPr>
-          <w:rFonts w:ascii="Times New Roman" w:hAnsi="Times New Roman" w:cs="Times New Roman"/>
-        </w:rPr>
-        <w:lastRenderedPageBreak/>
-        <w:t>in the new file correspond to specific lines in the old file. This is achieved through a sequence of steps including file reading, preprocessing, similarity computation, and final generation of XML output.</w:t>
-      </w:r>
-    </w:p>
-    <w:p>
-      <w:pPr>
-        <w:spacing w:line="360" w:lineRule="auto"/>
-        <w:rPr>
-          <w:rFonts w:ascii="Times New Roman" w:hAnsi="Times New Roman" w:cs="Times New Roman"/>
-        </w:rPr>
-      </w:pPr>
-    </w:p>
-    <w:p>
-      <w:pPr>
-        <w:spacing w:line="360" w:lineRule="auto"/>
-        <w:rPr>
-          <w:rFonts w:ascii="Times New Roman" w:hAnsi="Times New Roman" w:cs="Times New Roman"/>
-        </w:rPr>
-      </w:pPr>
-      <w:r>
-        <w:rPr>
-          <w:rFonts w:ascii="Times New Roman" w:hAnsi="Times New Roman" w:cs="Times New Roman"/>
-        </w:rPr>
-        <w:t>At a high level, the workflow consists of the following stages:</w:t>
-      </w:r>
-    </w:p>
-    <w:p>
-      <w:pPr>
-        <w:spacing w:line="360" w:lineRule="auto"/>
-        <w:rPr>
-          <w:rFonts w:ascii="Times New Roman" w:hAnsi="Times New Roman" w:cs="Times New Roman"/>
-        </w:rPr>
-      </w:pPr>
-    </w:p>
-    <w:p>
-      <w:pPr>
-        <w:spacing w:line="360" w:lineRule="auto"/>
-        <w:rPr>
-          <w:rFonts w:ascii="Times New Roman" w:hAnsi="Times New Roman" w:cs="Times New Roman"/>
-        </w:rPr>
-      </w:pPr>
-      <w:r>
-        <w:rPr>
-          <w:rFonts w:ascii="Times New Roman" w:hAnsi="Times New Roman" w:cs="Times New Roman"/>
-        </w:rPr>
-        <w:t xml:space="preserve">1. </w:t>
-      </w:r>
-      <w:r>
-        <w:rPr>
-          <w:rFonts w:ascii="Times New Roman" w:hAnsi="Times New Roman" w:cs="Times New Roman"/>
-          <w:b/>
-          <w:bCs/>
-        </w:rPr>
-        <w:t>Input Handling</w:t>
-      </w:r>
-      <w:r>
-        <w:rPr>
-          <w:rFonts w:ascii="Times New Roman" w:hAnsi="Times New Roman" w:cs="Times New Roman"/>
-        </w:rPr>
-        <w:t xml:space="preserve"> – The tool loads both versions of the file into memory and splits them into individual lines. Each line is stored with its line number, allowing the tool to preserve structural context.</w:t>
-      </w:r>
-    </w:p>
-    <w:p>
-      <w:pPr>
-        <w:spacing w:line="360" w:lineRule="auto"/>
-        <w:rPr>
-          <w:rFonts w:ascii="Times New Roman" w:hAnsi="Times New Roman" w:cs="Times New Roman"/>
-        </w:rPr>
-      </w:pPr>
-    </w:p>
-    <w:p>
-      <w:pPr>
-        <w:spacing w:line="360" w:lineRule="auto"/>
-        <w:rPr>
-          <w:rFonts w:ascii="Times New Roman" w:hAnsi="Times New Roman" w:cs="Times New Roman"/>
-        </w:rPr>
-      </w:pPr>
-      <w:r>
-        <w:rPr>
-          <w:rFonts w:ascii="Times New Roman" w:hAnsi="Times New Roman" w:cs="Times New Roman"/>
-        </w:rPr>
-        <w:t xml:space="preserve">2. </w:t>
-      </w:r>
-      <w:r>
-        <w:rPr>
-          <w:rFonts w:ascii="Times New Roman" w:hAnsi="Times New Roman" w:cs="Times New Roman"/>
-          <w:b/>
-          <w:bCs/>
-        </w:rPr>
-        <w:t>Preprocessing</w:t>
-      </w:r>
-      <w:r>
-        <w:rPr>
-          <w:rFonts w:ascii="Times New Roman" w:hAnsi="Times New Roman" w:cs="Times New Roman"/>
-        </w:rPr>
-        <w:t xml:space="preserve"> – Basic normalization steps may be applied to ensure consistency. These can include trimming whitespace, ignoring empty lines if necessary, and tokenizing the text. These operations improve the robustness of the matching algorithm.</w:t>
-      </w:r>
-    </w:p>
-    <w:p>
-      <w:pPr>
-        <w:spacing w:line="360" w:lineRule="auto"/>
-        <w:rPr>
-          <w:rFonts w:ascii="Times New Roman" w:hAnsi="Times New Roman" w:cs="Times New Roman"/>
-        </w:rPr>
-      </w:pPr>
-    </w:p>
-    <w:p>
-      <w:pPr>
-        <w:spacing w:line="360" w:lineRule="auto"/>
-        <w:rPr>
-          <w:rFonts w:ascii="Times New Roman" w:hAnsi="Times New Roman" w:cs="Times New Roman"/>
-        </w:rPr>
-      </w:pPr>
-      <w:r>
-        <w:rPr>
-          <w:rFonts w:ascii="Times New Roman" w:hAnsi="Times New Roman" w:cs="Times New Roman"/>
-        </w:rPr>
-        <w:t xml:space="preserve">3. </w:t>
-      </w:r>
-      <w:r>
-        <w:rPr>
-          <w:rFonts w:ascii="Times New Roman" w:hAnsi="Times New Roman" w:cs="Times New Roman"/>
-          <w:b/>
-          <w:bCs/>
-        </w:rPr>
-        <w:t>Line Matching Algorithm</w:t>
-      </w:r>
-      <w:r>
-        <w:rPr>
-          <w:rFonts w:ascii="Times New Roman" w:hAnsi="Times New Roman" w:cs="Times New Roman"/>
-        </w:rPr>
-        <w:t xml:space="preserve"> – The core of the tool computes correspondences between lines. By comparing textual similarity or structural patterns, the system attempts to pair each line in the old file with its closest match in the new file. Lines that do not match any candidate may be treated as insertions or deletions.</w:t>
-      </w:r>
-    </w:p>
-    <w:p>
-      <w:pPr>
-        <w:spacing w:line="360" w:lineRule="auto"/>
-        <w:rPr>
-          <w:rFonts w:ascii="Times New Roman" w:hAnsi="Times New Roman" w:cs="Times New Roman"/>
-        </w:rPr>
-      </w:pPr>
-    </w:p>
-    <w:p>
-      <w:pPr>
-        <w:spacing w:line="360" w:lineRule="auto"/>
-        <w:rPr>
-          <w:rFonts w:ascii="Times New Roman" w:hAnsi="Times New Roman" w:cs="Times New Roman"/>
-        </w:rPr>
-      </w:pPr>
-      <w:r>
-        <w:rPr>
-          <w:rFonts w:ascii="Times New Roman" w:hAnsi="Times New Roman" w:cs="Times New Roman"/>
-        </w:rPr>
-        <w:t xml:space="preserve">4. </w:t>
-      </w:r>
-      <w:r>
-        <w:rPr>
-          <w:rFonts w:ascii="Times New Roman" w:hAnsi="Times New Roman" w:cs="Times New Roman"/>
-          <w:b/>
-          <w:bCs/>
-        </w:rPr>
-        <w:t>XML Output Generation</w:t>
-      </w:r>
-      <w:r>
-        <w:rPr>
-          <w:rFonts w:ascii="Times New Roman" w:hAnsi="Times New Roman" w:cs="Times New Roman"/>
-        </w:rPr>
-        <w:t xml:space="preserve"> – After computing all matches, the tool generates an XML file. Each XML element encodes a mapping from an </w:t>
-      </w:r>
-      <w:proofErr w:type="gramStart"/>
-      <w:r>
-        <w:rPr>
-          <w:rFonts w:ascii="Times New Roman" w:hAnsi="Times New Roman" w:cs="Times New Roman"/>
-        </w:rPr>
-        <w:t>old line</w:t>
-      </w:r>
-      <w:proofErr w:type="gramEnd"/>
-      <w:r>
-        <w:rPr>
-          <w:rFonts w:ascii="Times New Roman" w:hAnsi="Times New Roman" w:cs="Times New Roman"/>
-        </w:rPr>
-        <w:t xml:space="preserve"> number to a new line number, creating a complete record of the transformation between file versions.</w:t>
-      </w:r>
-    </w:p>
-    <w:p>
-      <w:pPr>
-        <w:spacing w:line="360" w:lineRule="auto"/>
-        <w:rPr>
-          <w:rFonts w:ascii="Times New Roman" w:hAnsi="Times New Roman" w:cs="Times New Roman"/>
-        </w:rPr>
-      </w:pPr>
-    </w:p>
-    <w:p>
-      <w:pPr>
-        <w:spacing w:line="360" w:lineRule="auto"/>
-        <w:rPr>
-          <w:rFonts w:ascii="Times New Roman" w:hAnsi="Times New Roman" w:cs="Times New Roman"/>
-        </w:rPr>
-      </w:pPr>
-      <w:r>
-        <w:rPr>
-          <w:rFonts w:ascii="Times New Roman" w:hAnsi="Times New Roman" w:cs="Times New Roman"/>
-        </w:rPr>
-        <w:t>This modular design ensures clarity and allows individual components, such as preprocessing or matching logic, to be improved independently.</w:t>
-      </w:r>
-    </w:p>
-    <w:p>
-      <w:pPr>
-        <w:spacing w:line="360" w:lineRule="auto"/>
-        <w:rPr>
-          <w:rFonts w:ascii="Times New Roman" w:hAnsi="Times New Roman" w:cs="Times New Roman"/>
-        </w:rPr>
-      </w:pPr>
-      <w:r>
-        <w:rPr>
-          <w:rFonts w:ascii="Times New Roman" w:hAnsi="Times New Roman" w:cs="Times New Roman"/>
-        </w:rPr>
-        <w:br w:type="page"/>
-      </w:r>
+        <w:t>The tool takes two versions of a file—old and new—and tries to determine which lines correspond between them. It loads both files, preprocesses them, compares lines using a matching strategy, and outputs the results as an XML file.</w:t>
+      </w:r>
+    </w:p>
+    <w:p>
+      <w:pPr>
+        <w:spacing w:line="360" w:lineRule="auto"/>
+        <w:rPr>
+          <w:rFonts w:ascii="Times New Roman" w:hAnsi="Times New Roman" w:cs="Times New Roman"/>
+        </w:rPr>
+      </w:pPr>
+    </w:p>
+    <w:p>
+      <w:pPr>
+        <w:spacing w:line="360" w:lineRule="auto"/>
+        <w:rPr>
+          <w:rFonts w:ascii="Times New Roman" w:hAnsi="Times New Roman" w:cs="Times New Roman"/>
+        </w:rPr>
+      </w:pPr>
+      <w:r>
+        <w:rPr>
+          <w:rFonts w:ascii="Times New Roman" w:hAnsi="Times New Roman" w:cs="Times New Roman"/>
+        </w:rPr>
+        <w:t>The workflow includes:</w:t>
+      </w:r>
+    </w:p>
+    <w:p>
+      <w:pPr>
+        <w:spacing w:line="360" w:lineRule="auto"/>
+        <w:rPr>
+          <w:rFonts w:ascii="Times New Roman" w:hAnsi="Times New Roman" w:cs="Times New Roman"/>
+        </w:rPr>
+      </w:pPr>
+      <w:r>
+        <w:rPr>
+          <w:rFonts w:ascii="Times New Roman" w:hAnsi="Times New Roman" w:cs="Times New Roman"/>
+        </w:rPr>
+        <w:t>1. Reading both files and storing their lines with line numbers.</w:t>
+      </w:r>
+    </w:p>
+    <w:p>
+      <w:pPr>
+        <w:spacing w:line="360" w:lineRule="auto"/>
+        <w:rPr>
+          <w:rFonts w:ascii="Times New Roman" w:hAnsi="Times New Roman" w:cs="Times New Roman"/>
+        </w:rPr>
+      </w:pPr>
+      <w:r>
+        <w:rPr>
+          <w:rFonts w:ascii="Times New Roman" w:hAnsi="Times New Roman" w:cs="Times New Roman"/>
+        </w:rPr>
+        <w:t>2. Preprocessing steps to normalize lines.</w:t>
+      </w:r>
+    </w:p>
+    <w:p>
+      <w:pPr>
+        <w:spacing w:line="360" w:lineRule="auto"/>
+        <w:rPr>
+          <w:rFonts w:ascii="Times New Roman" w:hAnsi="Times New Roman" w:cs="Times New Roman"/>
+        </w:rPr>
+      </w:pPr>
+      <w:r>
+        <w:rPr>
+          <w:rFonts w:ascii="Times New Roman" w:hAnsi="Times New Roman" w:cs="Times New Roman"/>
+        </w:rPr>
+        <w:t>3. Running the matching logic to find correspondences.</w:t>
+      </w:r>
+    </w:p>
+    <w:p>
+      <w:pPr>
+        <w:spacing w:line="360" w:lineRule="auto"/>
+        <w:rPr>
+          <w:rFonts w:ascii="Times New Roman" w:hAnsi="Times New Roman" w:cs="Times New Roman"/>
+        </w:rPr>
+      </w:pPr>
+      <w:r>
+        <w:rPr>
+          <w:rFonts w:ascii="Times New Roman" w:hAnsi="Times New Roman" w:cs="Times New Roman"/>
+        </w:rPr>
+        <w:t>4. Producing XML output that lists each old line and its predicted new line.</w:t>
+      </w:r>
+    </w:p>
+    <w:p>
+      <w:pPr>
+        <w:spacing w:line="360" w:lineRule="auto"/>
+        <w:rPr>
+          <w:rFonts w:ascii="Times New Roman" w:hAnsi="Times New Roman" w:cs="Times New Roman"/>
+        </w:rPr>
+      </w:pPr>
+    </w:p>
+    <w:p>
+      <w:pPr>
+        <w:spacing w:line="360" w:lineRule="auto"/>
+        <w:rPr>
+          <w:rFonts w:ascii="Times New Roman" w:hAnsi="Times New Roman" w:cs="Times New Roman"/>
+        </w:rPr>
+      </w:pPr>
+      <w:r>
+        <w:rPr>
+          <w:rFonts w:ascii="Times New Roman" w:hAnsi="Times New Roman" w:cs="Times New Roman"/>
+        </w:rPr>
+        <w:t>This design keeps the system simple and modular while supporting different types of code changes.</w:t>
+      </w:r>
+    </w:p>
+    <w:p>
+      <w:pPr>
+        <w:spacing w:line="360" w:lineRule="auto"/>
+        <w:rPr>
+          <w:rFonts w:ascii="Times New Roman" w:hAnsi="Times New Roman" w:cs="Times New Roman"/>
+        </w:rPr>
+      </w:pPr>
     </w:p>
     <w:p>
       <w:pPr>
@@ -1255,121 +1127,121 @@
           <w:sz w:val="28"/>
           <w:szCs w:val="28"/>
         </w:rPr>
+        <w:t>4.2 Preprocessing</w:t>
+      </w:r>
+    </w:p>
+    <w:p>
+      <w:pPr>
+        <w:spacing w:line="360" w:lineRule="auto"/>
+        <w:rPr>
+          <w:rFonts w:ascii="Times New Roman" w:hAnsi="Times New Roman" w:cs="Times New Roman"/>
+        </w:rPr>
+      </w:pPr>
+      <w:r>
+        <w:rPr>
+          <w:rFonts w:ascii="Times New Roman" w:hAnsi="Times New Roman" w:cs="Times New Roman"/>
+        </w:rPr>
+        <w:t>[Placeholder for Tony: Preprocessing]</w:t>
+      </w:r>
+    </w:p>
+    <w:p>
+      <w:pPr>
+        <w:spacing w:line="360" w:lineRule="auto"/>
+        <w:rPr>
+          <w:rFonts w:ascii="Times New Roman" w:hAnsi="Times New Roman" w:cs="Times New Roman"/>
+        </w:rPr>
+      </w:pPr>
+    </w:p>
+    <w:p>
+      <w:pPr>
+        <w:spacing w:line="360" w:lineRule="auto"/>
+        <w:rPr>
+          <w:rFonts w:ascii="Times New Roman" w:hAnsi="Times New Roman" w:cs="Times New Roman"/>
+        </w:rPr>
+      </w:pPr>
+      <w:r>
+        <w:rPr>
+          <w:rFonts w:ascii="Times New Roman" w:hAnsi="Times New Roman" w:cs="Times New Roman"/>
+        </w:rPr>
+        <w:t>This subsection will describe the preprocessing steps applied to the old and new files before the matching algorithm is executed. Details may include:</w:t>
+      </w:r>
+    </w:p>
+    <w:p>
+      <w:pPr>
+        <w:spacing w:line="360" w:lineRule="auto"/>
+        <w:rPr>
+          <w:rFonts w:ascii="Times New Roman" w:hAnsi="Times New Roman" w:cs="Times New Roman"/>
+        </w:rPr>
+      </w:pPr>
+    </w:p>
+    <w:p>
+      <w:pPr>
+        <w:spacing w:line="360" w:lineRule="auto"/>
+        <w:rPr>
+          <w:rFonts w:ascii="Times New Roman" w:hAnsi="Times New Roman" w:cs="Times New Roman"/>
+        </w:rPr>
+      </w:pPr>
+      <w:r>
+        <w:rPr>
+          <w:rFonts w:ascii="Times New Roman" w:hAnsi="Times New Roman" w:cs="Times New Roman"/>
+        </w:rPr>
+        <w:t>- How the tool reads and stores each line</w:t>
+      </w:r>
+    </w:p>
+    <w:p>
+      <w:pPr>
+        <w:spacing w:line="360" w:lineRule="auto"/>
+        <w:rPr>
+          <w:rFonts w:ascii="Times New Roman" w:hAnsi="Times New Roman" w:cs="Times New Roman"/>
+        </w:rPr>
+      </w:pPr>
+      <w:r>
+        <w:rPr>
+          <w:rFonts w:ascii="Times New Roman" w:hAnsi="Times New Roman" w:cs="Times New Roman"/>
+        </w:rPr>
+        <w:t>- Whether whitespace is trimmed or normalized</w:t>
+      </w:r>
+    </w:p>
+    <w:p>
+      <w:pPr>
+        <w:spacing w:line="360" w:lineRule="auto"/>
+        <w:rPr>
+          <w:rFonts w:ascii="Times New Roman" w:hAnsi="Times New Roman" w:cs="Times New Roman"/>
+        </w:rPr>
+      </w:pPr>
+      <w:r>
+        <w:rPr>
+          <w:rFonts w:ascii="Times New Roman" w:hAnsi="Times New Roman" w:cs="Times New Roman"/>
+        </w:rPr>
+        <w:t>- Whether comments or blank lines are ignored</w:t>
+      </w:r>
+    </w:p>
+    <w:p>
+      <w:pPr>
+        <w:spacing w:line="360" w:lineRule="auto"/>
+        <w:rPr>
+          <w:rFonts w:ascii="Times New Roman" w:hAnsi="Times New Roman" w:cs="Times New Roman"/>
+        </w:rPr>
+      </w:pPr>
+      <w:r>
+        <w:rPr>
+          <w:rFonts w:ascii="Times New Roman" w:hAnsi="Times New Roman" w:cs="Times New Roman"/>
+        </w:rPr>
+        <w:t>- Tokenization or filtering rules</w:t>
+      </w:r>
+    </w:p>
+    <w:p>
+      <w:pPr>
+        <w:spacing w:line="360" w:lineRule="auto"/>
+        <w:rPr>
+          <w:rFonts w:ascii="Times New Roman" w:hAnsi="Times New Roman" w:cs="Times New Roman"/>
+        </w:rPr>
+      </w:pPr>
+      <w:r>
+        <w:rPr>
+          <w:rFonts w:ascii="Times New Roman" w:hAnsi="Times New Roman" w:cs="Times New Roman"/>
+        </w:rPr>
         <w:lastRenderedPageBreak/>
-        <w:t>4.2 Preprocessing</w:t>
-      </w:r>
-    </w:p>
-    <w:p>
-      <w:pPr>
-        <w:spacing w:line="360" w:lineRule="auto"/>
-        <w:rPr>
-          <w:rFonts w:ascii="Times New Roman" w:hAnsi="Times New Roman" w:cs="Times New Roman"/>
-        </w:rPr>
-      </w:pPr>
-      <w:r>
-        <w:rPr>
-          <w:rFonts w:ascii="Times New Roman" w:hAnsi="Times New Roman" w:cs="Times New Roman"/>
-        </w:rPr>
-        <w:t>[Placeholder for Tony: Preprocessing]</w:t>
-      </w:r>
-    </w:p>
-    <w:p>
-      <w:pPr>
-        <w:spacing w:line="360" w:lineRule="auto"/>
-        <w:rPr>
-          <w:rFonts w:ascii="Times New Roman" w:hAnsi="Times New Roman" w:cs="Times New Roman"/>
-        </w:rPr>
-      </w:pPr>
-    </w:p>
-    <w:p>
-      <w:pPr>
-        <w:spacing w:line="360" w:lineRule="auto"/>
-        <w:rPr>
-          <w:rFonts w:ascii="Times New Roman" w:hAnsi="Times New Roman" w:cs="Times New Roman"/>
-        </w:rPr>
-      </w:pPr>
-      <w:r>
-        <w:rPr>
-          <w:rFonts w:ascii="Times New Roman" w:hAnsi="Times New Roman" w:cs="Times New Roman"/>
-        </w:rPr>
-        <w:t>This subsection will describe the preprocessing steps applied to the old and new files before the matching algorithm is executed. Details may include:</w:t>
-      </w:r>
-    </w:p>
-    <w:p>
-      <w:pPr>
-        <w:spacing w:line="360" w:lineRule="auto"/>
-        <w:rPr>
-          <w:rFonts w:ascii="Times New Roman" w:hAnsi="Times New Roman" w:cs="Times New Roman"/>
-        </w:rPr>
-      </w:pPr>
-    </w:p>
-    <w:p>
-      <w:pPr>
-        <w:spacing w:line="360" w:lineRule="auto"/>
-        <w:rPr>
-          <w:rFonts w:ascii="Times New Roman" w:hAnsi="Times New Roman" w:cs="Times New Roman"/>
-        </w:rPr>
-      </w:pPr>
-      <w:r>
-        <w:rPr>
-          <w:rFonts w:ascii="Times New Roman" w:hAnsi="Times New Roman" w:cs="Times New Roman"/>
-        </w:rPr>
-        <w:t>- How the tool reads and stores each line</w:t>
-      </w:r>
-    </w:p>
-    <w:p>
-      <w:pPr>
-        <w:spacing w:line="360" w:lineRule="auto"/>
-        <w:rPr>
-          <w:rFonts w:ascii="Times New Roman" w:hAnsi="Times New Roman" w:cs="Times New Roman"/>
-        </w:rPr>
-      </w:pPr>
-      <w:r>
-        <w:rPr>
-          <w:rFonts w:ascii="Times New Roman" w:hAnsi="Times New Roman" w:cs="Times New Roman"/>
-        </w:rPr>
-        <w:t>- Whether whitespace is trimmed or normalized</w:t>
-      </w:r>
-    </w:p>
-    <w:p>
-      <w:pPr>
-        <w:spacing w:line="360" w:lineRule="auto"/>
-        <w:rPr>
-          <w:rFonts w:ascii="Times New Roman" w:hAnsi="Times New Roman" w:cs="Times New Roman"/>
-        </w:rPr>
-      </w:pPr>
-      <w:r>
-        <w:rPr>
-          <w:rFonts w:ascii="Times New Roman" w:hAnsi="Times New Roman" w:cs="Times New Roman"/>
-        </w:rPr>
-        <w:t>- Whether comments or blank lines are ignored</w:t>
-      </w:r>
-    </w:p>
-    <w:p>
-      <w:pPr>
-        <w:spacing w:line="360" w:lineRule="auto"/>
-        <w:rPr>
-          <w:rFonts w:ascii="Times New Roman" w:hAnsi="Times New Roman" w:cs="Times New Roman"/>
-        </w:rPr>
-      </w:pPr>
-      <w:r>
-        <w:rPr>
-          <w:rFonts w:ascii="Times New Roman" w:hAnsi="Times New Roman" w:cs="Times New Roman"/>
-        </w:rPr>
-        <w:t>- Tokenization or filtering rules</w:t>
-      </w:r>
-    </w:p>
-    <w:p>
-      <w:pPr>
-        <w:spacing w:line="360" w:lineRule="auto"/>
-        <w:rPr>
-          <w:rFonts w:ascii="Times New Roman" w:hAnsi="Times New Roman" w:cs="Times New Roman"/>
-        </w:rPr>
-      </w:pPr>
-      <w:r>
-        <w:rPr>
-          <w:rFonts w:ascii="Times New Roman" w:hAnsi="Times New Roman" w:cs="Times New Roman"/>
-        </w:rPr>
         <w:t>- Any transformations applied to improve matching accuracy</w:t>
       </w:r>
     </w:p>
@@ -1542,7 +1414,6 @@
           <w:sz w:val="28"/>
           <w:szCs w:val="28"/>
         </w:rPr>
-        <w:lastRenderedPageBreak/>
         <w:t>4.4 Output Format</w:t>
       </w:r>
     </w:p>
@@ -1557,124 +1428,30 @@
         <w:rPr>
           <w:rFonts w:ascii="Times New Roman" w:hAnsi="Times New Roman" w:cs="Times New Roman"/>
         </w:rPr>
-        <w:t>The output of the tool is an XML file that encodes the predicted mappings between the old and new versions of the file. Each mapping is represented as an XML element with two required fields: the line number in the old file and its corresponding line number in the new file. The XML format ensures that evaluations can be performed automatically by comparing the tool’s output with a provided or custom ground-truth XML file.</w:t>
-      </w:r>
-    </w:p>
-    <w:p>
-      <w:pPr>
-        <w:spacing w:line="360" w:lineRule="auto"/>
-        <w:rPr>
-          <w:rFonts w:ascii="Times New Roman" w:hAnsi="Times New Roman" w:cs="Times New Roman"/>
-        </w:rPr>
-      </w:pPr>
-    </w:p>
-    <w:p>
-      <w:pPr>
-        <w:spacing w:line="360" w:lineRule="auto"/>
-        <w:rPr>
-          <w:rFonts w:ascii="Times New Roman" w:hAnsi="Times New Roman" w:cs="Times New Roman"/>
-        </w:rPr>
-      </w:pPr>
-      <w:r>
-        <w:rPr>
-          <w:rFonts w:ascii="Times New Roman" w:hAnsi="Times New Roman" w:cs="Times New Roman"/>
-        </w:rPr>
-        <w:t>A typical mapping entry contains:</w:t>
-      </w:r>
-    </w:p>
-    <w:p>
-      <w:pPr>
-        <w:spacing w:line="360" w:lineRule="auto"/>
-        <w:rPr>
-          <w:rFonts w:ascii="Times New Roman" w:hAnsi="Times New Roman" w:cs="Times New Roman"/>
-        </w:rPr>
-      </w:pPr>
-    </w:p>
-    <w:p>
-      <w:pPr>
-        <w:spacing w:line="360" w:lineRule="auto"/>
-        <w:rPr>
-          <w:rFonts w:ascii="Times New Roman" w:hAnsi="Times New Roman" w:cs="Times New Roman"/>
-        </w:rPr>
-      </w:pPr>
-      <w:r>
-        <w:rPr>
-          <w:rFonts w:ascii="Times New Roman" w:hAnsi="Times New Roman" w:cs="Times New Roman"/>
-        </w:rPr>
-        <w:t>- old: the line number from the old version</w:t>
-      </w:r>
-    </w:p>
-    <w:p>
-      <w:pPr>
-        <w:spacing w:line="360" w:lineRule="auto"/>
-        <w:rPr>
-          <w:rFonts w:ascii="Times New Roman" w:hAnsi="Times New Roman" w:cs="Times New Roman"/>
-        </w:rPr>
-      </w:pPr>
-      <w:r>
-        <w:rPr>
-          <w:rFonts w:ascii="Times New Roman" w:hAnsi="Times New Roman" w:cs="Times New Roman"/>
-        </w:rPr>
-        <w:t>- new: the line number in the new version that corresponds to it</w:t>
-      </w:r>
-    </w:p>
-    <w:p>
-      <w:pPr>
-        <w:spacing w:line="360" w:lineRule="auto"/>
-        <w:rPr>
-          <w:rFonts w:ascii="Times New Roman" w:hAnsi="Times New Roman" w:cs="Times New Roman"/>
-        </w:rPr>
-      </w:pPr>
-    </w:p>
-    <w:p>
-      <w:pPr>
-        <w:spacing w:line="360" w:lineRule="auto"/>
-        <w:rPr>
-          <w:rFonts w:ascii="Times New Roman" w:hAnsi="Times New Roman" w:cs="Times New Roman"/>
-        </w:rPr>
-      </w:pPr>
-      <w:r>
-        <w:rPr>
-          <w:rFonts w:ascii="Times New Roman" w:hAnsi="Times New Roman" w:cs="Times New Roman"/>
-        </w:rPr>
-        <w:t>If a line in the old file does not have a corresponding line in the new file, the system may assign a value such as `-1` or omit the mapping depending on the chosen design. Likewise, newly added lines in the new file may appear only in the tool’s output if explicitly tracked.</w:t>
-      </w:r>
-    </w:p>
-    <w:p>
-      <w:pPr>
-        <w:spacing w:line="360" w:lineRule="auto"/>
-        <w:rPr>
-          <w:rFonts w:ascii="Times New Roman" w:hAnsi="Times New Roman" w:cs="Times New Roman"/>
-        </w:rPr>
-      </w:pPr>
-    </w:p>
-    <w:p>
-      <w:pPr>
-        <w:spacing w:line="360" w:lineRule="auto"/>
-        <w:rPr>
-          <w:rFonts w:ascii="Times New Roman" w:hAnsi="Times New Roman" w:cs="Times New Roman"/>
-        </w:rPr>
-      </w:pPr>
-      <w:r>
-        <w:rPr>
-          <w:rFonts w:ascii="Times New Roman" w:hAnsi="Times New Roman" w:cs="Times New Roman"/>
-        </w:rPr>
-        <w:t>This structured XML format enables straightforward automated evaluation of accuracy and provides a standardized way to visualize and compare line-mapping results across file pairs.</w:t>
-      </w:r>
-    </w:p>
-    <w:p>
-      <w:pPr>
-        <w:spacing w:line="360" w:lineRule="auto"/>
-        <w:rPr>
-          <w:rFonts w:ascii="Times New Roman" w:hAnsi="Times New Roman" w:cs="Times New Roman"/>
-        </w:rPr>
-      </w:pPr>
-      <w:r>
-        <w:rPr>
-          <w:rFonts w:ascii="Times New Roman" w:hAnsi="Times New Roman" w:cs="Times New Roman"/>
-        </w:rPr>
-        <w:br w:type="page"/>
-      </w:r>
+        <w:t xml:space="preserve">The tool outputs an XML file showing the predicted mapping between </w:t>
+      </w:r>
+      <w:proofErr w:type="gramStart"/>
+      <w:r>
+        <w:rPr>
+          <w:rFonts w:ascii="Times New Roman" w:hAnsi="Times New Roman" w:cs="Times New Roman"/>
+        </w:rPr>
+        <w:t>old and new line</w:t>
+      </w:r>
+      <w:proofErr w:type="gramEnd"/>
+      <w:r>
+        <w:rPr>
+          <w:rFonts w:ascii="Times New Roman" w:hAnsi="Times New Roman" w:cs="Times New Roman"/>
+        </w:rPr>
+        <w:t xml:space="preserve"> numbers. Each entry contains an “old” value and a “new” value. If a line does not have a match, it may be listed with a special value such as -1, depending on the design. This XML format allows the tool’s output to be compared directly against the ground-truth XML for evaluation.</w:t>
+      </w:r>
+    </w:p>
+    <w:p>
+      <w:pPr>
+        <w:spacing w:line="360" w:lineRule="auto"/>
+        <w:rPr>
+          <w:rFonts w:ascii="Times New Roman" w:hAnsi="Times New Roman" w:cs="Times New Roman"/>
+        </w:rPr>
+      </w:pPr>
     </w:p>
     <w:p>
       <w:pPr>
@@ -1698,39 +1475,43 @@
           <w:sz w:val="32"/>
           <w:szCs w:val="32"/>
         </w:rPr>
+        <w:t>5. Evaluation Methodology</w:t>
+      </w:r>
+    </w:p>
+    <w:p>
+      <w:pPr>
+        <w:spacing w:line="360" w:lineRule="auto"/>
+        <w:rPr>
+          <w:rFonts w:ascii="Times New Roman" w:hAnsi="Times New Roman" w:cs="Times New Roman"/>
+        </w:rPr>
+      </w:pPr>
+    </w:p>
+    <w:p>
+      <w:pPr>
+        <w:spacing w:line="360" w:lineRule="auto"/>
+        <w:rPr>
+          <w:rFonts w:ascii="Times New Roman" w:hAnsi="Times New Roman" w:cs="Times New Roman"/>
+        </w:rPr>
+      </w:pPr>
+      <w:r>
+        <w:rPr>
+          <w:rFonts w:ascii="Times New Roman" w:hAnsi="Times New Roman" w:cs="Times New Roman"/>
+        </w:rPr>
+        <w:t xml:space="preserve">This section describes the methodology used to evaluate the performance of the line-mapping tool. The evaluation is performed by comparing the tool’s predicted XML output against ground-truth XML files supplied in the provided dataset and manually constructed for the custom </w:t>
+      </w:r>
+      <w:r>
+        <w:rPr>
+          <w:rFonts w:ascii="Times New Roman" w:hAnsi="Times New Roman" w:cs="Times New Roman"/>
+        </w:rPr>
         <w:lastRenderedPageBreak/>
-        <w:t>5. Evaluation Methodology</w:t>
-      </w:r>
-    </w:p>
-    <w:p>
-      <w:pPr>
-        <w:spacing w:line="360" w:lineRule="auto"/>
-        <w:rPr>
-          <w:rFonts w:ascii="Times New Roman" w:hAnsi="Times New Roman" w:cs="Times New Roman"/>
-        </w:rPr>
-      </w:pPr>
-    </w:p>
-    <w:p>
-      <w:pPr>
-        <w:spacing w:line="360" w:lineRule="auto"/>
-        <w:rPr>
-          <w:rFonts w:ascii="Times New Roman" w:hAnsi="Times New Roman" w:cs="Times New Roman"/>
-        </w:rPr>
-      </w:pPr>
-      <w:r>
-        <w:rPr>
-          <w:rFonts w:ascii="Times New Roman" w:hAnsi="Times New Roman" w:cs="Times New Roman"/>
-        </w:rPr>
-        <w:t xml:space="preserve">This section describes the methodology used to evaluate the performance of the line-mapping tool. The evaluation is performed by comparing the tool’s predicted XML output against ground-truth XML files supplied in the provided dataset and manually constructed for the custom dataset. The goal is to quantify how accurately the tool identifies correct line </w:t>
-      </w:r>
-      <w:proofErr w:type="gramStart"/>
-      <w:r>
-        <w:rPr>
-          <w:rFonts w:ascii="Times New Roman" w:hAnsi="Times New Roman" w:cs="Times New Roman"/>
-        </w:rPr>
-        <w:t>correspondences</w:t>
-      </w:r>
-      <w:proofErr w:type="gramEnd"/>
+        <w:t xml:space="preserve">dataset. The goal is to quantify how accurately the tool identifies correct line </w:t>
+      </w:r>
+      <w:r>
+        <w:rPr>
+          <w:rFonts w:ascii="Times New Roman" w:hAnsi="Times New Roman" w:cs="Times New Roman"/>
+        </w:rPr>
+        <w:t>correspondence</w:t>
+      </w:r>
       <w:r>
         <w:rPr>
           <w:rFonts w:ascii="Times New Roman" w:hAnsi="Times New Roman" w:cs="Times New Roman"/>
@@ -1790,65 +1571,7 @@
         <w:rPr>
           <w:rFonts w:ascii="Times New Roman" w:hAnsi="Times New Roman" w:cs="Times New Roman"/>
         </w:rPr>
-        <w:t>Each file pair in the datasets is accompanied by a ground-truth XML file that encodes the correct mapping between the old and new versions of the source file. To evaluate the tool, the system-generated XML is parsed and compared line-by-line against this ground truth.</w:t>
-      </w:r>
-    </w:p>
-    <w:p>
-      <w:pPr>
-        <w:spacing w:line="360" w:lineRule="auto"/>
-        <w:rPr>
-          <w:rFonts w:ascii="Times New Roman" w:hAnsi="Times New Roman" w:cs="Times New Roman"/>
-        </w:rPr>
-      </w:pPr>
-    </w:p>
-    <w:p>
-      <w:pPr>
-        <w:spacing w:line="360" w:lineRule="auto"/>
-        <w:rPr>
-          <w:rFonts w:ascii="Times New Roman" w:hAnsi="Times New Roman" w:cs="Times New Roman"/>
-        </w:rPr>
-      </w:pPr>
-      <w:r>
-        <w:rPr>
-          <w:rFonts w:ascii="Times New Roman" w:hAnsi="Times New Roman" w:cs="Times New Roman"/>
-        </w:rPr>
-        <w:t xml:space="preserve">Each mapping consists of two integers: an </w:t>
-      </w:r>
-      <w:proofErr w:type="gramStart"/>
-      <w:r>
-        <w:rPr>
-          <w:rFonts w:ascii="Times New Roman" w:hAnsi="Times New Roman" w:cs="Times New Roman"/>
-        </w:rPr>
-        <w:t>old line</w:t>
-      </w:r>
-      <w:proofErr w:type="gramEnd"/>
-      <w:r>
-        <w:rPr>
-          <w:rFonts w:ascii="Times New Roman" w:hAnsi="Times New Roman" w:cs="Times New Roman"/>
-        </w:rPr>
-        <w:t xml:space="preserve"> number and its corresponding new line number. A prediction is considered correct if the tool outputs the same pair as the ground-truth XML. Lines that appear in the ground truth but not in the tool’s output are treated as missed mappings, while mappings generated by the tool that do not appear in the ground truth are treated as incorrect predictions.</w:t>
-      </w:r>
-    </w:p>
-    <w:p>
-      <w:pPr>
-        <w:spacing w:line="360" w:lineRule="auto"/>
-        <w:rPr>
-          <w:rFonts w:ascii="Times New Roman" w:hAnsi="Times New Roman" w:cs="Times New Roman"/>
-        </w:rPr>
-      </w:pPr>
-    </w:p>
-    <w:p>
-      <w:pPr>
-        <w:spacing w:line="360" w:lineRule="auto"/>
-        <w:rPr>
-          <w:rFonts w:ascii="Times New Roman" w:hAnsi="Times New Roman" w:cs="Times New Roman"/>
-        </w:rPr>
-      </w:pPr>
-      <w:r>
-        <w:rPr>
-          <w:rFonts w:ascii="Times New Roman" w:hAnsi="Times New Roman" w:cs="Times New Roman"/>
-        </w:rPr>
-        <w:t>This comparison is done for every line in every file pair, allowing the evaluation script to count correct matches, incorrect matches, and unmapped lines. These results are then used to compute accuracy metrics for each file pair.</w:t>
+        <w:t>Each dataset includes a ground-truth XML file that specifies the correct line mappings. To evaluate the tool, its predicted XML is parsed and compared to the ground truth. A mapping is counted as correct if the old line and new line numbers match exactly; incorrect or missing mappings are counted accordingly. This allows the evaluation script to measure how accurately the tool identifies correspondence between versions.</w:t>
       </w:r>
     </w:p>
     <w:p>
@@ -1903,7 +1626,6 @@
         <w:rPr>
           <w:rFonts w:ascii="Times New Roman" w:hAnsi="Times New Roman" w:cs="Times New Roman"/>
         </w:rPr>
-        <w:lastRenderedPageBreak/>
         <w:t>[Placeholder for Tony: Metrics Used]</w:t>
       </w:r>
     </w:p>
@@ -2023,6 +1745,7 @@
           <w:sz w:val="28"/>
           <w:szCs w:val="28"/>
         </w:rPr>
+        <w:lastRenderedPageBreak/>
         <w:t>5.3 Evaluation Procedure</w:t>
       </w:r>
     </w:p>
@@ -2045,108 +1768,16 @@
         <w:rPr>
           <w:rFonts w:ascii="Times New Roman" w:hAnsi="Times New Roman" w:cs="Times New Roman"/>
         </w:rPr>
-        <w:t>The evaluation procedure consists of running the tool on each file pair and then computing accuracy based on the resulting XML output. For each pair:</w:t>
-      </w:r>
-    </w:p>
-    <w:p>
-      <w:pPr>
-        <w:spacing w:line="360" w:lineRule="auto"/>
-        <w:rPr>
-          <w:rFonts w:ascii="Times New Roman" w:hAnsi="Times New Roman" w:cs="Times New Roman"/>
-        </w:rPr>
-      </w:pPr>
-    </w:p>
-    <w:p>
-      <w:pPr>
-        <w:spacing w:line="360" w:lineRule="auto"/>
-        <w:rPr>
-          <w:rFonts w:ascii="Times New Roman" w:hAnsi="Times New Roman" w:cs="Times New Roman"/>
-        </w:rPr>
-      </w:pPr>
-      <w:r>
-        <w:rPr>
-          <w:rFonts w:ascii="Times New Roman" w:hAnsi="Times New Roman" w:cs="Times New Roman"/>
-        </w:rPr>
-        <w:t>1. The old and new versions of the file are provided as input to the tool.</w:t>
-      </w:r>
-    </w:p>
-    <w:p>
-      <w:pPr>
-        <w:spacing w:line="360" w:lineRule="auto"/>
-        <w:rPr>
-          <w:rFonts w:ascii="Times New Roman" w:hAnsi="Times New Roman" w:cs="Times New Roman"/>
-        </w:rPr>
-      </w:pPr>
-      <w:r>
-        <w:rPr>
-          <w:rFonts w:ascii="Times New Roman" w:hAnsi="Times New Roman" w:cs="Times New Roman"/>
-        </w:rPr>
-        <w:t>2. The tool processes both files and generates a predicted XML mapping.</w:t>
-      </w:r>
-    </w:p>
-    <w:p>
-      <w:pPr>
-        <w:spacing w:line="360" w:lineRule="auto"/>
-        <w:rPr>
-          <w:rFonts w:ascii="Times New Roman" w:hAnsi="Times New Roman" w:cs="Times New Roman"/>
-        </w:rPr>
-      </w:pPr>
-      <w:r>
-        <w:rPr>
-          <w:rFonts w:ascii="Times New Roman" w:hAnsi="Times New Roman" w:cs="Times New Roman"/>
-        </w:rPr>
-        <w:t>3. The evaluation script loads the predicted XML along with the ground-truth XML.</w:t>
-      </w:r>
-    </w:p>
-    <w:p>
-      <w:pPr>
-        <w:spacing w:line="360" w:lineRule="auto"/>
-        <w:rPr>
-          <w:rFonts w:ascii="Times New Roman" w:hAnsi="Times New Roman" w:cs="Times New Roman"/>
-        </w:rPr>
-      </w:pPr>
-      <w:r>
-        <w:rPr>
-          <w:rFonts w:ascii="Times New Roman" w:hAnsi="Times New Roman" w:cs="Times New Roman"/>
-        </w:rPr>
-        <w:t>4. The script compares all line correspondences and counts correct and incorrect mappings.</w:t>
-      </w:r>
-    </w:p>
-    <w:p>
-      <w:pPr>
-        <w:spacing w:line="360" w:lineRule="auto"/>
-        <w:rPr>
-          <w:rFonts w:ascii="Times New Roman" w:hAnsi="Times New Roman" w:cs="Times New Roman"/>
-        </w:rPr>
-      </w:pPr>
-      <w:r>
-        <w:rPr>
-          <w:rFonts w:ascii="Times New Roman" w:hAnsi="Times New Roman" w:cs="Times New Roman"/>
-        </w:rPr>
-        <w:t>5. Accuracy metrics are computed and displayed for each file pair.</w:t>
-      </w:r>
-    </w:p>
-    <w:p>
-      <w:pPr>
-        <w:spacing w:line="360" w:lineRule="auto"/>
-        <w:rPr>
-          <w:rFonts w:ascii="Times New Roman" w:hAnsi="Times New Roman" w:cs="Times New Roman"/>
-        </w:rPr>
-      </w:pPr>
-    </w:p>
-    <w:p>
-      <w:pPr>
-        <w:spacing w:line="360" w:lineRule="auto"/>
-        <w:rPr>
-          <w:rFonts w:ascii="Times New Roman" w:hAnsi="Times New Roman" w:cs="Times New Roman"/>
-        </w:rPr>
-      </w:pPr>
-      <w:r>
-        <w:rPr>
-          <w:rFonts w:ascii="Times New Roman" w:hAnsi="Times New Roman" w:cs="Times New Roman"/>
-        </w:rPr>
-        <w:t>This procedure is applied first to the instructor-provided dataset and then to the custom dataset of 25 file pairs. The results from both datasets are later summarized in Section 6.</w:t>
-      </w:r>
+        <w:t>For each file pair, the tool is run using the old and new versions of the file. After the mapping is generated, the evaluation script loads both the predicted XML and the ground truth, compares them, and counts correct and incorrect matches. Accuracy is then calculated for each file pair. This procedure is repeated for both the provided dataset and the custom dataset.</w:t>
+      </w:r>
+    </w:p>
+    <w:p>
+      <w:pPr>
+        <w:spacing w:line="360" w:lineRule="auto"/>
+        <w:rPr>
+          <w:rFonts w:ascii="Times New Roman" w:hAnsi="Times New Roman" w:cs="Times New Roman"/>
+        </w:rPr>
+      </w:pPr>
     </w:p>
     <w:p>
       <w:pPr>
@@ -2170,7 +1801,6 @@
           <w:sz w:val="32"/>
           <w:szCs w:val="32"/>
         </w:rPr>
-        <w:lastRenderedPageBreak/>
         <w:t>6. Results</w:t>
       </w:r>
     </w:p>
@@ -2331,6 +1961,7 @@
               <w:rPr>
                 <w:rFonts w:ascii="Times New Roman" w:hAnsi="Times New Roman" w:cs="Times New Roman"/>
               </w:rPr>
+              <w:lastRenderedPageBreak/>
               <w:t>File Pair Name</w:t>
             </w:r>
           </w:p>
@@ -3014,88 +2645,14 @@
         <w:rPr>
           <w:rFonts w:ascii="Times New Roman" w:hAnsi="Times New Roman" w:cs="Times New Roman"/>
         </w:rPr>
-        <w:t>Although the detailed numerical results will be included once the evaluation script is run, several general observations can be anticipated based on the structure of the datasets and the design of the tool.</w:t>
-      </w:r>
-    </w:p>
-    <w:p>
-      <w:pPr>
-        <w:spacing w:line="360" w:lineRule="auto"/>
-        <w:rPr>
-          <w:rFonts w:ascii="Times New Roman" w:hAnsi="Times New Roman" w:cs="Times New Roman"/>
-        </w:rPr>
-      </w:pPr>
-    </w:p>
-    <w:p>
-      <w:pPr>
-        <w:spacing w:line="360" w:lineRule="auto"/>
-        <w:rPr>
-          <w:rFonts w:ascii="Times New Roman" w:hAnsi="Times New Roman" w:cs="Times New Roman"/>
-        </w:rPr>
-      </w:pPr>
-      <w:r>
-        <w:rPr>
-          <w:rFonts w:ascii="Times New Roman" w:hAnsi="Times New Roman" w:cs="Times New Roman"/>
-        </w:rPr>
-        <w:t>First, file pairs with simple edits—such as small insertions, deletions, or minor line modifications—are expected to produce higher accuracy. These edits tend to preserve most of the original line structure, making it easier for the tool to identify correspondences. In contrast, file pairs with large-scale structural changes, such as extensive reordering or the introduction of new code blocks, are expected to be more challenging for the tool. These cases often result in ambiguous or low-similarity line matches.</w:t>
-      </w:r>
-    </w:p>
-    <w:p>
-      <w:pPr>
-        <w:spacing w:line="360" w:lineRule="auto"/>
-        <w:rPr>
-          <w:rFonts w:ascii="Times New Roman" w:hAnsi="Times New Roman" w:cs="Times New Roman"/>
-        </w:rPr>
-      </w:pPr>
-    </w:p>
-    <w:p>
-      <w:pPr>
-        <w:spacing w:line="360" w:lineRule="auto"/>
-        <w:rPr>
-          <w:rFonts w:ascii="Times New Roman" w:hAnsi="Times New Roman" w:cs="Times New Roman"/>
-        </w:rPr>
-      </w:pPr>
+        <w:t xml:space="preserve">We expect higher accuracy on files with small edits such as simple insertions, deletions, or minor line changes. Larger structural changes—like block movements or repeated patterns—are more difficult for the tool and may lower accuracy. The custom dataset is designed to include </w:t>
+      </w:r>
       <w:r>
         <w:rPr>
           <w:rFonts w:ascii="Times New Roman" w:hAnsi="Times New Roman" w:cs="Times New Roman"/>
         </w:rPr>
         <w:lastRenderedPageBreak/>
-        <w:t xml:space="preserve">The custom dataset is specifically designed to expose a variety of edge cases. </w:t>
-      </w:r>
-      <w:proofErr w:type="gramStart"/>
-      <w:r>
-        <w:rPr>
-          <w:rFonts w:ascii="Times New Roman" w:hAnsi="Times New Roman" w:cs="Times New Roman"/>
-        </w:rPr>
-        <w:t>In particular, file</w:t>
-      </w:r>
-      <w:proofErr w:type="gramEnd"/>
-      <w:r>
-        <w:rPr>
-          <w:rFonts w:ascii="Times New Roman" w:hAnsi="Times New Roman" w:cs="Times New Roman"/>
-        </w:rPr>
-        <w:t xml:space="preserve"> pairs involving nested block movements, duplicate logic, or repeated line patterns may produce lower accuracy due to ambiguity in similarity scoring. Observing such patterns in the results can provide valuable insight into which types of changes the current implementation handles well and which cases may require improved heuristics or additional preprocessing.</w:t>
-      </w:r>
-    </w:p>
-    <w:p>
-      <w:pPr>
-        <w:spacing w:line="360" w:lineRule="auto"/>
-        <w:rPr>
-          <w:rFonts w:ascii="Times New Roman" w:hAnsi="Times New Roman" w:cs="Times New Roman"/>
-        </w:rPr>
-      </w:pPr>
-    </w:p>
-    <w:p>
-      <w:pPr>
-        <w:spacing w:line="360" w:lineRule="auto"/>
-        <w:rPr>
-          <w:rFonts w:ascii="Times New Roman" w:hAnsi="Times New Roman" w:cs="Times New Roman"/>
-        </w:rPr>
-      </w:pPr>
-      <w:r>
-        <w:rPr>
-          <w:rFonts w:ascii="Times New Roman" w:hAnsi="Times New Roman" w:cs="Times New Roman"/>
-        </w:rPr>
-        <w:t>Overall, the analysis of both datasets will highlight common challenges in line mapping and provide clear guidance for potential improvements in future iterations of the tool.</w:t>
+        <w:t>challenging cases, so results will help identify which types of edits the current implementation handles well and which ones need improvement.</w:t>
       </w:r>
     </w:p>
     <w:p>
@@ -3150,7 +2707,79 @@
         <w:rPr>
           <w:rFonts w:ascii="Times New Roman" w:hAnsi="Times New Roman" w:cs="Times New Roman"/>
         </w:rPr>
-        <w:t>Although the final tool does not require a functional graphical interface, a clear visualization design helps illustrate how users would interact with the system. This section proposes a conceptual user interface for uploading files, viewing line correspondences, and examining evaluation statistics. The goal of the mockups is to show how the line-mapping results could be presented in an intuitive and user-friendly manner.</w:t>
+        <w:t>Although no real GUI is required, a simple interface concept helps show how the tool could be used. The interface would have three main parts: a file upload section, a side-by-side code viewer, and a small results panel.</w:t>
+      </w:r>
+    </w:p>
+    <w:p>
+      <w:pPr>
+        <w:spacing w:line="360" w:lineRule="auto"/>
+        <w:rPr>
+          <w:rFonts w:ascii="Times New Roman" w:hAnsi="Times New Roman" w:cs="Times New Roman"/>
+        </w:rPr>
+      </w:pPr>
+    </w:p>
+    <w:p>
+      <w:pPr>
+        <w:spacing w:line="360" w:lineRule="auto"/>
+        <w:rPr>
+          <w:rFonts w:ascii="Times New Roman" w:hAnsi="Times New Roman" w:cs="Times New Roman"/>
+        </w:rPr>
+      </w:pPr>
+      <w:r>
+        <w:rPr>
+          <w:rFonts w:ascii="Times New Roman" w:hAnsi="Times New Roman" w:cs="Times New Roman"/>
+        </w:rPr>
+        <w:t>1. File Upload Panel: Users upload the old and new files, then click a button to run the tool.</w:t>
+      </w:r>
+    </w:p>
+    <w:p>
+      <w:pPr>
+        <w:spacing w:line="360" w:lineRule="auto"/>
+        <w:rPr>
+          <w:rFonts w:ascii="Times New Roman" w:hAnsi="Times New Roman" w:cs="Times New Roman"/>
+        </w:rPr>
+      </w:pPr>
+      <w:r>
+        <w:rPr>
+          <w:rFonts w:ascii="Times New Roman" w:hAnsi="Times New Roman" w:cs="Times New Roman"/>
+        </w:rPr>
+        <w:t>2. Code Viewer: Both versions of the file are shown side-by-side with line numbers. Matching lines could be highlighted or connected visually.</w:t>
+      </w:r>
+    </w:p>
+    <w:p>
+      <w:pPr>
+        <w:spacing w:line="360" w:lineRule="auto"/>
+        <w:rPr>
+          <w:rFonts w:ascii="Times New Roman" w:hAnsi="Times New Roman" w:cs="Times New Roman"/>
+        </w:rPr>
+      </w:pPr>
+      <w:r>
+        <w:rPr>
+          <w:rFonts w:ascii="Times New Roman" w:hAnsi="Times New Roman" w:cs="Times New Roman"/>
+        </w:rPr>
+        <w:t>3. Summary Panel: Displays total lines, number of matches, and accuracy, with an option to export the predicted XML.</w:t>
+      </w:r>
+    </w:p>
+    <w:p>
+      <w:pPr>
+        <w:spacing w:line="360" w:lineRule="auto"/>
+        <w:rPr>
+          <w:rFonts w:ascii="Times New Roman" w:hAnsi="Times New Roman" w:cs="Times New Roman"/>
+        </w:rPr>
+      </w:pPr>
+    </w:p>
+    <w:p>
+      <w:pPr>
+        <w:spacing w:line="360" w:lineRule="auto"/>
+        <w:rPr>
+          <w:rFonts w:ascii="Times New Roman" w:hAnsi="Times New Roman" w:cs="Times New Roman"/>
+        </w:rPr>
+      </w:pPr>
+      <w:r>
+        <w:rPr>
+          <w:rFonts w:ascii="Times New Roman" w:hAnsi="Times New Roman" w:cs="Times New Roman"/>
+        </w:rPr>
+        <w:t>This simple layout makes the tool easy to understand and use.</w:t>
       </w:r>
     </w:p>
     <w:p>
@@ -3227,6 +2856,7 @@
         <w:rPr>
           <w:rFonts w:ascii="Times New Roman" w:hAnsi="Times New Roman" w:cs="Times New Roman"/>
         </w:rPr>
+        <w:lastRenderedPageBreak/>
         <w:t>This layout ensures that the input process is straightforward and minimizes user error. Validation checks could be added to ensure that both files are of the same type (e.g., both .java files).</w:t>
       </w:r>
     </w:p>
@@ -3411,29 +3041,35 @@
         <w:rPr>
           <w:rFonts w:ascii="Times New Roman" w:hAnsi="Times New Roman" w:cs="Times New Roman"/>
         </w:rPr>
-        <w:t>Below the code viewer, a summary panel presents an overview of the tool’s performance on the selected file pair. This includes the number of lines in each file, the number of correct matches (after comparison with ground truth), and an overall accuracy score. For convenience, the panel may also include buttons to export the predicted XML file or save a screenshot of the visualization.</w:t>
-      </w:r>
-    </w:p>
-    <w:p>
-      <w:pPr>
-        <w:spacing w:line="360" w:lineRule="auto"/>
-        <w:rPr>
-          <w:rFonts w:ascii="Times New Roman" w:hAnsi="Times New Roman" w:cs="Times New Roman"/>
-        </w:rPr>
-      </w:pPr>
-    </w:p>
-    <w:p>
-      <w:pPr>
-        <w:spacing w:line="360" w:lineRule="auto"/>
-        <w:rPr>
-          <w:rFonts w:ascii="Times New Roman" w:hAnsi="Times New Roman" w:cs="Times New Roman"/>
-        </w:rPr>
-      </w:pPr>
+        <w:t xml:space="preserve">Below the code viewer, a summary panel presents an overview of the tool’s performance on the selected file pair. This includes the number of lines in each file, the number of correct matches (after comparison with ground truth), and an overall accuracy score. For convenience, the panel </w:t>
+      </w:r>
       <w:r>
         <w:rPr>
           <w:rFonts w:ascii="Times New Roman" w:hAnsi="Times New Roman" w:cs="Times New Roman"/>
         </w:rPr>
         <w:lastRenderedPageBreak/>
+        <w:t>may also include buttons to export the predicted XML file or save a screenshot of the visualization.</w:t>
+      </w:r>
+    </w:p>
+    <w:p>
+      <w:pPr>
+        <w:spacing w:line="360" w:lineRule="auto"/>
+        <w:rPr>
+          <w:rFonts w:ascii="Times New Roman" w:hAnsi="Times New Roman" w:cs="Times New Roman"/>
+        </w:rPr>
+      </w:pPr>
+    </w:p>
+    <w:p>
+      <w:pPr>
+        <w:spacing w:line="360" w:lineRule="auto"/>
+        <w:rPr>
+          <w:rFonts w:ascii="Times New Roman" w:hAnsi="Times New Roman" w:cs="Times New Roman"/>
+        </w:rPr>
+      </w:pPr>
+      <w:r>
+        <w:rPr>
+          <w:rFonts w:ascii="Times New Roman" w:hAnsi="Times New Roman" w:cs="Times New Roman"/>
+        </w:rPr>
         <w:t>Mockup (conceptual):</w:t>
       </w:r>
     </w:p>
@@ -3566,109 +3202,8 @@
         <w:rPr>
           <w:rFonts w:ascii="Times New Roman" w:hAnsi="Times New Roman" w:cs="Times New Roman"/>
         </w:rPr>
-        <w:t xml:space="preserve">The results of this project highlight both the strengths and limitations of the current line-mapping approach. For file pairs involving small or localized edits—such as simple insertions, deletions, or modifications to individual </w:t>
-      </w:r>
-      <w:proofErr w:type="gramStart"/>
-      <w:r>
-        <w:rPr>
-          <w:rFonts w:ascii="Times New Roman" w:hAnsi="Times New Roman" w:cs="Times New Roman"/>
-        </w:rPr>
-        <w:t>statements—</w:t>
-      </w:r>
-      <w:proofErr w:type="gramEnd"/>
-      <w:r>
-        <w:rPr>
-          <w:rFonts w:ascii="Times New Roman" w:hAnsi="Times New Roman" w:cs="Times New Roman"/>
-        </w:rPr>
-        <w:t>the tool is expected to achieve relatively high accuracy. These cases preserve the overall structure of the file, making it easier to identify correspondences between versions.</w:t>
-      </w:r>
-    </w:p>
-    <w:p>
-      <w:pPr>
-        <w:spacing w:line="360" w:lineRule="auto"/>
-        <w:rPr>
-          <w:rFonts w:ascii="Times New Roman" w:hAnsi="Times New Roman" w:cs="Times New Roman"/>
-        </w:rPr>
-      </w:pPr>
-    </w:p>
-    <w:p>
-      <w:pPr>
-        <w:spacing w:line="360" w:lineRule="auto"/>
-        <w:rPr>
-          <w:rFonts w:ascii="Times New Roman" w:hAnsi="Times New Roman" w:cs="Times New Roman"/>
-        </w:rPr>
-      </w:pPr>
-      <w:r>
-        <w:rPr>
-          <w:rFonts w:ascii="Times New Roman" w:hAnsi="Times New Roman" w:cs="Times New Roman"/>
-        </w:rPr>
-        <w:t xml:space="preserve">However, more complex changes expose limitations in the algorithm’s ability to reason about structural transformations. Large block movements, duplicated code segments, significant reordering, and subtle modifications to similar lines can introduce ambiguity. Without deeper syntactic or semantic analysis, the tool may struggle to identify the correct mapping in these </w:t>
-      </w:r>
-      <w:r>
-        <w:rPr>
-          <w:rFonts w:ascii="Times New Roman" w:hAnsi="Times New Roman" w:cs="Times New Roman"/>
-        </w:rPr>
-        <w:lastRenderedPageBreak/>
-        <w:t xml:space="preserve">scenarios. This challenge is consistent with many text-based comparison tools, which rely on </w:t>
-      </w:r>
-      <w:proofErr w:type="gramStart"/>
-      <w:r>
-        <w:rPr>
-          <w:rFonts w:ascii="Times New Roman" w:hAnsi="Times New Roman" w:cs="Times New Roman"/>
-        </w:rPr>
-        <w:t>similarity</w:t>
-      </w:r>
-      <w:proofErr w:type="gramEnd"/>
-      <w:r>
-        <w:rPr>
-          <w:rFonts w:ascii="Times New Roman" w:hAnsi="Times New Roman" w:cs="Times New Roman"/>
-        </w:rPr>
-        <w:t xml:space="preserve"> heuristics rather than full program analysis.</w:t>
-      </w:r>
-    </w:p>
-    <w:p>
-      <w:pPr>
-        <w:spacing w:line="360" w:lineRule="auto"/>
-        <w:rPr>
-          <w:rFonts w:ascii="Times New Roman" w:hAnsi="Times New Roman" w:cs="Times New Roman"/>
-        </w:rPr>
-      </w:pPr>
-    </w:p>
-    <w:p>
-      <w:pPr>
-        <w:spacing w:line="360" w:lineRule="auto"/>
-        <w:rPr>
-          <w:rFonts w:ascii="Times New Roman" w:hAnsi="Times New Roman" w:cs="Times New Roman"/>
-        </w:rPr>
-      </w:pPr>
-      <w:r>
-        <w:rPr>
-          <w:rFonts w:ascii="Times New Roman" w:hAnsi="Times New Roman" w:cs="Times New Roman"/>
-        </w:rPr>
-        <w:t xml:space="preserve">Despite these limitations, the project successfully demonstrates a working end-to-end system: file inputs are processed, mappings are predicted, XML outputs are generated, and results are evaluated against ground truth. The visualization mockups further show how the tool could be integrated into a developer-facing interface. Future improvements could focus on refining </w:t>
-      </w:r>
-      <w:proofErr w:type="gramStart"/>
-      <w:r>
-        <w:rPr>
-          <w:rFonts w:ascii="Times New Roman" w:hAnsi="Times New Roman" w:cs="Times New Roman"/>
-        </w:rPr>
-        <w:t>similarity</w:t>
-      </w:r>
-      <w:proofErr w:type="gramEnd"/>
-      <w:r>
-        <w:rPr>
-          <w:rFonts w:ascii="Times New Roman" w:hAnsi="Times New Roman" w:cs="Times New Roman"/>
-        </w:rPr>
-        <w:t xml:space="preserve"> metrics, handling repeated patterns more robustly, or incorporating lightweight structural analysis to reduce ambiguity.</w:t>
-      </w:r>
-    </w:p>
-    <w:p>
-      <w:pPr>
-        <w:spacing w:line="360" w:lineRule="auto"/>
-        <w:rPr>
-          <w:rFonts w:ascii="Times New Roman" w:hAnsi="Times New Roman" w:cs="Times New Roman"/>
-        </w:rPr>
-      </w:pPr>
+        <w:t>The tool works well for simple edits and can reliably match lines that remain mostly unchanged. More complex edits—such as major reordering or repeated patterns—are harder to handle and may reduce accuracy. These limitations are common in text-based tools. Overall, the project demonstrates a complete workflow from mapping to evaluation, and the design provides a solid base for future improvements like better similarity scoring or lightweight structural analysis.</w:t>
+      </w:r>
     </w:p>
     <w:p>
       <w:pPr>
@@ -3692,6 +3227,7 @@
           <w:sz w:val="32"/>
           <w:szCs w:val="32"/>
         </w:rPr>
+        <w:lastRenderedPageBreak/>
         <w:t>9. Conclusion</w:t>
       </w:r>
     </w:p>
@@ -3714,58 +3250,21 @@
         <w:rPr>
           <w:rFonts w:ascii="Times New Roman" w:hAnsi="Times New Roman" w:cs="Times New Roman"/>
         </w:rPr>
-        <w:t>This project presented the design, implementation, and evaluation of a line-mapping tool capable of identifying correspondences between two versions of a source file. By generating XML-based mapping outputs and comparing them against ground-truth datasets, the system demonstrates a complete workflow for analyzing file evolution at the line level. The tool performs well on straightforward edit patterns and provides a solid baseline for understanding how textual similarity can be used to track line movements across versions.</w:t>
-      </w:r>
-    </w:p>
-    <w:p>
-      <w:pPr>
-        <w:spacing w:line="360" w:lineRule="auto"/>
-        <w:rPr>
-          <w:rFonts w:ascii="Times New Roman" w:hAnsi="Times New Roman" w:cs="Times New Roman"/>
-        </w:rPr>
-      </w:pPr>
-    </w:p>
-    <w:p>
-      <w:pPr>
-        <w:spacing w:line="360" w:lineRule="auto"/>
-        <w:rPr>
-          <w:rFonts w:ascii="Times New Roman" w:hAnsi="Times New Roman" w:cs="Times New Roman"/>
-        </w:rPr>
-      </w:pPr>
-      <w:r>
-        <w:rPr>
-          <w:rFonts w:ascii="Times New Roman" w:hAnsi="Times New Roman" w:cs="Times New Roman"/>
-        </w:rPr>
-        <w:t>The provided instructor dataset and the custom dataset of 25 file pairs offer a robust foundation for measuring the tool’s accuracy under diverse editing scenarios. The accompanying visualization design further illustrates how the tool could be integrated into an interactive interface for developers, providing clear insight into how lines have changed, moved, or been modified.</w:t>
-      </w:r>
-    </w:p>
-    <w:p>
-      <w:pPr>
-        <w:spacing w:line="360" w:lineRule="auto"/>
-        <w:rPr>
-          <w:rFonts w:ascii="Times New Roman" w:hAnsi="Times New Roman" w:cs="Times New Roman"/>
-        </w:rPr>
-      </w:pPr>
-    </w:p>
-    <w:p>
-      <w:pPr>
-        <w:spacing w:line="360" w:lineRule="auto"/>
-        <w:rPr>
-          <w:rFonts w:ascii="Times New Roman" w:hAnsi="Times New Roman" w:cs="Times New Roman"/>
-        </w:rPr>
-      </w:pPr>
-      <w:r>
-        <w:rPr>
-          <w:rFonts w:ascii="Times New Roman" w:hAnsi="Times New Roman" w:cs="Times New Roman"/>
-        </w:rPr>
-        <w:t xml:space="preserve">While the current implementation is effective for basic and moderately complex edits, future enhancements could incorporate more advanced matching heuristics, improved handling of </w:t>
-      </w:r>
-      <w:r>
-        <w:rPr>
-          <w:rFonts w:ascii="Times New Roman" w:hAnsi="Times New Roman" w:cs="Times New Roman"/>
-        </w:rPr>
-        <w:lastRenderedPageBreak/>
-        <w:t>repeated patterns, or lightweight structural analysis. Overall, this project achieves its goal of building and evaluating a functional version-aware line mapping system, and it provides a strong framework for future improvement and experimentation.</w:t>
+        <w:t xml:space="preserve">This project implemented and evaluated a tool that maps lines between two versions of a source file. Using XML output and two datasets, the tool provides a full workflow for analyzing line changes across versions. While effective for simple edits, the tool may struggle with complex changes. Future improvements could </w:t>
+      </w:r>
+      <w:proofErr w:type="gramStart"/>
+      <w:r>
+        <w:rPr>
+          <w:rFonts w:ascii="Times New Roman" w:hAnsi="Times New Roman" w:cs="Times New Roman"/>
+        </w:rPr>
+        <w:t>use</w:t>
+      </w:r>
+      <w:proofErr w:type="gramEnd"/>
+      <w:r>
+        <w:rPr>
+          <w:rFonts w:ascii="Times New Roman" w:hAnsi="Times New Roman" w:cs="Times New Roman"/>
+        </w:rPr>
+        <w:t xml:space="preserve"> better matching strategies or structural analysis. Overall, the project achieves its main goals and provides a flexible foundation for further development.</w:t>
       </w:r>
     </w:p>
     <w:p>
@@ -3966,6 +3465,7 @@
         <w:rPr>
           <w:rFonts w:ascii="Times New Roman" w:hAnsi="Times New Roman" w:cs="Times New Roman"/>
         </w:rPr>
+        <w:lastRenderedPageBreak/>
         <w:t xml:space="preserve">Sommerville, I. (2015). *Software Engineering* (10th ed.). Addison-Wesley. </w:t>
       </w:r>
     </w:p>

</xml_diff>

<commit_message>
finished the parts of the report where referencing the tool is not needed
</commit_message>
<xml_diff>
--- a/Report/COMP3110_Final_Report.docx
+++ b/Report/COMP3110_Final_Report.docx
@@ -361,100 +361,181 @@
           <w:rFonts w:ascii="Times New Roman" w:hAnsi="Times New Roman" w:cs="Times New Roman"/>
           <w:lang w:val="en-CA"/>
         </w:rPr>
-        <w:t>Software is frequently patched, and within software systems, source code files are heavily changed from version to version. As files change, it's important to know how the lines move, how they shift and how they return in the new version to the now-unfamiliar version. Thus, for assessing changes, an understanding of line use becomes critical to debugging, auditing line changes, determining regression scope and software evolution. Most diff tools within IDEs and Git assess the addition and deletion of lines as changes, however, they don't determine, or better yet, provide a mapping of which specific lines correspond to which lines of the other file. As such, developers and automated systems seeking granularity with line-by-line assessment fall short due to this lack of correspondence.</w:t>
-      </w:r>
-    </w:p>
-    <w:p>
-      <w:pPr>
-        <w:spacing w:line="360" w:lineRule="auto"/>
-        <w:rPr>
-          <w:rFonts w:ascii="Times New Roman" w:hAnsi="Times New Roman" w:cs="Times New Roman"/>
-          <w:lang w:val="en-CA"/>
-        </w:rPr>
-      </w:pPr>
-    </w:p>
-    <w:p>
-      <w:pPr>
-        <w:spacing w:line="360" w:lineRule="auto"/>
-        <w:rPr>
-          <w:rFonts w:ascii="Times New Roman" w:hAnsi="Times New Roman" w:cs="Times New Roman"/>
-          <w:lang w:val="en-CA"/>
-        </w:rPr>
-      </w:pPr>
-      <w:r>
-        <w:rPr>
-          <w:rFonts w:ascii="Times New Roman" w:hAnsi="Times New Roman" w:cs="Times New Roman"/>
-          <w:lang w:val="en-CA"/>
-        </w:rPr>
-        <w:t>Thus, the goal of this project is to design, implement and assess a tool that will correspond line positioning between two iterations of a file. By taking an “old” version and a “new” version of a source file, this tool aims to assess which lines correspond - and do not correspond - in tandem with how lines are shifted, replicated, transformed or re-positioned through a different logic-based sense of interpretation. The output will be a similarly structured XML file predicting the correspondence which can then be compared against a ground truth mapping to determine reliability.</w:t>
-      </w:r>
-    </w:p>
-    <w:p>
-      <w:pPr>
-        <w:spacing w:line="360" w:lineRule="auto"/>
-        <w:rPr>
-          <w:rFonts w:ascii="Times New Roman" w:hAnsi="Times New Roman" w:cs="Times New Roman"/>
-          <w:lang w:val="en-CA"/>
-        </w:rPr>
-      </w:pPr>
-    </w:p>
-    <w:p>
-      <w:pPr>
-        <w:spacing w:line="360" w:lineRule="auto"/>
-        <w:rPr>
-          <w:rFonts w:ascii="Times New Roman" w:hAnsi="Times New Roman" w:cs="Times New Roman"/>
-          <w:lang w:val="en-CA"/>
-        </w:rPr>
-      </w:pPr>
-      <w:r>
-        <w:rPr>
-          <w:rFonts w:ascii="Times New Roman" w:hAnsi="Times New Roman" w:cs="Times New Roman"/>
-          <w:lang w:val="en-CA"/>
-        </w:rPr>
-        <w:t>There are four major aspects to this project: the generation of a suitable input dataset, the implementation of the line mapping tool, an assessment of the tool and a mock-up for potential user interface. The provided dataset consists of pairs of Java files with the ground truth XML mapping supplied by the instructor while the self-created portion consists of 25 different file pairs made by hand in a plausibly realistic manner for different levels of code editing impact.</w:t>
-      </w:r>
-    </w:p>
-    <w:p>
-      <w:pPr>
-        <w:spacing w:line="360" w:lineRule="auto"/>
-        <w:rPr>
-          <w:rFonts w:ascii="Times New Roman" w:hAnsi="Times New Roman" w:cs="Times New Roman"/>
-          <w:lang w:val="en-CA"/>
-        </w:rPr>
-      </w:pPr>
-    </w:p>
-    <w:p>
-      <w:pPr>
-        <w:spacing w:line="360" w:lineRule="auto"/>
-        <w:rPr>
-          <w:rFonts w:ascii="Times New Roman" w:hAnsi="Times New Roman" w:cs="Times New Roman"/>
-          <w:lang w:val="en-CA"/>
-        </w:rPr>
-      </w:pPr>
-      <w:r>
-        <w:rPr>
-          <w:rFonts w:ascii="Times New Roman" w:hAnsi="Times New Roman" w:cs="Times New Roman"/>
-          <w:lang w:val="en-CA"/>
-        </w:rPr>
-        <w:t xml:space="preserve">This project report includes the design of the correspondence tool, assessment datasets, methodology to determine accuracy, results from both datasets, and a visualization mock-up for a </w:t>
-      </w:r>
-      <w:r>
-        <w:rPr>
-          <w:rFonts w:ascii="Times New Roman" w:hAnsi="Times New Roman" w:cs="Times New Roman"/>
-          <w:lang w:val="en-CA"/>
-        </w:rPr>
-        <w:lastRenderedPageBreak/>
-        <w:t>user interface. Together, they comprehensively present an end-to-end solution for the implementation and assessment of a correspondence tool that is line mapping via file version aware.</w:t>
-      </w:r>
-    </w:p>
-    <w:p>
-      <w:pPr>
-        <w:spacing w:line="360" w:lineRule="auto"/>
-        <w:rPr>
-          <w:rFonts w:ascii="Times New Roman" w:hAnsi="Times New Roman" w:cs="Times New Roman"/>
-          <w:lang w:val="en-CA"/>
-        </w:rPr>
-      </w:pPr>
+        <w:t xml:space="preserve">Software is </w:t>
+      </w:r>
+      <w:r>
+        <w:rPr>
+          <w:rFonts w:ascii="Times New Roman" w:hAnsi="Times New Roman" w:cs="Times New Roman"/>
+          <w:lang w:val="en-CA"/>
+        </w:rPr>
+        <w:t>updated often</w:t>
+      </w:r>
+      <w:r>
+        <w:rPr>
+          <w:rFonts w:ascii="Times New Roman" w:hAnsi="Times New Roman" w:cs="Times New Roman"/>
+          <w:lang w:val="en-CA"/>
+        </w:rPr>
+        <w:t>, and within software systems, files are heavily changed from version to version. As files change, it</w:t>
+      </w:r>
+      <w:r>
+        <w:rPr>
+          <w:rFonts w:ascii="Times New Roman" w:hAnsi="Times New Roman" w:cs="Times New Roman"/>
+          <w:lang w:val="en-CA"/>
+        </w:rPr>
+        <w:t>’</w:t>
+      </w:r>
+      <w:r>
+        <w:rPr>
+          <w:rFonts w:ascii="Times New Roman" w:hAnsi="Times New Roman" w:cs="Times New Roman"/>
+          <w:lang w:val="en-CA"/>
+        </w:rPr>
+        <w:t>s important to know how the lines move, how they shift and how they appear in the new version compared to the previous one.</w:t>
+      </w:r>
+      <w:r>
+        <w:rPr>
+          <w:rFonts w:ascii="Times New Roman" w:hAnsi="Times New Roman" w:cs="Times New Roman"/>
+          <w:lang w:val="en-CA"/>
+        </w:rPr>
+        <w:t xml:space="preserve"> U</w:t>
+      </w:r>
+      <w:r>
+        <w:rPr>
+          <w:rFonts w:ascii="Times New Roman" w:hAnsi="Times New Roman" w:cs="Times New Roman"/>
+          <w:lang w:val="en-CA"/>
+        </w:rPr>
+        <w:t xml:space="preserve">nderstanding how lines </w:t>
+      </w:r>
+      <w:r>
+        <w:rPr>
+          <w:rFonts w:ascii="Times New Roman" w:hAnsi="Times New Roman" w:cs="Times New Roman"/>
+          <w:lang w:val="en-CA"/>
+        </w:rPr>
+        <w:t xml:space="preserve">change </w:t>
+      </w:r>
+      <w:r>
+        <w:rPr>
+          <w:rFonts w:ascii="Times New Roman" w:hAnsi="Times New Roman" w:cs="Times New Roman"/>
+          <w:lang w:val="en-CA"/>
+        </w:rPr>
+        <w:t>becomes important for debugging, reviewing code changes, and studying software evolution. Most diff tools within IDEs and Git assess the addition and deletion of lines, but they don</w:t>
+      </w:r>
+      <w:r>
+        <w:rPr>
+          <w:rFonts w:ascii="Times New Roman" w:hAnsi="Times New Roman" w:cs="Times New Roman"/>
+          <w:lang w:val="en-CA"/>
+        </w:rPr>
+        <w:t>’</w:t>
+      </w:r>
+      <w:r>
+        <w:rPr>
+          <w:rFonts w:ascii="Times New Roman" w:hAnsi="Times New Roman" w:cs="Times New Roman"/>
+          <w:lang w:val="en-CA"/>
+        </w:rPr>
+        <w:t>t show which specific lines match between versions. As such, developers and automated systems that need detailed, line-by-line comparisons are limited because this correspondence is missing.</w:t>
+      </w:r>
+    </w:p>
+    <w:p>
+      <w:pPr>
+        <w:spacing w:line="360" w:lineRule="auto"/>
+        <w:rPr>
+          <w:rFonts w:ascii="Times New Roman" w:hAnsi="Times New Roman" w:cs="Times New Roman"/>
+          <w:lang w:val="en-CA"/>
+        </w:rPr>
+      </w:pPr>
+    </w:p>
+    <w:p>
+      <w:pPr>
+        <w:spacing w:line="360" w:lineRule="auto"/>
+        <w:rPr>
+          <w:rFonts w:ascii="Times New Roman" w:hAnsi="Times New Roman" w:cs="Times New Roman"/>
+          <w:lang w:val="en-CA"/>
+        </w:rPr>
+      </w:pPr>
+      <w:r>
+        <w:rPr>
+          <w:rFonts w:ascii="Times New Roman" w:hAnsi="Times New Roman" w:cs="Times New Roman"/>
+          <w:lang w:val="en-CA"/>
+        </w:rPr>
+        <w:t>The goal of this project is to design, implement, and assess a tool that will map line positions between two versions of a file. By taking an “old” version and a “new” version of a source file, the tool checks which lines match</w:t>
+      </w:r>
+      <w:r>
+        <w:rPr>
+          <w:rFonts w:ascii="Times New Roman" w:hAnsi="Times New Roman" w:cs="Times New Roman"/>
+          <w:lang w:val="en-CA"/>
+        </w:rPr>
+        <w:t xml:space="preserve">, </w:t>
+      </w:r>
+      <w:r>
+        <w:rPr>
+          <w:rFonts w:ascii="Times New Roman" w:hAnsi="Times New Roman" w:cs="Times New Roman"/>
+          <w:lang w:val="en-CA"/>
+        </w:rPr>
+        <w:t>and which do not</w:t>
+      </w:r>
+      <w:r>
+        <w:rPr>
+          <w:rFonts w:ascii="Times New Roman" w:hAnsi="Times New Roman" w:cs="Times New Roman"/>
+          <w:lang w:val="en-CA"/>
+        </w:rPr>
+        <w:t>,</w:t>
+      </w:r>
+      <w:r>
+        <w:rPr>
+          <w:rFonts w:ascii="Times New Roman" w:hAnsi="Times New Roman" w:cs="Times New Roman"/>
+          <w:lang w:val="en-CA"/>
+        </w:rPr>
+        <w:t xml:space="preserve"> along with how lines are shifted, changed, or moved. The output will be an XML file predicting these correspondences, which can then be compared against a ground-truth mapping to determine accuracy.</w:t>
+      </w:r>
+    </w:p>
+    <w:p>
+      <w:pPr>
+        <w:spacing w:line="360" w:lineRule="auto"/>
+        <w:rPr>
+          <w:rFonts w:ascii="Times New Roman" w:hAnsi="Times New Roman" w:cs="Times New Roman"/>
+          <w:lang w:val="en-CA"/>
+        </w:rPr>
+      </w:pPr>
+    </w:p>
+    <w:p>
+      <w:pPr>
+        <w:spacing w:line="360" w:lineRule="auto"/>
+        <w:rPr>
+          <w:rFonts w:ascii="Times New Roman" w:hAnsi="Times New Roman" w:cs="Times New Roman"/>
+          <w:lang w:val="en-CA"/>
+        </w:rPr>
+      </w:pPr>
+      <w:r>
+        <w:rPr>
+          <w:rFonts w:ascii="Times New Roman" w:hAnsi="Times New Roman" w:cs="Times New Roman"/>
+          <w:lang w:val="en-CA"/>
+        </w:rPr>
+        <w:t>There are four major aspects to this project: the creation of a suitable input dataset, the implementation of the line-mapping tool, the evaluation of the tool, and a mock-up of a potential user interface. The provided dataset consists of pairs of Java files with ground-truth XML mappings supplied by the instructor, while the custom portion consists of 25 file pairs created by hand in a realistic way to represent different types of code edits.</w:t>
+      </w:r>
+    </w:p>
+    <w:p>
+      <w:pPr>
+        <w:spacing w:line="360" w:lineRule="auto"/>
+        <w:rPr>
+          <w:rFonts w:ascii="Times New Roman" w:hAnsi="Times New Roman" w:cs="Times New Roman"/>
+          <w:lang w:val="en-CA"/>
+        </w:rPr>
+      </w:pPr>
+    </w:p>
+    <w:p>
+      <w:pPr>
+        <w:spacing w:line="360" w:lineRule="auto"/>
+        <w:rPr>
+          <w:rFonts w:ascii="Times New Roman" w:hAnsi="Times New Roman" w:cs="Times New Roman"/>
+          <w:lang w:val="en-CA"/>
+        </w:rPr>
+      </w:pPr>
+      <w:r>
+        <w:rPr>
+          <w:rFonts w:ascii="Times New Roman" w:hAnsi="Times New Roman" w:cs="Times New Roman"/>
+          <w:lang w:val="en-CA"/>
+        </w:rPr>
+        <w:t>This project report includes the design of the mapping tool, the datasets used for evaluation, the methodology used to measure accuracy, the results from both datasets, and a visualization mock-up for a user interface. Together, these components present an end-to-end solution for the implementation and evaluation of a version-aware line-mapping tool.</w:t>
+      </w:r>
     </w:p>
     <w:p>
       <w:pPr>
@@ -478,6 +559,7 @@
           <w:sz w:val="32"/>
           <w:szCs w:val="32"/>
         </w:rPr>
+        <w:lastRenderedPageBreak/>
         <w:t xml:space="preserve">2. </w:t>
       </w:r>
       <w:r>
@@ -517,83 +599,85 @@
           <w:rFonts w:ascii="Times New Roman" w:hAnsi="Times New Roman" w:cs="Times New Roman"/>
           <w:lang w:val="en-CA"/>
         </w:rPr>
-        <w:t>Versioning systems have been established to track the development of software projects over time, especially when one programmer is not able to develop a whole piece from start to finish or multiple coders collaborate. As such, versioning systems allow developers to check for changes over time both through each participant's contributions and the general evolution of a piece; many tools exist (notably Git) to check what lines have been added, deleted, changed between various files however, the diff that outputs does not necessarily tell users what line in file one is corresponded to what line in file two - but rather, which lines exist wholly between each output. Essentially, diff tools exist through a logic of line addition and deletion without clearly aligning which lines correspond with others. Where line mapping differs is that it attempts to align lines. Thus, line mapping is more important than basic diffs because it attempts to follow a line's "identity" throughout the file from input to output. It makes more sense in contexts like software maintenance, automated code review, automated regression tracking, mining software repositories, etc., which all require precise line correspondence for improvement.</w:t>
-      </w:r>
-    </w:p>
-    <w:p>
-      <w:pPr>
-        <w:spacing w:line="360" w:lineRule="auto"/>
-        <w:rPr>
-          <w:rFonts w:ascii="Times New Roman" w:hAnsi="Times New Roman" w:cs="Times New Roman"/>
-          <w:lang w:val="en-CA"/>
-        </w:rPr>
-      </w:pPr>
-    </w:p>
-    <w:p>
-      <w:pPr>
-        <w:spacing w:line="360" w:lineRule="auto"/>
-        <w:rPr>
-          <w:rFonts w:ascii="Times New Roman" w:hAnsi="Times New Roman" w:cs="Times New Roman"/>
-          <w:lang w:val="en-CA"/>
-        </w:rPr>
-      </w:pPr>
-      <w:r>
-        <w:rPr>
-          <w:rFonts w:ascii="Times New Roman" w:hAnsi="Times New Roman" w:cs="Times New Roman"/>
-          <w:lang w:val="en-CA"/>
-        </w:rPr>
-        <w:t>Moreover, when researching in the realm of software evolution, research often uses heuristics or similarity type matches across files for renamed, moved or modified text segments. While these operations are more comprehensive at the abstract syntax tree (AST) level, they are often too computationally intensive for simple line mapping. Thus, many real-world applications use textual similarity, token matching or approximate differential algorithms to match these lines.</w:t>
-      </w:r>
-    </w:p>
-    <w:p>
-      <w:pPr>
-        <w:spacing w:line="360" w:lineRule="auto"/>
-        <w:rPr>
-          <w:rFonts w:ascii="Times New Roman" w:hAnsi="Times New Roman" w:cs="Times New Roman"/>
-          <w:lang w:val="en-CA"/>
-        </w:rPr>
-      </w:pPr>
-    </w:p>
-    <w:p>
-      <w:pPr>
-        <w:spacing w:line="360" w:lineRule="auto"/>
-        <w:rPr>
-          <w:rFonts w:ascii="Times New Roman" w:hAnsi="Times New Roman" w:cs="Times New Roman"/>
-          <w:lang w:val="en-CA"/>
-        </w:rPr>
-      </w:pPr>
-      <w:r>
-        <w:rPr>
-          <w:rFonts w:ascii="Times New Roman" w:hAnsi="Times New Roman" w:cs="Times New Roman"/>
-          <w:lang w:val="en-CA"/>
-        </w:rPr>
-        <w:lastRenderedPageBreak/>
-        <w:t xml:space="preserve">In the context of this project, we use a high level, low nuance mapping system appropriate for this assignment. The point is not to implement a </w:t>
-      </w:r>
-      <w:proofErr w:type="gramStart"/>
-      <w:r>
-        <w:rPr>
-          <w:rFonts w:ascii="Times New Roman" w:hAnsi="Times New Roman" w:cs="Times New Roman"/>
-          <w:lang w:val="en-CA"/>
-        </w:rPr>
-        <w:t>high density</w:t>
-      </w:r>
-      <w:proofErr w:type="gramEnd"/>
-      <w:r>
-        <w:rPr>
-          <w:rFonts w:ascii="Times New Roman" w:hAnsi="Times New Roman" w:cs="Times New Roman"/>
-          <w:lang w:val="en-CA"/>
-        </w:rPr>
-        <w:t xml:space="preserve"> differential algorithm but one that can be functionally defined and meaningfully compared to a ground-truth XML file. The expected mapping can then be compared to the controlled comparisons to assess how well this tool aligns with standardized movements known to occur in code - addition, deletion, shifting and slight adjustments across documents. Further assessments are made with preferred compared versus home-made compared files.</w:t>
-      </w:r>
-    </w:p>
-    <w:p>
-      <w:pPr>
-        <w:spacing w:line="360" w:lineRule="auto"/>
-        <w:rPr>
-          <w:rFonts w:ascii="Times New Roman" w:hAnsi="Times New Roman" w:cs="Times New Roman"/>
-        </w:rPr>
-      </w:pPr>
+        <w:t>Versioning systems have been established to track the development of software projects over time, especially when one programmer is not able to develop an entire component alone or multiple coders collaborate. As such, versioning systems allow developers to check for changes over time through each participant</w:t>
+      </w:r>
+      <w:r>
+        <w:rPr>
+          <w:rFonts w:ascii="Times New Roman" w:hAnsi="Times New Roman" w:cs="Times New Roman"/>
+          <w:lang w:val="en-CA"/>
+        </w:rPr>
+        <w:t>’</w:t>
+      </w:r>
+      <w:r>
+        <w:rPr>
+          <w:rFonts w:ascii="Times New Roman" w:hAnsi="Times New Roman" w:cs="Times New Roman"/>
+          <w:lang w:val="en-CA"/>
+        </w:rPr>
+        <w:t>s contributions and the overall evolution of the project. Many tools exist (notably Git) to check what lines have been added, deleted, or changed between various files; however, the diff output does not necessarily tell users which line in one file matches the line in the other file</w:t>
+      </w:r>
+      <w:r>
+        <w:rPr>
+          <w:rFonts w:ascii="Times New Roman" w:hAnsi="Times New Roman" w:cs="Times New Roman"/>
+          <w:lang w:val="en-CA"/>
+        </w:rPr>
+        <w:t xml:space="preserve">, </w:t>
+      </w:r>
+      <w:r>
+        <w:rPr>
+          <w:rFonts w:ascii="Times New Roman" w:hAnsi="Times New Roman" w:cs="Times New Roman"/>
+          <w:lang w:val="en-CA"/>
+        </w:rPr>
+        <w:t>it only shows which lines were added or removed. Essentially, diff tools work based on line addition and deletion without clearly showing which lines correspond across versions. Line mapping differs because it attempts to directly align lines. Thus, line mapping can be more useful than basic diffs because it tries to follow how a line changes throughout the file across versions. This makes more sense in areas like software maintenance, automated code review, regression tracking, and mining software repositories, which all require precise line correspondence.</w:t>
+      </w:r>
+    </w:p>
+    <w:p>
+      <w:pPr>
+        <w:spacing w:line="360" w:lineRule="auto"/>
+        <w:rPr>
+          <w:rFonts w:ascii="Times New Roman" w:hAnsi="Times New Roman" w:cs="Times New Roman"/>
+          <w:lang w:val="en-CA"/>
+        </w:rPr>
+      </w:pPr>
+    </w:p>
+    <w:p>
+      <w:pPr>
+        <w:spacing w:line="360" w:lineRule="auto"/>
+        <w:rPr>
+          <w:rFonts w:ascii="Times New Roman" w:hAnsi="Times New Roman" w:cs="Times New Roman"/>
+          <w:lang w:val="en-CA"/>
+        </w:rPr>
+      </w:pPr>
+      <w:r>
+        <w:rPr>
+          <w:rFonts w:ascii="Times New Roman" w:hAnsi="Times New Roman" w:cs="Times New Roman"/>
+          <w:lang w:val="en-CA"/>
+        </w:rPr>
+        <w:t>Moreover, in software evolution research, techniques often use heuristics or similarity-based matching to detect renamed, moved, or modified code segments. While more detailed methods exist at the abstract syntax tree (AST) level, they are often too computationally intensive for simple line mapping. As a result, many real-world tools use text similarity, token matching, or approximate diff algorithms to match lines.</w:t>
+      </w:r>
+    </w:p>
+    <w:p>
+      <w:pPr>
+        <w:spacing w:line="360" w:lineRule="auto"/>
+        <w:rPr>
+          <w:rFonts w:ascii="Times New Roman" w:hAnsi="Times New Roman" w:cs="Times New Roman"/>
+          <w:lang w:val="en-CA"/>
+        </w:rPr>
+      </w:pPr>
+    </w:p>
+    <w:p>
+      <w:pPr>
+        <w:spacing w:line="360" w:lineRule="auto"/>
+        <w:rPr>
+          <w:rFonts w:ascii="Times New Roman" w:hAnsi="Times New Roman" w:cs="Times New Roman"/>
+        </w:rPr>
+      </w:pPr>
+      <w:r>
+        <w:rPr>
+          <w:rFonts w:ascii="Times New Roman" w:hAnsi="Times New Roman" w:cs="Times New Roman"/>
+          <w:lang w:val="en-CA"/>
+        </w:rPr>
+        <w:t>In the context of this project, we use a simple, high-level mapping approach appropriate for the assignment. The point is not to implement a complex diff algorithm, but one that can be clearly defined and compared to a ground-truth XML file. The predicted mapping can then be compared to controlled examples to assess how well the tool handles typical code changes, such as additions, deletions, movement, and small modifications. Further assessments are made with both the provided dataset and the custom dataset created for this project.</w:t>
+      </w:r>
     </w:p>
     <w:p>
       <w:pPr>
@@ -617,6 +701,7 @@
           <w:sz w:val="32"/>
           <w:szCs w:val="32"/>
         </w:rPr>
+        <w:lastRenderedPageBreak/>
         <w:t xml:space="preserve">3. </w:t>
       </w:r>
       <w:r>
@@ -715,7 +800,119 @@
           <w:rFonts w:ascii="Times New Roman" w:hAnsi="Times New Roman" w:cs="Times New Roman"/>
           <w:lang w:val="en-CA"/>
         </w:rPr>
-        <w:t>The provided assessment data is 18 sets of Java files that are EXTREMELY different - but they're just at different lengths of development or a forked development branch. Each set has its XML file for ground truth and derivative of what the two wills intended mapping to be. For example, each output of the XML file states that line n of file1 maps to line m of file2. Thus, the XML file is the essentially the constant variable against which the tool's findings will be measured.</w:t>
+        <w:t xml:space="preserve">The provided </w:t>
+      </w:r>
+      <w:r>
+        <w:rPr>
+          <w:rFonts w:ascii="Times New Roman" w:hAnsi="Times New Roman" w:cs="Times New Roman"/>
+          <w:lang w:val="en-CA"/>
+        </w:rPr>
+        <w:t>data from the assignment</w:t>
+      </w:r>
+      <w:r>
+        <w:rPr>
+          <w:rFonts w:ascii="Times New Roman" w:hAnsi="Times New Roman" w:cs="Times New Roman"/>
+          <w:lang w:val="en-CA"/>
+        </w:rPr>
+        <w:t xml:space="preserve"> is 18 sets of Java files that are EXTREMELY different</w:t>
+      </w:r>
+      <w:r>
+        <w:rPr>
+          <w:rFonts w:ascii="Times New Roman" w:hAnsi="Times New Roman" w:cs="Times New Roman"/>
+          <w:lang w:val="en-CA"/>
+        </w:rPr>
+        <w:t xml:space="preserve">, </w:t>
+      </w:r>
+      <w:r>
+        <w:rPr>
+          <w:rFonts w:ascii="Times New Roman" w:hAnsi="Times New Roman" w:cs="Times New Roman"/>
+          <w:lang w:val="en-CA"/>
+        </w:rPr>
+        <w:t>but they</w:t>
+      </w:r>
+      <w:r>
+        <w:rPr>
+          <w:rFonts w:ascii="Times New Roman" w:hAnsi="Times New Roman" w:cs="Times New Roman"/>
+          <w:lang w:val="en-CA"/>
+        </w:rPr>
+        <w:t>’</w:t>
+      </w:r>
+      <w:r>
+        <w:rPr>
+          <w:rFonts w:ascii="Times New Roman" w:hAnsi="Times New Roman" w:cs="Times New Roman"/>
+          <w:lang w:val="en-CA"/>
+        </w:rPr>
+        <w:t xml:space="preserve">re just at different lengths of development or a forked development branch. Each set has its XML file for ground truth and derivative of what the two wills intended mapping to be. For example, each output of the XML file states that line </w:t>
+      </w:r>
+      <w:r>
+        <w:rPr>
+          <w:rFonts w:ascii="Times New Roman" w:hAnsi="Times New Roman" w:cs="Times New Roman"/>
+          <w:lang w:val="en-CA"/>
+        </w:rPr>
+        <w:t>‘</w:t>
+      </w:r>
+      <w:r>
+        <w:rPr>
+          <w:rFonts w:ascii="Times New Roman" w:hAnsi="Times New Roman" w:cs="Times New Roman"/>
+          <w:lang w:val="en-CA"/>
+        </w:rPr>
+        <w:t>n</w:t>
+      </w:r>
+      <w:r>
+        <w:rPr>
+          <w:rFonts w:ascii="Times New Roman" w:hAnsi="Times New Roman" w:cs="Times New Roman"/>
+          <w:lang w:val="en-CA"/>
+        </w:rPr>
+        <w:t>’</w:t>
+      </w:r>
+      <w:r>
+        <w:rPr>
+          <w:rFonts w:ascii="Times New Roman" w:hAnsi="Times New Roman" w:cs="Times New Roman"/>
+          <w:lang w:val="en-CA"/>
+        </w:rPr>
+        <w:t xml:space="preserve"> of file1 maps to line </w:t>
+      </w:r>
+      <w:r>
+        <w:rPr>
+          <w:rFonts w:ascii="Times New Roman" w:hAnsi="Times New Roman" w:cs="Times New Roman"/>
+          <w:lang w:val="en-CA"/>
+        </w:rPr>
+        <w:t>‘</w:t>
+      </w:r>
+      <w:r>
+        <w:rPr>
+          <w:rFonts w:ascii="Times New Roman" w:hAnsi="Times New Roman" w:cs="Times New Roman"/>
+          <w:lang w:val="en-CA"/>
+        </w:rPr>
+        <w:t>m</w:t>
+      </w:r>
+      <w:r>
+        <w:rPr>
+          <w:rFonts w:ascii="Times New Roman" w:hAnsi="Times New Roman" w:cs="Times New Roman"/>
+          <w:lang w:val="en-CA"/>
+        </w:rPr>
+        <w:t>’</w:t>
+      </w:r>
+      <w:r>
+        <w:rPr>
+          <w:rFonts w:ascii="Times New Roman" w:hAnsi="Times New Roman" w:cs="Times New Roman"/>
+          <w:lang w:val="en-CA"/>
+        </w:rPr>
+        <w:t xml:space="preserve"> of file2. Thus, the XML file is the essentially the constant variable against which the tool</w:t>
+      </w:r>
+      <w:r>
+        <w:rPr>
+          <w:rFonts w:ascii="Times New Roman" w:hAnsi="Times New Roman" w:cs="Times New Roman"/>
+          <w:lang w:val="en-CA"/>
+        </w:rPr>
+        <w:t>’</w:t>
+      </w:r>
+      <w:r>
+        <w:rPr>
+          <w:rFonts w:ascii="Times New Roman" w:hAnsi="Times New Roman" w:cs="Times New Roman"/>
+          <w:lang w:val="en-CA"/>
+        </w:rPr>
+        <w:t>s findings will be measured.</w:t>
       </w:r>
     </w:p>
     <w:p>
@@ -754,7 +951,65 @@
           <w:rFonts w:ascii="Times New Roman" w:hAnsi="Times New Roman" w:cs="Times New Roman"/>
           <w:lang w:val="en-CA"/>
         </w:rPr>
-        <w:t xml:space="preserve"> with insertions, deletions, slight changes, and moved/resorted blocks of code that need to and from each other. Since the XML was provided to students by the course professor, this means that such a dataset will yield generally relatable results. Therefore, all results that relate to accuracy in relation to this paper that relates to accuracy due to the instructor provided dataset applies here as well since this XML is the truth of accuracy.</w:t>
+        <w:t xml:space="preserve"> with insertions, deletions, slight changes, and </w:t>
+      </w:r>
+      <w:r>
+        <w:rPr>
+          <w:rFonts w:ascii="Times New Roman" w:hAnsi="Times New Roman" w:cs="Times New Roman"/>
+        </w:rPr>
+        <w:t>moved or reordered blocks of code</w:t>
+      </w:r>
+      <w:r>
+        <w:rPr>
+          <w:rFonts w:ascii="Times New Roman" w:hAnsi="Times New Roman" w:cs="Times New Roman"/>
+          <w:lang w:val="en-CA"/>
+        </w:rPr>
+        <w:t xml:space="preserve"> that </w:t>
+      </w:r>
+      <w:r>
+        <w:rPr>
+          <w:rFonts w:ascii="Times New Roman" w:hAnsi="Times New Roman" w:cs="Times New Roman"/>
+        </w:rPr>
+        <w:t>need to be matched between versions</w:t>
+      </w:r>
+      <w:r>
+        <w:rPr>
+          <w:rFonts w:ascii="Times New Roman" w:hAnsi="Times New Roman" w:cs="Times New Roman"/>
+          <w:lang w:val="en-CA"/>
+        </w:rPr>
+        <w:t xml:space="preserve">. Since the XML was provided to students by the course professor, this means that such a dataset will yield generally </w:t>
+      </w:r>
+      <w:r>
+        <w:rPr>
+          <w:rFonts w:ascii="Times New Roman" w:hAnsi="Times New Roman" w:cs="Times New Roman"/>
+        </w:rPr>
+        <w:t>reliable results</w:t>
+      </w:r>
+      <w:r>
+        <w:rPr>
+          <w:rFonts w:ascii="Times New Roman" w:hAnsi="Times New Roman" w:cs="Times New Roman"/>
+          <w:lang w:val="en-CA"/>
+        </w:rPr>
+        <w:t xml:space="preserve">. Therefore, all results </w:t>
+      </w:r>
+      <w:r>
+        <w:rPr>
+          <w:rFonts w:ascii="Times New Roman" w:hAnsi="Times New Roman" w:cs="Times New Roman"/>
+        </w:rPr>
+        <w:t>accuracy results presented here</w:t>
+      </w:r>
+      <w:r>
+        <w:rPr>
+          <w:rFonts w:ascii="Times New Roman" w:hAnsi="Times New Roman" w:cs="Times New Roman"/>
+        </w:rPr>
+        <w:t>,</w:t>
+      </w:r>
+      <w:r>
+        <w:rPr>
+          <w:rFonts w:ascii="Times New Roman" w:hAnsi="Times New Roman" w:cs="Times New Roman"/>
+          <w:lang w:val="en-CA"/>
+        </w:rPr>
+        <w:t xml:space="preserve"> due to the instructor provided dataset applies here as well since this XML is the truth of accuracy.</w:t>
       </w:r>
     </w:p>
     <w:p>
@@ -813,28 +1068,29 @@
         <w:rPr>
           <w:rFonts w:ascii="Times New Roman" w:hAnsi="Times New Roman" w:cs="Times New Roman"/>
         </w:rPr>
-        <w:t>This dataset includes 25 file pairs created by our group to test a range of realistic code edits. The files include insertions, deletions, reordered blocks, and small changes to individual lines. Each pair also has a manually prepared XML file containing the correct old-to-new line mappings.</w:t>
-      </w:r>
-    </w:p>
-    <w:p>
-      <w:pPr>
-        <w:spacing w:line="360" w:lineRule="auto"/>
-        <w:rPr>
-          <w:rFonts w:ascii="Times New Roman" w:hAnsi="Times New Roman" w:cs="Times New Roman"/>
-        </w:rPr>
-      </w:pPr>
-    </w:p>
-    <w:p>
-      <w:pPr>
-        <w:spacing w:line="360" w:lineRule="auto"/>
-        <w:rPr>
-          <w:rFonts w:ascii="Times New Roman" w:hAnsi="Times New Roman" w:cs="Times New Roman"/>
-        </w:rPr>
-      </w:pPr>
-      <w:r>
-        <w:rPr>
-          <w:rFonts w:ascii="Times New Roman" w:hAnsi="Times New Roman" w:cs="Times New Roman"/>
-        </w:rPr>
+        <w:t>This dataset includes 25 file pairs created to represent realistic code edits. These files include insertions, deletions, reordered blocks, and small modifications to individual lines. Each file pair has a manually written XML file that defines the correct old-to-new line mappings.</w:t>
+      </w:r>
+    </w:p>
+    <w:p>
+      <w:pPr>
+        <w:spacing w:line="360" w:lineRule="auto"/>
+        <w:rPr>
+          <w:rFonts w:ascii="Times New Roman" w:hAnsi="Times New Roman" w:cs="Times New Roman"/>
+        </w:rPr>
+      </w:pPr>
+    </w:p>
+    <w:p>
+      <w:pPr>
+        <w:spacing w:line="360" w:lineRule="auto"/>
+        <w:rPr>
+          <w:rFonts w:ascii="Times New Roman" w:hAnsi="Times New Roman" w:cs="Times New Roman"/>
+        </w:rPr>
+      </w:pPr>
+      <w:r>
+        <w:rPr>
+          <w:rFonts w:ascii="Times New Roman" w:hAnsi="Times New Roman" w:cs="Times New Roman"/>
+        </w:rPr>
+        <w:lastRenderedPageBreak/>
         <w:t>[Placeholder for Declan:</w:t>
       </w:r>
     </w:p>
@@ -849,49 +1105,35 @@
         <w:rPr>
           <w:rFonts w:ascii="Times New Roman" w:hAnsi="Times New Roman" w:cs="Times New Roman"/>
         </w:rPr>
-        <w:t>- Describe how the 25 file pairs were created</w:t>
-      </w:r>
-    </w:p>
-    <w:p>
-      <w:pPr>
-        <w:spacing w:line="360" w:lineRule="auto"/>
-        <w:rPr>
-          <w:rFonts w:ascii="Times New Roman" w:hAnsi="Times New Roman" w:cs="Times New Roman"/>
-        </w:rPr>
-      </w:pPr>
-      <w:r>
-        <w:rPr>
-          <w:rFonts w:ascii="Times New Roman" w:hAnsi="Times New Roman" w:cs="Times New Roman"/>
-        </w:rPr>
-        <w:t>- Explain what categories of edits they represent</w:t>
-      </w:r>
-    </w:p>
-    <w:p>
-      <w:pPr>
-        <w:spacing w:line="360" w:lineRule="auto"/>
-        <w:rPr>
-          <w:rFonts w:ascii="Times New Roman" w:hAnsi="Times New Roman" w:cs="Times New Roman"/>
-        </w:rPr>
-      </w:pPr>
-      <w:r>
-        <w:rPr>
-          <w:rFonts w:ascii="Times New Roman" w:hAnsi="Times New Roman" w:cs="Times New Roman"/>
-        </w:rPr>
-        <w:t>- Describe how the ground-truth XML files were generated</w:t>
-      </w:r>
-    </w:p>
-    <w:p>
-      <w:pPr>
-        <w:spacing w:line="360" w:lineRule="auto"/>
-        <w:rPr>
-          <w:rFonts w:ascii="Times New Roman" w:hAnsi="Times New Roman" w:cs="Times New Roman"/>
-        </w:rPr>
-      </w:pPr>
-      <w:r>
-        <w:rPr>
-          <w:rFonts w:ascii="Times New Roman" w:hAnsi="Times New Roman" w:cs="Times New Roman"/>
-        </w:rPr>
-        <w:t>- Optionally include a summary table listing the 25 file pairs and their characteristics]</w:t>
+        <w:t>- How the file pairs were created</w:t>
+      </w:r>
+    </w:p>
+    <w:p>
+      <w:pPr>
+        <w:spacing w:line="360" w:lineRule="auto"/>
+        <w:rPr>
+          <w:rFonts w:ascii="Times New Roman" w:hAnsi="Times New Roman" w:cs="Times New Roman"/>
+        </w:rPr>
+      </w:pPr>
+      <w:r>
+        <w:rPr>
+          <w:rFonts w:ascii="Times New Roman" w:hAnsi="Times New Roman" w:cs="Times New Roman"/>
+        </w:rPr>
+        <w:t>- Types of edits included</w:t>
+      </w:r>
+    </w:p>
+    <w:p>
+      <w:pPr>
+        <w:spacing w:line="360" w:lineRule="auto"/>
+        <w:rPr>
+          <w:rFonts w:ascii="Times New Roman" w:hAnsi="Times New Roman" w:cs="Times New Roman"/>
+        </w:rPr>
+      </w:pPr>
+      <w:r>
+        <w:rPr>
+          <w:rFonts w:ascii="Times New Roman" w:hAnsi="Times New Roman" w:cs="Times New Roman"/>
+        </w:rPr>
+        <w:t>- How ground-truth XML was generated]</w:t>
       </w:r>
     </w:p>
     <w:p>
@@ -946,7 +1188,7 @@
         <w:rPr>
           <w:rFonts w:ascii="Times New Roman" w:hAnsi="Times New Roman" w:cs="Times New Roman"/>
         </w:rPr>
-        <w:t>This section describes the internal design of the line-mapping tool, including its overall processing flow, the preprocessing steps applied to the input files, the logic used to compute line correspondences, and the structure of the XML output produced by the system. The goal of this design is to provide a clear and interpretable approach for tracking line movements, insertions, deletions, and modifications between two versions of a source file.</w:t>
+        <w:t>This section presents the internal design of the line-mapping tool. First, it gives an overview of the general processing flow that the tool follows, then proceeds with the preprocessing that the input files undergo, the logic to compute the line correspondences, and the structure of the XML output produced by the system. The aim is to develop a clear, interpretable approach for tracking line movements, insertions, deletions, and modifications between two versions of a source file.</w:t>
       </w:r>
     </w:p>
     <w:p>
@@ -979,136 +1221,9 @@
           <w:sz w:val="28"/>
           <w:szCs w:val="28"/>
         </w:rPr>
-        <w:lastRenderedPageBreak/>
-        <w:t>4.1 Overview</w:t>
-      </w:r>
-    </w:p>
-    <w:p>
-      <w:pPr>
-        <w:spacing w:line="360" w:lineRule="auto"/>
-        <w:rPr>
-          <w:rFonts w:ascii="Times New Roman" w:hAnsi="Times New Roman" w:cs="Times New Roman"/>
-        </w:rPr>
-      </w:pPr>
-      <w:r>
-        <w:rPr>
-          <w:rFonts w:ascii="Times New Roman" w:hAnsi="Times New Roman" w:cs="Times New Roman"/>
-        </w:rPr>
-        <w:t>The tool takes two versions of a file—old and new—and tries to determine which lines correspond between them. It loads both files, preprocesses them, compares lines using a matching strategy, and outputs the results as an XML file.</w:t>
-      </w:r>
-    </w:p>
-    <w:p>
-      <w:pPr>
-        <w:spacing w:line="360" w:lineRule="auto"/>
-        <w:rPr>
-          <w:rFonts w:ascii="Times New Roman" w:hAnsi="Times New Roman" w:cs="Times New Roman"/>
-        </w:rPr>
-      </w:pPr>
-    </w:p>
-    <w:p>
-      <w:pPr>
-        <w:spacing w:line="360" w:lineRule="auto"/>
-        <w:rPr>
-          <w:rFonts w:ascii="Times New Roman" w:hAnsi="Times New Roman" w:cs="Times New Roman"/>
-        </w:rPr>
-      </w:pPr>
-      <w:r>
-        <w:rPr>
-          <w:rFonts w:ascii="Times New Roman" w:hAnsi="Times New Roman" w:cs="Times New Roman"/>
-        </w:rPr>
-        <w:t>The workflow includes:</w:t>
-      </w:r>
-    </w:p>
-    <w:p>
-      <w:pPr>
-        <w:spacing w:line="360" w:lineRule="auto"/>
-        <w:rPr>
-          <w:rFonts w:ascii="Times New Roman" w:hAnsi="Times New Roman" w:cs="Times New Roman"/>
-        </w:rPr>
-      </w:pPr>
-      <w:r>
-        <w:rPr>
-          <w:rFonts w:ascii="Times New Roman" w:hAnsi="Times New Roman" w:cs="Times New Roman"/>
-        </w:rPr>
-        <w:t>1. Reading both files and storing their lines with line numbers.</w:t>
-      </w:r>
-    </w:p>
-    <w:p>
-      <w:pPr>
-        <w:spacing w:line="360" w:lineRule="auto"/>
-        <w:rPr>
-          <w:rFonts w:ascii="Times New Roman" w:hAnsi="Times New Roman" w:cs="Times New Roman"/>
-        </w:rPr>
-      </w:pPr>
-      <w:r>
-        <w:rPr>
-          <w:rFonts w:ascii="Times New Roman" w:hAnsi="Times New Roman" w:cs="Times New Roman"/>
-        </w:rPr>
-        <w:t>2. Preprocessing steps to normalize lines.</w:t>
-      </w:r>
-    </w:p>
-    <w:p>
-      <w:pPr>
-        <w:spacing w:line="360" w:lineRule="auto"/>
-        <w:rPr>
-          <w:rFonts w:ascii="Times New Roman" w:hAnsi="Times New Roman" w:cs="Times New Roman"/>
-        </w:rPr>
-      </w:pPr>
-      <w:r>
-        <w:rPr>
-          <w:rFonts w:ascii="Times New Roman" w:hAnsi="Times New Roman" w:cs="Times New Roman"/>
-        </w:rPr>
-        <w:t>3. Running the matching logic to find correspondences.</w:t>
-      </w:r>
-    </w:p>
-    <w:p>
-      <w:pPr>
-        <w:spacing w:line="360" w:lineRule="auto"/>
-        <w:rPr>
-          <w:rFonts w:ascii="Times New Roman" w:hAnsi="Times New Roman" w:cs="Times New Roman"/>
-        </w:rPr>
-      </w:pPr>
-      <w:r>
-        <w:rPr>
-          <w:rFonts w:ascii="Times New Roman" w:hAnsi="Times New Roman" w:cs="Times New Roman"/>
-        </w:rPr>
-        <w:t>4. Producing XML output that lists each old line and its predicted new line.</w:t>
-      </w:r>
-    </w:p>
-    <w:p>
-      <w:pPr>
-        <w:spacing w:line="360" w:lineRule="auto"/>
-        <w:rPr>
-          <w:rFonts w:ascii="Times New Roman" w:hAnsi="Times New Roman" w:cs="Times New Roman"/>
-        </w:rPr>
-      </w:pPr>
-    </w:p>
-    <w:p>
-      <w:pPr>
-        <w:spacing w:line="360" w:lineRule="auto"/>
-        <w:rPr>
-          <w:rFonts w:ascii="Times New Roman" w:hAnsi="Times New Roman" w:cs="Times New Roman"/>
-        </w:rPr>
-      </w:pPr>
-      <w:r>
-        <w:rPr>
-          <w:rFonts w:ascii="Times New Roman" w:hAnsi="Times New Roman" w:cs="Times New Roman"/>
-        </w:rPr>
-        <w:t>This design keeps the system simple and modular while supporting different types of code changes.</w:t>
-      </w:r>
-    </w:p>
-    <w:p>
-      <w:pPr>
-        <w:spacing w:line="360" w:lineRule="auto"/>
-        <w:rPr>
-          <w:rFonts w:ascii="Times New Roman" w:hAnsi="Times New Roman" w:cs="Times New Roman"/>
-        </w:rPr>
-      </w:pPr>
-    </w:p>
-    <w:p>
-      <w:pPr>
-        <w:pStyle w:val="Heading2"/>
-        <w:spacing w:line="360" w:lineRule="auto"/>
+        <w:t xml:space="preserve">4.1 </w:t>
+      </w:r>
+      <w:r>
         <w:rPr>
           <w:rFonts w:ascii="Times New Roman" w:hAnsi="Times New Roman" w:cs="Times New Roman"/>
           <w:b/>
@@ -1117,8 +1232,171 @@
           <w:sz w:val="28"/>
           <w:szCs w:val="28"/>
         </w:rPr>
-      </w:pPr>
-      <w:r>
+        <w:t>Tool Workflow and Output Format</w:t>
+      </w:r>
+    </w:p>
+    <w:p>
+      <w:pPr>
+        <w:spacing w:line="360" w:lineRule="auto"/>
+        <w:rPr>
+          <w:rFonts w:ascii="Times New Roman" w:hAnsi="Times New Roman" w:cs="Times New Roman"/>
+        </w:rPr>
+      </w:pPr>
+    </w:p>
+    <w:p>
+      <w:pPr>
+        <w:spacing w:line="360" w:lineRule="auto"/>
+        <w:rPr>
+          <w:rFonts w:ascii="Times New Roman" w:hAnsi="Times New Roman" w:cs="Times New Roman"/>
+          <w:lang w:val="en-CA"/>
+        </w:rPr>
+      </w:pPr>
+      <w:r>
+        <w:rPr>
+          <w:rFonts w:ascii="Times New Roman" w:hAnsi="Times New Roman" w:cs="Times New Roman"/>
+        </w:rPr>
+        <w:t xml:space="preserve">The tool reads an old file and a new file, processes both versions line-by-line, and attempts to determine which lines correspond between them. </w:t>
+      </w:r>
+      <w:r>
+        <w:rPr>
+          <w:rFonts w:ascii="Times New Roman" w:hAnsi="Times New Roman" w:cs="Times New Roman"/>
+          <w:lang w:val="en-CA"/>
+        </w:rPr>
+        <w:t xml:space="preserve">Once the documents are uploaded, some </w:t>
+      </w:r>
+      <w:r>
+        <w:rPr>
+          <w:rFonts w:ascii="Times New Roman" w:hAnsi="Times New Roman" w:cs="Times New Roman"/>
+        </w:rPr>
+        <w:t>basic preprocessing</w:t>
+      </w:r>
+      <w:r>
+        <w:rPr>
+          <w:rFonts w:ascii="Times New Roman" w:hAnsi="Times New Roman" w:cs="Times New Roman"/>
+        </w:rPr>
+        <w:t xml:space="preserve"> </w:t>
+      </w:r>
+      <w:r>
+        <w:rPr>
+          <w:rFonts w:ascii="Times New Roman" w:hAnsi="Times New Roman" w:cs="Times New Roman"/>
+          <w:lang w:val="en-CA"/>
+        </w:rPr>
+        <w:t xml:space="preserve">occurs to ensure </w:t>
+      </w:r>
+      <w:r>
+        <w:rPr>
+          <w:rFonts w:ascii="Times New Roman" w:hAnsi="Times New Roman" w:cs="Times New Roman"/>
+        </w:rPr>
+        <w:t>consistency between the files</w:t>
+      </w:r>
+      <w:r>
+        <w:rPr>
+          <w:rFonts w:ascii="Times New Roman" w:hAnsi="Times New Roman" w:cs="Times New Roman"/>
+          <w:lang w:val="en-CA"/>
+        </w:rPr>
+        <w:t xml:space="preserve">. The line matching logic proceeds to compare lines within both documents to </w:t>
+      </w:r>
+      <w:r>
+        <w:rPr>
+          <w:rFonts w:ascii="Times New Roman" w:hAnsi="Times New Roman" w:cs="Times New Roman"/>
+        </w:rPr>
+        <w:t>determine which lines likely match</w:t>
+      </w:r>
+      <w:r>
+        <w:rPr>
+          <w:rFonts w:ascii="Times New Roman" w:hAnsi="Times New Roman" w:cs="Times New Roman"/>
+          <w:lang w:val="en-CA"/>
+        </w:rPr>
+        <w:t>.</w:t>
+      </w:r>
+    </w:p>
+    <w:p>
+      <w:pPr>
+        <w:spacing w:line="360" w:lineRule="auto"/>
+        <w:rPr>
+          <w:rFonts w:ascii="Times New Roman" w:hAnsi="Times New Roman" w:cs="Times New Roman"/>
+          <w:lang w:val="en-CA"/>
+        </w:rPr>
+      </w:pPr>
+      <w:r>
+        <w:rPr>
+          <w:rFonts w:ascii="Times New Roman" w:hAnsi="Times New Roman" w:cs="Times New Roman"/>
+          <w:lang w:val="en-CA"/>
+        </w:rPr>
+        <w:t>After the line matching is done, the to</w:t>
+      </w:r>
+      <w:r>
+        <w:rPr>
+          <w:rFonts w:ascii="Times New Roman" w:hAnsi="Times New Roman" w:cs="Times New Roman"/>
+          <w:lang w:val="en-CA"/>
+        </w:rPr>
+        <w:t>ol</w:t>
+      </w:r>
+      <w:r>
+        <w:rPr>
+          <w:rFonts w:ascii="Times New Roman" w:hAnsi="Times New Roman" w:cs="Times New Roman"/>
+          <w:lang w:val="en-CA"/>
+        </w:rPr>
+        <w:t xml:space="preserve"> </w:t>
+      </w:r>
+      <w:r>
+        <w:rPr>
+          <w:rFonts w:ascii="Times New Roman" w:hAnsi="Times New Roman" w:cs="Times New Roman"/>
+        </w:rPr>
+        <w:t>will generate an XML output</w:t>
+      </w:r>
+      <w:r>
+        <w:rPr>
+          <w:rFonts w:ascii="Times New Roman" w:hAnsi="Times New Roman" w:cs="Times New Roman"/>
+          <w:lang w:val="en-CA"/>
+        </w:rPr>
+        <w:t xml:space="preserve">. Each XML line contains an "old" value and a "new" value that represent its </w:t>
+      </w:r>
+      <w:r>
+        <w:rPr>
+          <w:rFonts w:ascii="Times New Roman" w:hAnsi="Times New Roman" w:cs="Times New Roman"/>
+        </w:rPr>
+        <w:t>predicted match</w:t>
+      </w:r>
+      <w:r>
+        <w:rPr>
+          <w:rFonts w:ascii="Times New Roman" w:hAnsi="Times New Roman" w:cs="Times New Roman"/>
+          <w:lang w:val="en-CA"/>
+        </w:rPr>
+        <w:t xml:space="preserve">. If a line does not match, it is likely given a placeholder value such as -1. This is to ensure the predictions from the tool can be lined up against the </w:t>
+      </w:r>
+      <w:r>
+        <w:rPr>
+          <w:rFonts w:ascii="Times New Roman" w:hAnsi="Times New Roman" w:cs="Times New Roman"/>
+        </w:rPr>
+        <w:t>ground-truth XML files</w:t>
+      </w:r>
+      <w:r>
+        <w:rPr>
+          <w:rFonts w:ascii="Times New Roman" w:hAnsi="Times New Roman" w:cs="Times New Roman"/>
+        </w:rPr>
+        <w:t xml:space="preserve"> </w:t>
+      </w:r>
+      <w:r>
+        <w:rPr>
+          <w:rFonts w:ascii="Times New Roman" w:hAnsi="Times New Roman" w:cs="Times New Roman"/>
+          <w:lang w:val="en-CA"/>
+        </w:rPr>
+        <w:t>provided for scoring.</w:t>
+      </w:r>
+    </w:p>
+    <w:p>
+      <w:pPr>
+        <w:spacing w:line="360" w:lineRule="auto"/>
+        <w:rPr>
+          <w:rFonts w:ascii="Times New Roman" w:hAnsi="Times New Roman" w:cs="Times New Roman"/>
+        </w:rPr>
+      </w:pPr>
+    </w:p>
+    <w:p>
+      <w:pPr>
+        <w:pStyle w:val="Heading2"/>
+        <w:spacing w:line="360" w:lineRule="auto"/>
         <w:rPr>
           <w:rFonts w:ascii="Times New Roman" w:hAnsi="Times New Roman" w:cs="Times New Roman"/>
           <w:b/>
@@ -1127,136 +1405,8 @@
           <w:sz w:val="28"/>
           <w:szCs w:val="28"/>
         </w:rPr>
-        <w:t>4.2 Preprocessing</w:t>
-      </w:r>
-    </w:p>
-    <w:p>
-      <w:pPr>
-        <w:spacing w:line="360" w:lineRule="auto"/>
-        <w:rPr>
-          <w:rFonts w:ascii="Times New Roman" w:hAnsi="Times New Roman" w:cs="Times New Roman"/>
-        </w:rPr>
-      </w:pPr>
-      <w:r>
-        <w:rPr>
-          <w:rFonts w:ascii="Times New Roman" w:hAnsi="Times New Roman" w:cs="Times New Roman"/>
-        </w:rPr>
-        <w:t>[Placeholder for Tony: Preprocessing]</w:t>
-      </w:r>
-    </w:p>
-    <w:p>
-      <w:pPr>
-        <w:spacing w:line="360" w:lineRule="auto"/>
-        <w:rPr>
-          <w:rFonts w:ascii="Times New Roman" w:hAnsi="Times New Roman" w:cs="Times New Roman"/>
-        </w:rPr>
-      </w:pPr>
-    </w:p>
-    <w:p>
-      <w:pPr>
-        <w:spacing w:line="360" w:lineRule="auto"/>
-        <w:rPr>
-          <w:rFonts w:ascii="Times New Roman" w:hAnsi="Times New Roman" w:cs="Times New Roman"/>
-        </w:rPr>
-      </w:pPr>
-      <w:r>
-        <w:rPr>
-          <w:rFonts w:ascii="Times New Roman" w:hAnsi="Times New Roman" w:cs="Times New Roman"/>
-        </w:rPr>
-        <w:t>This subsection will describe the preprocessing steps applied to the old and new files before the matching algorithm is executed. Details may include:</w:t>
-      </w:r>
-    </w:p>
-    <w:p>
-      <w:pPr>
-        <w:spacing w:line="360" w:lineRule="auto"/>
-        <w:rPr>
-          <w:rFonts w:ascii="Times New Roman" w:hAnsi="Times New Roman" w:cs="Times New Roman"/>
-        </w:rPr>
-      </w:pPr>
-    </w:p>
-    <w:p>
-      <w:pPr>
-        <w:spacing w:line="360" w:lineRule="auto"/>
-        <w:rPr>
-          <w:rFonts w:ascii="Times New Roman" w:hAnsi="Times New Roman" w:cs="Times New Roman"/>
-        </w:rPr>
-      </w:pPr>
-      <w:r>
-        <w:rPr>
-          <w:rFonts w:ascii="Times New Roman" w:hAnsi="Times New Roman" w:cs="Times New Roman"/>
-        </w:rPr>
-        <w:t>- How the tool reads and stores each line</w:t>
-      </w:r>
-    </w:p>
-    <w:p>
-      <w:pPr>
-        <w:spacing w:line="360" w:lineRule="auto"/>
-        <w:rPr>
-          <w:rFonts w:ascii="Times New Roman" w:hAnsi="Times New Roman" w:cs="Times New Roman"/>
-        </w:rPr>
-      </w:pPr>
-      <w:r>
-        <w:rPr>
-          <w:rFonts w:ascii="Times New Roman" w:hAnsi="Times New Roman" w:cs="Times New Roman"/>
-        </w:rPr>
-        <w:t>- Whether whitespace is trimmed or normalized</w:t>
-      </w:r>
-    </w:p>
-    <w:p>
-      <w:pPr>
-        <w:spacing w:line="360" w:lineRule="auto"/>
-        <w:rPr>
-          <w:rFonts w:ascii="Times New Roman" w:hAnsi="Times New Roman" w:cs="Times New Roman"/>
-        </w:rPr>
-      </w:pPr>
-      <w:r>
-        <w:rPr>
-          <w:rFonts w:ascii="Times New Roman" w:hAnsi="Times New Roman" w:cs="Times New Roman"/>
-        </w:rPr>
-        <w:t>- Whether comments or blank lines are ignored</w:t>
-      </w:r>
-    </w:p>
-    <w:p>
-      <w:pPr>
-        <w:spacing w:line="360" w:lineRule="auto"/>
-        <w:rPr>
-          <w:rFonts w:ascii="Times New Roman" w:hAnsi="Times New Roman" w:cs="Times New Roman"/>
-        </w:rPr>
-      </w:pPr>
-      <w:r>
-        <w:rPr>
-          <w:rFonts w:ascii="Times New Roman" w:hAnsi="Times New Roman" w:cs="Times New Roman"/>
-        </w:rPr>
-        <w:t>- Tokenization or filtering rules</w:t>
-      </w:r>
-    </w:p>
-    <w:p>
-      <w:pPr>
-        <w:spacing w:line="360" w:lineRule="auto"/>
-        <w:rPr>
-          <w:rFonts w:ascii="Times New Roman" w:hAnsi="Times New Roman" w:cs="Times New Roman"/>
-        </w:rPr>
-      </w:pPr>
-      <w:r>
-        <w:rPr>
-          <w:rFonts w:ascii="Times New Roman" w:hAnsi="Times New Roman" w:cs="Times New Roman"/>
-        </w:rPr>
-        <w:lastRenderedPageBreak/>
-        <w:t>- Any transformations applied to improve matching accuracy</w:t>
-      </w:r>
-    </w:p>
-    <w:p>
-      <w:pPr>
-        <w:spacing w:line="360" w:lineRule="auto"/>
-        <w:rPr>
-          <w:rFonts w:ascii="Times New Roman" w:hAnsi="Times New Roman" w:cs="Times New Roman"/>
-        </w:rPr>
-      </w:pPr>
-    </w:p>
-    <w:p>
-      <w:pPr>
-        <w:pStyle w:val="Heading2"/>
-        <w:spacing w:line="360" w:lineRule="auto"/>
+      </w:pPr>
+      <w:r>
         <w:rPr>
           <w:rFonts w:ascii="Times New Roman" w:hAnsi="Times New Roman" w:cs="Times New Roman"/>
           <w:b/>
@@ -1265,8 +1415,136 @@
           <w:sz w:val="28"/>
           <w:szCs w:val="28"/>
         </w:rPr>
-      </w:pPr>
-      <w:r>
+        <w:lastRenderedPageBreak/>
+        <w:t>4.2 Preprocessing</w:t>
+      </w:r>
+    </w:p>
+    <w:p>
+      <w:pPr>
+        <w:spacing w:line="360" w:lineRule="auto"/>
+        <w:rPr>
+          <w:rFonts w:ascii="Times New Roman" w:hAnsi="Times New Roman" w:cs="Times New Roman"/>
+        </w:rPr>
+      </w:pPr>
+      <w:r>
+        <w:rPr>
+          <w:rFonts w:ascii="Times New Roman" w:hAnsi="Times New Roman" w:cs="Times New Roman"/>
+        </w:rPr>
+        <w:t>[Placeholder for Tony: Preprocessing]</w:t>
+      </w:r>
+    </w:p>
+    <w:p>
+      <w:pPr>
+        <w:spacing w:line="360" w:lineRule="auto"/>
+        <w:rPr>
+          <w:rFonts w:ascii="Times New Roman" w:hAnsi="Times New Roman" w:cs="Times New Roman"/>
+        </w:rPr>
+      </w:pPr>
+    </w:p>
+    <w:p>
+      <w:pPr>
+        <w:spacing w:line="360" w:lineRule="auto"/>
+        <w:rPr>
+          <w:rFonts w:ascii="Times New Roman" w:hAnsi="Times New Roman" w:cs="Times New Roman"/>
+        </w:rPr>
+      </w:pPr>
+      <w:r>
+        <w:rPr>
+          <w:rFonts w:ascii="Times New Roman" w:hAnsi="Times New Roman" w:cs="Times New Roman"/>
+        </w:rPr>
+        <w:t>This subsection will describe the preprocessing steps applied to the old and new files before the matching algorithm is executed. Details may include:</w:t>
+      </w:r>
+    </w:p>
+    <w:p>
+      <w:pPr>
+        <w:spacing w:line="360" w:lineRule="auto"/>
+        <w:rPr>
+          <w:rFonts w:ascii="Times New Roman" w:hAnsi="Times New Roman" w:cs="Times New Roman"/>
+        </w:rPr>
+      </w:pPr>
+    </w:p>
+    <w:p>
+      <w:pPr>
+        <w:spacing w:line="360" w:lineRule="auto"/>
+        <w:rPr>
+          <w:rFonts w:ascii="Times New Roman" w:hAnsi="Times New Roman" w:cs="Times New Roman"/>
+        </w:rPr>
+      </w:pPr>
+      <w:r>
+        <w:rPr>
+          <w:rFonts w:ascii="Times New Roman" w:hAnsi="Times New Roman" w:cs="Times New Roman"/>
+        </w:rPr>
+        <w:t>- How the tool reads and stores each line</w:t>
+      </w:r>
+    </w:p>
+    <w:p>
+      <w:pPr>
+        <w:spacing w:line="360" w:lineRule="auto"/>
+        <w:rPr>
+          <w:rFonts w:ascii="Times New Roman" w:hAnsi="Times New Roman" w:cs="Times New Roman"/>
+        </w:rPr>
+      </w:pPr>
+      <w:r>
+        <w:rPr>
+          <w:rFonts w:ascii="Times New Roman" w:hAnsi="Times New Roman" w:cs="Times New Roman"/>
+        </w:rPr>
+        <w:t>- Whether whitespace is trimmed or normalized</w:t>
+      </w:r>
+    </w:p>
+    <w:p>
+      <w:pPr>
+        <w:spacing w:line="360" w:lineRule="auto"/>
+        <w:rPr>
+          <w:rFonts w:ascii="Times New Roman" w:hAnsi="Times New Roman" w:cs="Times New Roman"/>
+        </w:rPr>
+      </w:pPr>
+      <w:r>
+        <w:rPr>
+          <w:rFonts w:ascii="Times New Roman" w:hAnsi="Times New Roman" w:cs="Times New Roman"/>
+        </w:rPr>
+        <w:t>- Whether comments or blank lines are ignored</w:t>
+      </w:r>
+    </w:p>
+    <w:p>
+      <w:pPr>
+        <w:spacing w:line="360" w:lineRule="auto"/>
+        <w:rPr>
+          <w:rFonts w:ascii="Times New Roman" w:hAnsi="Times New Roman" w:cs="Times New Roman"/>
+        </w:rPr>
+      </w:pPr>
+      <w:r>
+        <w:rPr>
+          <w:rFonts w:ascii="Times New Roman" w:hAnsi="Times New Roman" w:cs="Times New Roman"/>
+        </w:rPr>
+        <w:t>- Tokenization or filtering rules</w:t>
+      </w:r>
+    </w:p>
+    <w:p>
+      <w:pPr>
+        <w:spacing w:line="360" w:lineRule="auto"/>
+        <w:rPr>
+          <w:rFonts w:ascii="Times New Roman" w:hAnsi="Times New Roman" w:cs="Times New Roman"/>
+        </w:rPr>
+      </w:pPr>
+      <w:r>
+        <w:rPr>
+          <w:rFonts w:ascii="Times New Roman" w:hAnsi="Times New Roman" w:cs="Times New Roman"/>
+        </w:rPr>
+        <w:t>- Any transformations applied to improve matching accuracy</w:t>
+      </w:r>
+    </w:p>
+    <w:p>
+      <w:pPr>
+        <w:spacing w:line="360" w:lineRule="auto"/>
+        <w:rPr>
+          <w:rFonts w:ascii="Times New Roman" w:hAnsi="Times New Roman" w:cs="Times New Roman"/>
+        </w:rPr>
+      </w:pPr>
+    </w:p>
+    <w:p>
+      <w:pPr>
+        <w:pStyle w:val="Heading2"/>
+        <w:spacing w:line="360" w:lineRule="auto"/>
         <w:rPr>
           <w:rFonts w:ascii="Times New Roman" w:hAnsi="Times New Roman" w:cs="Times New Roman"/>
           <w:b/>
@@ -1275,127 +1553,8 @@
           <w:sz w:val="28"/>
           <w:szCs w:val="28"/>
         </w:rPr>
-        <w:t>4.3 Line Matching Logic</w:t>
-      </w:r>
-    </w:p>
-    <w:p>
-      <w:pPr>
-        <w:spacing w:line="360" w:lineRule="auto"/>
-        <w:rPr>
-          <w:rFonts w:ascii="Times New Roman" w:hAnsi="Times New Roman" w:cs="Times New Roman"/>
-        </w:rPr>
-      </w:pPr>
-    </w:p>
-    <w:p>
-      <w:pPr>
-        <w:spacing w:line="360" w:lineRule="auto"/>
-        <w:rPr>
-          <w:rFonts w:ascii="Times New Roman" w:hAnsi="Times New Roman" w:cs="Times New Roman"/>
-        </w:rPr>
-      </w:pPr>
-      <w:r>
-        <w:rPr>
-          <w:rFonts w:ascii="Times New Roman" w:hAnsi="Times New Roman" w:cs="Times New Roman"/>
-        </w:rPr>
-        <w:t>[Placeholder for Tony: Line Matching Logic]</w:t>
-      </w:r>
-    </w:p>
-    <w:p>
-      <w:pPr>
-        <w:spacing w:line="360" w:lineRule="auto"/>
-        <w:rPr>
-          <w:rFonts w:ascii="Times New Roman" w:hAnsi="Times New Roman" w:cs="Times New Roman"/>
-        </w:rPr>
-      </w:pPr>
-    </w:p>
-    <w:p>
-      <w:pPr>
-        <w:spacing w:line="360" w:lineRule="auto"/>
-        <w:rPr>
-          <w:rFonts w:ascii="Times New Roman" w:hAnsi="Times New Roman" w:cs="Times New Roman"/>
-        </w:rPr>
-      </w:pPr>
-      <w:r>
-        <w:rPr>
-          <w:rFonts w:ascii="Times New Roman" w:hAnsi="Times New Roman" w:cs="Times New Roman"/>
-        </w:rPr>
-        <w:t>This subsection will describe the algorithm used to compute line correspondences between the old and new versions of the file. Possible topics include:</w:t>
-      </w:r>
-    </w:p>
-    <w:p>
-      <w:pPr>
-        <w:spacing w:line="360" w:lineRule="auto"/>
-        <w:rPr>
-          <w:rFonts w:ascii="Times New Roman" w:hAnsi="Times New Roman" w:cs="Times New Roman"/>
-        </w:rPr>
-      </w:pPr>
-      <w:r>
-        <w:rPr>
-          <w:rFonts w:ascii="Times New Roman" w:hAnsi="Times New Roman" w:cs="Times New Roman"/>
-        </w:rPr>
-        <w:t>- How similarity between lines is computed</w:t>
-      </w:r>
-    </w:p>
-    <w:p>
-      <w:pPr>
-        <w:spacing w:line="360" w:lineRule="auto"/>
-        <w:rPr>
-          <w:rFonts w:ascii="Times New Roman" w:hAnsi="Times New Roman" w:cs="Times New Roman"/>
-        </w:rPr>
-      </w:pPr>
-      <w:r>
-        <w:rPr>
-          <w:rFonts w:ascii="Times New Roman" w:hAnsi="Times New Roman" w:cs="Times New Roman"/>
-        </w:rPr>
-        <w:t>- Thresholds or scoring mechanisms</w:t>
-      </w:r>
-    </w:p>
-    <w:p>
-      <w:pPr>
-        <w:spacing w:line="360" w:lineRule="auto"/>
-        <w:rPr>
-          <w:rFonts w:ascii="Times New Roman" w:hAnsi="Times New Roman" w:cs="Times New Roman"/>
-        </w:rPr>
-      </w:pPr>
-      <w:r>
-        <w:rPr>
-          <w:rFonts w:ascii="Times New Roman" w:hAnsi="Times New Roman" w:cs="Times New Roman"/>
-        </w:rPr>
-        <w:t>- How the tool handles exact matches, near matches, inserted lines, and deleted lines</w:t>
-      </w:r>
-    </w:p>
-    <w:p>
-      <w:pPr>
-        <w:spacing w:line="360" w:lineRule="auto"/>
-        <w:rPr>
-          <w:rFonts w:ascii="Times New Roman" w:hAnsi="Times New Roman" w:cs="Times New Roman"/>
-        </w:rPr>
-      </w:pPr>
-      <w:r>
-        <w:rPr>
-          <w:rFonts w:ascii="Times New Roman" w:hAnsi="Times New Roman" w:cs="Times New Roman"/>
-        </w:rPr>
-        <w:t>- How reordered lines or duplicated lines are detected</w:t>
-      </w:r>
-    </w:p>
-    <w:p>
-      <w:pPr>
-        <w:spacing w:line="360" w:lineRule="auto"/>
-        <w:rPr>
-          <w:rFonts w:ascii="Times New Roman" w:hAnsi="Times New Roman" w:cs="Times New Roman"/>
-        </w:rPr>
-      </w:pPr>
-      <w:r>
-        <w:rPr>
-          <w:rFonts w:ascii="Times New Roman" w:hAnsi="Times New Roman" w:cs="Times New Roman"/>
-        </w:rPr>
-        <w:t>- Any fallback or tie-breaking strategies</w:t>
-      </w:r>
-    </w:p>
-    <w:p>
-      <w:pPr>
-        <w:pStyle w:val="Heading2"/>
-        <w:spacing w:line="360" w:lineRule="auto"/>
+      </w:pPr>
+      <w:r>
         <w:rPr>
           <w:rFonts w:ascii="Times New Roman" w:hAnsi="Times New Roman" w:cs="Times New Roman"/>
           <w:b/>
@@ -1404,8 +1563,256 @@
           <w:sz w:val="28"/>
           <w:szCs w:val="28"/>
         </w:rPr>
-      </w:pPr>
-      <w:r>
+        <w:t>4.3 Line Matching Logic</w:t>
+      </w:r>
+    </w:p>
+    <w:p>
+      <w:pPr>
+        <w:spacing w:line="360" w:lineRule="auto"/>
+        <w:rPr>
+          <w:rFonts w:ascii="Times New Roman" w:hAnsi="Times New Roman" w:cs="Times New Roman"/>
+        </w:rPr>
+      </w:pPr>
+    </w:p>
+    <w:p>
+      <w:pPr>
+        <w:spacing w:line="360" w:lineRule="auto"/>
+        <w:rPr>
+          <w:rFonts w:ascii="Times New Roman" w:hAnsi="Times New Roman" w:cs="Times New Roman"/>
+        </w:rPr>
+      </w:pPr>
+      <w:r>
+        <w:rPr>
+          <w:rFonts w:ascii="Times New Roman" w:hAnsi="Times New Roman" w:cs="Times New Roman"/>
+        </w:rPr>
+        <w:t>[Placeholder for Tony: Line Matching Logic]</w:t>
+      </w:r>
+    </w:p>
+    <w:p>
+      <w:pPr>
+        <w:spacing w:line="360" w:lineRule="auto"/>
+        <w:rPr>
+          <w:rFonts w:ascii="Times New Roman" w:hAnsi="Times New Roman" w:cs="Times New Roman"/>
+        </w:rPr>
+      </w:pPr>
+    </w:p>
+    <w:p>
+      <w:pPr>
+        <w:spacing w:line="360" w:lineRule="auto"/>
+        <w:rPr>
+          <w:rFonts w:ascii="Times New Roman" w:hAnsi="Times New Roman" w:cs="Times New Roman"/>
+        </w:rPr>
+      </w:pPr>
+      <w:r>
+        <w:rPr>
+          <w:rFonts w:ascii="Times New Roman" w:hAnsi="Times New Roman" w:cs="Times New Roman"/>
+        </w:rPr>
+        <w:t>This subsection will describe the algorithm used to compute line correspondences between the old and new versions of the file. Possible topics include:</w:t>
+      </w:r>
+    </w:p>
+    <w:p>
+      <w:pPr>
+        <w:spacing w:line="360" w:lineRule="auto"/>
+        <w:rPr>
+          <w:rFonts w:ascii="Times New Roman" w:hAnsi="Times New Roman" w:cs="Times New Roman"/>
+        </w:rPr>
+      </w:pPr>
+      <w:r>
+        <w:rPr>
+          <w:rFonts w:ascii="Times New Roman" w:hAnsi="Times New Roman" w:cs="Times New Roman"/>
+        </w:rPr>
+        <w:t>- How similarity between lines is computed</w:t>
+      </w:r>
+    </w:p>
+    <w:p>
+      <w:pPr>
+        <w:spacing w:line="360" w:lineRule="auto"/>
+        <w:rPr>
+          <w:rFonts w:ascii="Times New Roman" w:hAnsi="Times New Roman" w:cs="Times New Roman"/>
+        </w:rPr>
+      </w:pPr>
+      <w:r>
+        <w:rPr>
+          <w:rFonts w:ascii="Times New Roman" w:hAnsi="Times New Roman" w:cs="Times New Roman"/>
+        </w:rPr>
+        <w:t>- Thresholds or scoring mechanisms</w:t>
+      </w:r>
+    </w:p>
+    <w:p>
+      <w:pPr>
+        <w:spacing w:line="360" w:lineRule="auto"/>
+        <w:rPr>
+          <w:rFonts w:ascii="Times New Roman" w:hAnsi="Times New Roman" w:cs="Times New Roman"/>
+        </w:rPr>
+      </w:pPr>
+      <w:r>
+        <w:rPr>
+          <w:rFonts w:ascii="Times New Roman" w:hAnsi="Times New Roman" w:cs="Times New Roman"/>
+        </w:rPr>
+        <w:t>- How the tool handles exact matches, near matches, inserted lines, and deleted lines</w:t>
+      </w:r>
+    </w:p>
+    <w:p>
+      <w:pPr>
+        <w:spacing w:line="360" w:lineRule="auto"/>
+        <w:rPr>
+          <w:rFonts w:ascii="Times New Roman" w:hAnsi="Times New Roman" w:cs="Times New Roman"/>
+        </w:rPr>
+      </w:pPr>
+      <w:r>
+        <w:rPr>
+          <w:rFonts w:ascii="Times New Roman" w:hAnsi="Times New Roman" w:cs="Times New Roman"/>
+        </w:rPr>
+        <w:t>- How reordered lines or duplicated lines are detected</w:t>
+      </w:r>
+    </w:p>
+    <w:p>
+      <w:pPr>
+        <w:spacing w:line="360" w:lineRule="auto"/>
+        <w:rPr>
+          <w:rFonts w:ascii="Times New Roman" w:hAnsi="Times New Roman" w:cs="Times New Roman"/>
+        </w:rPr>
+      </w:pPr>
+      <w:r>
+        <w:rPr>
+          <w:rFonts w:ascii="Times New Roman" w:hAnsi="Times New Roman" w:cs="Times New Roman"/>
+        </w:rPr>
+        <w:t>- Any fallback or tie-breaking strategies</w:t>
+      </w:r>
+    </w:p>
+    <w:p>
+      <w:pPr>
+        <w:spacing w:line="360" w:lineRule="auto"/>
+        <w:rPr>
+          <w:rFonts w:ascii="Times New Roman" w:hAnsi="Times New Roman" w:cs="Times New Roman"/>
+        </w:rPr>
+      </w:pPr>
+    </w:p>
+    <w:p>
+      <w:pPr>
+        <w:pStyle w:val="Heading1"/>
+        <w:spacing w:line="360" w:lineRule="auto"/>
+        <w:rPr>
+          <w:rFonts w:ascii="Times New Roman" w:hAnsi="Times New Roman" w:cs="Times New Roman"/>
+          <w:b/>
+          <w:bCs/>
+          <w:color w:val="auto"/>
+          <w:sz w:val="32"/>
+          <w:szCs w:val="32"/>
+        </w:rPr>
+      </w:pPr>
+      <w:r>
+        <w:rPr>
+          <w:rFonts w:ascii="Times New Roman" w:hAnsi="Times New Roman" w:cs="Times New Roman"/>
+          <w:b/>
+          <w:bCs/>
+          <w:color w:val="auto"/>
+          <w:sz w:val="32"/>
+          <w:szCs w:val="32"/>
+        </w:rPr>
+        <w:t>5. Evaluation Methodology</w:t>
+      </w:r>
+    </w:p>
+    <w:p>
+      <w:pPr>
+        <w:spacing w:line="360" w:lineRule="auto"/>
+        <w:rPr>
+          <w:rFonts w:ascii="Times New Roman" w:hAnsi="Times New Roman" w:cs="Times New Roman"/>
+        </w:rPr>
+      </w:pPr>
+    </w:p>
+    <w:p>
+      <w:pPr>
+        <w:spacing w:line="360" w:lineRule="auto"/>
+        <w:rPr>
+          <w:rFonts w:ascii="Times New Roman" w:hAnsi="Times New Roman" w:cs="Times New Roman"/>
+        </w:rPr>
+      </w:pPr>
+      <w:r>
+        <w:rPr>
+          <w:rFonts w:ascii="Times New Roman" w:hAnsi="Times New Roman" w:cs="Times New Roman"/>
+        </w:rPr>
+        <w:t xml:space="preserve">This section </w:t>
+      </w:r>
+      <w:r>
+        <w:rPr>
+          <w:rFonts w:ascii="Times New Roman" w:hAnsi="Times New Roman" w:cs="Times New Roman"/>
+        </w:rPr>
+        <w:t>goes over</w:t>
+      </w:r>
+      <w:r>
+        <w:rPr>
+          <w:rFonts w:ascii="Times New Roman" w:hAnsi="Times New Roman" w:cs="Times New Roman"/>
+        </w:rPr>
+        <w:t xml:space="preserve"> the method</w:t>
+      </w:r>
+      <w:r>
+        <w:rPr>
+          <w:rFonts w:ascii="Times New Roman" w:hAnsi="Times New Roman" w:cs="Times New Roman"/>
+        </w:rPr>
+        <w:t xml:space="preserve">s </w:t>
+      </w:r>
+      <w:r>
+        <w:rPr>
+          <w:rFonts w:ascii="Times New Roman" w:hAnsi="Times New Roman" w:cs="Times New Roman"/>
+        </w:rPr>
+        <w:t xml:space="preserve">used to evaluate the performance of </w:t>
+      </w:r>
+      <w:r>
+        <w:rPr>
+          <w:rFonts w:ascii="Times New Roman" w:hAnsi="Times New Roman" w:cs="Times New Roman"/>
+        </w:rPr>
+        <w:t xml:space="preserve">our </w:t>
+      </w:r>
+      <w:r>
+        <w:rPr>
+          <w:rFonts w:ascii="Times New Roman" w:hAnsi="Times New Roman" w:cs="Times New Roman"/>
+        </w:rPr>
+        <w:t>line-mapping tool. The evaluation is performed by comparing the tool</w:t>
+      </w:r>
+      <w:r>
+        <w:rPr>
+          <w:rFonts w:ascii="Times New Roman" w:hAnsi="Times New Roman" w:cs="Times New Roman"/>
+        </w:rPr>
+        <w:t>’</w:t>
+      </w:r>
+      <w:r>
+        <w:rPr>
+          <w:rFonts w:ascii="Times New Roman" w:hAnsi="Times New Roman" w:cs="Times New Roman"/>
+        </w:rPr>
+        <w:t>s</w:t>
+      </w:r>
+      <w:r>
+        <w:rPr>
+          <w:rFonts w:ascii="Times New Roman" w:hAnsi="Times New Roman" w:cs="Times New Roman"/>
+        </w:rPr>
+        <w:t xml:space="preserve"> predicted XML output against the ground-truth XML files supplied in the provided dataset and manually </w:t>
+      </w:r>
+      <w:r>
+        <w:rPr>
+          <w:rFonts w:ascii="Times New Roman" w:hAnsi="Times New Roman" w:cs="Times New Roman"/>
+        </w:rPr>
+        <w:t xml:space="preserve">built </w:t>
+      </w:r>
+      <w:r>
+        <w:rPr>
+          <w:rFonts w:ascii="Times New Roman" w:hAnsi="Times New Roman" w:cs="Times New Roman"/>
+        </w:rPr>
+        <w:t>for the custom dataset. The goal is to measure how well the tool identifies correct line correspondence in different types of file modifications.</w:t>
+      </w:r>
+    </w:p>
+    <w:p>
+      <w:pPr>
+        <w:spacing w:line="360" w:lineRule="auto"/>
+        <w:rPr>
+          <w:rFonts w:ascii="Times New Roman" w:hAnsi="Times New Roman" w:cs="Times New Roman"/>
+        </w:rPr>
+      </w:pPr>
+    </w:p>
+    <w:p>
+      <w:pPr>
+        <w:pStyle w:val="Heading2"/>
+        <w:spacing w:line="360" w:lineRule="auto"/>
         <w:rPr>
           <w:rFonts w:ascii="Times New Roman" w:hAnsi="Times New Roman" w:cs="Times New Roman"/>
           <w:b/>
@@ -1414,35 +1821,239 @@
           <w:sz w:val="28"/>
           <w:szCs w:val="28"/>
         </w:rPr>
-        <w:t>4.4 Output Format</w:t>
-      </w:r>
-    </w:p>
-    <w:p>
-      <w:pPr>
-        <w:spacing w:line="360" w:lineRule="auto"/>
-        <w:rPr>
-          <w:rFonts w:ascii="Times New Roman" w:hAnsi="Times New Roman" w:cs="Times New Roman"/>
-        </w:rPr>
-      </w:pPr>
-      <w:r>
-        <w:rPr>
-          <w:rFonts w:ascii="Times New Roman" w:hAnsi="Times New Roman" w:cs="Times New Roman"/>
-        </w:rPr>
-        <w:t xml:space="preserve">The tool outputs an XML file showing the predicted mapping between </w:t>
-      </w:r>
-      <w:proofErr w:type="gramStart"/>
-      <w:r>
-        <w:rPr>
-          <w:rFonts w:ascii="Times New Roman" w:hAnsi="Times New Roman" w:cs="Times New Roman"/>
-        </w:rPr>
-        <w:t>old and new line</w:t>
-      </w:r>
-      <w:proofErr w:type="gramEnd"/>
-      <w:r>
-        <w:rPr>
-          <w:rFonts w:ascii="Times New Roman" w:hAnsi="Times New Roman" w:cs="Times New Roman"/>
-        </w:rPr>
-        <w:t xml:space="preserve"> numbers. Each entry contains an “old” value and a “new” value. If a line does not have a match, it may be listed with a special value such as -1, depending on the design. This XML format allows the tool’s output to be compared directly against the ground-truth XML for evaluation.</w:t>
+      </w:pPr>
+      <w:r>
+        <w:rPr>
+          <w:rFonts w:ascii="Times New Roman" w:hAnsi="Times New Roman" w:cs="Times New Roman"/>
+          <w:b/>
+          <w:bCs/>
+          <w:color w:val="auto"/>
+          <w:sz w:val="28"/>
+          <w:szCs w:val="28"/>
+        </w:rPr>
+        <w:t>5.1 Ground Truth Comparison Method</w:t>
+      </w:r>
+    </w:p>
+    <w:p>
+      <w:pPr>
+        <w:spacing w:line="360" w:lineRule="auto"/>
+        <w:rPr>
+          <w:rFonts w:ascii="Times New Roman" w:hAnsi="Times New Roman" w:cs="Times New Roman"/>
+        </w:rPr>
+      </w:pPr>
+    </w:p>
+    <w:p>
+      <w:pPr>
+        <w:spacing w:line="360" w:lineRule="auto"/>
+        <w:rPr>
+          <w:rFonts w:ascii="Times New Roman" w:hAnsi="Times New Roman" w:cs="Times New Roman"/>
+        </w:rPr>
+      </w:pPr>
+      <w:r>
+        <w:rPr>
+          <w:rFonts w:ascii="Times New Roman" w:hAnsi="Times New Roman" w:cs="Times New Roman"/>
+        </w:rPr>
+        <w:t xml:space="preserve">To </w:t>
+      </w:r>
+      <w:r>
+        <w:rPr>
+          <w:rFonts w:ascii="Times New Roman" w:hAnsi="Times New Roman" w:cs="Times New Roman"/>
+        </w:rPr>
+        <w:t>test</w:t>
+      </w:r>
+      <w:r>
+        <w:rPr>
+          <w:rFonts w:ascii="Times New Roman" w:hAnsi="Times New Roman" w:cs="Times New Roman"/>
+        </w:rPr>
+        <w:t xml:space="preserve"> the tool, the predicted XML output is compared to a ground-truth XML file for each pair of files. A </w:t>
+      </w:r>
+      <w:r>
+        <w:rPr>
+          <w:rFonts w:ascii="Times New Roman" w:hAnsi="Times New Roman" w:cs="Times New Roman"/>
+        </w:rPr>
+        <w:t xml:space="preserve">mapping passes the test </w:t>
+      </w:r>
+      <w:r>
+        <w:rPr>
+          <w:rFonts w:ascii="Times New Roman" w:hAnsi="Times New Roman" w:cs="Times New Roman"/>
+        </w:rPr>
+        <w:t>if both the old and new line numbers match the ground truth exactly. The script counts correct, incorrect, and missing mappings.</w:t>
+      </w:r>
+    </w:p>
+    <w:p>
+      <w:pPr>
+        <w:spacing w:line="360" w:lineRule="auto"/>
+        <w:rPr>
+          <w:rFonts w:ascii="Times New Roman" w:hAnsi="Times New Roman" w:cs="Times New Roman"/>
+        </w:rPr>
+      </w:pPr>
+    </w:p>
+    <w:p>
+      <w:pPr>
+        <w:spacing w:line="360" w:lineRule="auto"/>
+        <w:rPr>
+          <w:rFonts w:ascii="Times New Roman" w:hAnsi="Times New Roman" w:cs="Times New Roman"/>
+        </w:rPr>
+      </w:pPr>
+      <w:r>
+        <w:rPr>
+          <w:rFonts w:ascii="Times New Roman" w:hAnsi="Times New Roman" w:cs="Times New Roman"/>
+        </w:rPr>
+        <w:t xml:space="preserve">For each file pair, the tool is run on the old and new files. Its output XML is generated and then passed into the evaluation script, which </w:t>
+      </w:r>
+      <w:r>
+        <w:rPr>
+          <w:rFonts w:ascii="Times New Roman" w:hAnsi="Times New Roman" w:cs="Times New Roman"/>
+        </w:rPr>
+        <w:t xml:space="preserve">calculates the </w:t>
+      </w:r>
+      <w:r>
+        <w:rPr>
+          <w:rFonts w:ascii="Times New Roman" w:hAnsi="Times New Roman" w:cs="Times New Roman"/>
+        </w:rPr>
+        <w:t>accuracy based on the number of correct matches. This process is repeated for both the provided dataset and the custom dataset of 25 file pairs.</w:t>
+      </w:r>
+    </w:p>
+    <w:p>
+      <w:pPr>
+        <w:spacing w:line="360" w:lineRule="auto"/>
+        <w:rPr>
+          <w:rFonts w:ascii="Times New Roman" w:hAnsi="Times New Roman" w:cs="Times New Roman"/>
+        </w:rPr>
+      </w:pPr>
+    </w:p>
+    <w:p>
+      <w:pPr>
+        <w:pStyle w:val="Heading2"/>
+        <w:spacing w:line="360" w:lineRule="auto"/>
+        <w:rPr>
+          <w:rFonts w:ascii="Times New Roman" w:hAnsi="Times New Roman" w:cs="Times New Roman"/>
+          <w:b/>
+          <w:bCs/>
+          <w:color w:val="auto"/>
+          <w:sz w:val="28"/>
+          <w:szCs w:val="28"/>
+        </w:rPr>
+      </w:pPr>
+      <w:r>
+        <w:rPr>
+          <w:rFonts w:ascii="Times New Roman" w:hAnsi="Times New Roman" w:cs="Times New Roman"/>
+          <w:b/>
+          <w:bCs/>
+          <w:color w:val="auto"/>
+          <w:sz w:val="28"/>
+          <w:szCs w:val="28"/>
+        </w:rPr>
+        <w:t>5.2 Metrics Used</w:t>
+      </w:r>
+    </w:p>
+    <w:p>
+      <w:pPr>
+        <w:spacing w:line="360" w:lineRule="auto"/>
+        <w:rPr>
+          <w:rFonts w:ascii="Times New Roman" w:hAnsi="Times New Roman" w:cs="Times New Roman"/>
+        </w:rPr>
+      </w:pPr>
+    </w:p>
+    <w:p>
+      <w:pPr>
+        <w:spacing w:line="360" w:lineRule="auto"/>
+        <w:rPr>
+          <w:rFonts w:ascii="Times New Roman" w:hAnsi="Times New Roman" w:cs="Times New Roman"/>
+        </w:rPr>
+      </w:pPr>
+      <w:r>
+        <w:rPr>
+          <w:rFonts w:ascii="Times New Roman" w:hAnsi="Times New Roman" w:cs="Times New Roman"/>
+        </w:rPr>
+        <w:t>[Placeholder for Tony: Metrics Used]</w:t>
+      </w:r>
+    </w:p>
+    <w:p>
+      <w:pPr>
+        <w:spacing w:line="360" w:lineRule="auto"/>
+        <w:rPr>
+          <w:rFonts w:ascii="Times New Roman" w:hAnsi="Times New Roman" w:cs="Times New Roman"/>
+        </w:rPr>
+      </w:pPr>
+    </w:p>
+    <w:p>
+      <w:pPr>
+        <w:spacing w:line="360" w:lineRule="auto"/>
+        <w:rPr>
+          <w:rFonts w:ascii="Times New Roman" w:hAnsi="Times New Roman" w:cs="Times New Roman"/>
+        </w:rPr>
+      </w:pPr>
+      <w:r>
+        <w:rPr>
+          <w:rFonts w:ascii="Times New Roman" w:hAnsi="Times New Roman" w:cs="Times New Roman"/>
+        </w:rPr>
+        <w:lastRenderedPageBreak/>
+        <w:t>This subsection will describe the metrics implemented in the evaluation script. Topics may include:</w:t>
+      </w:r>
+    </w:p>
+    <w:p>
+      <w:pPr>
+        <w:spacing w:line="360" w:lineRule="auto"/>
+        <w:rPr>
+          <w:rFonts w:ascii="Times New Roman" w:hAnsi="Times New Roman" w:cs="Times New Roman"/>
+        </w:rPr>
+      </w:pPr>
+    </w:p>
+    <w:p>
+      <w:pPr>
+        <w:spacing w:line="360" w:lineRule="auto"/>
+        <w:rPr>
+          <w:rFonts w:ascii="Times New Roman" w:hAnsi="Times New Roman" w:cs="Times New Roman"/>
+        </w:rPr>
+      </w:pPr>
+      <w:r>
+        <w:rPr>
+          <w:rFonts w:ascii="Times New Roman" w:hAnsi="Times New Roman" w:cs="Times New Roman"/>
+        </w:rPr>
+        <w:t>- How accuracy is calculated</w:t>
+      </w:r>
+    </w:p>
+    <w:p>
+      <w:pPr>
+        <w:spacing w:line="360" w:lineRule="auto"/>
+        <w:rPr>
+          <w:rFonts w:ascii="Times New Roman" w:hAnsi="Times New Roman" w:cs="Times New Roman"/>
+        </w:rPr>
+      </w:pPr>
+      <w:r>
+        <w:rPr>
+          <w:rFonts w:ascii="Times New Roman" w:hAnsi="Times New Roman" w:cs="Times New Roman"/>
+        </w:rPr>
+        <w:t>- How correct, incorrect, and missing mappings are counted</w:t>
+      </w:r>
+    </w:p>
+    <w:p>
+      <w:pPr>
+        <w:spacing w:line="360" w:lineRule="auto"/>
+        <w:rPr>
+          <w:rFonts w:ascii="Times New Roman" w:hAnsi="Times New Roman" w:cs="Times New Roman"/>
+        </w:rPr>
+      </w:pPr>
+      <w:r>
+        <w:rPr>
+          <w:rFonts w:ascii="Times New Roman" w:hAnsi="Times New Roman" w:cs="Times New Roman"/>
+        </w:rPr>
+        <w:t>- Whether additional metrics such as precision, recall, or matching rate are used</w:t>
+      </w:r>
+    </w:p>
+    <w:p>
+      <w:pPr>
+        <w:spacing w:line="360" w:lineRule="auto"/>
+        <w:rPr>
+          <w:rFonts w:ascii="Times New Roman" w:hAnsi="Times New Roman" w:cs="Times New Roman"/>
+        </w:rPr>
+      </w:pPr>
+      <w:r>
+        <w:rPr>
+          <w:rFonts w:ascii="Times New Roman" w:hAnsi="Times New Roman" w:cs="Times New Roman"/>
+        </w:rPr>
+        <w:t>- Example formulas used to generate evaluation scores</w:t>
       </w:r>
     </w:p>
     <w:p>
@@ -1475,332 +2086,6 @@
           <w:sz w:val="32"/>
           <w:szCs w:val="32"/>
         </w:rPr>
-        <w:t>5. Evaluation Methodology</w:t>
-      </w:r>
-    </w:p>
-    <w:p>
-      <w:pPr>
-        <w:spacing w:line="360" w:lineRule="auto"/>
-        <w:rPr>
-          <w:rFonts w:ascii="Times New Roman" w:hAnsi="Times New Roman" w:cs="Times New Roman"/>
-        </w:rPr>
-      </w:pPr>
-    </w:p>
-    <w:p>
-      <w:pPr>
-        <w:spacing w:line="360" w:lineRule="auto"/>
-        <w:rPr>
-          <w:rFonts w:ascii="Times New Roman" w:hAnsi="Times New Roman" w:cs="Times New Roman"/>
-        </w:rPr>
-      </w:pPr>
-      <w:r>
-        <w:rPr>
-          <w:rFonts w:ascii="Times New Roman" w:hAnsi="Times New Roman" w:cs="Times New Roman"/>
-        </w:rPr>
-        <w:t xml:space="preserve">This section describes the methodology used to evaluate the performance of the line-mapping tool. The evaluation is performed by comparing the tool’s predicted XML output against ground-truth XML files supplied in the provided dataset and manually constructed for the custom </w:t>
-      </w:r>
-      <w:r>
-        <w:rPr>
-          <w:rFonts w:ascii="Times New Roman" w:hAnsi="Times New Roman" w:cs="Times New Roman"/>
-        </w:rPr>
-        <w:lastRenderedPageBreak/>
-        <w:t xml:space="preserve">dataset. The goal is to quantify how accurately the tool identifies correct line </w:t>
-      </w:r>
-      <w:r>
-        <w:rPr>
-          <w:rFonts w:ascii="Times New Roman" w:hAnsi="Times New Roman" w:cs="Times New Roman"/>
-        </w:rPr>
-        <w:t>correspondence</w:t>
-      </w:r>
-      <w:r>
-        <w:rPr>
-          <w:rFonts w:ascii="Times New Roman" w:hAnsi="Times New Roman" w:cs="Times New Roman"/>
-        </w:rPr>
-        <w:t xml:space="preserve"> across different types of file modifications.</w:t>
-      </w:r>
-    </w:p>
-    <w:p>
-      <w:pPr>
-        <w:spacing w:line="360" w:lineRule="auto"/>
-        <w:rPr>
-          <w:rFonts w:ascii="Times New Roman" w:hAnsi="Times New Roman" w:cs="Times New Roman"/>
-        </w:rPr>
-      </w:pPr>
-    </w:p>
-    <w:p>
-      <w:pPr>
-        <w:pStyle w:val="Heading2"/>
-        <w:spacing w:line="360" w:lineRule="auto"/>
-        <w:rPr>
-          <w:rFonts w:ascii="Times New Roman" w:hAnsi="Times New Roman" w:cs="Times New Roman"/>
-          <w:b/>
-          <w:bCs/>
-          <w:color w:val="auto"/>
-          <w:sz w:val="28"/>
-          <w:szCs w:val="28"/>
-        </w:rPr>
-      </w:pPr>
-      <w:r>
-        <w:rPr>
-          <w:rFonts w:ascii="Times New Roman" w:hAnsi="Times New Roman" w:cs="Times New Roman"/>
-          <w:b/>
-          <w:bCs/>
-          <w:color w:val="auto"/>
-          <w:sz w:val="28"/>
-          <w:szCs w:val="28"/>
-        </w:rPr>
-        <w:t>5.1 Ground Truth Comparison Method</w:t>
-      </w:r>
-    </w:p>
-    <w:p>
-      <w:pPr>
-        <w:spacing w:line="360" w:lineRule="auto"/>
-        <w:rPr>
-          <w:rFonts w:ascii="Times New Roman" w:hAnsi="Times New Roman" w:cs="Times New Roman"/>
-        </w:rPr>
-      </w:pPr>
-    </w:p>
-    <w:p>
-      <w:pPr>
-        <w:spacing w:line="360" w:lineRule="auto"/>
-        <w:rPr>
-          <w:rFonts w:ascii="Times New Roman" w:hAnsi="Times New Roman" w:cs="Times New Roman"/>
-        </w:rPr>
-      </w:pPr>
-      <w:r>
-        <w:rPr>
-          <w:rFonts w:ascii="Times New Roman" w:hAnsi="Times New Roman" w:cs="Times New Roman"/>
-        </w:rPr>
-        <w:t>Each dataset includes a ground-truth XML file that specifies the correct line mappings. To evaluate the tool, its predicted XML is parsed and compared to the ground truth. A mapping is counted as correct if the old line and new line numbers match exactly; incorrect or missing mappings are counted accordingly. This allows the evaluation script to measure how accurately the tool identifies correspondence between versions.</w:t>
-      </w:r>
-    </w:p>
-    <w:p>
-      <w:pPr>
-        <w:spacing w:line="360" w:lineRule="auto"/>
-        <w:rPr>
-          <w:rFonts w:ascii="Times New Roman" w:hAnsi="Times New Roman" w:cs="Times New Roman"/>
-        </w:rPr>
-      </w:pPr>
-    </w:p>
-    <w:p>
-      <w:pPr>
-        <w:pStyle w:val="Heading2"/>
-        <w:spacing w:line="360" w:lineRule="auto"/>
-        <w:rPr>
-          <w:rFonts w:ascii="Times New Roman" w:hAnsi="Times New Roman" w:cs="Times New Roman"/>
-          <w:b/>
-          <w:bCs/>
-          <w:color w:val="auto"/>
-          <w:sz w:val="28"/>
-          <w:szCs w:val="28"/>
-        </w:rPr>
-      </w:pPr>
-      <w:r>
-        <w:rPr>
-          <w:rFonts w:ascii="Times New Roman" w:hAnsi="Times New Roman" w:cs="Times New Roman"/>
-          <w:b/>
-          <w:bCs/>
-          <w:color w:val="auto"/>
-          <w:sz w:val="28"/>
-          <w:szCs w:val="28"/>
-        </w:rPr>
-        <w:t>5.2 Metrics Used</w:t>
-      </w:r>
-    </w:p>
-    <w:p>
-      <w:pPr>
-        <w:spacing w:line="360" w:lineRule="auto"/>
-        <w:rPr>
-          <w:rFonts w:ascii="Times New Roman" w:hAnsi="Times New Roman" w:cs="Times New Roman"/>
-        </w:rPr>
-      </w:pPr>
-    </w:p>
-    <w:p>
-      <w:pPr>
-        <w:spacing w:line="360" w:lineRule="auto"/>
-        <w:rPr>
-          <w:rFonts w:ascii="Times New Roman" w:hAnsi="Times New Roman" w:cs="Times New Roman"/>
-        </w:rPr>
-      </w:pPr>
-      <w:r>
-        <w:rPr>
-          <w:rFonts w:ascii="Times New Roman" w:hAnsi="Times New Roman" w:cs="Times New Roman"/>
-        </w:rPr>
-        <w:t>[Placeholder for Tony: Metrics Used]</w:t>
-      </w:r>
-    </w:p>
-    <w:p>
-      <w:pPr>
-        <w:spacing w:line="360" w:lineRule="auto"/>
-        <w:rPr>
-          <w:rFonts w:ascii="Times New Roman" w:hAnsi="Times New Roman" w:cs="Times New Roman"/>
-        </w:rPr>
-      </w:pPr>
-    </w:p>
-    <w:p>
-      <w:pPr>
-        <w:spacing w:line="360" w:lineRule="auto"/>
-        <w:rPr>
-          <w:rFonts w:ascii="Times New Roman" w:hAnsi="Times New Roman" w:cs="Times New Roman"/>
-        </w:rPr>
-      </w:pPr>
-      <w:r>
-        <w:rPr>
-          <w:rFonts w:ascii="Times New Roman" w:hAnsi="Times New Roman" w:cs="Times New Roman"/>
-        </w:rPr>
-        <w:t>This subsection will describe the metrics implemented in the evaluation script. Topics may include:</w:t>
-      </w:r>
-    </w:p>
-    <w:p>
-      <w:pPr>
-        <w:spacing w:line="360" w:lineRule="auto"/>
-        <w:rPr>
-          <w:rFonts w:ascii="Times New Roman" w:hAnsi="Times New Roman" w:cs="Times New Roman"/>
-        </w:rPr>
-      </w:pPr>
-    </w:p>
-    <w:p>
-      <w:pPr>
-        <w:spacing w:line="360" w:lineRule="auto"/>
-        <w:rPr>
-          <w:rFonts w:ascii="Times New Roman" w:hAnsi="Times New Roman" w:cs="Times New Roman"/>
-        </w:rPr>
-      </w:pPr>
-      <w:r>
-        <w:rPr>
-          <w:rFonts w:ascii="Times New Roman" w:hAnsi="Times New Roman" w:cs="Times New Roman"/>
-        </w:rPr>
-        <w:t>- How accuracy is calculated</w:t>
-      </w:r>
-    </w:p>
-    <w:p>
-      <w:pPr>
-        <w:spacing w:line="360" w:lineRule="auto"/>
-        <w:rPr>
-          <w:rFonts w:ascii="Times New Roman" w:hAnsi="Times New Roman" w:cs="Times New Roman"/>
-        </w:rPr>
-      </w:pPr>
-      <w:r>
-        <w:rPr>
-          <w:rFonts w:ascii="Times New Roman" w:hAnsi="Times New Roman" w:cs="Times New Roman"/>
-        </w:rPr>
-        <w:t>- How correct, incorrect, and missing mappings are counted</w:t>
-      </w:r>
-    </w:p>
-    <w:p>
-      <w:pPr>
-        <w:spacing w:line="360" w:lineRule="auto"/>
-        <w:rPr>
-          <w:rFonts w:ascii="Times New Roman" w:hAnsi="Times New Roman" w:cs="Times New Roman"/>
-        </w:rPr>
-      </w:pPr>
-      <w:r>
-        <w:rPr>
-          <w:rFonts w:ascii="Times New Roman" w:hAnsi="Times New Roman" w:cs="Times New Roman"/>
-        </w:rPr>
-        <w:t>- Whether additional metrics such as precision, recall, or matching rate are used</w:t>
-      </w:r>
-    </w:p>
-    <w:p>
-      <w:pPr>
-        <w:spacing w:line="360" w:lineRule="auto"/>
-        <w:rPr>
-          <w:rFonts w:ascii="Times New Roman" w:hAnsi="Times New Roman" w:cs="Times New Roman"/>
-        </w:rPr>
-      </w:pPr>
-      <w:r>
-        <w:rPr>
-          <w:rFonts w:ascii="Times New Roman" w:hAnsi="Times New Roman" w:cs="Times New Roman"/>
-        </w:rPr>
-        <w:t>- Example formulas used to generate evaluation scores</w:t>
-      </w:r>
-    </w:p>
-    <w:p>
-      <w:pPr>
-        <w:spacing w:line="360" w:lineRule="auto"/>
-        <w:rPr>
-          <w:rFonts w:ascii="Times New Roman" w:hAnsi="Times New Roman" w:cs="Times New Roman"/>
-        </w:rPr>
-      </w:pPr>
-    </w:p>
-    <w:p>
-      <w:pPr>
-        <w:pStyle w:val="Heading2"/>
-        <w:spacing w:line="360" w:lineRule="auto"/>
-        <w:rPr>
-          <w:rFonts w:ascii="Times New Roman" w:hAnsi="Times New Roman" w:cs="Times New Roman"/>
-          <w:b/>
-          <w:bCs/>
-          <w:color w:val="auto"/>
-          <w:sz w:val="28"/>
-          <w:szCs w:val="28"/>
-        </w:rPr>
-      </w:pPr>
-      <w:r>
-        <w:rPr>
-          <w:rFonts w:ascii="Times New Roman" w:hAnsi="Times New Roman" w:cs="Times New Roman"/>
-          <w:b/>
-          <w:bCs/>
-          <w:color w:val="auto"/>
-          <w:sz w:val="28"/>
-          <w:szCs w:val="28"/>
-        </w:rPr>
-        <w:lastRenderedPageBreak/>
-        <w:t>5.3 Evaluation Procedure</w:t>
-      </w:r>
-    </w:p>
-    <w:p>
-      <w:pPr>
-        <w:spacing w:line="360" w:lineRule="auto"/>
-        <w:rPr>
-          <w:rFonts w:ascii="Times New Roman" w:hAnsi="Times New Roman" w:cs="Times New Roman"/>
-        </w:rPr>
-      </w:pPr>
-    </w:p>
-    <w:p>
-      <w:pPr>
-        <w:spacing w:line="360" w:lineRule="auto"/>
-        <w:rPr>
-          <w:rFonts w:ascii="Times New Roman" w:hAnsi="Times New Roman" w:cs="Times New Roman"/>
-        </w:rPr>
-      </w:pPr>
-      <w:r>
-        <w:rPr>
-          <w:rFonts w:ascii="Times New Roman" w:hAnsi="Times New Roman" w:cs="Times New Roman"/>
-        </w:rPr>
-        <w:t>For each file pair, the tool is run using the old and new versions of the file. After the mapping is generated, the evaluation script loads both the predicted XML and the ground truth, compares them, and counts correct and incorrect matches. Accuracy is then calculated for each file pair. This procedure is repeated for both the provided dataset and the custom dataset.</w:t>
-      </w:r>
-    </w:p>
-    <w:p>
-      <w:pPr>
-        <w:spacing w:line="360" w:lineRule="auto"/>
-        <w:rPr>
-          <w:rFonts w:ascii="Times New Roman" w:hAnsi="Times New Roman" w:cs="Times New Roman"/>
-        </w:rPr>
-      </w:pPr>
-    </w:p>
-    <w:p>
-      <w:pPr>
-        <w:pStyle w:val="Heading1"/>
-        <w:spacing w:line="360" w:lineRule="auto"/>
-        <w:rPr>
-          <w:rFonts w:ascii="Times New Roman" w:hAnsi="Times New Roman" w:cs="Times New Roman"/>
-          <w:b/>
-          <w:bCs/>
-          <w:color w:val="auto"/>
-          <w:sz w:val="32"/>
-          <w:szCs w:val="32"/>
-        </w:rPr>
-      </w:pPr>
-      <w:r>
-        <w:rPr>
-          <w:rFonts w:ascii="Times New Roman" w:hAnsi="Times New Roman" w:cs="Times New Roman"/>
-          <w:b/>
-          <w:bCs/>
-          <w:color w:val="auto"/>
-          <w:sz w:val="32"/>
-          <w:szCs w:val="32"/>
-        </w:rPr>
         <w:t>6. Results</w:t>
       </w:r>
     </w:p>
@@ -1823,7 +2108,7 @@
         <w:rPr>
           <w:rFonts w:ascii="Times New Roman" w:hAnsi="Times New Roman" w:cs="Times New Roman"/>
         </w:rPr>
-        <w:t>This section presents the results of evaluating the line-mapping tool on both the provided dataset and the custom dataset of 25 file pairs. For each file pair, the evaluation script compares the predicted XML mappings against the ground-truth XML and computes accuracy metrics based on the number of correctly identified correspondences. Results are reported separately for each dataset, followed by a brief analysis of overall performance trends.</w:t>
+        <w:t>Usually, the tool performs best on file pairs where the changes are small or made locally. Making large edits like major reordering are more challenging and may reduce the accuracy. The custom dataset allows us to include many difficult cases, which allow us to identify limitations and potential areas for improvement</w:t>
       </w:r>
     </w:p>
     <w:p>
@@ -1961,7 +2246,6 @@
               <w:rPr>
                 <w:rFonts w:ascii="Times New Roman" w:hAnsi="Times New Roman" w:cs="Times New Roman"/>
               </w:rPr>
-              <w:lastRenderedPageBreak/>
               <w:t>File Pair Name</w:t>
             </w:r>
           </w:p>
@@ -2219,21 +2503,19 @@
         <w:rPr>
           <w:rFonts w:ascii="Times New Roman" w:hAnsi="Times New Roman" w:cs="Times New Roman"/>
         </w:rPr>
-        <w:t xml:space="preserve">This subsection will </w:t>
-      </w:r>
-      <w:proofErr w:type="gramStart"/>
-      <w:r>
-        <w:rPr>
-          <w:rFonts w:ascii="Times New Roman" w:hAnsi="Times New Roman" w:cs="Times New Roman"/>
-        </w:rPr>
-        <w:t>report</w:t>
-      </w:r>
-      <w:proofErr w:type="gramEnd"/>
-      <w:r>
-        <w:rPr>
-          <w:rFonts w:ascii="Times New Roman" w:hAnsi="Times New Roman" w:cs="Times New Roman"/>
-        </w:rPr>
-        <w:t xml:space="preserve"> the tool’s performance on the custom dataset of 25 file pairs created for this project. The dataset includes a variety of edit types such as insertions, deletions, line movements, and minor modifications. Once the evaluation script is run on all 25 pairs, the results will be summarized in the following table.</w:t>
+        <w:t>This subsection will report the tool</w:t>
+      </w:r>
+      <w:r>
+        <w:rPr>
+          <w:rFonts w:ascii="Times New Roman" w:hAnsi="Times New Roman" w:cs="Times New Roman"/>
+        </w:rPr>
+        <w:t>’</w:t>
+      </w:r>
+      <w:r>
+        <w:rPr>
+          <w:rFonts w:ascii="Times New Roman" w:hAnsi="Times New Roman" w:cs="Times New Roman"/>
+        </w:rPr>
+        <w:t>s performance on the custom dataset of 25 file pairs created for this project. The dataset includes a variety of edit types such as insertions, deletions, line movements, and minor modifications. Once the evaluation script is run on all 25 pairs, the results will be summarized in the following table.</w:t>
       </w:r>
     </w:p>
     <w:p>
@@ -2607,64 +2889,6 @@
     </w:p>
     <w:p>
       <w:pPr>
-        <w:pStyle w:val="Heading2"/>
-        <w:spacing w:line="360" w:lineRule="auto"/>
-        <w:rPr>
-          <w:rFonts w:ascii="Times New Roman" w:hAnsi="Times New Roman" w:cs="Times New Roman"/>
-          <w:b/>
-          <w:bCs/>
-          <w:color w:val="auto"/>
-        </w:rPr>
-      </w:pPr>
-      <w:r>
-        <w:rPr>
-          <w:rFonts w:ascii="Times New Roman" w:hAnsi="Times New Roman" w:cs="Times New Roman"/>
-          <w:b/>
-          <w:bCs/>
-          <w:color w:val="auto"/>
-        </w:rPr>
-        <w:t>6.3 Analysis of Results</w:t>
-      </w:r>
-    </w:p>
-    <w:p>
-      <w:pPr>
-        <w:spacing w:line="360" w:lineRule="auto"/>
-        <w:rPr>
-          <w:rFonts w:ascii="Times New Roman" w:hAnsi="Times New Roman" w:cs="Times New Roman"/>
-        </w:rPr>
-      </w:pPr>
-    </w:p>
-    <w:p>
-      <w:pPr>
-        <w:spacing w:line="360" w:lineRule="auto"/>
-        <w:rPr>
-          <w:rFonts w:ascii="Times New Roman" w:hAnsi="Times New Roman" w:cs="Times New Roman"/>
-        </w:rPr>
-      </w:pPr>
-      <w:r>
-        <w:rPr>
-          <w:rFonts w:ascii="Times New Roman" w:hAnsi="Times New Roman" w:cs="Times New Roman"/>
-        </w:rPr>
-        <w:t xml:space="preserve">We expect higher accuracy on files with small edits such as simple insertions, deletions, or minor line changes. Larger structural changes—like block movements or repeated patterns—are more difficult for the tool and may lower accuracy. The custom dataset is designed to include </w:t>
-      </w:r>
-      <w:r>
-        <w:rPr>
-          <w:rFonts w:ascii="Times New Roman" w:hAnsi="Times New Roman" w:cs="Times New Roman"/>
-        </w:rPr>
-        <w:lastRenderedPageBreak/>
-        <w:t>challenging cases, so results will help identify which types of edits the current implementation handles well and which ones need improvement.</w:t>
-      </w:r>
-    </w:p>
-    <w:p>
-      <w:pPr>
-        <w:spacing w:line="360" w:lineRule="auto"/>
-        <w:rPr>
-          <w:rFonts w:ascii="Times New Roman" w:hAnsi="Times New Roman" w:cs="Times New Roman"/>
-        </w:rPr>
-      </w:pPr>
-    </w:p>
-    <w:p>
-      <w:pPr>
         <w:pStyle w:val="Heading1"/>
         <w:spacing w:line="360" w:lineRule="auto"/>
         <w:rPr>
@@ -2707,447 +2931,52 @@
         <w:rPr>
           <w:rFonts w:ascii="Times New Roman" w:hAnsi="Times New Roman" w:cs="Times New Roman"/>
         </w:rPr>
-        <w:t>Although no real GUI is required, a simple interface concept helps show how the tool could be used. The interface would have three main parts: a file upload section, a side-by-side code viewer, and a small results panel.</w:t>
-      </w:r>
-    </w:p>
-    <w:p>
-      <w:pPr>
-        <w:spacing w:line="360" w:lineRule="auto"/>
-        <w:rPr>
-          <w:rFonts w:ascii="Times New Roman" w:hAnsi="Times New Roman" w:cs="Times New Roman"/>
-        </w:rPr>
-      </w:pPr>
-    </w:p>
-    <w:p>
-      <w:pPr>
-        <w:spacing w:line="360" w:lineRule="auto"/>
-        <w:rPr>
-          <w:rFonts w:ascii="Times New Roman" w:hAnsi="Times New Roman" w:cs="Times New Roman"/>
-        </w:rPr>
-      </w:pPr>
-      <w:r>
-        <w:rPr>
-          <w:rFonts w:ascii="Times New Roman" w:hAnsi="Times New Roman" w:cs="Times New Roman"/>
-        </w:rPr>
-        <w:t>1. File Upload Panel: Users upload the old and new files, then click a button to run the tool.</w:t>
-      </w:r>
-    </w:p>
-    <w:p>
-      <w:pPr>
-        <w:spacing w:line="360" w:lineRule="auto"/>
-        <w:rPr>
-          <w:rFonts w:ascii="Times New Roman" w:hAnsi="Times New Roman" w:cs="Times New Roman"/>
-        </w:rPr>
-      </w:pPr>
-      <w:r>
-        <w:rPr>
-          <w:rFonts w:ascii="Times New Roman" w:hAnsi="Times New Roman" w:cs="Times New Roman"/>
-        </w:rPr>
-        <w:t>2. Code Viewer: Both versions of the file are shown side-by-side with line numbers. Matching lines could be highlighted or connected visually.</w:t>
-      </w:r>
-    </w:p>
-    <w:p>
-      <w:pPr>
-        <w:spacing w:line="360" w:lineRule="auto"/>
-        <w:rPr>
-          <w:rFonts w:ascii="Times New Roman" w:hAnsi="Times New Roman" w:cs="Times New Roman"/>
-        </w:rPr>
-      </w:pPr>
-      <w:r>
-        <w:rPr>
-          <w:rFonts w:ascii="Times New Roman" w:hAnsi="Times New Roman" w:cs="Times New Roman"/>
-        </w:rPr>
-        <w:t>3. Summary Panel: Displays total lines, number of matches, and accuracy, with an option to export the predicted XML.</w:t>
-      </w:r>
-    </w:p>
-    <w:p>
-      <w:pPr>
-        <w:spacing w:line="360" w:lineRule="auto"/>
-        <w:rPr>
-          <w:rFonts w:ascii="Times New Roman" w:hAnsi="Times New Roman" w:cs="Times New Roman"/>
-        </w:rPr>
-      </w:pPr>
-    </w:p>
-    <w:p>
-      <w:pPr>
-        <w:spacing w:line="360" w:lineRule="auto"/>
-        <w:rPr>
-          <w:rFonts w:ascii="Times New Roman" w:hAnsi="Times New Roman" w:cs="Times New Roman"/>
-        </w:rPr>
-      </w:pPr>
-      <w:r>
-        <w:rPr>
-          <w:rFonts w:ascii="Times New Roman" w:hAnsi="Times New Roman" w:cs="Times New Roman"/>
-        </w:rPr>
-        <w:t>This simple layout makes the tool easy to understand and use.</w:t>
-      </w:r>
-    </w:p>
-    <w:p>
-      <w:pPr>
-        <w:spacing w:line="360" w:lineRule="auto"/>
-        <w:rPr>
-          <w:rFonts w:ascii="Times New Roman" w:hAnsi="Times New Roman" w:cs="Times New Roman"/>
-        </w:rPr>
-      </w:pPr>
-    </w:p>
-    <w:p>
-      <w:pPr>
-        <w:pStyle w:val="Heading2"/>
-        <w:spacing w:line="360" w:lineRule="auto"/>
-        <w:rPr>
-          <w:rFonts w:ascii="Times New Roman" w:hAnsi="Times New Roman" w:cs="Times New Roman"/>
-          <w:b/>
-          <w:bCs/>
-          <w:color w:val="auto"/>
-          <w:sz w:val="28"/>
-          <w:szCs w:val="28"/>
-        </w:rPr>
-      </w:pPr>
-      <w:r>
-        <w:rPr>
-          <w:rFonts w:ascii="Times New Roman" w:hAnsi="Times New Roman" w:cs="Times New Roman"/>
-          <w:b/>
-          <w:bCs/>
-          <w:color w:val="auto"/>
-          <w:sz w:val="28"/>
-          <w:szCs w:val="28"/>
-        </w:rPr>
-        <w:t>7.1 File Upload and Input Panel</w:t>
-      </w:r>
-    </w:p>
-    <w:p>
-      <w:pPr>
-        <w:spacing w:line="360" w:lineRule="auto"/>
-        <w:rPr>
-          <w:rFonts w:ascii="Times New Roman" w:hAnsi="Times New Roman" w:cs="Times New Roman"/>
-        </w:rPr>
-      </w:pPr>
-    </w:p>
-    <w:p>
-      <w:pPr>
-        <w:spacing w:line="360" w:lineRule="auto"/>
-        <w:rPr>
-          <w:rFonts w:ascii="Times New Roman" w:hAnsi="Times New Roman" w:cs="Times New Roman"/>
-        </w:rPr>
-      </w:pPr>
-      <w:r>
-        <w:rPr>
-          <w:rFonts w:ascii="Times New Roman" w:hAnsi="Times New Roman" w:cs="Times New Roman"/>
-        </w:rPr>
-        <w:t>The top section of the interface consists of a simple input panel that allows the user to upload the “old” and “new” versions of the source file. Two file selection buttons allow the user to choose each file independently. Once both files are selected, a “Run Mapping Tool” button triggers the analysis.</w:t>
-      </w:r>
-    </w:p>
-    <w:p>
-      <w:pPr>
-        <w:spacing w:line="360" w:lineRule="auto"/>
-        <w:rPr>
-          <w:rFonts w:ascii="Times New Roman" w:hAnsi="Times New Roman" w:cs="Times New Roman"/>
-        </w:rPr>
-      </w:pPr>
-    </w:p>
-    <w:p>
-      <w:pPr>
-        <w:spacing w:line="360" w:lineRule="auto"/>
-        <w:rPr>
-          <w:rFonts w:ascii="Times New Roman" w:hAnsi="Times New Roman" w:cs="Times New Roman"/>
-        </w:rPr>
-      </w:pPr>
-      <w:r>
-        <w:rPr>
-          <w:rFonts w:ascii="Times New Roman" w:hAnsi="Times New Roman" w:cs="Times New Roman"/>
-        </w:rPr>
         <w:lastRenderedPageBreak/>
-        <w:t>This layout ensures that the input process is straightforward and minimizes user error. Validation checks could be added to ensure that both files are of the same type (e.g., both .java files).</w:t>
-      </w:r>
-    </w:p>
-    <w:p>
-      <w:pPr>
-        <w:spacing w:line="360" w:lineRule="auto"/>
-        <w:rPr>
-          <w:rFonts w:ascii="Times New Roman" w:hAnsi="Times New Roman" w:cs="Times New Roman"/>
-        </w:rPr>
-      </w:pPr>
-    </w:p>
-    <w:p>
-      <w:pPr>
-        <w:spacing w:line="360" w:lineRule="auto"/>
-        <w:rPr>
-          <w:rFonts w:ascii="Times New Roman" w:hAnsi="Times New Roman" w:cs="Times New Roman"/>
-        </w:rPr>
-      </w:pPr>
-      <w:r>
-        <w:rPr>
-          <w:rFonts w:ascii="Times New Roman" w:hAnsi="Times New Roman" w:cs="Times New Roman"/>
-        </w:rPr>
-        <w:t>Mockup (conceptual):</w:t>
-      </w:r>
-    </w:p>
-    <w:p>
-      <w:pPr>
-        <w:spacing w:line="360" w:lineRule="auto"/>
-        <w:rPr>
-          <w:rFonts w:ascii="Times New Roman" w:hAnsi="Times New Roman" w:cs="Times New Roman"/>
-        </w:rPr>
-      </w:pPr>
-    </w:p>
-    <w:p>
-      <w:pPr>
-        <w:pStyle w:val="Heading2"/>
-        <w:spacing w:line="360" w:lineRule="auto"/>
-        <w:rPr>
-          <w:rFonts w:ascii="Times New Roman" w:hAnsi="Times New Roman" w:cs="Times New Roman"/>
-          <w:b/>
-          <w:bCs/>
-          <w:color w:val="auto"/>
-          <w:sz w:val="28"/>
-          <w:szCs w:val="28"/>
-        </w:rPr>
-      </w:pPr>
-      <w:r>
-        <w:rPr>
-          <w:rFonts w:ascii="Times New Roman" w:hAnsi="Times New Roman" w:cs="Times New Roman"/>
-          <w:b/>
-          <w:bCs/>
-          <w:color w:val="auto"/>
-          <w:sz w:val="28"/>
-          <w:szCs w:val="28"/>
-        </w:rPr>
-        <w:t>7.2 Side-by-Side Code Viewer</w:t>
-      </w:r>
-    </w:p>
-    <w:p>
-      <w:pPr>
-        <w:spacing w:line="360" w:lineRule="auto"/>
-        <w:rPr>
-          <w:rFonts w:ascii="Times New Roman" w:hAnsi="Times New Roman" w:cs="Times New Roman"/>
-        </w:rPr>
-      </w:pPr>
-    </w:p>
-    <w:p>
-      <w:pPr>
-        <w:spacing w:line="360" w:lineRule="auto"/>
-        <w:rPr>
-          <w:rFonts w:ascii="Times New Roman" w:hAnsi="Times New Roman" w:cs="Times New Roman"/>
-        </w:rPr>
-      </w:pPr>
-      <w:r>
-        <w:rPr>
-          <w:rFonts w:ascii="Times New Roman" w:hAnsi="Times New Roman" w:cs="Times New Roman"/>
-        </w:rPr>
-        <w:t>The main area of the interface displays the old version and the new version of the file side-by-side. Each line is numbered to match the structure of the mapping results. This layout allows users to visually inspect line correspondences and manually verify the output produced by the tool.</w:t>
-      </w:r>
-    </w:p>
-    <w:p>
-      <w:pPr>
-        <w:spacing w:line="360" w:lineRule="auto"/>
-        <w:rPr>
-          <w:rFonts w:ascii="Times New Roman" w:hAnsi="Times New Roman" w:cs="Times New Roman"/>
-        </w:rPr>
-      </w:pPr>
-    </w:p>
-    <w:p>
-      <w:pPr>
-        <w:spacing w:line="360" w:lineRule="auto"/>
-        <w:rPr>
-          <w:rFonts w:ascii="Times New Roman" w:hAnsi="Times New Roman" w:cs="Times New Roman"/>
-        </w:rPr>
-      </w:pPr>
-      <w:r>
-        <w:rPr>
-          <w:rFonts w:ascii="Times New Roman" w:hAnsi="Times New Roman" w:cs="Times New Roman"/>
-        </w:rPr>
-        <w:t>Lines that are mapped to each other can be visually connected using color-coded highlights or thin connector lines drawn between the two panels. Inserted or deleted lines can be shown in contrasting colors (e.g., red for deleted lines and green for inserted lines).</w:t>
-      </w:r>
-    </w:p>
-    <w:p>
-      <w:pPr>
-        <w:spacing w:line="360" w:lineRule="auto"/>
-        <w:rPr>
-          <w:rFonts w:ascii="Times New Roman" w:hAnsi="Times New Roman" w:cs="Times New Roman"/>
-        </w:rPr>
-      </w:pPr>
-    </w:p>
-    <w:p>
-      <w:pPr>
-        <w:spacing w:line="360" w:lineRule="auto"/>
-        <w:rPr>
-          <w:rFonts w:ascii="Times New Roman" w:hAnsi="Times New Roman" w:cs="Times New Roman"/>
-        </w:rPr>
-      </w:pPr>
-      <w:r>
-        <w:rPr>
-          <w:rFonts w:ascii="Times New Roman" w:hAnsi="Times New Roman" w:cs="Times New Roman"/>
-        </w:rPr>
-        <w:t>Mockup (conceptual):</w:t>
-      </w:r>
-    </w:p>
-    <w:p>
-      <w:pPr>
-        <w:spacing w:line="360" w:lineRule="auto"/>
-        <w:rPr>
-          <w:rFonts w:ascii="Times New Roman" w:hAnsi="Times New Roman" w:cs="Times New Roman"/>
-        </w:rPr>
-      </w:pPr>
-    </w:p>
-    <w:p>
-      <w:pPr>
-        <w:spacing w:line="360" w:lineRule="auto"/>
-        <w:rPr>
-          <w:rFonts w:ascii="Times New Roman" w:hAnsi="Times New Roman" w:cs="Times New Roman"/>
-        </w:rPr>
-      </w:pPr>
-    </w:p>
-    <w:p>
-      <w:pPr>
-        <w:pStyle w:val="Heading2"/>
-        <w:spacing w:line="360" w:lineRule="auto"/>
-        <w:rPr>
-          <w:rFonts w:ascii="Times New Roman" w:hAnsi="Times New Roman" w:cs="Times New Roman"/>
-          <w:b/>
-          <w:bCs/>
-          <w:color w:val="auto"/>
-          <w:sz w:val="28"/>
-          <w:szCs w:val="28"/>
-        </w:rPr>
-      </w:pPr>
-      <w:r>
-        <w:rPr>
-          <w:rFonts w:ascii="Times New Roman" w:hAnsi="Times New Roman" w:cs="Times New Roman"/>
-          <w:b/>
-          <w:bCs/>
-          <w:color w:val="auto"/>
-          <w:sz w:val="28"/>
-          <w:szCs w:val="28"/>
-        </w:rPr>
-        <w:t>7.3 Mapping Summary and Statistics Panel</w:t>
-      </w:r>
-    </w:p>
-    <w:p>
-      <w:pPr>
-        <w:spacing w:line="360" w:lineRule="auto"/>
-        <w:rPr>
-          <w:rFonts w:ascii="Times New Roman" w:hAnsi="Times New Roman" w:cs="Times New Roman"/>
-        </w:rPr>
-      </w:pPr>
-    </w:p>
-    <w:p>
-      <w:pPr>
-        <w:spacing w:line="360" w:lineRule="auto"/>
-        <w:rPr>
-          <w:rFonts w:ascii="Times New Roman" w:hAnsi="Times New Roman" w:cs="Times New Roman"/>
-        </w:rPr>
-      </w:pPr>
-      <w:r>
-        <w:rPr>
-          <w:rFonts w:ascii="Times New Roman" w:hAnsi="Times New Roman" w:cs="Times New Roman"/>
-        </w:rPr>
-        <w:t xml:space="preserve">Below the code viewer, a summary panel presents an overview of the tool’s performance on the selected file pair. This includes the number of lines in each file, the number of correct matches (after comparison with ground truth), and an overall accuracy score. For convenience, the panel </w:t>
-      </w:r>
-      <w:r>
-        <w:rPr>
-          <w:rFonts w:ascii="Times New Roman" w:hAnsi="Times New Roman" w:cs="Times New Roman"/>
-        </w:rPr>
-        <w:lastRenderedPageBreak/>
-        <w:t>may also include buttons to export the predicted XML file or save a screenshot of the visualization.</w:t>
-      </w:r>
-    </w:p>
-    <w:p>
-      <w:pPr>
-        <w:spacing w:line="360" w:lineRule="auto"/>
-        <w:rPr>
-          <w:rFonts w:ascii="Times New Roman" w:hAnsi="Times New Roman" w:cs="Times New Roman"/>
-        </w:rPr>
-      </w:pPr>
-    </w:p>
-    <w:p>
-      <w:pPr>
-        <w:spacing w:line="360" w:lineRule="auto"/>
-        <w:rPr>
-          <w:rFonts w:ascii="Times New Roman" w:hAnsi="Times New Roman" w:cs="Times New Roman"/>
-        </w:rPr>
-      </w:pPr>
-      <w:r>
-        <w:rPr>
-          <w:rFonts w:ascii="Times New Roman" w:hAnsi="Times New Roman" w:cs="Times New Roman"/>
-        </w:rPr>
-        <w:t>Mockup (conceptual):</w:t>
-      </w:r>
-    </w:p>
-    <w:p>
-      <w:pPr>
-        <w:spacing w:line="360" w:lineRule="auto"/>
-        <w:rPr>
-          <w:rFonts w:ascii="Times New Roman" w:hAnsi="Times New Roman" w:cs="Times New Roman"/>
-        </w:rPr>
-      </w:pPr>
-    </w:p>
-    <w:p>
-      <w:pPr>
-        <w:pStyle w:val="Heading2"/>
-        <w:spacing w:line="360" w:lineRule="auto"/>
-        <w:rPr>
-          <w:rFonts w:ascii="Times New Roman" w:hAnsi="Times New Roman" w:cs="Times New Roman"/>
-          <w:b/>
-          <w:bCs/>
-          <w:color w:val="auto"/>
-          <w:sz w:val="28"/>
-          <w:szCs w:val="28"/>
-        </w:rPr>
-      </w:pPr>
-      <w:r>
-        <w:rPr>
-          <w:rFonts w:ascii="Times New Roman" w:hAnsi="Times New Roman" w:cs="Times New Roman"/>
-          <w:b/>
-          <w:bCs/>
-          <w:color w:val="auto"/>
-          <w:sz w:val="28"/>
-          <w:szCs w:val="28"/>
-        </w:rPr>
-        <w:t>7.4 Design Rationale</w:t>
-      </w:r>
-    </w:p>
-    <w:p>
-      <w:pPr>
-        <w:spacing w:line="360" w:lineRule="auto"/>
-        <w:rPr>
-          <w:rFonts w:ascii="Times New Roman" w:hAnsi="Times New Roman" w:cs="Times New Roman"/>
-        </w:rPr>
-      </w:pPr>
-    </w:p>
-    <w:p>
-      <w:pPr>
-        <w:spacing w:line="360" w:lineRule="auto"/>
-        <w:rPr>
-          <w:rFonts w:ascii="Times New Roman" w:hAnsi="Times New Roman" w:cs="Times New Roman"/>
-        </w:rPr>
-      </w:pPr>
-      <w:r>
-        <w:rPr>
-          <w:rFonts w:ascii="Times New Roman" w:hAnsi="Times New Roman" w:cs="Times New Roman"/>
-        </w:rPr>
-        <w:t>The design places emphasis on clarity and usability. The side-by-side layout mirrors common code review tools, making it immediately familiar to developers. Color-based indicators and optional connector lines help users trace the movement or modification of lines across versions without overwhelming the visual space.</w:t>
-      </w:r>
-    </w:p>
-    <w:p>
-      <w:pPr>
-        <w:spacing w:line="360" w:lineRule="auto"/>
-        <w:rPr>
-          <w:rFonts w:ascii="Times New Roman" w:hAnsi="Times New Roman" w:cs="Times New Roman"/>
-        </w:rPr>
-      </w:pPr>
-    </w:p>
-    <w:p>
-      <w:pPr>
-        <w:spacing w:line="360" w:lineRule="auto"/>
-        <w:rPr>
-          <w:rFonts w:ascii="Times New Roman" w:hAnsi="Times New Roman" w:cs="Times New Roman"/>
-        </w:rPr>
-      </w:pPr>
-      <w:r>
-        <w:rPr>
-          <w:rFonts w:ascii="Times New Roman" w:hAnsi="Times New Roman" w:cs="Times New Roman"/>
-        </w:rPr>
-        <w:t>The inclusion of an evaluation summary in the lower panel provides immediate feedback on the quality of the tool’s predictions, reinforcing the experimental nature of the project. By separating the input controls, code viewer, and summary panel, the interface maintains a clean and organized structure.</w:t>
+        <w:t>Although no graphical interface is required for this project, a simple conceptual design helps illustrate how the tool could be presented to users. The interface would contain three main components: a file upload area, a side-by-side code viewer, and a small panel summarizing results.</w:t>
+      </w:r>
+    </w:p>
+    <w:p>
+      <w:pPr>
+        <w:spacing w:line="360" w:lineRule="auto"/>
+        <w:rPr>
+          <w:rFonts w:ascii="Times New Roman" w:hAnsi="Times New Roman" w:cs="Times New Roman"/>
+        </w:rPr>
+      </w:pPr>
+    </w:p>
+    <w:p>
+      <w:pPr>
+        <w:spacing w:line="360" w:lineRule="auto"/>
+        <w:rPr>
+          <w:rFonts w:ascii="Times New Roman" w:hAnsi="Times New Roman" w:cs="Times New Roman"/>
+        </w:rPr>
+      </w:pPr>
+      <w:r>
+        <w:rPr>
+          <w:rFonts w:ascii="Times New Roman" w:hAnsi="Times New Roman" w:cs="Times New Roman"/>
+        </w:rPr>
+        <w:t>The upload area would allow users to select the old and new versions of the file and run the tool. The center of the interface would show both versions of the file side-by-side with line numbers, allowing users to visually inspect how lines have changed. Matching lines could be highlighted in the same color, while inserted or deleted lines could be shown with simple indicators. A small summary box below the viewer would show basic statistics such as total lines, number of matches, and accuracy, along with an option to export the XML output.</w:t>
+      </w:r>
+    </w:p>
+    <w:p>
+      <w:pPr>
+        <w:spacing w:line="360" w:lineRule="auto"/>
+        <w:rPr>
+          <w:rFonts w:ascii="Times New Roman" w:hAnsi="Times New Roman" w:cs="Times New Roman"/>
+        </w:rPr>
+      </w:pPr>
+    </w:p>
+    <w:p>
+      <w:pPr>
+        <w:spacing w:line="360" w:lineRule="auto"/>
+        <w:rPr>
+          <w:rFonts w:ascii="Times New Roman" w:hAnsi="Times New Roman" w:cs="Times New Roman"/>
+        </w:rPr>
+      </w:pPr>
+      <w:r>
+        <w:rPr>
+          <w:rFonts w:ascii="Times New Roman" w:hAnsi="Times New Roman" w:cs="Times New Roman"/>
+        </w:rPr>
+        <w:t>This streamlined layout communicates the core idea of how the tool could be used without requiring any implementation of a real GUI.</w:t>
       </w:r>
     </w:p>
     <w:p>
@@ -3202,8 +3031,16 @@
         <w:rPr>
           <w:rFonts w:ascii="Times New Roman" w:hAnsi="Times New Roman" w:cs="Times New Roman"/>
         </w:rPr>
-        <w:t>The tool works well for simple edits and can reliably match lines that remain mostly unchanged. More complex edits—such as major reordering or repeated patterns—are harder to handle and may reduce accuracy. These limitations are common in text-based tools. Overall, the project demonstrates a complete workflow from mapping to evaluation, and the design provides a solid base for future improvements like better similarity scoring or lightweight structural analysis.</w:t>
-      </w:r>
+        <w:t>The tool performs well on simple edits and can reliably match lines that are mostly unchanged. More complex edits, such as reordering or duplicated blocks, are harder to process and may lead to incorrect matches. These challenges are common in text-based approaches. Overall, the project successfully implements a complete workflow for line mapping and evaluation, and it highlights areas for future improvement such as better similarity scoring or lightweight structural analysis.</w:t>
+      </w:r>
+    </w:p>
+    <w:p>
+      <w:pPr>
+        <w:spacing w:line="360" w:lineRule="auto"/>
+        <w:rPr>
+          <w:rFonts w:ascii="Times New Roman" w:hAnsi="Times New Roman" w:cs="Times New Roman"/>
+        </w:rPr>
+      </w:pPr>
     </w:p>
     <w:p>
       <w:pPr>
@@ -3227,44 +3064,30 @@
           <w:sz w:val="32"/>
           <w:szCs w:val="32"/>
         </w:rPr>
+        <w:t>9. Conclusion</w:t>
+      </w:r>
+    </w:p>
+    <w:p>
+      <w:pPr>
+        <w:spacing w:line="360" w:lineRule="auto"/>
+        <w:rPr>
+          <w:rFonts w:ascii="Times New Roman" w:hAnsi="Times New Roman" w:cs="Times New Roman"/>
+        </w:rPr>
+      </w:pPr>
+    </w:p>
+    <w:p>
+      <w:pPr>
+        <w:spacing w:line="360" w:lineRule="auto"/>
+        <w:rPr>
+          <w:rFonts w:ascii="Times New Roman" w:hAnsi="Times New Roman" w:cs="Times New Roman"/>
+        </w:rPr>
+      </w:pPr>
+      <w:r>
+        <w:rPr>
+          <w:rFonts w:ascii="Times New Roman" w:hAnsi="Times New Roman" w:cs="Times New Roman"/>
+        </w:rPr>
         <w:lastRenderedPageBreak/>
-        <w:t>9. Conclusion</w:t>
-      </w:r>
-    </w:p>
-    <w:p>
-      <w:pPr>
-        <w:spacing w:line="360" w:lineRule="auto"/>
-        <w:rPr>
-          <w:rFonts w:ascii="Times New Roman" w:hAnsi="Times New Roman" w:cs="Times New Roman"/>
-        </w:rPr>
-      </w:pPr>
-    </w:p>
-    <w:p>
-      <w:pPr>
-        <w:spacing w:line="360" w:lineRule="auto"/>
-        <w:rPr>
-          <w:rFonts w:ascii="Times New Roman" w:hAnsi="Times New Roman" w:cs="Times New Roman"/>
-        </w:rPr>
-      </w:pPr>
-      <w:r>
-        <w:rPr>
-          <w:rFonts w:ascii="Times New Roman" w:hAnsi="Times New Roman" w:cs="Times New Roman"/>
-        </w:rPr>
-        <w:t xml:space="preserve">This project implemented and evaluated a tool that maps lines between two versions of a source file. Using XML output and two datasets, the tool provides a full workflow for analyzing line changes across versions. While effective for simple edits, the tool may struggle with complex changes. Future improvements could </w:t>
-      </w:r>
-      <w:proofErr w:type="gramStart"/>
-      <w:r>
-        <w:rPr>
-          <w:rFonts w:ascii="Times New Roman" w:hAnsi="Times New Roman" w:cs="Times New Roman"/>
-        </w:rPr>
-        <w:t>use</w:t>
-      </w:r>
-      <w:proofErr w:type="gramEnd"/>
-      <w:r>
-        <w:rPr>
-          <w:rFonts w:ascii="Times New Roman" w:hAnsi="Times New Roman" w:cs="Times New Roman"/>
-        </w:rPr>
-        <w:t xml:space="preserve"> better matching strategies or structural analysis. Overall, the project achieves its main goals and provides a flexible foundation for further development.</w:t>
+        <w:t>This project developed and evaluated a tool that maps line correspondences between versions of a source file. Using XML output and two datasets, the tool provides a complete workflow for analyzing how lines change across versions. While effective for simpler edits, the tool may struggle with more complex changes. Future enhancements could improve matching accuracy through better scoring methods or structural analysis. Overall, the project meets its goals and offers a solid foundation for further development.</w:t>
       </w:r>
     </w:p>
     <w:p>
@@ -3465,30 +3288,30 @@
         <w:rPr>
           <w:rFonts w:ascii="Times New Roman" w:hAnsi="Times New Roman" w:cs="Times New Roman"/>
         </w:rPr>
+        <w:t xml:space="preserve">Sommerville, I. (2015). Software Engineering (10th ed.). Addison-Wesley. </w:t>
+      </w:r>
+    </w:p>
+    <w:p>
+      <w:pPr>
+        <w:spacing w:line="360" w:lineRule="auto"/>
+        <w:rPr>
+          <w:rFonts w:ascii="Times New Roman" w:hAnsi="Times New Roman" w:cs="Times New Roman"/>
+        </w:rPr>
+      </w:pPr>
+    </w:p>
+    <w:p>
+      <w:pPr>
+        <w:spacing w:line="360" w:lineRule="auto"/>
+        <w:rPr>
+          <w:rFonts w:ascii="Times New Roman" w:hAnsi="Times New Roman" w:cs="Times New Roman"/>
+        </w:rPr>
+      </w:pPr>
+      <w:r>
+        <w:rPr>
+          <w:rFonts w:ascii="Times New Roman" w:hAnsi="Times New Roman" w:cs="Times New Roman"/>
+        </w:rPr>
         <w:lastRenderedPageBreak/>
-        <w:t xml:space="preserve">Sommerville, I. (2015). *Software Engineering* (10th ed.). Addison-Wesley. </w:t>
-      </w:r>
-    </w:p>
-    <w:p>
-      <w:pPr>
-        <w:spacing w:line="360" w:lineRule="auto"/>
-        <w:rPr>
-          <w:rFonts w:ascii="Times New Roman" w:hAnsi="Times New Roman" w:cs="Times New Roman"/>
-        </w:rPr>
-      </w:pPr>
-    </w:p>
-    <w:p>
-      <w:pPr>
-        <w:spacing w:line="360" w:lineRule="auto"/>
-        <w:rPr>
-          <w:rFonts w:ascii="Times New Roman" w:hAnsi="Times New Roman" w:cs="Times New Roman"/>
-        </w:rPr>
-      </w:pPr>
-      <w:r>
-        <w:rPr>
-          <w:rFonts w:ascii="Times New Roman" w:hAnsi="Times New Roman" w:cs="Times New Roman"/>
-        </w:rPr>
-        <w:t xml:space="preserve">Fowler, M. (2018). *Refactoring: Improving the Design of Existing Code*. Addison-Wesley. </w:t>
+        <w:t xml:space="preserve">Fowler, M. (2018). Refactoring: Improving the Design of Existing Code. Addison-Wesley. </w:t>
       </w:r>
     </w:p>
     <w:sectPr>

</xml_diff>

<commit_message>
First polish of the new restrucutered report
</commit_message>
<xml_diff>
--- a/Report/COMP3110_Final_Report.docx
+++ b/Report/COMP3110_Final_Report.docx
@@ -5,18 +5,23 @@
     <w:p>
       <w:pPr>
         <w:spacing w:line="276" w:lineRule="auto"/>
+        <w:contextualSpacing/>
         <w:jc w:val="center"/>
         <w:rPr>
           <w:rFonts w:ascii="Times New Roman" w:hAnsi="Times New Roman" w:cs="Times New Roman"/>
           <w:b/>
           <w:bCs/>
-        </w:rPr>
-      </w:pPr>
-      <w:r>
-        <w:rPr>
-          <w:rFonts w:ascii="Times New Roman" w:hAnsi="Times New Roman" w:cs="Times New Roman"/>
-          <w:b/>
-          <w:bCs/>
+          <w:sz w:val="32"/>
+          <w:szCs w:val="32"/>
+        </w:rPr>
+      </w:pPr>
+      <w:r>
+        <w:rPr>
+          <w:rFonts w:ascii="Times New Roman" w:hAnsi="Times New Roman" w:cs="Times New Roman"/>
+          <w:b/>
+          <w:bCs/>
+          <w:sz w:val="32"/>
+          <w:szCs w:val="32"/>
         </w:rPr>
         <w:t>File Version Line Mapper</w:t>
       </w:r>
@@ -54,6 +59,7 @@
             <w:pPr>
               <w:pStyle w:val="Author"/>
               <w:spacing w:before="100" w:beforeAutospacing="1" w:line="276" w:lineRule="auto"/>
+              <w:contextualSpacing/>
               <w:rPr>
                 <w:sz w:val="24"/>
                 <w:szCs w:val="24"/>
@@ -103,6 +109,20 @@
                 <w:szCs w:val="24"/>
               </w:rPr>
               <w:t>Windsor, Canada</w:t>
+            </w:r>
+            <w:r>
+              <w:rPr>
+                <w:sz w:val="24"/>
+                <w:szCs w:val="24"/>
+              </w:rPr>
+              <w:br/>
+            </w:r>
+            <w:r>
+              <w:rPr>
+                <w:sz w:val="24"/>
+                <w:szCs w:val="24"/>
+              </w:rPr>
+              <w:t>110139413</w:t>
             </w:r>
             <w:r>
               <w:rPr>
@@ -122,6 +142,7 @@
             <w:pPr>
               <w:pStyle w:val="Author"/>
               <w:spacing w:before="100" w:beforeAutospacing="1" w:line="276" w:lineRule="auto"/>
+              <w:contextualSpacing/>
               <w:rPr>
                 <w:sz w:val="24"/>
                 <w:szCs w:val="24"/>
@@ -132,14 +153,7 @@
                 <w:sz w:val="24"/>
                 <w:szCs w:val="24"/>
               </w:rPr>
-              <w:t>Declan Mitchell</w:t>
-            </w:r>
-            <w:r>
-              <w:rPr>
-                <w:sz w:val="24"/>
-                <w:szCs w:val="24"/>
-              </w:rPr>
-              <w:t xml:space="preserve"> </w:t>
+              <w:t xml:space="preserve">Declan Mitchell </w:t>
             </w:r>
             <w:r>
               <w:rPr>
@@ -178,6 +192,20 @@
                 <w:szCs w:val="24"/>
               </w:rPr>
               <w:t>Windsor, Canada</w:t>
+            </w:r>
+            <w:r>
+              <w:rPr>
+                <w:sz w:val="24"/>
+                <w:szCs w:val="24"/>
+              </w:rPr>
+              <w:br/>
+            </w:r>
+            <w:r>
+              <w:rPr>
+                <w:sz w:val="24"/>
+                <w:szCs w:val="24"/>
+              </w:rPr>
+              <w:t>xxxx</w:t>
             </w:r>
             <w:r>
               <w:rPr>
@@ -197,6 +225,7 @@
             <w:pPr>
               <w:pStyle w:val="Author"/>
               <w:spacing w:before="100" w:beforeAutospacing="1" w:line="276" w:lineRule="auto"/>
+              <w:contextualSpacing/>
               <w:rPr>
                 <w:sz w:val="24"/>
                 <w:szCs w:val="24"/>
@@ -207,14 +236,7 @@
                 <w:sz w:val="24"/>
                 <w:szCs w:val="24"/>
               </w:rPr>
-              <w:t>Anthony Komini</w:t>
-            </w:r>
-            <w:r>
-              <w:rPr>
-                <w:sz w:val="24"/>
-                <w:szCs w:val="24"/>
-              </w:rPr>
-              <w:t xml:space="preserve"> </w:t>
+              <w:t xml:space="preserve">Anthony Komini </w:t>
             </w:r>
             <w:r>
               <w:rPr>
@@ -253,6 +275,20 @@
                 <w:szCs w:val="24"/>
               </w:rPr>
               <w:t>Windsor, Canada</w:t>
+            </w:r>
+            <w:r>
+              <w:rPr>
+                <w:sz w:val="24"/>
+                <w:szCs w:val="24"/>
+              </w:rPr>
+              <w:br/>
+            </w:r>
+            <w:r>
+              <w:rPr>
+                <w:sz w:val="24"/>
+                <w:szCs w:val="24"/>
+              </w:rPr>
+              <w:t>xxxx</w:t>
             </w:r>
             <w:r>
               <w:rPr>
@@ -269,51 +305,12 @@
     <w:p>
       <w:pPr>
         <w:spacing w:line="276" w:lineRule="auto"/>
+        <w:contextualSpacing/>
         <w:jc w:val="center"/>
         <w:rPr>
           <w:rFonts w:ascii="Times New Roman" w:hAnsi="Times New Roman" w:cs="Times New Roman"/>
           <w:b/>
           <w:bCs/>
-        </w:rPr>
-      </w:pPr>
-    </w:p>
-    <w:p>
-      <w:pPr>
-        <w:spacing w:line="276" w:lineRule="auto"/>
-        <w:rPr>
-          <w:rFonts w:ascii="Times New Roman" w:hAnsi="Times New Roman" w:cs="Times New Roman"/>
-          <w:b/>
-          <w:bCs/>
-        </w:rPr>
-      </w:pPr>
-      <w:r>
-        <w:rPr>
-          <w:rFonts w:ascii="Times New Roman" w:hAnsi="Times New Roman" w:cs="Times New Roman"/>
-          <w:b/>
-          <w:bCs/>
-        </w:rPr>
-        <w:t>Abstract</w:t>
-      </w:r>
-    </w:p>
-    <w:p>
-      <w:pPr>
-        <w:spacing w:line="276" w:lineRule="auto"/>
-        <w:rPr>
-          <w:rFonts w:ascii="Times New Roman" w:hAnsi="Times New Roman" w:cs="Times New Roman"/>
-        </w:rPr>
-      </w:pPr>
-      <w:r>
-        <w:rPr>
-          <w:rFonts w:ascii="Times New Roman" w:hAnsi="Times New Roman" w:cs="Times New Roman"/>
-        </w:rPr>
-        <w:t>This section will be completed after the full report is written. The abstract will provide a concise summary of the tool, the datasets, the evaluation methodology, and the overall results.</w:t>
-      </w:r>
-    </w:p>
-    <w:p>
-      <w:pPr>
-        <w:spacing w:line="276" w:lineRule="auto"/>
-        <w:rPr>
-          <w:rFonts w:ascii="Times New Roman" w:hAnsi="Times New Roman" w:cs="Times New Roman"/>
         </w:rPr>
       </w:pPr>
     </w:p>
@@ -338,9 +335,37 @@
           <w:sz w:val="24"/>
           <w:szCs w:val="24"/>
         </w:rPr>
-        <w:t xml:space="preserve">1. </w:t>
-      </w:r>
-      <w:r>
+        <w:t>Abstract</w:t>
+      </w:r>
+    </w:p>
+    <w:p>
+      <w:pPr>
+        <w:spacing w:line="276" w:lineRule="auto"/>
+        <w:contextualSpacing/>
+        <w:rPr>
+          <w:rFonts w:ascii="Times New Roman" w:hAnsi="Times New Roman" w:cs="Times New Roman"/>
+        </w:rPr>
+      </w:pPr>
+      <w:r>
+        <w:rPr>
+          <w:rFonts w:ascii="Times New Roman" w:hAnsi="Times New Roman" w:cs="Times New Roman"/>
+        </w:rPr>
+        <w:t>This section will be completed after the full report is written. The abstract will provide a concise summary of the tool, the datasets, the evaluation methodology, and the overall results.</w:t>
+      </w:r>
+    </w:p>
+    <w:p>
+      <w:pPr>
+        <w:spacing w:line="276" w:lineRule="auto"/>
+        <w:contextualSpacing/>
+        <w:rPr>
+          <w:rFonts w:ascii="Times New Roman" w:hAnsi="Times New Roman" w:cs="Times New Roman"/>
+        </w:rPr>
+      </w:pPr>
+    </w:p>
+    <w:p>
+      <w:pPr>
+        <w:pStyle w:val="Heading1"/>
+        <w:contextualSpacing/>
         <w:rPr>
           <w:rFonts w:ascii="Times New Roman" w:hAnsi="Times New Roman" w:cs="Times New Roman"/>
           <w:b/>
@@ -349,50 +374,8 @@
           <w:sz w:val="24"/>
           <w:szCs w:val="24"/>
         </w:rPr>
-        <w:t>Introduction</w:t>
-      </w:r>
-    </w:p>
-    <w:p>
-      <w:pPr>
-        <w:rPr>
-          <w:rFonts w:ascii="Times New Roman" w:hAnsi="Times New Roman" w:cs="Times New Roman"/>
-          <w:lang w:val="en-CA"/>
-        </w:rPr>
-      </w:pPr>
-      <w:r>
-        <w:rPr>
-          <w:rFonts w:ascii="Times New Roman" w:hAnsi="Times New Roman" w:cs="Times New Roman"/>
-          <w:lang w:val="en-CA"/>
-        </w:rPr>
-        <w:t>Software systems evolve continuously, and source files can change thousands of times over a project’s lifetime. When a file is edited, added, or deleted, developers often need to understand how specific lines of code moved, were removed, or were introduced across versions. Traditional version control tools highlight file-level and hunk-level changes but do not explicitly track which line in the old file corresponds to which line in the new file, which limits fine-grained analysis and makes it harder to study the evolution of individual statements.</w:t>
-      </w:r>
-    </w:p>
-    <w:p>
-      <w:pPr>
-        <w:rPr>
-          <w:rFonts w:ascii="Times New Roman" w:hAnsi="Times New Roman" w:cs="Times New Roman"/>
-          <w:lang w:val="en-CA"/>
-        </w:rPr>
-      </w:pPr>
-      <w:r>
-        <w:rPr>
-          <w:rFonts w:ascii="Times New Roman" w:hAnsi="Times New Roman" w:cs="Times New Roman"/>
-          <w:lang w:val="en-CA"/>
-        </w:rPr>
-        <w:t>This project designs and evaluates a line-mapping tool that, given two versions of a source file, outputs a mapping between original and modified line numbers. The goal is to support downstream tasks such as change impact analysis, bug-introducing change detection, and repository mining, where accurate line-level correspondence is essential. The tool is assessed using both a provided evaluation dataset and a custom dataset, with its accuracy measured against ground-truth mappings. Finally, we discuss how the resulting line mappings can be presented to developers through a simple visualization.</w:t>
-      </w:r>
-    </w:p>
-    <w:p>
-      <w:pPr>
-        <w:rPr>
-          <w:rFonts w:ascii="Times New Roman" w:hAnsi="Times New Roman" w:cs="Times New Roman"/>
-          <w:lang w:val="en-CA"/>
-        </w:rPr>
-      </w:pPr>
-    </w:p>
-    <w:p>
-      <w:pPr>
-        <w:pStyle w:val="Heading1"/>
+      </w:pPr>
+      <w:r>
         <w:rPr>
           <w:rFonts w:ascii="Times New Roman" w:hAnsi="Times New Roman" w:cs="Times New Roman"/>
           <w:b/>
@@ -400,9 +383,9 @@
           <w:color w:val="auto"/>
           <w:sz w:val="24"/>
           <w:szCs w:val="24"/>
-          <w:lang w:val="en-CA"/>
-        </w:rPr>
-      </w:pPr>
+        </w:rPr>
+        <w:t xml:space="preserve">1. </w:t>
+      </w:r>
       <w:r>
         <w:rPr>
           <w:rFonts w:ascii="Times New Roman" w:hAnsi="Times New Roman" w:cs="Times New Roman"/>
@@ -411,14 +394,64 @@
           <w:color w:val="auto"/>
           <w:sz w:val="24"/>
           <w:szCs w:val="24"/>
-          <w:lang w:val="en-CA"/>
-        </w:rPr>
-        <w:t>2. Data Collection</w:t>
-      </w:r>
-    </w:p>
-    <w:p>
-      <w:pPr>
-        <w:pStyle w:val="Heading2"/>
+        </w:rPr>
+        <w:t>Introduction</w:t>
+      </w:r>
+    </w:p>
+    <w:p>
+      <w:pPr>
+        <w:contextualSpacing/>
+        <w:rPr>
+          <w:rFonts w:ascii="Times New Roman" w:hAnsi="Times New Roman" w:cs="Times New Roman"/>
+          <w:lang w:val="en-CA"/>
+        </w:rPr>
+      </w:pPr>
+      <w:r>
+        <w:rPr>
+          <w:rFonts w:ascii="Times New Roman" w:hAnsi="Times New Roman" w:cs="Times New Roman"/>
+          <w:lang w:val="en-CA"/>
+        </w:rPr>
+        <w:t>Software is updated often, and within software systems, files are heavily changed from version to version. As files change, it’s important to know how the lines move, how they shift and how they appear in the new version compared to the previous one. Most diff tools within IDEs and Git assess the addition and deletion of lines, but they don’t show which specific lines match between versions. As such, developers and automated systems that need detailed, line-by-line comparisons are limited because this correspondence is missing.</w:t>
+      </w:r>
+    </w:p>
+    <w:p>
+      <w:pPr>
+        <w:contextualSpacing/>
+        <w:rPr>
+          <w:rFonts w:ascii="Times New Roman" w:hAnsi="Times New Roman" w:cs="Times New Roman"/>
+          <w:lang w:val="en-CA"/>
+        </w:rPr>
+      </w:pPr>
+    </w:p>
+    <w:p>
+      <w:pPr>
+        <w:contextualSpacing/>
+        <w:rPr>
+          <w:rFonts w:ascii="Times New Roman" w:hAnsi="Times New Roman" w:cs="Times New Roman"/>
+          <w:lang w:val="en-CA"/>
+        </w:rPr>
+      </w:pPr>
+      <w:r>
+        <w:rPr>
+          <w:rFonts w:ascii="Times New Roman" w:hAnsi="Times New Roman" w:cs="Times New Roman"/>
+          <w:lang w:val="en-CA"/>
+        </w:rPr>
+        <w:t>The goal of this project is to design, implement, and assess a tool that will map line positions between two versions of a file. The output will be an XML file predicting these correspondences, which can then be compared against a ground-truth mapping to determine accuracy.</w:t>
+      </w:r>
+    </w:p>
+    <w:p>
+      <w:pPr>
+        <w:contextualSpacing/>
+        <w:rPr>
+          <w:rFonts w:ascii="Times New Roman" w:hAnsi="Times New Roman" w:cs="Times New Roman"/>
+          <w:lang w:val="en-CA"/>
+        </w:rPr>
+      </w:pPr>
+    </w:p>
+    <w:p>
+      <w:pPr>
+        <w:pStyle w:val="Heading1"/>
+        <w:contextualSpacing/>
         <w:rPr>
           <w:rFonts w:ascii="Times New Roman" w:hAnsi="Times New Roman" w:cs="Times New Roman"/>
           <w:b/>
@@ -439,35 +472,13 @@
           <w:szCs w:val="24"/>
           <w:lang w:val="en-CA"/>
         </w:rPr>
-        <w:t>2.1 Provided Dataset</w:t>
-      </w:r>
-    </w:p>
-    <w:p>
-      <w:pPr>
-        <w:rPr>
-          <w:rFonts w:ascii="Times New Roman" w:hAnsi="Times New Roman" w:cs="Times New Roman"/>
-          <w:lang w:val="en-CA"/>
-        </w:rPr>
-      </w:pPr>
-      <w:r>
-        <w:rPr>
-          <w:rFonts w:ascii="Times New Roman" w:hAnsi="Times New Roman" w:cs="Times New Roman"/>
-          <w:lang w:val="en-CA"/>
-        </w:rPr>
-        <w:t>The provided dataset contains 18 Java file pairs representing different stages or branches of development. Each pair includes a ground-truth XML file specifying the correct old-to-new line mappings. The files vary widely in structure, containing insertions, deletions, reordered blocks, and small edits. Since the XML mappings were created by the course instructor, they serve as a reliable reference for evaluating the accuracy of our tool.</w:t>
-      </w:r>
-    </w:p>
-    <w:p>
-      <w:pPr>
-        <w:rPr>
-          <w:rFonts w:ascii="Times New Roman" w:hAnsi="Times New Roman" w:cs="Times New Roman"/>
-          <w:lang w:val="en-CA"/>
-        </w:rPr>
-      </w:pPr>
+        <w:t>2. Data Collection</w:t>
+      </w:r>
     </w:p>
     <w:p>
       <w:pPr>
         <w:pStyle w:val="Heading2"/>
+        <w:contextualSpacing/>
         <w:rPr>
           <w:rFonts w:ascii="Times New Roman" w:hAnsi="Times New Roman" w:cs="Times New Roman"/>
           <w:b/>
@@ -488,35 +499,54 @@
           <w:szCs w:val="24"/>
           <w:lang w:val="en-CA"/>
         </w:rPr>
-        <w:t>2.2 Custom Dataset</w:t>
-      </w:r>
-    </w:p>
-    <w:p>
-      <w:pPr>
-        <w:rPr>
-          <w:rFonts w:ascii="Times New Roman" w:hAnsi="Times New Roman" w:cs="Times New Roman"/>
-          <w:lang w:val="en-CA"/>
-        </w:rPr>
-      </w:pPr>
-      <w:r>
-        <w:rPr>
-          <w:rFonts w:ascii="Times New Roman" w:hAnsi="Times New Roman" w:cs="Times New Roman"/>
-          <w:lang w:val="en-CA"/>
-        </w:rPr>
-        <w:t>The custom dataset consists of 25 file pairs designed to simulate realistic editing patterns. These pairs include line insertions, deletions, reordered segments, and minor modifications. Each pair has a manually written XML file that defines the correct mapping between versions. (Declan will add details about how these files were created and how the ground-truth XML was produced.)</w:t>
-      </w:r>
-    </w:p>
-    <w:p>
-      <w:pPr>
-        <w:rPr>
-          <w:rFonts w:ascii="Times New Roman" w:hAnsi="Times New Roman" w:cs="Times New Roman"/>
-          <w:lang w:val="en-CA"/>
-        </w:rPr>
-      </w:pPr>
-    </w:p>
-    <w:p>
-      <w:pPr>
-        <w:pStyle w:val="Heading1"/>
+        <w:t>2.1 Provided Dataset</w:t>
+      </w:r>
+    </w:p>
+    <w:p>
+      <w:pPr>
+        <w:contextualSpacing/>
+        <w:rPr>
+          <w:rFonts w:ascii="Times New Roman" w:hAnsi="Times New Roman" w:cs="Times New Roman"/>
+          <w:lang w:val="en-CA"/>
+        </w:rPr>
+      </w:pPr>
+      <w:r>
+        <w:rPr>
+          <w:rFonts w:ascii="Times New Roman" w:hAnsi="Times New Roman" w:cs="Times New Roman"/>
+          <w:lang w:val="en-CA"/>
+        </w:rPr>
+        <w:t>The provided project datasets are 18 sets of extremely similar Java files, yet they're not different stages of development or a forked version of development, but different lengths of development. Each set has its XML file as the ground truth and derivative of what the two wills intended mapping to be. Therefore, the XML file is the constant variable to which the tool's results will be compared.</w:t>
+      </w:r>
+    </w:p>
+    <w:p>
+      <w:pPr>
+        <w:contextualSpacing/>
+        <w:rPr>
+          <w:rFonts w:ascii="Times New Roman" w:hAnsi="Times New Roman" w:cs="Times New Roman"/>
+          <w:lang w:val="en-CA"/>
+        </w:rPr>
+      </w:pPr>
+    </w:p>
+    <w:p>
+      <w:pPr>
+        <w:contextualSpacing/>
+        <w:rPr>
+          <w:rFonts w:ascii="Times New Roman" w:hAnsi="Times New Roman" w:cs="Times New Roman"/>
+          <w:lang w:val="en-CA"/>
+        </w:rPr>
+      </w:pPr>
+      <w:r>
+        <w:rPr>
+          <w:rFonts w:ascii="Times New Roman" w:hAnsi="Times New Roman" w:cs="Times New Roman"/>
+          <w:lang w:val="en-CA"/>
+        </w:rPr>
+        <w:t>Since the XML was given to all students from the course professor, this suggests that a dataset like this one will yield relatively valid outcomes.</w:t>
+      </w:r>
+    </w:p>
+    <w:p>
+      <w:pPr>
+        <w:pStyle w:val="Heading2"/>
+        <w:contextualSpacing/>
         <w:rPr>
           <w:rFonts w:ascii="Times New Roman" w:hAnsi="Times New Roman" w:cs="Times New Roman"/>
           <w:b/>
@@ -537,12 +567,55 @@
           <w:szCs w:val="24"/>
           <w:lang w:val="en-CA"/>
         </w:rPr>
-        <w:t>3. Technique Description and Evaluation</w:t>
-      </w:r>
-    </w:p>
-    <w:p>
-      <w:pPr>
-        <w:pStyle w:val="Heading2"/>
+        <w:lastRenderedPageBreak/>
+        <w:t>2.2 Custom Dataset</w:t>
+      </w:r>
+    </w:p>
+    <w:p>
+      <w:pPr>
+        <w:contextualSpacing/>
+        <w:rPr>
+          <w:rFonts w:ascii="Times New Roman" w:hAnsi="Times New Roman" w:cs="Times New Roman"/>
+          <w:lang w:val="en-CA"/>
+        </w:rPr>
+      </w:pPr>
+      <w:r>
+        <w:rPr>
+          <w:rFonts w:ascii="Times New Roman" w:hAnsi="Times New Roman" w:cs="Times New Roman"/>
+          <w:lang w:val="en-CA"/>
+        </w:rPr>
+        <w:t>This dataset includes 25 file pairs created to represent realistic code edits. These files include insertions, deletions, reordered blocks, and small modifications to individual lines. Each file pair has a manually written XML file that defines the correct old-to-new line mappings.</w:t>
+      </w:r>
+    </w:p>
+    <w:p>
+      <w:pPr>
+        <w:contextualSpacing/>
+        <w:rPr>
+          <w:rFonts w:ascii="Times New Roman" w:hAnsi="Times New Roman" w:cs="Times New Roman"/>
+          <w:lang w:val="en-CA"/>
+        </w:rPr>
+      </w:pPr>
+      <w:r>
+        <w:rPr>
+          <w:rFonts w:ascii="Times New Roman" w:hAnsi="Times New Roman" w:cs="Times New Roman"/>
+          <w:lang w:val="en-CA"/>
+        </w:rPr>
+        <w:t>[Placeholder for Declan]</w:t>
+      </w:r>
+    </w:p>
+    <w:p>
+      <w:pPr>
+        <w:contextualSpacing/>
+        <w:rPr>
+          <w:rFonts w:ascii="Times New Roman" w:hAnsi="Times New Roman" w:cs="Times New Roman"/>
+          <w:lang w:val="en-CA"/>
+        </w:rPr>
+      </w:pPr>
+    </w:p>
+    <w:p>
+      <w:pPr>
+        <w:pStyle w:val="Heading1"/>
+        <w:contextualSpacing/>
         <w:rPr>
           <w:rFonts w:ascii="Times New Roman" w:hAnsi="Times New Roman" w:cs="Times New Roman"/>
           <w:b/>
@@ -563,35 +636,13 @@
           <w:szCs w:val="24"/>
           <w:lang w:val="en-CA"/>
         </w:rPr>
-        <w:t>3.1 Workflow</w:t>
-      </w:r>
-    </w:p>
-    <w:p>
-      <w:pPr>
-        <w:rPr>
-          <w:rFonts w:ascii="Times New Roman" w:hAnsi="Times New Roman" w:cs="Times New Roman"/>
-          <w:lang w:val="en-CA"/>
-        </w:rPr>
-      </w:pPr>
-      <w:r>
-        <w:rPr>
-          <w:rFonts w:ascii="Times New Roman" w:hAnsi="Times New Roman" w:cs="Times New Roman"/>
-          <w:lang w:val="en-CA"/>
-        </w:rPr>
-        <w:t>The tool reads the old and new files, prepares them for comparison, and computes line correspondences. After loading both files, basic cleanup ensures consistent formatting. The matching process then analyzes each line to identify exact matches, near matches, inserted lines, and deleted lines. The final output is an XML file where each entry specifies an “old” line number and its predicted “new” counterpart. Unmatched lines are assigned a placeholder value such as -1 so the results can be compared directly with the ground-truth XML files.</w:t>
-      </w:r>
-    </w:p>
-    <w:p>
-      <w:pPr>
-        <w:rPr>
-          <w:rFonts w:ascii="Times New Roman" w:hAnsi="Times New Roman" w:cs="Times New Roman"/>
-          <w:lang w:val="en-CA"/>
-        </w:rPr>
-      </w:pPr>
+        <w:t>3. Technique Description and Evaluation</w:t>
+      </w:r>
     </w:p>
     <w:p>
       <w:pPr>
         <w:pStyle w:val="Heading2"/>
+        <w:contextualSpacing/>
         <w:rPr>
           <w:rFonts w:ascii="Times New Roman" w:hAnsi="Times New Roman" w:cs="Times New Roman"/>
           <w:b/>
@@ -612,33 +663,28 @@
           <w:szCs w:val="24"/>
           <w:lang w:val="en-CA"/>
         </w:rPr>
-        <w:t>3.2 Preprocessing and Matching Logic</w:t>
-      </w:r>
-    </w:p>
-    <w:p>
-      <w:pPr>
-        <w:rPr>
-          <w:rFonts w:ascii="Times New Roman" w:hAnsi="Times New Roman" w:cs="Times New Roman"/>
-          <w:lang w:val="en-CA"/>
-        </w:rPr>
-      </w:pPr>
-      <w:r>
-        <w:rPr>
-          <w:rFonts w:ascii="Times New Roman" w:hAnsi="Times New Roman" w:cs="Times New Roman"/>
-          <w:lang w:val="en-CA"/>
-        </w:rPr>
-        <w:t>[placeholder</w:t>
-      </w:r>
-      <w:r>
-        <w:rPr>
-          <w:rFonts w:ascii="Times New Roman" w:hAnsi="Times New Roman" w:cs="Times New Roman"/>
-          <w:lang w:val="en-CA"/>
-        </w:rPr>
-        <w:t>]</w:t>
-      </w:r>
-    </w:p>
-    <w:p>
-      <w:pPr>
+        <w:t>3.1 Workflow</w:t>
+      </w:r>
+    </w:p>
+    <w:p>
+      <w:pPr>
+        <w:contextualSpacing/>
+        <w:rPr>
+          <w:rFonts w:ascii="Times New Roman" w:hAnsi="Times New Roman" w:cs="Times New Roman"/>
+          <w:lang w:val="en-CA"/>
+        </w:rPr>
+      </w:pPr>
+      <w:r>
+        <w:rPr>
+          <w:rFonts w:ascii="Times New Roman" w:hAnsi="Times New Roman" w:cs="Times New Roman"/>
+          <w:lang w:val="en-CA"/>
+        </w:rPr>
+        <w:t>The way the tool works is it takes an old file and a new file, reads it line by line, and attempts to figure out which old line aligns with which new line. Then it matches and produces an XML output. Each portion of the XML output, therefore, has an "old" value and a "new" value, which is what the tool assumes it's matching. If it doesn't match, it appears to get a placeholder -1 value.</w:t>
+      </w:r>
+    </w:p>
+    <w:p>
+      <w:pPr>
+        <w:contextualSpacing/>
         <w:rPr>
           <w:rFonts w:ascii="Times New Roman" w:hAnsi="Times New Roman" w:cs="Times New Roman"/>
           <w:lang w:val="en-CA"/>
@@ -648,6 +694,7 @@
     <w:p>
       <w:pPr>
         <w:pStyle w:val="Heading2"/>
+        <w:contextualSpacing/>
         <w:rPr>
           <w:rFonts w:ascii="Times New Roman" w:hAnsi="Times New Roman" w:cs="Times New Roman"/>
           <w:b/>
@@ -668,57 +715,45 @@
           <w:szCs w:val="24"/>
           <w:lang w:val="en-CA"/>
         </w:rPr>
-        <w:t>3.3 Evaluation Setup and Results</w:t>
-      </w:r>
-    </w:p>
-    <w:p>
-      <w:pPr>
-        <w:rPr>
-          <w:rFonts w:ascii="Times New Roman" w:hAnsi="Times New Roman" w:cs="Times New Roman"/>
-          <w:lang w:val="en-CA"/>
-        </w:rPr>
-      </w:pPr>
-      <w:r>
-        <w:rPr>
-          <w:rFonts w:ascii="Times New Roman" w:hAnsi="Times New Roman" w:cs="Times New Roman"/>
-          <w:lang w:val="en-CA"/>
-        </w:rPr>
-        <w:t>The tool’s XML output is evaluated against ground-truth XML files for each file pair. An evaluation script counts correct, incorrect, and missing mappings to compute accuracy. This procedure is applied to both the provided dataset and the custom dataset to assess performance across a wide range of edits.</w:t>
-      </w:r>
-    </w:p>
-    <w:p>
-      <w:pPr>
-        <w:rPr>
-          <w:rFonts w:ascii="Times New Roman" w:hAnsi="Times New Roman" w:cs="Times New Roman"/>
-          <w:lang w:val="en-CA"/>
-        </w:rPr>
-      </w:pPr>
-      <w:r>
-        <w:rPr>
-          <w:rFonts w:ascii="Times New Roman" w:hAnsi="Times New Roman" w:cs="Times New Roman"/>
-          <w:lang w:val="en-CA"/>
-        </w:rPr>
-        <w:t>[</w:t>
-      </w:r>
-      <w:r>
-        <w:rPr>
-          <w:rFonts w:ascii="Times New Roman" w:hAnsi="Times New Roman" w:cs="Times New Roman"/>
-          <w:lang w:val="en-CA"/>
-        </w:rPr>
-        <w:t>placeholder]</w:t>
-      </w:r>
-    </w:p>
-    <w:p>
-      <w:pPr>
-        <w:rPr>
-          <w:rFonts w:ascii="Times New Roman" w:hAnsi="Times New Roman" w:cs="Times New Roman"/>
-          <w:lang w:val="en-CA"/>
-        </w:rPr>
-      </w:pPr>
-    </w:p>
-    <w:p>
-      <w:pPr>
-        <w:pStyle w:val="Heading1"/>
+        <w:t>3.2 Preprocessing and Matching Logic</w:t>
+      </w:r>
+    </w:p>
+    <w:p>
+      <w:pPr>
+        <w:contextualSpacing/>
+        <w:rPr>
+          <w:rFonts w:ascii="Times New Roman" w:hAnsi="Times New Roman" w:cs="Times New Roman"/>
+          <w:lang w:val="en-CA"/>
+        </w:rPr>
+      </w:pPr>
+      <w:r>
+        <w:rPr>
+          <w:rFonts w:ascii="Times New Roman" w:hAnsi="Times New Roman" w:cs="Times New Roman"/>
+          <w:lang w:val="en-CA"/>
+        </w:rPr>
+        <w:t>[placeholder</w:t>
+      </w:r>
+      <w:r>
+        <w:rPr>
+          <w:rFonts w:ascii="Times New Roman" w:hAnsi="Times New Roman" w:cs="Times New Roman"/>
+          <w:lang w:val="en-CA"/>
+        </w:rPr>
+        <w:t>]</w:t>
+      </w:r>
+    </w:p>
+    <w:p>
+      <w:pPr>
+        <w:contextualSpacing/>
+        <w:rPr>
+          <w:rFonts w:ascii="Times New Roman" w:hAnsi="Times New Roman" w:cs="Times New Roman"/>
+          <w:lang w:val="en-CA"/>
+        </w:rPr>
+      </w:pPr>
+    </w:p>
+    <w:p>
+      <w:pPr>
+        <w:pStyle w:val="Heading2"/>
+        <w:contextualSpacing/>
         <w:rPr>
           <w:rFonts w:ascii="Times New Roman" w:hAnsi="Times New Roman" w:cs="Times New Roman"/>
           <w:b/>
@@ -739,34 +774,76 @@
           <w:szCs w:val="24"/>
           <w:lang w:val="en-CA"/>
         </w:rPr>
-        <w:t>4. Presentation of Line Mapping Information</w:t>
-      </w:r>
-    </w:p>
-    <w:p>
-      <w:pPr>
-        <w:rPr>
-          <w:rFonts w:ascii="Times New Roman" w:hAnsi="Times New Roman" w:cs="Times New Roman"/>
-          <w:lang w:val="en-CA"/>
-        </w:rPr>
-      </w:pPr>
-      <w:r>
-        <w:rPr>
-          <w:rFonts w:ascii="Times New Roman" w:hAnsi="Times New Roman" w:cs="Times New Roman"/>
-          <w:lang w:val="en-CA"/>
-        </w:rPr>
-        <w:t xml:space="preserve">Although the project does not require a graphical interface, a simple conceptual layout helps illustrate how the line mappings could be viewed. The interface would display the old and new files side by side with line numbers, highlighting matched lines in the same color and marking inserted or deleted lines with simple indicators. A small panel could summarize basic statistics such as total lines, number of matches, and accuracy, along with an option to export the XML </w:t>
-      </w:r>
-      <w:r>
-        <w:rPr>
-          <w:rFonts w:ascii="Times New Roman" w:hAnsi="Times New Roman" w:cs="Times New Roman"/>
-          <w:lang w:val="en-CA"/>
-        </w:rPr>
-        <w:lastRenderedPageBreak/>
-        <w:t>output. This conceptual design demonstrates how developers could inspect changes more easily without implementing a full GUI.</w:t>
-      </w:r>
-    </w:p>
-    <w:p>
-      <w:pPr>
+        <w:t>3.3 Evaluation Setup and Results</w:t>
+      </w:r>
+    </w:p>
+    <w:p>
+      <w:pPr>
+        <w:contextualSpacing/>
+        <w:rPr>
+          <w:rFonts w:ascii="Times New Roman" w:hAnsi="Times New Roman" w:cs="Times New Roman"/>
+          <w:lang w:val="en-CA"/>
+        </w:rPr>
+      </w:pPr>
+      <w:r>
+        <w:rPr>
+          <w:rFonts w:ascii="Times New Roman" w:hAnsi="Times New Roman" w:cs="Times New Roman"/>
+          <w:lang w:val="en-CA"/>
+        </w:rPr>
+        <w:t xml:space="preserve">The evaluation is performed by comparing the tool’s predicted XML output against the ground-truth XML files supplied in the provided dataset and manually built for the custom dataset. A mapping passes the test if both the </w:t>
+      </w:r>
+      <w:proofErr w:type="gramStart"/>
+      <w:r>
+        <w:rPr>
+          <w:rFonts w:ascii="Times New Roman" w:hAnsi="Times New Roman" w:cs="Times New Roman"/>
+          <w:lang w:val="en-CA"/>
+        </w:rPr>
+        <w:t>old and new line</w:t>
+      </w:r>
+      <w:proofErr w:type="gramEnd"/>
+      <w:r>
+        <w:rPr>
+          <w:rFonts w:ascii="Times New Roman" w:hAnsi="Times New Roman" w:cs="Times New Roman"/>
+          <w:lang w:val="en-CA"/>
+        </w:rPr>
+        <w:t xml:space="preserve"> numbers match the ground truth exactly.</w:t>
+      </w:r>
+    </w:p>
+    <w:p>
+      <w:pPr>
+        <w:contextualSpacing/>
+        <w:rPr>
+          <w:rFonts w:ascii="Times New Roman" w:hAnsi="Times New Roman" w:cs="Times New Roman"/>
+          <w:lang w:val="en-CA"/>
+        </w:rPr>
+      </w:pPr>
+      <w:r>
+        <w:rPr>
+          <w:rFonts w:ascii="Times New Roman" w:hAnsi="Times New Roman" w:cs="Times New Roman"/>
+          <w:lang w:val="en-CA"/>
+        </w:rPr>
+        <w:t>Usually, the tool performs best on file pairs where the changes are small or made locally. Making large edits like major reordering are more challenging and may reduce the accuracy.</w:t>
+      </w:r>
+    </w:p>
+    <w:p>
+      <w:pPr>
+        <w:contextualSpacing/>
+        <w:rPr>
+          <w:rFonts w:ascii="Times New Roman" w:hAnsi="Times New Roman" w:cs="Times New Roman"/>
+          <w:lang w:val="en-CA"/>
+        </w:rPr>
+      </w:pPr>
+      <w:r>
+        <w:rPr>
+          <w:rFonts w:ascii="Times New Roman" w:hAnsi="Times New Roman" w:cs="Times New Roman"/>
+          <w:lang w:val="en-CA"/>
+        </w:rPr>
+        <w:t>[Placeholder for Results Tables]</w:t>
+      </w:r>
+    </w:p>
+    <w:p>
+      <w:pPr>
+        <w:contextualSpacing/>
         <w:rPr>
           <w:rFonts w:ascii="Times New Roman" w:hAnsi="Times New Roman" w:cs="Times New Roman"/>
           <w:lang w:val="en-CA"/>
@@ -776,6 +853,7 @@
     <w:p>
       <w:pPr>
         <w:pStyle w:val="Heading1"/>
+        <w:contextualSpacing/>
         <w:rPr>
           <w:rFonts w:ascii="Times New Roman" w:hAnsi="Times New Roman" w:cs="Times New Roman"/>
           <w:b/>
@@ -796,26 +874,44 @@
           <w:szCs w:val="24"/>
           <w:lang w:val="en-CA"/>
         </w:rPr>
-        <w:t>5. Bug-Introducing Changes</w:t>
-      </w:r>
-    </w:p>
-    <w:p>
-      <w:pPr>
-        <w:rPr>
-          <w:rFonts w:ascii="Times New Roman" w:hAnsi="Times New Roman" w:cs="Times New Roman"/>
-          <w:lang w:val="en-CA"/>
-        </w:rPr>
-      </w:pPr>
-      <w:r>
-        <w:rPr>
-          <w:rFonts w:ascii="Times New Roman" w:hAnsi="Times New Roman" w:cs="Times New Roman"/>
-          <w:lang w:val="en-CA"/>
-        </w:rPr>
-        <w:t>[placeholder — This optional section will describe any analysis performed to identify bug-introducing edits using the generated line mappings.]</w:t>
-      </w:r>
-    </w:p>
-    <w:p>
-      <w:pPr>
+        <w:t>4. Presentation of Line Mapping Information</w:t>
+      </w:r>
+    </w:p>
+    <w:p>
+      <w:pPr>
+        <w:contextualSpacing/>
+        <w:rPr>
+          <w:rFonts w:ascii="Times New Roman" w:hAnsi="Times New Roman" w:cs="Times New Roman"/>
+          <w:lang w:val="en-CA"/>
+        </w:rPr>
+      </w:pPr>
+      <w:r>
+        <w:rPr>
+          <w:rFonts w:ascii="Times New Roman" w:hAnsi="Times New Roman" w:cs="Times New Roman"/>
+          <w:lang w:val="en-CA"/>
+        </w:rPr>
+        <w:t>Although a visual interface isn't necessary for the project, a rudimentary theoretical arrangement provides an explanation of how the application would share information with a user. The three components of the viewing panel would be file uploads, the left/right matching window, and the small results box.</w:t>
+      </w:r>
+    </w:p>
+    <w:p>
+      <w:pPr>
+        <w:contextualSpacing/>
+        <w:rPr>
+          <w:rFonts w:ascii="Times New Roman" w:hAnsi="Times New Roman" w:cs="Times New Roman"/>
+          <w:lang w:val="en-CA"/>
+        </w:rPr>
+      </w:pPr>
+      <w:r>
+        <w:rPr>
+          <w:rFonts w:ascii="Times New Roman" w:hAnsi="Times New Roman" w:cs="Times New Roman"/>
+          <w:lang w:val="en-CA"/>
+        </w:rPr>
+        <w:t>Like lines can be colored similarly, while lines added or omitted can just be signified. The small box under the side-by-side viewer can signify totals lines, matches, accurate percentages and the option to export the xml result.</w:t>
+      </w:r>
+    </w:p>
+    <w:p>
+      <w:pPr>
+        <w:contextualSpacing/>
         <w:rPr>
           <w:rFonts w:ascii="Times New Roman" w:hAnsi="Times New Roman" w:cs="Times New Roman"/>
           <w:lang w:val="en-CA"/>
@@ -825,6 +921,7 @@
     <w:p>
       <w:pPr>
         <w:pStyle w:val="Heading1"/>
+        <w:contextualSpacing/>
         <w:rPr>
           <w:rFonts w:ascii="Times New Roman" w:hAnsi="Times New Roman" w:cs="Times New Roman"/>
           <w:b/>
@@ -845,22 +942,76 @@
           <w:szCs w:val="24"/>
           <w:lang w:val="en-CA"/>
         </w:rPr>
+        <w:lastRenderedPageBreak/>
+        <w:t>5. Bug-Introducing Changes</w:t>
+      </w:r>
+    </w:p>
+    <w:p>
+      <w:pPr>
+        <w:contextualSpacing/>
+        <w:rPr>
+          <w:rFonts w:ascii="Times New Roman" w:hAnsi="Times New Roman" w:cs="Times New Roman"/>
+          <w:lang w:val="en-CA"/>
+        </w:rPr>
+      </w:pPr>
+      <w:r>
+        <w:rPr>
+          <w:rFonts w:ascii="Times New Roman" w:hAnsi="Times New Roman" w:cs="Times New Roman"/>
+          <w:lang w:val="en-CA"/>
+        </w:rPr>
+        <w:t>[placeholder — This optional section will describe any analysis performed to identify bug-introducing edits using the generated line mappings.]</w:t>
+      </w:r>
+    </w:p>
+    <w:p>
+      <w:pPr>
+        <w:contextualSpacing/>
+        <w:rPr>
+          <w:rFonts w:ascii="Times New Roman" w:hAnsi="Times New Roman" w:cs="Times New Roman"/>
+          <w:lang w:val="en-CA"/>
+        </w:rPr>
+      </w:pPr>
+    </w:p>
+    <w:p>
+      <w:pPr>
+        <w:pStyle w:val="Heading1"/>
+        <w:contextualSpacing/>
+        <w:rPr>
+          <w:rFonts w:ascii="Times New Roman" w:hAnsi="Times New Roman" w:cs="Times New Roman"/>
+          <w:b/>
+          <w:bCs/>
+          <w:color w:val="auto"/>
+          <w:sz w:val="24"/>
+          <w:szCs w:val="24"/>
+          <w:lang w:val="en-CA"/>
+        </w:rPr>
+      </w:pPr>
+      <w:r>
+        <w:rPr>
+          <w:rFonts w:ascii="Times New Roman" w:hAnsi="Times New Roman" w:cs="Times New Roman"/>
+          <w:b/>
+          <w:bCs/>
+          <w:color w:val="auto"/>
+          <w:sz w:val="24"/>
+          <w:szCs w:val="24"/>
+          <w:lang w:val="en-CA"/>
+        </w:rPr>
         <w:t>6. Conclusion</w:t>
       </w:r>
     </w:p>
     <w:p>
       <w:pPr>
-        <w:rPr>
-          <w:rFonts w:ascii="Times New Roman" w:hAnsi="Times New Roman" w:cs="Times New Roman"/>
-          <w:lang w:val="en-CA"/>
-        </w:rPr>
-      </w:pPr>
-      <w:r>
-        <w:rPr>
-          <w:rFonts w:ascii="Times New Roman" w:hAnsi="Times New Roman" w:cs="Times New Roman"/>
-          <w:lang w:val="en-CA"/>
-        </w:rPr>
-        <w:t>This project developed and evaluated a tool that identifies line correspondences between two versions of a source file. Using both a provided dataset and a custom dataset, the tool was tested across a range of edits, including insertions, deletions, and reordered blocks. The workflow—from preprocessing to XML generation—provides a complete pipeline for analyzing line-level changes. While the tool performs well on simpler edits, more complex structural changes remain challenging. Future improvements such as enhanced similarity scoring or lightweight structural analysis could increase accuracy and robustness. Overall, the project meets its objectives and establishes a foundation for further refinement.</w:t>
+        <w:contextualSpacing/>
+        <w:rPr>
+          <w:rFonts w:ascii="Times New Roman" w:hAnsi="Times New Roman" w:cs="Times New Roman"/>
+          <w:lang w:val="en-CA"/>
+        </w:rPr>
+      </w:pPr>
+      <w:r>
+        <w:rPr>
+          <w:rFonts w:ascii="Times New Roman" w:hAnsi="Times New Roman" w:cs="Times New Roman"/>
+          <w:lang w:val="en-CA"/>
+        </w:rPr>
+        <w:t>This project developed and evaluated a tool for rendering line correspondences of source file versions. Through an XML output and two examined projects, the tool comes with an elaborate testing procedure by which line differences between versions can be evaluated. Yet, the tool works less successfully with complex edits; instead, it works best with more straightforward edits.</w:t>
       </w:r>
     </w:p>
     <w:sectPr>

</xml_diff>

<commit_message>
added results and Tool desc. sections
</commit_message>
<xml_diff>
--- a/Report/COMP3110_Final_Report.docx
+++ b/Report/COMP3110_Final_Report.docx
@@ -186,7 +186,13 @@
                 <w:szCs w:val="24"/>
               </w:rPr>
               <w:br/>
-              <w:t>xxxx</w:t>
+            </w:r>
+            <w:r>
+              <w:rPr>
+                <w:sz w:val="24"/>
+                <w:szCs w:val="24"/>
+              </w:rPr>
+              <w:t>110129962</w:t>
             </w:r>
             <w:r>
               <w:rPr>
@@ -262,7 +268,13 @@
                 <w:szCs w:val="24"/>
               </w:rPr>
               <w:br/>
-              <w:t>xxxx</w:t>
+            </w:r>
+            <w:r>
+              <w:rPr>
+                <w:sz w:val="24"/>
+                <w:szCs w:val="24"/>
+              </w:rPr>
+              <w:t>110143618</w:t>
             </w:r>
             <w:r>
               <w:rPr>
@@ -316,13 +328,21 @@
         <w:spacing w:line="276" w:lineRule="auto"/>
         <w:rPr>
           <w:rFonts w:ascii="Times New Roman" w:hAnsi="Times New Roman" w:cs="Times New Roman"/>
-        </w:rPr>
-      </w:pPr>
-      <w:r>
-        <w:rPr>
-          <w:rFonts w:ascii="Times New Roman" w:hAnsi="Times New Roman" w:cs="Times New Roman"/>
-        </w:rPr>
-        <w:t>This section will be completed after the full report is written. The abstract will provide a concise summary of the tool, the datasets, the evaluation methodology, and the overall results.</w:t>
+          <w:lang w:val="en-CA"/>
+        </w:rPr>
+      </w:pPr>
+      <w:r>
+        <w:rPr>
+          <w:rFonts w:ascii="Times New Roman" w:hAnsi="Times New Roman" w:cs="Times New Roman"/>
+        </w:rPr>
+        <w:t>In this project, we developed</w:t>
+      </w:r>
+      <w:r>
+        <w:rPr>
+          <w:rFonts w:ascii="Times New Roman" w:hAnsi="Times New Roman" w:cs="Times New Roman"/>
+          <w:lang w:val="en-CA"/>
+        </w:rPr>
+        <w:t xml:space="preserve"> a line-mapping tool that figures out which lines in the original source file correspond to which lines in the changed file by using a merge of normalization, exact matches, and similarity matches. As a result, it produces an XML file that maps old-to-new lines in a way that one would expect.</w:t>
       </w:r>
     </w:p>
     <w:p>
@@ -330,8 +350,84 @@
         <w:spacing w:line="276" w:lineRule="auto"/>
         <w:rPr>
           <w:rFonts w:ascii="Times New Roman" w:hAnsi="Times New Roman" w:cs="Times New Roman"/>
-        </w:rPr>
-      </w:pPr>
+          <w:lang w:val="en-CA"/>
+        </w:rPr>
+      </w:pPr>
+      <w:r>
+        <w:rPr>
+          <w:rFonts w:ascii="Times New Roman" w:hAnsi="Times New Roman" w:cs="Times New Roman"/>
+          <w:lang w:val="en-CA"/>
+        </w:rPr>
+        <w:t xml:space="preserve">To measure the effectiveness of this tool, two different datasets </w:t>
+      </w:r>
+      <w:proofErr w:type="gramStart"/>
+      <w:r>
+        <w:rPr>
+          <w:rFonts w:ascii="Times New Roman" w:hAnsi="Times New Roman" w:cs="Times New Roman"/>
+          <w:lang w:val="en-CA"/>
+        </w:rPr>
+        <w:t>were made</w:t>
+      </w:r>
+      <w:proofErr w:type="gramEnd"/>
+      <w:r>
+        <w:rPr>
+          <w:rFonts w:ascii="Times New Roman" w:hAnsi="Times New Roman" w:cs="Times New Roman"/>
+          <w:lang w:val="en-CA"/>
+        </w:rPr>
+        <w:t xml:space="preserve">: the dataset given by the instructor to accompany easy Java edits and a dataset of </w:t>
+      </w:r>
+      <w:proofErr w:type="gramStart"/>
+      <w:r>
+        <w:rPr>
+          <w:rFonts w:ascii="Times New Roman" w:hAnsi="Times New Roman" w:cs="Times New Roman"/>
+          <w:lang w:val="en-CA"/>
+        </w:rPr>
+        <w:t>25</w:t>
+      </w:r>
+      <w:proofErr w:type="gramEnd"/>
+      <w:r>
+        <w:rPr>
+          <w:rFonts w:ascii="Times New Roman" w:hAnsi="Times New Roman" w:cs="Times New Roman"/>
+          <w:lang w:val="en-CA"/>
+        </w:rPr>
+        <w:t xml:space="preserve"> files </w:t>
+      </w:r>
+      <w:r>
+        <w:rPr>
+          <w:rFonts w:ascii="Times New Roman" w:hAnsi="Times New Roman" w:cs="Times New Roman"/>
+          <w:lang w:val="en-CA"/>
+        </w:rPr>
+        <w:t>scraped from GitHub repos using PyDriller</w:t>
+      </w:r>
+      <w:r>
+        <w:rPr>
+          <w:rFonts w:ascii="Times New Roman" w:hAnsi="Times New Roman" w:cs="Times New Roman"/>
+          <w:lang w:val="en-CA"/>
+        </w:rPr>
+        <w:t>.</w:t>
+      </w:r>
+      <w:r>
+        <w:rPr>
+          <w:rFonts w:ascii="Times New Roman" w:hAnsi="Times New Roman" w:cs="Times New Roman"/>
+          <w:lang w:val="en-CA"/>
+        </w:rPr>
+        <w:t xml:space="preserve"> The line-mapping tool was able to achieve a 44.35% success rate on the provided dataset and only a 19.95% success rate on the custom dataset, indicating that the tool performs better in the case of minor edits and is less capable when there is a drastic re-structuring.</w:t>
+      </w:r>
+    </w:p>
+    <w:p>
+      <w:pPr>
+        <w:spacing w:line="276" w:lineRule="auto"/>
+        <w:rPr>
+          <w:rFonts w:ascii="Times New Roman" w:hAnsi="Times New Roman" w:cs="Times New Roman"/>
+        </w:rPr>
+      </w:pPr>
+      <w:r>
+        <w:rPr>
+          <w:rFonts w:ascii="Times New Roman" w:hAnsi="Times New Roman" w:cs="Times New Roman"/>
+          <w:lang w:val="en-CA"/>
+        </w:rPr>
+        <w:t>Theoretically, this line-mapping tool is the key component of a full workflow for line tracking that works in the face of the challenges posed by real-world code evolution and offers a starting point for future ​‍​‌‍​‍‌​‍​‌‍​‍‌enhancements.</w:t>
+      </w:r>
     </w:p>
     <w:p>
       <w:pPr>
@@ -380,21 +476,110 @@
           <w:rFonts w:ascii="Times New Roman" w:hAnsi="Times New Roman" w:cs="Times New Roman"/>
           <w:lang w:val="en-CA"/>
         </w:rPr>
-        <w:t>Software is updated often, and within software systems, files are heavily changed from version to version. As files change, it’s important to know how the lines move, how they shift and how they appear in the new version compared to the previous one. Most diff tools within IDEs and Git</w:t>
-      </w:r>
-      <w:r>
-        <w:rPr>
-          <w:rFonts w:ascii="Times New Roman" w:hAnsi="Times New Roman" w:cs="Times New Roman"/>
-          <w:lang w:val="en-CA"/>
-        </w:rPr>
-        <w:t xml:space="preserve"> test</w:t>
-      </w:r>
-      <w:r>
-        <w:rPr>
-          <w:rFonts w:ascii="Times New Roman" w:hAnsi="Times New Roman" w:cs="Times New Roman"/>
-          <w:lang w:val="en-CA"/>
-        </w:rPr>
-        <w:t xml:space="preserve"> the addition and deletion of lines, but they don’t show which specific lines match between versions. As such, developers and</w:t>
+        <w:t xml:space="preserve">Software </w:t>
+      </w:r>
+      <w:proofErr w:type="gramStart"/>
+      <w:r>
+        <w:rPr>
+          <w:rFonts w:ascii="Times New Roman" w:hAnsi="Times New Roman" w:cs="Times New Roman"/>
+          <w:lang w:val="en-CA"/>
+        </w:rPr>
+        <w:t>is updated</w:t>
+      </w:r>
+      <w:proofErr w:type="gramEnd"/>
+      <w:r>
+        <w:rPr>
+          <w:rFonts w:ascii="Times New Roman" w:hAnsi="Times New Roman" w:cs="Times New Roman"/>
+          <w:lang w:val="en-CA"/>
+        </w:rPr>
+        <w:t xml:space="preserve"> often, and within software systems, files </w:t>
+      </w:r>
+      <w:proofErr w:type="gramStart"/>
+      <w:r>
+        <w:rPr>
+          <w:rFonts w:ascii="Times New Roman" w:hAnsi="Times New Roman" w:cs="Times New Roman"/>
+          <w:lang w:val="en-CA"/>
+        </w:rPr>
+        <w:t>are heavily changed</w:t>
+      </w:r>
+      <w:proofErr w:type="gramEnd"/>
+      <w:r>
+        <w:rPr>
+          <w:rFonts w:ascii="Times New Roman" w:hAnsi="Times New Roman" w:cs="Times New Roman"/>
+          <w:lang w:val="en-CA"/>
+        </w:rPr>
+        <w:t xml:space="preserve"> from version to version. As files change, </w:t>
+      </w:r>
+      <w:proofErr w:type="gramStart"/>
+      <w:r>
+        <w:rPr>
+          <w:rFonts w:ascii="Times New Roman" w:hAnsi="Times New Roman" w:cs="Times New Roman"/>
+          <w:lang w:val="en-CA"/>
+        </w:rPr>
+        <w:t>it’s</w:t>
+      </w:r>
+      <w:proofErr w:type="gramEnd"/>
+      <w:r>
+        <w:rPr>
+          <w:rFonts w:ascii="Times New Roman" w:hAnsi="Times New Roman" w:cs="Times New Roman"/>
+          <w:lang w:val="en-CA"/>
+        </w:rPr>
+        <w:t xml:space="preserve"> important to know how the lines move, how they shift and how they appear in the </w:t>
+      </w:r>
+      <w:proofErr w:type="gramStart"/>
+      <w:r>
+        <w:rPr>
+          <w:rFonts w:ascii="Times New Roman" w:hAnsi="Times New Roman" w:cs="Times New Roman"/>
+          <w:lang w:val="en-CA"/>
+        </w:rPr>
+        <w:t>new version</w:t>
+      </w:r>
+      <w:proofErr w:type="gramEnd"/>
+      <w:r>
+        <w:rPr>
+          <w:rFonts w:ascii="Times New Roman" w:hAnsi="Times New Roman" w:cs="Times New Roman"/>
+          <w:lang w:val="en-CA"/>
+        </w:rPr>
+        <w:t xml:space="preserve"> compared to the previous one. Most diff tools within IDEs and Git</w:t>
+      </w:r>
+      <w:r>
+        <w:rPr>
+          <w:rFonts w:ascii="Times New Roman" w:hAnsi="Times New Roman" w:cs="Times New Roman"/>
+          <w:lang w:val="en-CA"/>
+        </w:rPr>
+        <w:t xml:space="preserve"> </w:t>
+      </w:r>
+      <w:proofErr w:type="gramStart"/>
+      <w:r>
+        <w:rPr>
+          <w:rFonts w:ascii="Times New Roman" w:hAnsi="Times New Roman" w:cs="Times New Roman"/>
+          <w:lang w:val="en-CA"/>
+        </w:rPr>
+        <w:t>test</w:t>
+      </w:r>
+      <w:proofErr w:type="gramEnd"/>
+      <w:r>
+        <w:rPr>
+          <w:rFonts w:ascii="Times New Roman" w:hAnsi="Times New Roman" w:cs="Times New Roman"/>
+          <w:lang w:val="en-CA"/>
+        </w:rPr>
+        <w:t xml:space="preserve"> the addition and deletion of lines, but they </w:t>
+      </w:r>
+      <w:proofErr w:type="gramStart"/>
+      <w:r>
+        <w:rPr>
+          <w:rFonts w:ascii="Times New Roman" w:hAnsi="Times New Roman" w:cs="Times New Roman"/>
+          <w:lang w:val="en-CA"/>
+        </w:rPr>
+        <w:t>don’t</w:t>
+      </w:r>
+      <w:proofErr w:type="gramEnd"/>
+      <w:r>
+        <w:rPr>
+          <w:rFonts w:ascii="Times New Roman" w:hAnsi="Times New Roman" w:cs="Times New Roman"/>
+          <w:lang w:val="en-CA"/>
+        </w:rPr>
+        <w:t xml:space="preserve"> show which specific lines match between versions. As such, developers and</w:t>
       </w:r>
       <w:r>
         <w:rPr>
@@ -408,7 +593,23 @@
           <w:rFonts w:ascii="Times New Roman" w:hAnsi="Times New Roman" w:cs="Times New Roman"/>
           <w:lang w:val="en-CA"/>
         </w:rPr>
-        <w:t xml:space="preserve">that need detailed, line-by-line comparisons are limited because this </w:t>
+        <w:t xml:space="preserve">that need detailed, line-by-line comparisons </w:t>
+      </w:r>
+      <w:proofErr w:type="gramStart"/>
+      <w:r>
+        <w:rPr>
+          <w:rFonts w:ascii="Times New Roman" w:hAnsi="Times New Roman" w:cs="Times New Roman"/>
+          <w:lang w:val="en-CA"/>
+        </w:rPr>
+        <w:t>are limited</w:t>
+      </w:r>
+      <w:proofErr w:type="gramEnd"/>
+      <w:r>
+        <w:rPr>
+          <w:rFonts w:ascii="Times New Roman" w:hAnsi="Times New Roman" w:cs="Times New Roman"/>
+          <w:lang w:val="en-CA"/>
+        </w:rPr>
+        <w:t xml:space="preserve"> because this </w:t>
       </w:r>
       <w:r>
         <w:rPr>
@@ -465,7 +666,23 @@
           <w:rFonts w:ascii="Times New Roman" w:hAnsi="Times New Roman" w:cs="Times New Roman"/>
           <w:lang w:val="en-CA"/>
         </w:rPr>
-        <w:t xml:space="preserve">, which can then be compared against a </w:t>
+        <w:t xml:space="preserve">, which can then </w:t>
+      </w:r>
+      <w:proofErr w:type="gramStart"/>
+      <w:r>
+        <w:rPr>
+          <w:rFonts w:ascii="Times New Roman" w:hAnsi="Times New Roman" w:cs="Times New Roman"/>
+          <w:lang w:val="en-CA"/>
+        </w:rPr>
+        <w:t>be compared</w:t>
+      </w:r>
+      <w:proofErr w:type="gramEnd"/>
+      <w:r>
+        <w:rPr>
+          <w:rFonts w:ascii="Times New Roman" w:hAnsi="Times New Roman" w:cs="Times New Roman"/>
+          <w:lang w:val="en-CA"/>
+        </w:rPr>
+        <w:t xml:space="preserve"> against a </w:t>
       </w:r>
       <w:r>
         <w:rPr>
@@ -527,6 +744,7 @@
           <w:szCs w:val="24"/>
           <w:lang w:val="en-CA"/>
         </w:rPr>
+        <w:lastRenderedPageBreak/>
         <w:t>2. Data Collection</w:t>
       </w:r>
     </w:p>
@@ -568,21 +786,69 @@
           <w:rFonts w:ascii="Times New Roman" w:hAnsi="Times New Roman" w:cs="Times New Roman"/>
           <w:lang w:val="en-CA"/>
         </w:rPr>
-        <w:t xml:space="preserve">The provided project datasets are 18 sets </w:t>
-      </w:r>
-      <w:r>
-        <w:rPr>
-          <w:rFonts w:ascii="Times New Roman" w:hAnsi="Times New Roman" w:cs="Times New Roman"/>
-          <w:lang w:val="en-CA"/>
-        </w:rPr>
-        <w:t>of very</w:t>
-      </w:r>
-      <w:r>
-        <w:rPr>
-          <w:rFonts w:ascii="Times New Roman" w:hAnsi="Times New Roman" w:cs="Times New Roman"/>
-          <w:lang w:val="en-CA"/>
-        </w:rPr>
-        <w:t xml:space="preserve"> similar Java files, yet they're </w:t>
+        <w:t xml:space="preserve">The provided project datasets are </w:t>
+      </w:r>
+      <w:proofErr w:type="gramStart"/>
+      <w:r>
+        <w:rPr>
+          <w:rFonts w:ascii="Times New Roman" w:hAnsi="Times New Roman" w:cs="Times New Roman"/>
+          <w:lang w:val="en-CA"/>
+        </w:rPr>
+        <w:t>18</w:t>
+      </w:r>
+      <w:proofErr w:type="gramEnd"/>
+      <w:r>
+        <w:rPr>
+          <w:rFonts w:ascii="Times New Roman" w:hAnsi="Times New Roman" w:cs="Times New Roman"/>
+          <w:lang w:val="en-CA"/>
+        </w:rPr>
+        <w:t xml:space="preserve"> sets </w:t>
+      </w:r>
+      <w:r>
+        <w:rPr>
+          <w:rFonts w:ascii="Times New Roman" w:hAnsi="Times New Roman" w:cs="Times New Roman"/>
+          <w:lang w:val="en-CA"/>
+        </w:rPr>
+        <w:t xml:space="preserve">of </w:t>
+      </w:r>
+      <w:proofErr w:type="gramStart"/>
+      <w:r>
+        <w:rPr>
+          <w:rFonts w:ascii="Times New Roman" w:hAnsi="Times New Roman" w:cs="Times New Roman"/>
+          <w:lang w:val="en-CA"/>
+        </w:rPr>
+        <w:t>very</w:t>
+      </w:r>
+      <w:r>
+        <w:rPr>
+          <w:rFonts w:ascii="Times New Roman" w:hAnsi="Times New Roman" w:cs="Times New Roman"/>
+          <w:lang w:val="en-CA"/>
+        </w:rPr>
+        <w:t xml:space="preserve"> similar</w:t>
+      </w:r>
+      <w:proofErr w:type="gramEnd"/>
+      <w:r>
+        <w:rPr>
+          <w:rFonts w:ascii="Times New Roman" w:hAnsi="Times New Roman" w:cs="Times New Roman"/>
+          <w:lang w:val="en-CA"/>
+        </w:rPr>
+        <w:t xml:space="preserve"> Java files, yet </w:t>
+      </w:r>
+      <w:proofErr w:type="gramStart"/>
+      <w:r>
+        <w:rPr>
+          <w:rFonts w:ascii="Times New Roman" w:hAnsi="Times New Roman" w:cs="Times New Roman"/>
+          <w:lang w:val="en-CA"/>
+        </w:rPr>
+        <w:t>they're</w:t>
+      </w:r>
+      <w:proofErr w:type="gramEnd"/>
+      <w:r>
+        <w:rPr>
+          <w:rFonts w:ascii="Times New Roman" w:hAnsi="Times New Roman" w:cs="Times New Roman"/>
+          <w:lang w:val="en-CA"/>
+        </w:rPr>
+        <w:t xml:space="preserve"> </w:t>
       </w:r>
       <w:r>
         <w:rPr>
@@ -601,8 +867,16 @@
         <w:rPr>
           <w:rFonts w:ascii="Times New Roman" w:hAnsi="Times New Roman" w:cs="Times New Roman"/>
         </w:rPr>
-        <w:t>developed to different levels</w:t>
-      </w:r>
+        <w:t xml:space="preserve">developed to </w:t>
+      </w:r>
+      <w:proofErr w:type="gramStart"/>
+      <w:r>
+        <w:rPr>
+          <w:rFonts w:ascii="Times New Roman" w:hAnsi="Times New Roman" w:cs="Times New Roman"/>
+        </w:rPr>
+        <w:t>different levels</w:t>
+      </w:r>
+      <w:proofErr w:type="gramEnd"/>
       <w:r>
         <w:rPr>
           <w:rFonts w:ascii="Times New Roman" w:hAnsi="Times New Roman" w:cs="Times New Roman"/>
@@ -640,7 +914,21 @@
         <w:rPr>
           <w:rFonts w:ascii="Times New Roman" w:hAnsi="Times New Roman" w:cs="Times New Roman"/>
         </w:rPr>
-        <w:t>that the tool’s results will be compared against</w:t>
+        <w:t xml:space="preserve">that the tool’s results will </w:t>
+      </w:r>
+      <w:proofErr w:type="gramStart"/>
+      <w:r>
+        <w:rPr>
+          <w:rFonts w:ascii="Times New Roman" w:hAnsi="Times New Roman" w:cs="Times New Roman"/>
+        </w:rPr>
+        <w:t>be compared</w:t>
+      </w:r>
+      <w:proofErr w:type="gramEnd"/>
+      <w:r>
+        <w:rPr>
+          <w:rFonts w:ascii="Times New Roman" w:hAnsi="Times New Roman" w:cs="Times New Roman"/>
+        </w:rPr>
+        <w:t xml:space="preserve"> against</w:t>
       </w:r>
       <w:r>
         <w:rPr>
@@ -670,15 +958,38 @@
           <w:rFonts w:ascii="Times New Roman" w:hAnsi="Times New Roman" w:cs="Times New Roman"/>
           <w:lang w:val="en-CA"/>
         </w:rPr>
-        <w:lastRenderedPageBreak/>
-        <w:t xml:space="preserve">Since the XML was given to all students from the course professor, </w:t>
-      </w:r>
-      <w:r>
-        <w:rPr>
-          <w:rFonts w:ascii="Times New Roman" w:hAnsi="Times New Roman" w:cs="Times New Roman"/>
-        </w:rPr>
-        <w:t>this means the results should be fairly reliable</w:t>
-      </w:r>
+        <w:t xml:space="preserve">Since the XML </w:t>
+      </w:r>
+      <w:proofErr w:type="gramStart"/>
+      <w:r>
+        <w:rPr>
+          <w:rFonts w:ascii="Times New Roman" w:hAnsi="Times New Roman" w:cs="Times New Roman"/>
+          <w:lang w:val="en-CA"/>
+        </w:rPr>
+        <w:t>was given</w:t>
+      </w:r>
+      <w:proofErr w:type="gramEnd"/>
+      <w:r>
+        <w:rPr>
+          <w:rFonts w:ascii="Times New Roman" w:hAnsi="Times New Roman" w:cs="Times New Roman"/>
+          <w:lang w:val="en-CA"/>
+        </w:rPr>
+        <w:t xml:space="preserve"> to all students from the course professor, </w:t>
+      </w:r>
+      <w:r>
+        <w:rPr>
+          <w:rFonts w:ascii="Times New Roman" w:hAnsi="Times New Roman" w:cs="Times New Roman"/>
+        </w:rPr>
+        <w:t xml:space="preserve">this means the results should be </w:t>
+      </w:r>
+      <w:proofErr w:type="gramStart"/>
+      <w:r>
+        <w:rPr>
+          <w:rFonts w:ascii="Times New Roman" w:hAnsi="Times New Roman" w:cs="Times New Roman"/>
+        </w:rPr>
+        <w:t>reliable</w:t>
+      </w:r>
+      <w:proofErr w:type="gramEnd"/>
       <w:r>
         <w:rPr>
           <w:rFonts w:ascii="Times New Roman" w:hAnsi="Times New Roman" w:cs="Times New Roman"/>
@@ -743,7 +1054,39 @@
           <w:rFonts w:ascii="Times New Roman" w:hAnsi="Times New Roman" w:cs="Times New Roman"/>
           <w:lang w:val="en-CA"/>
         </w:rPr>
-        <w:t>The custom dataset has 25 pairs of files. These were taken from real commit histories using PyDriller. Each pair has two Java files that are next to each other in the change log. They show the real edits developers made as the program changed over time. Since the files come from real commits, they have all kinds of changes like new lines, old lines deleted, blocks of code moved around, code cleaned up, logic changed, and new code written or old code deleted like calls to other methods or comments.</w:t>
+        <w:t xml:space="preserve">The custom dataset has </w:t>
+      </w:r>
+      <w:proofErr w:type="gramStart"/>
+      <w:r>
+        <w:rPr>
+          <w:rFonts w:ascii="Times New Roman" w:hAnsi="Times New Roman" w:cs="Times New Roman"/>
+          <w:lang w:val="en-CA"/>
+        </w:rPr>
+        <w:t>25</w:t>
+      </w:r>
+      <w:proofErr w:type="gramEnd"/>
+      <w:r>
+        <w:rPr>
+          <w:rFonts w:ascii="Times New Roman" w:hAnsi="Times New Roman" w:cs="Times New Roman"/>
+          <w:lang w:val="en-CA"/>
+        </w:rPr>
+        <w:t xml:space="preserve"> pairs of files. These </w:t>
+      </w:r>
+      <w:proofErr w:type="gramStart"/>
+      <w:r>
+        <w:rPr>
+          <w:rFonts w:ascii="Times New Roman" w:hAnsi="Times New Roman" w:cs="Times New Roman"/>
+          <w:lang w:val="en-CA"/>
+        </w:rPr>
+        <w:t>were taken</w:t>
+      </w:r>
+      <w:proofErr w:type="gramEnd"/>
+      <w:r>
+        <w:rPr>
+          <w:rFonts w:ascii="Times New Roman" w:hAnsi="Times New Roman" w:cs="Times New Roman"/>
+          <w:lang w:val="en-CA"/>
+        </w:rPr>
+        <w:t xml:space="preserve"> from real commit histories using PyDriller. Each pair has two Java files that are next to each other in the change log. They show the real edits developers made as the program changed over time. Since the files come from real commits, they have all kinds of changes like new lines, old lines deleted, blocks of code moved around, code cleaned up, logic changed, and new code written or old code deleted like calls to other methods or comments.</w:t>
       </w:r>
     </w:p>
     <w:p>
@@ -773,14 +1116,62 @@
           <w:rFonts w:ascii="Times New Roman" w:hAnsi="Times New Roman" w:cs="Times New Roman"/>
           <w:lang w:val="en-CA"/>
         </w:rPr>
-        <w:t xml:space="preserve">ngs between the 2 versions. If there is a line with no corresponding position in the new version, then the XML marks it with a “-1”. </w:t>
-      </w:r>
-      <w:r>
-        <w:rPr>
-          <w:rFonts w:ascii="Times New Roman" w:hAnsi="Times New Roman" w:cs="Times New Roman"/>
-          <w:lang w:val="en-CA"/>
-        </w:rPr>
-        <w:t>Depending on how the dataset was generated,</w:t>
+        <w:t xml:space="preserve">ngs between the </w:t>
+      </w:r>
+      <w:proofErr w:type="gramStart"/>
+      <w:r>
+        <w:rPr>
+          <w:rFonts w:ascii="Times New Roman" w:hAnsi="Times New Roman" w:cs="Times New Roman"/>
+          <w:lang w:val="en-CA"/>
+        </w:rPr>
+        <w:t>2</w:t>
+      </w:r>
+      <w:proofErr w:type="gramEnd"/>
+      <w:r>
+        <w:rPr>
+          <w:rFonts w:ascii="Times New Roman" w:hAnsi="Times New Roman" w:cs="Times New Roman"/>
+          <w:lang w:val="en-CA"/>
+        </w:rPr>
+        <w:t xml:space="preserve"> versions. If there is a line with no corresponding position in the </w:t>
+      </w:r>
+      <w:proofErr w:type="gramStart"/>
+      <w:r>
+        <w:rPr>
+          <w:rFonts w:ascii="Times New Roman" w:hAnsi="Times New Roman" w:cs="Times New Roman"/>
+          <w:lang w:val="en-CA"/>
+        </w:rPr>
+        <w:t>new version</w:t>
+      </w:r>
+      <w:proofErr w:type="gramEnd"/>
+      <w:r>
+        <w:rPr>
+          <w:rFonts w:ascii="Times New Roman" w:hAnsi="Times New Roman" w:cs="Times New Roman"/>
+          <w:lang w:val="en-CA"/>
+        </w:rPr>
+        <w:t xml:space="preserve">, then the XML marks it with a “-1”. </w:t>
+      </w:r>
+      <w:r>
+        <w:rPr>
+          <w:rFonts w:ascii="Times New Roman" w:hAnsi="Times New Roman" w:cs="Times New Roman"/>
+          <w:lang w:val="en-CA"/>
+        </w:rPr>
+        <w:t xml:space="preserve">Depending on how the dataset </w:t>
+      </w:r>
+      <w:proofErr w:type="gramStart"/>
+      <w:r>
+        <w:rPr>
+          <w:rFonts w:ascii="Times New Roman" w:hAnsi="Times New Roman" w:cs="Times New Roman"/>
+          <w:lang w:val="en-CA"/>
+        </w:rPr>
+        <w:t>was generated</w:t>
+      </w:r>
+      <w:proofErr w:type="gramEnd"/>
+      <w:r>
+        <w:rPr>
+          <w:rFonts w:ascii="Times New Roman" w:hAnsi="Times New Roman" w:cs="Times New Roman"/>
+          <w:lang w:val="en-CA"/>
+        </w:rPr>
+        <w:t>,</w:t>
       </w:r>
       <w:r>
         <w:rPr>
@@ -789,12 +1180,37 @@
         </w:rPr>
         <w:t xml:space="preserve"> deleted lines could also </w:t>
       </w:r>
-      <w:r>
-        <w:rPr>
-          <w:rFonts w:ascii="Times New Roman" w:hAnsi="Times New Roman" w:cs="Times New Roman"/>
-          <w:lang w:val="en-CA"/>
-        </w:rPr>
-        <w:t>be completely omitted from the mappings. We use these XML files as a reference when testing our tools output.</w:t>
+      <w:proofErr w:type="gramStart"/>
+      <w:r>
+        <w:rPr>
+          <w:rFonts w:ascii="Times New Roman" w:hAnsi="Times New Roman" w:cs="Times New Roman"/>
+          <w:lang w:val="en-CA"/>
+        </w:rPr>
+        <w:t>be completely omitted</w:t>
+      </w:r>
+      <w:proofErr w:type="gramEnd"/>
+      <w:r>
+        <w:rPr>
+          <w:rFonts w:ascii="Times New Roman" w:hAnsi="Times New Roman" w:cs="Times New Roman"/>
+          <w:lang w:val="en-CA"/>
+        </w:rPr>
+        <w:t xml:space="preserve"> from the mappings. We use these XML files as a reference when </w:t>
+      </w:r>
+      <w:proofErr w:type="gramStart"/>
+      <w:r>
+        <w:rPr>
+          <w:rFonts w:ascii="Times New Roman" w:hAnsi="Times New Roman" w:cs="Times New Roman"/>
+          <w:lang w:val="en-CA"/>
+        </w:rPr>
+        <w:t>testing</w:t>
+      </w:r>
+      <w:proofErr w:type="gramEnd"/>
+      <w:r>
+        <w:rPr>
+          <w:rFonts w:ascii="Times New Roman" w:hAnsi="Times New Roman" w:cs="Times New Roman"/>
+          <w:lang w:val="en-CA"/>
+        </w:rPr>
+        <w:t xml:space="preserve"> our tools output.</w:t>
       </w:r>
     </w:p>
     <w:p>
@@ -860,150 +1276,48 @@
     <w:p>
       <w:pPr>
         <w:rPr>
-          <w:rFonts w:ascii="Times New Roman" w:hAnsi="Times New Roman" w:cs="Times New Roman"/>
-          <w:lang w:val="en-CA"/>
-        </w:rPr>
-      </w:pPr>
-      <w:r>
-        <w:rPr>
-          <w:rFonts w:ascii="Times New Roman" w:hAnsi="Times New Roman" w:cs="Times New Roman"/>
-          <w:lang w:val="en-CA"/>
-        </w:rPr>
-        <w:t>The tool</w:t>
-      </w:r>
-      <w:r>
-        <w:rPr>
-          <w:rFonts w:ascii="Times New Roman" w:hAnsi="Times New Roman" w:cs="Times New Roman"/>
-          <w:lang w:val="en-CA"/>
-        </w:rPr>
-        <w:t xml:space="preserve"> takes an old file and a new file, reads it line by line, and </w:t>
-      </w:r>
-      <w:r>
-        <w:rPr>
-          <w:rFonts w:ascii="Times New Roman" w:hAnsi="Times New Roman" w:cs="Times New Roman"/>
-        </w:rPr>
-        <w:t xml:space="preserve">tries to determine </w:t>
-      </w:r>
-      <w:r>
-        <w:rPr>
-          <w:rFonts w:ascii="Times New Roman" w:hAnsi="Times New Roman" w:cs="Times New Roman"/>
-          <w:lang w:val="en-CA"/>
-        </w:rPr>
-        <w:t xml:space="preserve">which old line </w:t>
-      </w:r>
-      <w:r>
-        <w:rPr>
-          <w:rFonts w:ascii="Times New Roman" w:hAnsi="Times New Roman" w:cs="Times New Roman"/>
-        </w:rPr>
-        <w:t>matches wit</w:t>
-      </w:r>
-      <w:r>
-        <w:rPr>
-          <w:rFonts w:ascii="Times New Roman" w:hAnsi="Times New Roman" w:cs="Times New Roman"/>
-          <w:lang w:val="en-CA"/>
-        </w:rPr>
-        <w:t xml:space="preserve">h which new line. </w:t>
-      </w:r>
-      <w:r>
-        <w:rPr>
-          <w:rFonts w:ascii="Times New Roman" w:hAnsi="Times New Roman" w:cs="Times New Roman"/>
-        </w:rPr>
-        <w:t>It then produces an XML file with the matches</w:t>
-      </w:r>
-      <w:r>
-        <w:rPr>
-          <w:rFonts w:ascii="Times New Roman" w:hAnsi="Times New Roman" w:cs="Times New Roman"/>
-          <w:lang w:val="en-CA"/>
-        </w:rPr>
-        <w:t xml:space="preserve">. </w:t>
-      </w:r>
-      <w:r>
-        <w:rPr>
-          <w:rFonts w:ascii="Times New Roman" w:hAnsi="Times New Roman" w:cs="Times New Roman"/>
-        </w:rPr>
-        <w:t>Each entry in the XML file</w:t>
-      </w:r>
-      <w:r>
-        <w:rPr>
-          <w:rFonts w:ascii="Times New Roman" w:hAnsi="Times New Roman" w:cs="Times New Roman"/>
-          <w:lang w:val="en-CA"/>
-        </w:rPr>
-        <w:t xml:space="preserve"> has an "old" value and a "new" value</w:t>
-      </w:r>
-      <w:r>
-        <w:rPr>
-          <w:rFonts w:ascii="Times New Roman" w:hAnsi="Times New Roman" w:cs="Times New Roman"/>
-          <w:lang w:val="en-CA"/>
-        </w:rPr>
-        <w:t>,</w:t>
-      </w:r>
-      <w:r>
-        <w:rPr>
-          <w:rFonts w:ascii="Times New Roman" w:hAnsi="Times New Roman" w:cs="Times New Roman"/>
-          <w:lang w:val="en-CA"/>
-        </w:rPr>
-        <w:t xml:space="preserve"> </w:t>
-      </w:r>
-      <w:r>
-        <w:rPr>
-          <w:rFonts w:ascii="Times New Roman" w:hAnsi="Times New Roman" w:cs="Times New Roman"/>
-        </w:rPr>
-        <w:t>which represents the match</w:t>
-      </w:r>
-      <w:r>
-        <w:rPr>
-          <w:rFonts w:ascii="Times New Roman" w:hAnsi="Times New Roman" w:cs="Times New Roman"/>
-          <w:lang w:val="en-CA"/>
-        </w:rPr>
-        <w:t>. If it doesn't match</w:t>
-      </w:r>
-      <w:r>
-        <w:rPr>
-          <w:rFonts w:ascii="Times New Roman" w:hAnsi="Times New Roman" w:cs="Times New Roman"/>
-          <w:lang w:val="en-CA"/>
-        </w:rPr>
-        <w:t xml:space="preserve">, </w:t>
-      </w:r>
-      <w:r>
-        <w:rPr>
-          <w:rFonts w:ascii="Times New Roman" w:hAnsi="Times New Roman" w:cs="Times New Roman"/>
-          <w:lang w:val="en-CA"/>
-        </w:rPr>
-        <w:t>its</w:t>
-      </w:r>
-      <w:r>
-        <w:rPr>
-          <w:rFonts w:ascii="Times New Roman" w:hAnsi="Times New Roman" w:cs="Times New Roman"/>
-          <w:lang w:val="en-CA"/>
-        </w:rPr>
-        <w:t xml:space="preserve"> given a placeholder of</w:t>
-      </w:r>
-      <w:r>
-        <w:rPr>
-          <w:rFonts w:ascii="Times New Roman" w:hAnsi="Times New Roman" w:cs="Times New Roman"/>
-          <w:lang w:val="en-CA"/>
-        </w:rPr>
-        <w:t xml:space="preserve"> -</w:t>
-      </w:r>
-      <w:r>
-        <w:rPr>
-          <w:rFonts w:ascii="Times New Roman" w:hAnsi="Times New Roman" w:cs="Times New Roman"/>
-          <w:lang w:val="en-CA"/>
-        </w:rPr>
-        <w:t>1</w:t>
-      </w:r>
-      <w:r>
-        <w:rPr>
-          <w:rFonts w:ascii="Times New Roman" w:hAnsi="Times New Roman" w:cs="Times New Roman"/>
-          <w:lang w:val="en-CA"/>
-        </w:rPr>
-        <w:t>.</w:t>
-      </w:r>
-    </w:p>
-    <w:p>
-      <w:pPr>
-        <w:rPr>
-          <w:rFonts w:ascii="Times New Roman" w:hAnsi="Times New Roman" w:cs="Times New Roman"/>
+          <w:rFonts w:ascii="Times New Roman" w:eastAsiaTheme="majorEastAsia" w:hAnsi="Times New Roman" w:cs="Times New Roman"/>
+          <w:b/>
+          <w:bCs/>
+          <w:lang w:val="en-CA"/>
+        </w:rPr>
+      </w:pPr>
+    </w:p>
+    <w:p>
+      <w:pPr>
+        <w:rPr>
+          <w:rFonts w:ascii="Times New Roman" w:eastAsiaTheme="majorEastAsia" w:hAnsi="Times New Roman" w:cs="Times New Roman"/>
+          <w:lang w:val="en-CA"/>
+        </w:rPr>
+      </w:pPr>
+      <w:r>
+        <w:rPr>
+          <w:rFonts w:ascii="Times New Roman" w:eastAsiaTheme="majorEastAsia" w:hAnsi="Times New Roman" w:cs="Times New Roman"/>
+          <w:lang w:val="en-CA"/>
+        </w:rPr>
+        <w:t xml:space="preserve">The tool takes a previous xml file and a new xml file and goes through the lines one by one to </w:t>
+      </w:r>
+      <w:r>
+        <w:rPr>
+          <w:rFonts w:ascii="Times New Roman" w:eastAsiaTheme="majorEastAsia" w:hAnsi="Times New Roman" w:cs="Times New Roman"/>
+          <w:lang w:val="en-CA"/>
+        </w:rPr>
+        <w:t>decide</w:t>
+      </w:r>
+      <w:r>
+        <w:rPr>
+          <w:rFonts w:ascii="Times New Roman" w:eastAsiaTheme="majorEastAsia" w:hAnsi="Times New Roman" w:cs="Times New Roman"/>
+          <w:lang w:val="en-CA"/>
+        </w:rPr>
+        <w:t xml:space="preserve"> as to which old line it believes is which new line. It creates an xml file back for the user with those determinations. Each line has a value of old and new corresponding to what it believes to be the match. If it does not match, it gives it a placeholder of -1.</w:t>
+      </w:r>
+    </w:p>
+    <w:p>
+      <w:pPr>
+        <w:rPr>
+          <w:rFonts w:ascii="Times New Roman" w:eastAsiaTheme="majorEastAsia" w:hAnsi="Times New Roman" w:cs="Times New Roman"/>
+          <w:b/>
+          <w:bCs/>
           <w:lang w:val="en-CA"/>
         </w:rPr>
       </w:pPr>
@@ -1031,35 +1345,89 @@
           <w:szCs w:val="24"/>
           <w:lang w:val="en-CA"/>
         </w:rPr>
+        <w:lastRenderedPageBreak/>
         <w:t>3.2 Preprocessing and Matching Logic</w:t>
       </w:r>
     </w:p>
     <w:p>
       <w:pPr>
         <w:rPr>
-          <w:rFonts w:ascii="Times New Roman" w:hAnsi="Times New Roman" w:cs="Times New Roman"/>
-          <w:lang w:val="en-CA"/>
-        </w:rPr>
-      </w:pPr>
-      <w:r>
-        <w:rPr>
-          <w:rFonts w:ascii="Times New Roman" w:hAnsi="Times New Roman" w:cs="Times New Roman"/>
-          <w:lang w:val="en-CA"/>
-        </w:rPr>
-        <w:t>[placeholder</w:t>
-      </w:r>
-      <w:r>
-        <w:rPr>
-          <w:rFonts w:ascii="Times New Roman" w:hAnsi="Times New Roman" w:cs="Times New Roman"/>
-          <w:lang w:val="en-CA"/>
-        </w:rPr>
-        <w:t>]</w:t>
-      </w:r>
-    </w:p>
-    <w:p>
-      <w:pPr>
-        <w:rPr>
-          <w:rFonts w:ascii="Times New Roman" w:hAnsi="Times New Roman" w:cs="Times New Roman"/>
+          <w:rFonts w:ascii="Times New Roman" w:eastAsiaTheme="majorEastAsia" w:hAnsi="Times New Roman" w:cs="Times New Roman"/>
+          <w:b/>
+          <w:bCs/>
+          <w:lang w:val="en-CA"/>
+        </w:rPr>
+      </w:pPr>
+    </w:p>
+    <w:p>
+      <w:pPr>
+        <w:rPr>
+          <w:rFonts w:ascii="Times New Roman" w:eastAsiaTheme="majorEastAsia" w:hAnsi="Times New Roman" w:cs="Times New Roman"/>
+          <w:lang w:val="en-CA"/>
+        </w:rPr>
+      </w:pPr>
+      <w:r>
+        <w:rPr>
+          <w:rFonts w:ascii="Times New Roman" w:eastAsiaTheme="majorEastAsia" w:hAnsi="Times New Roman" w:cs="Times New Roman"/>
+          <w:lang w:val="en-CA"/>
+        </w:rPr>
+        <w:t xml:space="preserve">It does this for matches prior to actual matching. It matches numbers by getting rid of excess spaces and reducing them all to one. It does exact matches based upon these now clean and matched numbers. For placeholders it does a value of matches based upon how </w:t>
+      </w:r>
+      <w:proofErr w:type="gramStart"/>
+      <w:r>
+        <w:rPr>
+          <w:rFonts w:ascii="Times New Roman" w:eastAsiaTheme="majorEastAsia" w:hAnsi="Times New Roman" w:cs="Times New Roman"/>
+          <w:lang w:val="en-CA"/>
+        </w:rPr>
+        <w:t>much</w:t>
+      </w:r>
+      <w:proofErr w:type="gramEnd"/>
+      <w:r>
+        <w:rPr>
+          <w:rFonts w:ascii="Times New Roman" w:eastAsiaTheme="majorEastAsia" w:hAnsi="Times New Roman" w:cs="Times New Roman"/>
+          <w:lang w:val="en-CA"/>
+        </w:rPr>
+        <w:t xml:space="preserve"> sameness there is and proximity for match relevancy. The most successful value gets matched and anything in the previous xml version line that does not </w:t>
+      </w:r>
+      <w:proofErr w:type="gramStart"/>
+      <w:r>
+        <w:rPr>
+          <w:rFonts w:ascii="Times New Roman" w:eastAsiaTheme="majorEastAsia" w:hAnsi="Times New Roman" w:cs="Times New Roman"/>
+          <w:lang w:val="en-CA"/>
+        </w:rPr>
+        <w:t>get matched</w:t>
+      </w:r>
+      <w:proofErr w:type="gramEnd"/>
+      <w:r>
+        <w:rPr>
+          <w:rFonts w:ascii="Times New Roman" w:eastAsiaTheme="majorEastAsia" w:hAnsi="Times New Roman" w:cs="Times New Roman"/>
+          <w:lang w:val="en-CA"/>
+        </w:rPr>
+        <w:t xml:space="preserve"> to anything </w:t>
+      </w:r>
+      <w:proofErr w:type="gramStart"/>
+      <w:r>
+        <w:rPr>
+          <w:rFonts w:ascii="Times New Roman" w:eastAsiaTheme="majorEastAsia" w:hAnsi="Times New Roman" w:cs="Times New Roman"/>
+          <w:lang w:val="en-CA"/>
+        </w:rPr>
+        <w:t>gets matched</w:t>
+      </w:r>
+      <w:proofErr w:type="gramEnd"/>
+      <w:r>
+        <w:rPr>
+          <w:rFonts w:ascii="Times New Roman" w:eastAsiaTheme="majorEastAsia" w:hAnsi="Times New Roman" w:cs="Times New Roman"/>
+          <w:lang w:val="en-CA"/>
+        </w:rPr>
+        <w:t xml:space="preserve"> to itself as unmatched.</w:t>
+      </w:r>
+    </w:p>
+    <w:p>
+      <w:pPr>
+        <w:rPr>
+          <w:rFonts w:ascii="Times New Roman" w:eastAsiaTheme="majorEastAsia" w:hAnsi="Times New Roman" w:cs="Times New Roman"/>
+          <w:b/>
+          <w:bCs/>
           <w:lang w:val="en-CA"/>
         </w:rPr>
       </w:pPr>
@@ -1093,53 +1461,612 @@
     <w:p>
       <w:pPr>
         <w:rPr>
-          <w:rFonts w:ascii="Times New Roman" w:hAnsi="Times New Roman" w:cs="Times New Roman"/>
-          <w:lang w:val="en-CA"/>
-        </w:rPr>
-      </w:pPr>
-      <w:r>
-        <w:rPr>
-          <w:rFonts w:ascii="Times New Roman" w:hAnsi="Times New Roman" w:cs="Times New Roman"/>
-          <w:lang w:val="en-CA"/>
-        </w:rPr>
-        <w:t>The evaluation is performed by comparing the tool’s predicted XML output against the ground-truth XML files supplied in the provided dataset and manually built for the custom dataset. A mapping passes the test if both the old and new line numbers match the ground truth exactly.</w:t>
-      </w:r>
-    </w:p>
-    <w:p>
-      <w:pPr>
-        <w:rPr>
-          <w:rFonts w:ascii="Times New Roman" w:hAnsi="Times New Roman" w:cs="Times New Roman"/>
-          <w:lang w:val="en-CA"/>
-        </w:rPr>
-      </w:pPr>
-      <w:r>
-        <w:rPr>
-          <w:rFonts w:ascii="Times New Roman" w:hAnsi="Times New Roman" w:cs="Times New Roman"/>
-          <w:lang w:val="en-CA"/>
-        </w:rPr>
-        <w:lastRenderedPageBreak/>
-        <w:t>Usually, the tool performs best on file pairs where the changes are small or made locally. Making large edits like major reordering are more challenging and may reduce the accuracy.</w:t>
-      </w:r>
-    </w:p>
-    <w:p>
-      <w:pPr>
-        <w:rPr>
-          <w:rFonts w:ascii="Times New Roman" w:hAnsi="Times New Roman" w:cs="Times New Roman"/>
-          <w:lang w:val="en-CA"/>
-        </w:rPr>
-      </w:pPr>
-      <w:r>
-        <w:rPr>
-          <w:rFonts w:ascii="Times New Roman" w:hAnsi="Times New Roman" w:cs="Times New Roman"/>
-          <w:lang w:val="en-CA"/>
-        </w:rPr>
-        <w:t>[Placeholder for Results Tables]</w:t>
-      </w:r>
-    </w:p>
-    <w:p>
-      <w:pPr>
-        <w:rPr>
-          <w:rFonts w:ascii="Times New Roman" w:hAnsi="Times New Roman" w:cs="Times New Roman"/>
+          <w:rFonts w:ascii="Times New Roman" w:eastAsiaTheme="majorEastAsia" w:hAnsi="Times New Roman" w:cs="Times New Roman"/>
+          <w:b/>
+          <w:bCs/>
+          <w:lang w:val="en-CA"/>
+        </w:rPr>
+      </w:pPr>
+    </w:p>
+    <w:p>
+      <w:pPr>
+        <w:rPr>
+          <w:rFonts w:ascii="Times New Roman" w:eastAsiaTheme="majorEastAsia" w:hAnsi="Times New Roman" w:cs="Times New Roman"/>
+          <w:lang w:val="en-CA"/>
+        </w:rPr>
+      </w:pPr>
+      <w:r>
+        <w:rPr>
+          <w:rFonts w:ascii="Times New Roman" w:eastAsiaTheme="majorEastAsia" w:hAnsi="Times New Roman" w:cs="Times New Roman"/>
+          <w:lang w:val="en-CA"/>
+        </w:rPr>
+        <w:t xml:space="preserve">The evaluation process involves comparing the xml that </w:t>
+      </w:r>
+      <w:proofErr w:type="gramStart"/>
+      <w:r>
+        <w:rPr>
+          <w:rFonts w:ascii="Times New Roman" w:eastAsiaTheme="majorEastAsia" w:hAnsi="Times New Roman" w:cs="Times New Roman"/>
+          <w:lang w:val="en-CA"/>
+        </w:rPr>
+        <w:t>was predicted</w:t>
+      </w:r>
+      <w:proofErr w:type="gramEnd"/>
+      <w:r>
+        <w:rPr>
+          <w:rFonts w:ascii="Times New Roman" w:eastAsiaTheme="majorEastAsia" w:hAnsi="Times New Roman" w:cs="Times New Roman"/>
+          <w:lang w:val="en-CA"/>
+        </w:rPr>
+        <w:t xml:space="preserve"> and the xml output that </w:t>
+      </w:r>
+      <w:proofErr w:type="gramStart"/>
+      <w:r>
+        <w:rPr>
+          <w:rFonts w:ascii="Times New Roman" w:eastAsiaTheme="majorEastAsia" w:hAnsi="Times New Roman" w:cs="Times New Roman"/>
+          <w:lang w:val="en-CA"/>
+        </w:rPr>
+        <w:t>is grounded</w:t>
+      </w:r>
+      <w:proofErr w:type="gramEnd"/>
+      <w:r>
+        <w:rPr>
+          <w:rFonts w:ascii="Times New Roman" w:eastAsiaTheme="majorEastAsia" w:hAnsi="Times New Roman" w:cs="Times New Roman"/>
+          <w:lang w:val="en-CA"/>
+        </w:rPr>
+        <w:t xml:space="preserve">. If the old and new line number corresponds as true to the xml reference of right </w:t>
+      </w:r>
+      <w:r>
+        <w:rPr>
+          <w:rFonts w:ascii="Times New Roman" w:eastAsiaTheme="majorEastAsia" w:hAnsi="Times New Roman" w:cs="Times New Roman"/>
+          <w:lang w:val="en-CA"/>
+        </w:rPr>
+        <w:t>line,</w:t>
+      </w:r>
+      <w:r>
+        <w:rPr>
+          <w:rFonts w:ascii="Times New Roman" w:eastAsiaTheme="majorEastAsia" w:hAnsi="Times New Roman" w:cs="Times New Roman"/>
+          <w:lang w:val="en-CA"/>
+        </w:rPr>
+        <w:t xml:space="preserve"> then it works well. The best way for the tool to work is on </w:t>
+      </w:r>
+      <w:proofErr w:type="gramStart"/>
+      <w:r>
+        <w:rPr>
+          <w:rFonts w:ascii="Times New Roman" w:eastAsiaTheme="majorEastAsia" w:hAnsi="Times New Roman" w:cs="Times New Roman"/>
+          <w:lang w:val="en-CA"/>
+        </w:rPr>
+        <w:t>small changes</w:t>
+      </w:r>
+      <w:proofErr w:type="gramEnd"/>
+      <w:r>
+        <w:rPr>
+          <w:rFonts w:ascii="Times New Roman" w:eastAsiaTheme="majorEastAsia" w:hAnsi="Times New Roman" w:cs="Times New Roman"/>
+          <w:lang w:val="en-CA"/>
+        </w:rPr>
+        <w:t xml:space="preserve"> with new and old xml. The more distance and change in structure there is, the less successful the tool is.</w:t>
+      </w:r>
+    </w:p>
+    <w:p>
+      <w:pPr>
+        <w:rPr>
+          <w:rFonts w:ascii="Times New Roman" w:eastAsiaTheme="majorEastAsia" w:hAnsi="Times New Roman" w:cs="Times New Roman"/>
+          <w:lang w:val="en-CA"/>
+        </w:rPr>
+      </w:pPr>
+      <w:r>
+        <w:rPr>
+          <w:rFonts w:ascii="Times New Roman" w:eastAsiaTheme="majorEastAsia" w:hAnsi="Times New Roman" w:cs="Times New Roman"/>
+          <w:lang w:val="en-CA"/>
+        </w:rPr>
+        <w:t xml:space="preserve">On the customer dataset, our tool identified 148 out of </w:t>
+      </w:r>
+      <w:r>
+        <w:rPr>
+          <w:rFonts w:ascii="Times New Roman" w:eastAsiaTheme="majorEastAsia" w:hAnsi="Times New Roman" w:cs="Times New Roman"/>
+          <w:lang w:val="en-CA"/>
+        </w:rPr>
+        <w:t>742-line</w:t>
+      </w:r>
+      <w:r>
+        <w:rPr>
+          <w:rFonts w:ascii="Times New Roman" w:eastAsiaTheme="majorEastAsia" w:hAnsi="Times New Roman" w:cs="Times New Roman"/>
+          <w:lang w:val="en-CA"/>
+        </w:rPr>
+        <w:t xml:space="preserve"> mappings across </w:t>
+      </w:r>
+      <w:proofErr w:type="gramStart"/>
+      <w:r>
+        <w:rPr>
+          <w:rFonts w:ascii="Times New Roman" w:eastAsiaTheme="majorEastAsia" w:hAnsi="Times New Roman" w:cs="Times New Roman"/>
+          <w:lang w:val="en-CA"/>
+        </w:rPr>
+        <w:t>24</w:t>
+      </w:r>
+      <w:proofErr w:type="gramEnd"/>
+      <w:r>
+        <w:rPr>
+          <w:rFonts w:ascii="Times New Roman" w:eastAsiaTheme="majorEastAsia" w:hAnsi="Times New Roman" w:cs="Times New Roman"/>
+          <w:lang w:val="en-CA"/>
+        </w:rPr>
+        <w:t xml:space="preserve"> valid file pairs, with an overall accuracy of 19.95%</w:t>
+      </w:r>
+      <w:r>
+        <w:rPr>
+          <w:rFonts w:ascii="Times New Roman" w:eastAsiaTheme="majorEastAsia" w:hAnsi="Times New Roman" w:cs="Times New Roman"/>
+          <w:lang w:val="en-CA"/>
+        </w:rPr>
+        <w:t>.</w:t>
+      </w:r>
+    </w:p>
+    <w:tbl>
+      <w:tblPr>
+        <w:tblStyle w:val="TableGrid"/>
+        <w:tblW w:w="0" w:type="auto"/>
+        <w:tblLook w:val="04A0" w:firstRow="1" w:lastRow="0" w:firstColumn="1" w:lastColumn="0" w:noHBand="0" w:noVBand="1"/>
+      </w:tblPr>
+      <w:tblGrid>
+        <w:gridCol w:w="1555"/>
+        <w:gridCol w:w="1984"/>
+        <w:gridCol w:w="1843"/>
+        <w:gridCol w:w="2098"/>
+        <w:gridCol w:w="1870"/>
+      </w:tblGrid>
+      <w:tr>
+        <w:tc>
+          <w:tcPr>
+            <w:tcW w:w="1555" w:type="dxa"/>
+          </w:tcPr>
+          <w:p>
+            <w:pPr>
+              <w:rPr>
+                <w:rFonts w:ascii="Times New Roman" w:eastAsiaTheme="majorEastAsia" w:hAnsi="Times New Roman" w:cs="Times New Roman"/>
+                <w:lang w:val="en-CA"/>
+              </w:rPr>
+            </w:pPr>
+            <w:r>
+              <w:rPr>
+                <w:rFonts w:ascii="Times New Roman" w:eastAsiaTheme="majorEastAsia" w:hAnsi="Times New Roman" w:cs="Times New Roman"/>
+                <w:lang w:val="en-CA"/>
+              </w:rPr>
+              <w:t>Dataset</w:t>
+            </w:r>
+          </w:p>
+        </w:tc>
+        <w:tc>
+          <w:tcPr>
+            <w:tcW w:w="1984" w:type="dxa"/>
+          </w:tcPr>
+          <w:p>
+            <w:pPr>
+              <w:rPr>
+                <w:rFonts w:ascii="Times New Roman" w:eastAsiaTheme="majorEastAsia" w:hAnsi="Times New Roman" w:cs="Times New Roman"/>
+                <w:lang w:val="en-CA"/>
+              </w:rPr>
+            </w:pPr>
+            <w:r>
+              <w:rPr>
+                <w:rFonts w:ascii="Times New Roman" w:eastAsiaTheme="majorEastAsia" w:hAnsi="Times New Roman" w:cs="Times New Roman"/>
+                <w:lang w:val="en-CA"/>
+              </w:rPr>
+              <w:t>#Pairs Evaluated</w:t>
+            </w:r>
+          </w:p>
+        </w:tc>
+        <w:tc>
+          <w:tcPr>
+            <w:tcW w:w="1843" w:type="dxa"/>
+          </w:tcPr>
+          <w:p>
+            <w:pPr>
+              <w:rPr>
+                <w:rFonts w:ascii="Times New Roman" w:eastAsiaTheme="majorEastAsia" w:hAnsi="Times New Roman" w:cs="Times New Roman"/>
+                <w:lang w:val="en-CA"/>
+              </w:rPr>
+            </w:pPr>
+            <w:r>
+              <w:rPr>
+                <w:rFonts w:ascii="Times New Roman" w:eastAsiaTheme="majorEastAsia" w:hAnsi="Times New Roman" w:cs="Times New Roman"/>
+                <w:lang w:val="en-CA"/>
+              </w:rPr>
+              <w:t>Total Mappings</w:t>
+            </w:r>
+          </w:p>
+        </w:tc>
+        <w:tc>
+          <w:tcPr>
+            <w:tcW w:w="2098" w:type="dxa"/>
+          </w:tcPr>
+          <w:p>
+            <w:pPr>
+              <w:rPr>
+                <w:rFonts w:ascii="Times New Roman" w:eastAsiaTheme="majorEastAsia" w:hAnsi="Times New Roman" w:cs="Times New Roman"/>
+                <w:lang w:val="en-CA"/>
+              </w:rPr>
+            </w:pPr>
+            <w:r>
+              <w:rPr>
+                <w:rFonts w:ascii="Times New Roman" w:eastAsiaTheme="majorEastAsia" w:hAnsi="Times New Roman" w:cs="Times New Roman"/>
+                <w:lang w:val="en-CA"/>
+              </w:rPr>
+              <w:t>Correct Mappings</w:t>
+            </w:r>
+          </w:p>
+        </w:tc>
+        <w:tc>
+          <w:tcPr>
+            <w:tcW w:w="1870" w:type="dxa"/>
+          </w:tcPr>
+          <w:p>
+            <w:pPr>
+              <w:rPr>
+                <w:rFonts w:ascii="Times New Roman" w:eastAsiaTheme="majorEastAsia" w:hAnsi="Times New Roman" w:cs="Times New Roman"/>
+                <w:lang w:val="en-CA"/>
+              </w:rPr>
+            </w:pPr>
+            <w:r>
+              <w:rPr>
+                <w:rFonts w:ascii="Times New Roman" w:eastAsiaTheme="majorEastAsia" w:hAnsi="Times New Roman" w:cs="Times New Roman"/>
+                <w:lang w:val="en-CA"/>
+              </w:rPr>
+              <w:t>Accuracy (%)</w:t>
+            </w:r>
+          </w:p>
+        </w:tc>
+      </w:tr>
+      <w:tr>
+        <w:tc>
+          <w:tcPr>
+            <w:tcW w:w="1555" w:type="dxa"/>
+          </w:tcPr>
+          <w:p>
+            <w:pPr>
+              <w:rPr>
+                <w:rFonts w:ascii="Times New Roman" w:eastAsiaTheme="majorEastAsia" w:hAnsi="Times New Roman" w:cs="Times New Roman"/>
+                <w:lang w:val="en-CA"/>
+              </w:rPr>
+            </w:pPr>
+            <w:r>
+              <w:rPr>
+                <w:rFonts w:ascii="Times New Roman" w:eastAsiaTheme="majorEastAsia" w:hAnsi="Times New Roman" w:cs="Times New Roman"/>
+                <w:lang w:val="en-CA"/>
+              </w:rPr>
+              <w:t>Provided dataset</w:t>
+            </w:r>
+          </w:p>
+        </w:tc>
+        <w:tc>
+          <w:tcPr>
+            <w:tcW w:w="1984" w:type="dxa"/>
+          </w:tcPr>
+          <w:p>
+            <w:pPr>
+              <w:jc w:val="center"/>
+              <w:rPr>
+                <w:rFonts w:ascii="Times New Roman" w:eastAsiaTheme="majorEastAsia" w:hAnsi="Times New Roman" w:cs="Times New Roman"/>
+                <w:lang w:val="en-CA"/>
+              </w:rPr>
+            </w:pPr>
+            <w:r>
+              <w:rPr>
+                <w:rFonts w:ascii="Times New Roman" w:eastAsiaTheme="majorEastAsia" w:hAnsi="Times New Roman" w:cs="Times New Roman"/>
+                <w:lang w:val="en-CA"/>
+              </w:rPr>
+              <w:t>23</w:t>
+            </w:r>
+          </w:p>
+        </w:tc>
+        <w:tc>
+          <w:tcPr>
+            <w:tcW w:w="1843" w:type="dxa"/>
+          </w:tcPr>
+          <w:p>
+            <w:pPr>
+              <w:jc w:val="center"/>
+              <w:rPr>
+                <w:rFonts w:ascii="Times New Roman" w:eastAsiaTheme="majorEastAsia" w:hAnsi="Times New Roman" w:cs="Times New Roman"/>
+                <w:lang w:val="en-CA"/>
+              </w:rPr>
+            </w:pPr>
+            <w:r>
+              <w:rPr>
+                <w:rFonts w:ascii="Times New Roman" w:eastAsiaTheme="majorEastAsia" w:hAnsi="Times New Roman" w:cs="Times New Roman"/>
+                <w:lang w:val="en-CA"/>
+              </w:rPr>
+              <w:t>248</w:t>
+            </w:r>
+          </w:p>
+        </w:tc>
+        <w:tc>
+          <w:tcPr>
+            <w:tcW w:w="2098" w:type="dxa"/>
+          </w:tcPr>
+          <w:p>
+            <w:pPr>
+              <w:jc w:val="center"/>
+              <w:rPr>
+                <w:rFonts w:ascii="Times New Roman" w:eastAsiaTheme="majorEastAsia" w:hAnsi="Times New Roman" w:cs="Times New Roman"/>
+                <w:lang w:val="en-CA"/>
+              </w:rPr>
+            </w:pPr>
+            <w:r>
+              <w:rPr>
+                <w:rFonts w:ascii="Times New Roman" w:eastAsiaTheme="majorEastAsia" w:hAnsi="Times New Roman" w:cs="Times New Roman"/>
+                <w:lang w:val="en-CA"/>
+              </w:rPr>
+              <w:t>110</w:t>
+            </w:r>
+          </w:p>
+        </w:tc>
+        <w:tc>
+          <w:tcPr>
+            <w:tcW w:w="1870" w:type="dxa"/>
+          </w:tcPr>
+          <w:p>
+            <w:pPr>
+              <w:jc w:val="center"/>
+              <w:rPr>
+                <w:rFonts w:ascii="Times New Roman" w:eastAsiaTheme="majorEastAsia" w:hAnsi="Times New Roman" w:cs="Times New Roman"/>
+                <w:lang w:val="en-CA"/>
+              </w:rPr>
+            </w:pPr>
+            <w:r>
+              <w:rPr>
+                <w:rFonts w:ascii="Times New Roman" w:eastAsiaTheme="majorEastAsia" w:hAnsi="Times New Roman" w:cs="Times New Roman"/>
+                <w:lang w:val="en-CA"/>
+              </w:rPr>
+              <w:t>44.35</w:t>
+            </w:r>
+            <w:r>
+              <w:rPr>
+                <w:rFonts w:ascii="Times New Roman" w:eastAsiaTheme="majorEastAsia" w:hAnsi="Times New Roman" w:cs="Times New Roman"/>
+                <w:lang w:val="en-CA"/>
+              </w:rPr>
+              <w:t xml:space="preserve"> </w:t>
+            </w:r>
+          </w:p>
+        </w:tc>
+      </w:tr>
+    </w:tbl>
+    <w:p>
+      <w:pPr>
+        <w:rPr>
+          <w:rFonts w:ascii="Times New Roman" w:eastAsiaTheme="majorEastAsia" w:hAnsi="Times New Roman" w:cs="Times New Roman"/>
+          <w:lang w:val="en-CA"/>
+        </w:rPr>
+      </w:pPr>
+    </w:p>
+    <w:tbl>
+      <w:tblPr>
+        <w:tblStyle w:val="TableGrid"/>
+        <w:tblW w:w="0" w:type="auto"/>
+        <w:jc w:val="center"/>
+        <w:tblLook w:val="04A0" w:firstRow="1" w:lastRow="0" w:firstColumn="1" w:lastColumn="0" w:noHBand="0" w:noVBand="1"/>
+      </w:tblPr>
+      <w:tblGrid>
+        <w:gridCol w:w="1555"/>
+        <w:gridCol w:w="1984"/>
+        <w:gridCol w:w="1843"/>
+        <w:gridCol w:w="2098"/>
+        <w:gridCol w:w="1870"/>
+      </w:tblGrid>
+      <w:tr>
+        <w:trPr>
+          <w:jc w:val="center"/>
+        </w:trPr>
+        <w:tc>
+          <w:tcPr>
+            <w:tcW w:w="1555" w:type="dxa"/>
+          </w:tcPr>
+          <w:p>
+            <w:pPr>
+              <w:rPr>
+                <w:rFonts w:ascii="Times New Roman" w:eastAsiaTheme="majorEastAsia" w:hAnsi="Times New Roman" w:cs="Times New Roman"/>
+                <w:lang w:val="en-CA"/>
+              </w:rPr>
+            </w:pPr>
+            <w:r>
+              <w:rPr>
+                <w:rFonts w:ascii="Times New Roman" w:eastAsiaTheme="majorEastAsia" w:hAnsi="Times New Roman" w:cs="Times New Roman"/>
+                <w:lang w:val="en-CA"/>
+              </w:rPr>
+              <w:t>Dataset</w:t>
+            </w:r>
+          </w:p>
+        </w:tc>
+        <w:tc>
+          <w:tcPr>
+            <w:tcW w:w="1984" w:type="dxa"/>
+          </w:tcPr>
+          <w:p>
+            <w:pPr>
+              <w:rPr>
+                <w:rFonts w:ascii="Times New Roman" w:eastAsiaTheme="majorEastAsia" w:hAnsi="Times New Roman" w:cs="Times New Roman"/>
+                <w:lang w:val="en-CA"/>
+              </w:rPr>
+            </w:pPr>
+            <w:r>
+              <w:rPr>
+                <w:rFonts w:ascii="Times New Roman" w:eastAsiaTheme="majorEastAsia" w:hAnsi="Times New Roman" w:cs="Times New Roman"/>
+                <w:lang w:val="en-CA"/>
+              </w:rPr>
+              <w:t>#Pairs Evaluated</w:t>
+            </w:r>
+          </w:p>
+        </w:tc>
+        <w:tc>
+          <w:tcPr>
+            <w:tcW w:w="1843" w:type="dxa"/>
+          </w:tcPr>
+          <w:p>
+            <w:pPr>
+              <w:rPr>
+                <w:rFonts w:ascii="Times New Roman" w:eastAsiaTheme="majorEastAsia" w:hAnsi="Times New Roman" w:cs="Times New Roman"/>
+                <w:lang w:val="en-CA"/>
+              </w:rPr>
+            </w:pPr>
+            <w:r>
+              <w:rPr>
+                <w:rFonts w:ascii="Times New Roman" w:eastAsiaTheme="majorEastAsia" w:hAnsi="Times New Roman" w:cs="Times New Roman"/>
+                <w:lang w:val="en-CA"/>
+              </w:rPr>
+              <w:t>Total Mappings</w:t>
+            </w:r>
+          </w:p>
+        </w:tc>
+        <w:tc>
+          <w:tcPr>
+            <w:tcW w:w="2098" w:type="dxa"/>
+          </w:tcPr>
+          <w:p>
+            <w:pPr>
+              <w:rPr>
+                <w:rFonts w:ascii="Times New Roman" w:eastAsiaTheme="majorEastAsia" w:hAnsi="Times New Roman" w:cs="Times New Roman"/>
+                <w:lang w:val="en-CA"/>
+              </w:rPr>
+            </w:pPr>
+            <w:r>
+              <w:rPr>
+                <w:rFonts w:ascii="Times New Roman" w:eastAsiaTheme="majorEastAsia" w:hAnsi="Times New Roman" w:cs="Times New Roman"/>
+                <w:lang w:val="en-CA"/>
+              </w:rPr>
+              <w:t>Correct Mappings</w:t>
+            </w:r>
+          </w:p>
+        </w:tc>
+        <w:tc>
+          <w:tcPr>
+            <w:tcW w:w="1870" w:type="dxa"/>
+          </w:tcPr>
+          <w:p>
+            <w:pPr>
+              <w:rPr>
+                <w:rFonts w:ascii="Times New Roman" w:eastAsiaTheme="majorEastAsia" w:hAnsi="Times New Roman" w:cs="Times New Roman"/>
+                <w:lang w:val="en-CA"/>
+              </w:rPr>
+            </w:pPr>
+            <w:r>
+              <w:rPr>
+                <w:rFonts w:ascii="Times New Roman" w:eastAsiaTheme="majorEastAsia" w:hAnsi="Times New Roman" w:cs="Times New Roman"/>
+                <w:lang w:val="en-CA"/>
+              </w:rPr>
+              <w:t>Accuracy (%)</w:t>
+            </w:r>
+          </w:p>
+        </w:tc>
+      </w:tr>
+      <w:tr>
+        <w:trPr>
+          <w:jc w:val="center"/>
+        </w:trPr>
+        <w:tc>
+          <w:tcPr>
+            <w:tcW w:w="1555" w:type="dxa"/>
+          </w:tcPr>
+          <w:p>
+            <w:pPr>
+              <w:rPr>
+                <w:rFonts w:ascii="Times New Roman" w:eastAsiaTheme="majorEastAsia" w:hAnsi="Times New Roman" w:cs="Times New Roman"/>
+                <w:lang w:val="en-CA"/>
+              </w:rPr>
+            </w:pPr>
+            <w:r>
+              <w:rPr>
+                <w:rFonts w:ascii="Times New Roman" w:eastAsiaTheme="majorEastAsia" w:hAnsi="Times New Roman" w:cs="Times New Roman"/>
+                <w:lang w:val="en-CA"/>
+              </w:rPr>
+              <w:t>Custom Dataset (25)</w:t>
+            </w:r>
+          </w:p>
+        </w:tc>
+        <w:tc>
+          <w:tcPr>
+            <w:tcW w:w="1984" w:type="dxa"/>
+          </w:tcPr>
+          <w:p>
+            <w:pPr>
+              <w:jc w:val="center"/>
+              <w:rPr>
+                <w:rFonts w:ascii="Times New Roman" w:eastAsiaTheme="majorEastAsia" w:hAnsi="Times New Roman" w:cs="Times New Roman"/>
+                <w:lang w:val="en-CA"/>
+              </w:rPr>
+            </w:pPr>
+            <w:r>
+              <w:rPr>
+                <w:rFonts w:ascii="Times New Roman" w:eastAsiaTheme="majorEastAsia" w:hAnsi="Times New Roman" w:cs="Times New Roman"/>
+                <w:lang w:val="en-CA"/>
+              </w:rPr>
+              <w:t>24</w:t>
+            </w:r>
+          </w:p>
+        </w:tc>
+        <w:tc>
+          <w:tcPr>
+            <w:tcW w:w="1843" w:type="dxa"/>
+          </w:tcPr>
+          <w:p>
+            <w:pPr>
+              <w:jc w:val="center"/>
+              <w:rPr>
+                <w:rFonts w:ascii="Times New Roman" w:eastAsiaTheme="majorEastAsia" w:hAnsi="Times New Roman" w:cs="Times New Roman"/>
+                <w:lang w:val="en-CA"/>
+              </w:rPr>
+            </w:pPr>
+            <w:r>
+              <w:rPr>
+                <w:rFonts w:ascii="Times New Roman" w:eastAsiaTheme="majorEastAsia" w:hAnsi="Times New Roman" w:cs="Times New Roman"/>
+                <w:lang w:val="en-CA"/>
+              </w:rPr>
+              <w:t>742</w:t>
+            </w:r>
+          </w:p>
+        </w:tc>
+        <w:tc>
+          <w:tcPr>
+            <w:tcW w:w="2098" w:type="dxa"/>
+          </w:tcPr>
+          <w:p>
+            <w:pPr>
+              <w:jc w:val="center"/>
+              <w:rPr>
+                <w:rFonts w:ascii="Times New Roman" w:eastAsiaTheme="majorEastAsia" w:hAnsi="Times New Roman" w:cs="Times New Roman"/>
+                <w:lang w:val="en-CA"/>
+              </w:rPr>
+            </w:pPr>
+            <w:r>
+              <w:rPr>
+                <w:rFonts w:ascii="Times New Roman" w:eastAsiaTheme="majorEastAsia" w:hAnsi="Times New Roman" w:cs="Times New Roman"/>
+                <w:lang w:val="en-CA"/>
+              </w:rPr>
+              <w:t>148</w:t>
+            </w:r>
+          </w:p>
+        </w:tc>
+        <w:tc>
+          <w:tcPr>
+            <w:tcW w:w="1870" w:type="dxa"/>
+          </w:tcPr>
+          <w:p>
+            <w:pPr>
+              <w:jc w:val="center"/>
+              <w:rPr>
+                <w:rFonts w:ascii="Times New Roman" w:eastAsiaTheme="majorEastAsia" w:hAnsi="Times New Roman" w:cs="Times New Roman"/>
+                <w:lang w:val="en-CA"/>
+              </w:rPr>
+            </w:pPr>
+            <w:r>
+              <w:rPr>
+                <w:rFonts w:ascii="Times New Roman" w:eastAsiaTheme="majorEastAsia" w:hAnsi="Times New Roman" w:cs="Times New Roman"/>
+                <w:lang w:val="en-CA"/>
+              </w:rPr>
+              <w:t>19.95</w:t>
+            </w:r>
+          </w:p>
+        </w:tc>
+      </w:tr>
+    </w:tbl>
+    <w:p>
+      <w:pPr>
+        <w:rPr>
+          <w:rFonts w:ascii="Times New Roman" w:eastAsiaTheme="majorEastAsia" w:hAnsi="Times New Roman" w:cs="Times New Roman"/>
           <w:lang w:val="en-CA"/>
         </w:rPr>
       </w:pPr>
@@ -1222,7 +2149,23 @@
           <w:rFonts w:ascii="Times New Roman" w:hAnsi="Times New Roman" w:cs="Times New Roman"/>
           <w:lang w:val="en-CA"/>
         </w:rPr>
-        <w:t>Like lines can be colored similarly, while lines added or omitted can just be signified. The small box under the side-by-side viewer can signify totals lines, matches, accurate percentages and the option to export the xml result.</w:t>
+        <w:t xml:space="preserve">Like lines can be colored similarly, while lines added or omitted can just </w:t>
+      </w:r>
+      <w:proofErr w:type="gramStart"/>
+      <w:r>
+        <w:rPr>
+          <w:rFonts w:ascii="Times New Roman" w:hAnsi="Times New Roman" w:cs="Times New Roman"/>
+          <w:lang w:val="en-CA"/>
+        </w:rPr>
+        <w:t>be signified</w:t>
+      </w:r>
+      <w:proofErr w:type="gramEnd"/>
+      <w:r>
+        <w:rPr>
+          <w:rFonts w:ascii="Times New Roman" w:hAnsi="Times New Roman" w:cs="Times New Roman"/>
+          <w:lang w:val="en-CA"/>
+        </w:rPr>
+        <w:t>. The small box under the side-by-side viewer can signify totals lines, matches, accurate percentages and the option to export the xml result.</w:t>
       </w:r>
     </w:p>
     <w:p>
@@ -1256,22 +2199,8 @@
           <w:szCs w:val="24"/>
           <w:lang w:val="en-CA"/>
         </w:rPr>
+        <w:lastRenderedPageBreak/>
         <w:t>5. Bug-Introducing Changes</w:t>
-      </w:r>
-    </w:p>
-    <w:p>
-      <w:pPr>
-        <w:rPr>
-          <w:rFonts w:ascii="Times New Roman" w:hAnsi="Times New Roman" w:cs="Times New Roman"/>
-          <w:lang w:val="en-CA"/>
-        </w:rPr>
-      </w:pPr>
-      <w:r>
-        <w:rPr>
-          <w:rFonts w:ascii="Times New Roman" w:hAnsi="Times New Roman" w:cs="Times New Roman"/>
-          <w:lang w:val="en-CA"/>
-        </w:rPr>
-        <w:t>[placeholder — This optional section will describe any analysis performed to identify bug-introducing edits using the generated line mappings.]</w:t>
       </w:r>
     </w:p>
     <w:p>
@@ -1320,7 +2249,23 @@
           <w:rFonts w:ascii="Times New Roman" w:hAnsi="Times New Roman" w:cs="Times New Roman"/>
           <w:lang w:val="en-CA"/>
         </w:rPr>
-        <w:t>This project developed and evaluated a tool for rendering line correspondences of source file versions. Through an XML output and two examined projects, the tool comes with an elaborate testing procedure by which line differences between versions can be evaluated. Yet, the tool works less successfully with complex edits; instead, it works best with more straightforward edits.</w:t>
+        <w:t xml:space="preserve">This project developed and evaluated a tool for rendering line correspondences of source file versions. Through an XML output and two examined projects, the tool comes with an elaborate testing procedure by which line differences between versions can </w:t>
+      </w:r>
+      <w:proofErr w:type="gramStart"/>
+      <w:r>
+        <w:rPr>
+          <w:rFonts w:ascii="Times New Roman" w:hAnsi="Times New Roman" w:cs="Times New Roman"/>
+          <w:lang w:val="en-CA"/>
+        </w:rPr>
+        <w:t>be evaluated</w:t>
+      </w:r>
+      <w:proofErr w:type="gramEnd"/>
+      <w:r>
+        <w:rPr>
+          <w:rFonts w:ascii="Times New Roman" w:hAnsi="Times New Roman" w:cs="Times New Roman"/>
+          <w:lang w:val="en-CA"/>
+        </w:rPr>
+        <w:t>. Yet, the tool works less successfully with complex edits; instead, it works best with more straightforward edits.</w:t>
       </w:r>
     </w:p>
     <w:sectPr>
@@ -2229,7 +3174,6 @@
   <w:style w:type="character" w:default="1" w:styleId="DefaultParagraphFont">
     <w:name w:val="Default Paragraph Font"/>
     <w:uiPriority w:val="1"/>
-    <w:semiHidden/>
     <w:unhideWhenUsed/>
   </w:style>
   <w:style w:type="table" w:default="1" w:styleId="TableNormal">

</xml_diff>

<commit_message>
added GUI mock-up seciton to report
</commit_message>
<xml_diff>
--- a/Report/COMP3110_Final_Report.docx
+++ b/Report/COMP3110_Final_Report.docx
@@ -358,39 +358,7 @@
           <w:rFonts w:ascii="Times New Roman" w:hAnsi="Times New Roman" w:cs="Times New Roman"/>
           <w:lang w:val="en-CA"/>
         </w:rPr>
-        <w:t xml:space="preserve">To measure the effectiveness of this tool, two different datasets </w:t>
-      </w:r>
-      <w:proofErr w:type="gramStart"/>
-      <w:r>
-        <w:rPr>
-          <w:rFonts w:ascii="Times New Roman" w:hAnsi="Times New Roman" w:cs="Times New Roman"/>
-          <w:lang w:val="en-CA"/>
-        </w:rPr>
-        <w:t>were made</w:t>
-      </w:r>
-      <w:proofErr w:type="gramEnd"/>
-      <w:r>
-        <w:rPr>
-          <w:rFonts w:ascii="Times New Roman" w:hAnsi="Times New Roman" w:cs="Times New Roman"/>
-          <w:lang w:val="en-CA"/>
-        </w:rPr>
-        <w:t xml:space="preserve">: the dataset given by the instructor to accompany easy Java edits and a dataset of </w:t>
-      </w:r>
-      <w:proofErr w:type="gramStart"/>
-      <w:r>
-        <w:rPr>
-          <w:rFonts w:ascii="Times New Roman" w:hAnsi="Times New Roman" w:cs="Times New Roman"/>
-          <w:lang w:val="en-CA"/>
-        </w:rPr>
-        <w:t>25</w:t>
-      </w:r>
-      <w:proofErr w:type="gramEnd"/>
-      <w:r>
-        <w:rPr>
-          <w:rFonts w:ascii="Times New Roman" w:hAnsi="Times New Roman" w:cs="Times New Roman"/>
-          <w:lang w:val="en-CA"/>
-        </w:rPr>
-        <w:t xml:space="preserve"> files </w:t>
+        <w:t xml:space="preserve">To measure the effectiveness of this tool, two different datasets were made: the dataset given by the instructor to accompany easy Java edits and a dataset of 25 files </w:t>
       </w:r>
       <w:r>
         <w:rPr>
@@ -419,6 +387,7 @@
         <w:spacing w:line="276" w:lineRule="auto"/>
         <w:rPr>
           <w:rFonts w:ascii="Times New Roman" w:hAnsi="Times New Roman" w:cs="Times New Roman"/>
+          <w:lang w:val="en-CA"/>
         </w:rPr>
       </w:pPr>
       <w:r>
@@ -428,6 +397,14 @@
         </w:rPr>
         <w:t>Theoretically, this line-mapping tool is the key component of a full workflow for line tracking that works in the face of the challenges posed by real-world code evolution and offers a starting point for future ​‍​‌‍​‍‌​‍​‌‍​‍‌enhancements.</w:t>
       </w:r>
+    </w:p>
+    <w:p>
+      <w:pPr>
+        <w:spacing w:line="276" w:lineRule="auto"/>
+        <w:rPr>
+          <w:rFonts w:ascii="Times New Roman" w:hAnsi="Times New Roman" w:cs="Times New Roman"/>
+        </w:rPr>
+      </w:pPr>
     </w:p>
     <w:p>
       <w:pPr>
@@ -476,110 +453,21 @@
           <w:rFonts w:ascii="Times New Roman" w:hAnsi="Times New Roman" w:cs="Times New Roman"/>
           <w:lang w:val="en-CA"/>
         </w:rPr>
-        <w:t xml:space="preserve">Software </w:t>
-      </w:r>
-      <w:proofErr w:type="gramStart"/>
-      <w:r>
-        <w:rPr>
-          <w:rFonts w:ascii="Times New Roman" w:hAnsi="Times New Roman" w:cs="Times New Roman"/>
-          <w:lang w:val="en-CA"/>
-        </w:rPr>
-        <w:t>is updated</w:t>
-      </w:r>
-      <w:proofErr w:type="gramEnd"/>
-      <w:r>
-        <w:rPr>
-          <w:rFonts w:ascii="Times New Roman" w:hAnsi="Times New Roman" w:cs="Times New Roman"/>
-          <w:lang w:val="en-CA"/>
-        </w:rPr>
-        <w:t xml:space="preserve"> often, and within software systems, files </w:t>
-      </w:r>
-      <w:proofErr w:type="gramStart"/>
-      <w:r>
-        <w:rPr>
-          <w:rFonts w:ascii="Times New Roman" w:hAnsi="Times New Roman" w:cs="Times New Roman"/>
-          <w:lang w:val="en-CA"/>
-        </w:rPr>
-        <w:t>are heavily changed</w:t>
-      </w:r>
-      <w:proofErr w:type="gramEnd"/>
-      <w:r>
-        <w:rPr>
-          <w:rFonts w:ascii="Times New Roman" w:hAnsi="Times New Roman" w:cs="Times New Roman"/>
-          <w:lang w:val="en-CA"/>
-        </w:rPr>
-        <w:t xml:space="preserve"> from version to version. As files change, </w:t>
-      </w:r>
-      <w:proofErr w:type="gramStart"/>
-      <w:r>
-        <w:rPr>
-          <w:rFonts w:ascii="Times New Roman" w:hAnsi="Times New Roman" w:cs="Times New Roman"/>
-          <w:lang w:val="en-CA"/>
-        </w:rPr>
-        <w:t>it’s</w:t>
-      </w:r>
-      <w:proofErr w:type="gramEnd"/>
-      <w:r>
-        <w:rPr>
-          <w:rFonts w:ascii="Times New Roman" w:hAnsi="Times New Roman" w:cs="Times New Roman"/>
-          <w:lang w:val="en-CA"/>
-        </w:rPr>
-        <w:t xml:space="preserve"> important to know how the lines move, how they shift and how they appear in the </w:t>
-      </w:r>
-      <w:proofErr w:type="gramStart"/>
-      <w:r>
-        <w:rPr>
-          <w:rFonts w:ascii="Times New Roman" w:hAnsi="Times New Roman" w:cs="Times New Roman"/>
-          <w:lang w:val="en-CA"/>
-        </w:rPr>
-        <w:t>new version</w:t>
-      </w:r>
-      <w:proofErr w:type="gramEnd"/>
-      <w:r>
-        <w:rPr>
-          <w:rFonts w:ascii="Times New Roman" w:hAnsi="Times New Roman" w:cs="Times New Roman"/>
-          <w:lang w:val="en-CA"/>
-        </w:rPr>
-        <w:t xml:space="preserve"> compared to the previous one. Most diff tools within IDEs and Git</w:t>
-      </w:r>
-      <w:r>
-        <w:rPr>
-          <w:rFonts w:ascii="Times New Roman" w:hAnsi="Times New Roman" w:cs="Times New Roman"/>
-          <w:lang w:val="en-CA"/>
-        </w:rPr>
-        <w:t xml:space="preserve"> </w:t>
-      </w:r>
-      <w:proofErr w:type="gramStart"/>
-      <w:r>
-        <w:rPr>
-          <w:rFonts w:ascii="Times New Roman" w:hAnsi="Times New Roman" w:cs="Times New Roman"/>
-          <w:lang w:val="en-CA"/>
-        </w:rPr>
-        <w:t>test</w:t>
-      </w:r>
-      <w:proofErr w:type="gramEnd"/>
-      <w:r>
-        <w:rPr>
-          <w:rFonts w:ascii="Times New Roman" w:hAnsi="Times New Roman" w:cs="Times New Roman"/>
-          <w:lang w:val="en-CA"/>
-        </w:rPr>
-        <w:t xml:space="preserve"> the addition and deletion of lines, but they </w:t>
-      </w:r>
-      <w:proofErr w:type="gramStart"/>
-      <w:r>
-        <w:rPr>
-          <w:rFonts w:ascii="Times New Roman" w:hAnsi="Times New Roman" w:cs="Times New Roman"/>
-          <w:lang w:val="en-CA"/>
-        </w:rPr>
-        <w:t>don’t</w:t>
-      </w:r>
-      <w:proofErr w:type="gramEnd"/>
-      <w:r>
-        <w:rPr>
-          <w:rFonts w:ascii="Times New Roman" w:hAnsi="Times New Roman" w:cs="Times New Roman"/>
-          <w:lang w:val="en-CA"/>
-        </w:rPr>
-        <w:t xml:space="preserve"> show which specific lines match between versions. As such, developers and</w:t>
+        <w:t>Software is updated often, and within software systems, files are heavily changed from version to version. As files change, it’s important to know how the lines move, how they shift and how they appear in the new version compared to the previous one. Most diff tools within IDEs and Git</w:t>
+      </w:r>
+      <w:r>
+        <w:rPr>
+          <w:rFonts w:ascii="Times New Roman" w:hAnsi="Times New Roman" w:cs="Times New Roman"/>
+          <w:lang w:val="en-CA"/>
+        </w:rPr>
+        <w:t xml:space="preserve"> test</w:t>
+      </w:r>
+      <w:r>
+        <w:rPr>
+          <w:rFonts w:ascii="Times New Roman" w:hAnsi="Times New Roman" w:cs="Times New Roman"/>
+          <w:lang w:val="en-CA"/>
+        </w:rPr>
+        <w:t xml:space="preserve"> the addition and deletion of lines, but they don’t show which specific lines match between versions. As such, developers and</w:t>
       </w:r>
       <w:r>
         <w:rPr>
@@ -593,23 +481,7 @@
           <w:rFonts w:ascii="Times New Roman" w:hAnsi="Times New Roman" w:cs="Times New Roman"/>
           <w:lang w:val="en-CA"/>
         </w:rPr>
-        <w:t xml:space="preserve">that need detailed, line-by-line comparisons </w:t>
-      </w:r>
-      <w:proofErr w:type="gramStart"/>
-      <w:r>
-        <w:rPr>
-          <w:rFonts w:ascii="Times New Roman" w:hAnsi="Times New Roman" w:cs="Times New Roman"/>
-          <w:lang w:val="en-CA"/>
-        </w:rPr>
-        <w:t>are limited</w:t>
-      </w:r>
-      <w:proofErr w:type="gramEnd"/>
-      <w:r>
-        <w:rPr>
-          <w:rFonts w:ascii="Times New Roman" w:hAnsi="Times New Roman" w:cs="Times New Roman"/>
-          <w:lang w:val="en-CA"/>
-        </w:rPr>
-        <w:t xml:space="preserve"> because this </w:t>
+        <w:t xml:space="preserve">that need detailed, line-by-line comparisons are limited because this </w:t>
       </w:r>
       <w:r>
         <w:rPr>
@@ -666,23 +538,7 @@
           <w:rFonts w:ascii="Times New Roman" w:hAnsi="Times New Roman" w:cs="Times New Roman"/>
           <w:lang w:val="en-CA"/>
         </w:rPr>
-        <w:t xml:space="preserve">, which can then </w:t>
-      </w:r>
-      <w:proofErr w:type="gramStart"/>
-      <w:r>
-        <w:rPr>
-          <w:rFonts w:ascii="Times New Roman" w:hAnsi="Times New Roman" w:cs="Times New Roman"/>
-          <w:lang w:val="en-CA"/>
-        </w:rPr>
-        <w:t>be compared</w:t>
-      </w:r>
-      <w:proofErr w:type="gramEnd"/>
-      <w:r>
-        <w:rPr>
-          <w:rFonts w:ascii="Times New Roman" w:hAnsi="Times New Roman" w:cs="Times New Roman"/>
-          <w:lang w:val="en-CA"/>
-        </w:rPr>
-        <w:t xml:space="preserve"> against a </w:t>
+        <w:t xml:space="preserve">, which can then be compared against a </w:t>
       </w:r>
       <w:r>
         <w:rPr>
@@ -744,7 +600,6 @@
           <w:szCs w:val="24"/>
           <w:lang w:val="en-CA"/>
         </w:rPr>
-        <w:lastRenderedPageBreak/>
         <w:t>2. Data Collection</w:t>
       </w:r>
     </w:p>
@@ -786,63 +641,67 @@
           <w:rFonts w:ascii="Times New Roman" w:hAnsi="Times New Roman" w:cs="Times New Roman"/>
           <w:lang w:val="en-CA"/>
         </w:rPr>
-        <w:t xml:space="preserve">The provided project datasets are </w:t>
-      </w:r>
-      <w:proofErr w:type="gramStart"/>
-      <w:r>
-        <w:rPr>
-          <w:rFonts w:ascii="Times New Roman" w:hAnsi="Times New Roman" w:cs="Times New Roman"/>
-          <w:lang w:val="en-CA"/>
-        </w:rPr>
-        <w:t>18</w:t>
-      </w:r>
-      <w:proofErr w:type="gramEnd"/>
-      <w:r>
-        <w:rPr>
-          <w:rFonts w:ascii="Times New Roman" w:hAnsi="Times New Roman" w:cs="Times New Roman"/>
-          <w:lang w:val="en-CA"/>
-        </w:rPr>
-        <w:t xml:space="preserve"> sets </w:t>
-      </w:r>
-      <w:r>
-        <w:rPr>
-          <w:rFonts w:ascii="Times New Roman" w:hAnsi="Times New Roman" w:cs="Times New Roman"/>
-          <w:lang w:val="en-CA"/>
-        </w:rPr>
-        <w:t xml:space="preserve">of </w:t>
-      </w:r>
-      <w:proofErr w:type="gramStart"/>
-      <w:r>
-        <w:rPr>
-          <w:rFonts w:ascii="Times New Roman" w:hAnsi="Times New Roman" w:cs="Times New Roman"/>
-          <w:lang w:val="en-CA"/>
-        </w:rPr>
-        <w:t>very</w:t>
-      </w:r>
-      <w:r>
-        <w:rPr>
-          <w:rFonts w:ascii="Times New Roman" w:hAnsi="Times New Roman" w:cs="Times New Roman"/>
-          <w:lang w:val="en-CA"/>
-        </w:rPr>
-        <w:t xml:space="preserve"> similar</w:t>
-      </w:r>
-      <w:proofErr w:type="gramEnd"/>
-      <w:r>
-        <w:rPr>
-          <w:rFonts w:ascii="Times New Roman" w:hAnsi="Times New Roman" w:cs="Times New Roman"/>
-          <w:lang w:val="en-CA"/>
-        </w:rPr>
-        <w:t xml:space="preserve"> Java files, yet </w:t>
-      </w:r>
-      <w:proofErr w:type="gramStart"/>
-      <w:r>
-        <w:rPr>
-          <w:rFonts w:ascii="Times New Roman" w:hAnsi="Times New Roman" w:cs="Times New Roman"/>
-          <w:lang w:val="en-CA"/>
-        </w:rPr>
-        <w:t>they're</w:t>
-      </w:r>
-      <w:proofErr w:type="gramEnd"/>
+        <w:t xml:space="preserve">The provided project datasets are 18 sets </w:t>
+      </w:r>
+      <w:r>
+        <w:rPr>
+          <w:rFonts w:ascii="Times New Roman" w:hAnsi="Times New Roman" w:cs="Times New Roman"/>
+          <w:lang w:val="en-CA"/>
+        </w:rPr>
+        <w:t>of very</w:t>
+      </w:r>
+      <w:r>
+        <w:rPr>
+          <w:rFonts w:ascii="Times New Roman" w:hAnsi="Times New Roman" w:cs="Times New Roman"/>
+          <w:lang w:val="en-CA"/>
+        </w:rPr>
+        <w:t xml:space="preserve"> similar Java files, yet they're </w:t>
+      </w:r>
+      <w:r>
+        <w:rPr>
+          <w:rFonts w:ascii="Times New Roman" w:hAnsi="Times New Roman" w:cs="Times New Roman"/>
+        </w:rPr>
+        <w:t>not earlier versions or forked versions</w:t>
+      </w:r>
+      <w:r>
+        <w:rPr>
+          <w:rFonts w:ascii="Times New Roman" w:hAnsi="Times New Roman" w:cs="Times New Roman"/>
+          <w:lang w:val="en-CA"/>
+        </w:rPr>
+        <w:t xml:space="preserve">, but </w:t>
+      </w:r>
+      <w:r>
+        <w:rPr>
+          <w:rFonts w:ascii="Times New Roman" w:hAnsi="Times New Roman" w:cs="Times New Roman"/>
+        </w:rPr>
+        <w:t>developed to different levels</w:t>
+      </w:r>
+      <w:r>
+        <w:rPr>
+          <w:rFonts w:ascii="Times New Roman" w:hAnsi="Times New Roman" w:cs="Times New Roman"/>
+          <w:lang w:val="en-CA"/>
+        </w:rPr>
+        <w:t xml:space="preserve">. Each set has its XML file as the ground truth and </w:t>
+      </w:r>
+      <w:r>
+        <w:rPr>
+          <w:rFonts w:ascii="Times New Roman" w:hAnsi="Times New Roman" w:cs="Times New Roman"/>
+        </w:rPr>
+        <w:t>represents the correct intended mapping</w:t>
+      </w:r>
+      <w:r>
+        <w:rPr>
+          <w:rFonts w:ascii="Times New Roman" w:hAnsi="Times New Roman" w:cs="Times New Roman"/>
+          <w:lang w:val="en-CA"/>
+        </w:rPr>
+        <w:t xml:space="preserve">. Therefore, the XML file is the </w:t>
+      </w:r>
+      <w:r>
+        <w:rPr>
+          <w:rFonts w:ascii="Times New Roman" w:hAnsi="Times New Roman" w:cs="Times New Roman"/>
+        </w:rPr>
+        <w:t>fixed reference or baseline</w:t>
+      </w:r>
       <w:r>
         <w:rPr>
           <w:rFonts w:ascii="Times New Roman" w:hAnsi="Times New Roman" w:cs="Times New Roman"/>
@@ -854,81 +713,7 @@
         <w:rPr>
           <w:rFonts w:ascii="Times New Roman" w:hAnsi="Times New Roman" w:cs="Times New Roman"/>
         </w:rPr>
-        <w:t>not earlier versions or forked versions</w:t>
-      </w:r>
-      <w:r>
-        <w:rPr>
-          <w:rFonts w:ascii="Times New Roman" w:hAnsi="Times New Roman" w:cs="Times New Roman"/>
-          <w:lang w:val="en-CA"/>
-        </w:rPr>
-        <w:t xml:space="preserve">, but </w:t>
-      </w:r>
-      <w:r>
-        <w:rPr>
-          <w:rFonts w:ascii="Times New Roman" w:hAnsi="Times New Roman" w:cs="Times New Roman"/>
-        </w:rPr>
-        <w:t xml:space="preserve">developed to </w:t>
-      </w:r>
-      <w:proofErr w:type="gramStart"/>
-      <w:r>
-        <w:rPr>
-          <w:rFonts w:ascii="Times New Roman" w:hAnsi="Times New Roman" w:cs="Times New Roman"/>
-        </w:rPr>
-        <w:t>different levels</w:t>
-      </w:r>
-      <w:proofErr w:type="gramEnd"/>
-      <w:r>
-        <w:rPr>
-          <w:rFonts w:ascii="Times New Roman" w:hAnsi="Times New Roman" w:cs="Times New Roman"/>
-          <w:lang w:val="en-CA"/>
-        </w:rPr>
-        <w:t xml:space="preserve">. Each set has its XML file as the ground truth and </w:t>
-      </w:r>
-      <w:r>
-        <w:rPr>
-          <w:rFonts w:ascii="Times New Roman" w:hAnsi="Times New Roman" w:cs="Times New Roman"/>
-        </w:rPr>
-        <w:t>represents the correct intended mapping</w:t>
-      </w:r>
-      <w:r>
-        <w:rPr>
-          <w:rFonts w:ascii="Times New Roman" w:hAnsi="Times New Roman" w:cs="Times New Roman"/>
-          <w:lang w:val="en-CA"/>
-        </w:rPr>
-        <w:t xml:space="preserve">. Therefore, the XML file is the </w:t>
-      </w:r>
-      <w:r>
-        <w:rPr>
-          <w:rFonts w:ascii="Times New Roman" w:hAnsi="Times New Roman" w:cs="Times New Roman"/>
-        </w:rPr>
-        <w:t>fixed reference or baseline</w:t>
-      </w:r>
-      <w:r>
-        <w:rPr>
-          <w:rFonts w:ascii="Times New Roman" w:hAnsi="Times New Roman" w:cs="Times New Roman"/>
-          <w:lang w:val="en-CA"/>
-        </w:rPr>
-        <w:t xml:space="preserve"> </w:t>
-      </w:r>
-      <w:r>
-        <w:rPr>
-          <w:rFonts w:ascii="Times New Roman" w:hAnsi="Times New Roman" w:cs="Times New Roman"/>
-        </w:rPr>
-        <w:t xml:space="preserve">that the tool’s results will </w:t>
-      </w:r>
-      <w:proofErr w:type="gramStart"/>
-      <w:r>
-        <w:rPr>
-          <w:rFonts w:ascii="Times New Roman" w:hAnsi="Times New Roman" w:cs="Times New Roman"/>
-        </w:rPr>
-        <w:t>be compared</w:t>
-      </w:r>
-      <w:proofErr w:type="gramEnd"/>
-      <w:r>
-        <w:rPr>
-          <w:rFonts w:ascii="Times New Roman" w:hAnsi="Times New Roman" w:cs="Times New Roman"/>
-        </w:rPr>
-        <w:t xml:space="preserve"> against</w:t>
+        <w:t>that the tool’s results will be compared against</w:t>
       </w:r>
       <w:r>
         <w:rPr>
@@ -958,23 +743,7 @@
           <w:rFonts w:ascii="Times New Roman" w:hAnsi="Times New Roman" w:cs="Times New Roman"/>
           <w:lang w:val="en-CA"/>
         </w:rPr>
-        <w:t xml:space="preserve">Since the XML </w:t>
-      </w:r>
-      <w:proofErr w:type="gramStart"/>
-      <w:r>
-        <w:rPr>
-          <w:rFonts w:ascii="Times New Roman" w:hAnsi="Times New Roman" w:cs="Times New Roman"/>
-          <w:lang w:val="en-CA"/>
-        </w:rPr>
-        <w:t>was given</w:t>
-      </w:r>
-      <w:proofErr w:type="gramEnd"/>
-      <w:r>
-        <w:rPr>
-          <w:rFonts w:ascii="Times New Roman" w:hAnsi="Times New Roman" w:cs="Times New Roman"/>
-          <w:lang w:val="en-CA"/>
-        </w:rPr>
-        <w:t xml:space="preserve"> to all students from the course professor, </w:t>
+        <w:t xml:space="preserve">Since the XML was given to all students from the course professor, </w:t>
       </w:r>
       <w:r>
         <w:rPr>
@@ -982,14 +751,12 @@
         </w:rPr>
         <w:t xml:space="preserve">this means the results should be </w:t>
       </w:r>
-      <w:proofErr w:type="gramStart"/>
       <w:r>
         <w:rPr>
           <w:rFonts w:ascii="Times New Roman" w:hAnsi="Times New Roman" w:cs="Times New Roman"/>
         </w:rPr>
         <w:t>reliable</w:t>
       </w:r>
-      <w:proofErr w:type="gramEnd"/>
       <w:r>
         <w:rPr>
           <w:rFonts w:ascii="Times New Roman" w:hAnsi="Times New Roman" w:cs="Times New Roman"/>
@@ -1035,58 +802,16 @@
     <w:p>
       <w:pPr>
         <w:rPr>
-          <w:rFonts w:ascii="Times New Roman" w:eastAsiaTheme="majorEastAsia" w:hAnsi="Times New Roman" w:cs="Times New Roman"/>
-          <w:b/>
-          <w:bCs/>
-          <w:lang w:val="en-CA"/>
-        </w:rPr>
-      </w:pPr>
-    </w:p>
-    <w:p>
-      <w:pPr>
-        <w:rPr>
-          <w:rFonts w:ascii="Times New Roman" w:hAnsi="Times New Roman" w:cs="Times New Roman"/>
-          <w:lang w:val="en-CA"/>
-        </w:rPr>
-      </w:pPr>
-      <w:r>
-        <w:rPr>
-          <w:rFonts w:ascii="Times New Roman" w:hAnsi="Times New Roman" w:cs="Times New Roman"/>
-          <w:lang w:val="en-CA"/>
-        </w:rPr>
-        <w:t xml:space="preserve">The custom dataset has </w:t>
-      </w:r>
-      <w:proofErr w:type="gramStart"/>
-      <w:r>
-        <w:rPr>
-          <w:rFonts w:ascii="Times New Roman" w:hAnsi="Times New Roman" w:cs="Times New Roman"/>
-          <w:lang w:val="en-CA"/>
-        </w:rPr>
-        <w:t>25</w:t>
-      </w:r>
-      <w:proofErr w:type="gramEnd"/>
-      <w:r>
-        <w:rPr>
-          <w:rFonts w:ascii="Times New Roman" w:hAnsi="Times New Roman" w:cs="Times New Roman"/>
-          <w:lang w:val="en-CA"/>
-        </w:rPr>
-        <w:t xml:space="preserve"> pairs of files. These </w:t>
-      </w:r>
-      <w:proofErr w:type="gramStart"/>
-      <w:r>
-        <w:rPr>
-          <w:rFonts w:ascii="Times New Roman" w:hAnsi="Times New Roman" w:cs="Times New Roman"/>
-          <w:lang w:val="en-CA"/>
-        </w:rPr>
-        <w:t>were taken</w:t>
-      </w:r>
-      <w:proofErr w:type="gramEnd"/>
-      <w:r>
-        <w:rPr>
-          <w:rFonts w:ascii="Times New Roman" w:hAnsi="Times New Roman" w:cs="Times New Roman"/>
-          <w:lang w:val="en-CA"/>
-        </w:rPr>
-        <w:t xml:space="preserve"> from real commit histories using PyDriller. Each pair has two Java files that are next to each other in the change log. They show the real edits developers made as the program changed over time. Since the files come from real commits, they have all kinds of changes like new lines, old lines deleted, blocks of code moved around, code cleaned up, logic changed, and new code written or old code deleted like calls to other methods or comments.</w:t>
+          <w:rFonts w:ascii="Times New Roman" w:hAnsi="Times New Roman" w:cs="Times New Roman"/>
+          <w:lang w:val="en-CA"/>
+        </w:rPr>
+      </w:pPr>
+      <w:r>
+        <w:rPr>
+          <w:rFonts w:ascii="Times New Roman" w:hAnsi="Times New Roman" w:cs="Times New Roman"/>
+          <w:lang w:val="en-CA"/>
+        </w:rPr>
+        <w:t>The custom dataset has 25 pairs of files. These were taken from real commit histories using PyDriller. Each pair has two Java files that are next to each other in the change log. They show the real edits developers made as the program changed over time. Since the files come from real commits, they have all kinds of changes like new lines, old lines deleted, blocks of code moved around, code cleaned up, logic changed, and new code written or old code deleted like calls to other methods or comments.</w:t>
       </w:r>
     </w:p>
     <w:p>
@@ -1116,62 +841,14 @@
           <w:rFonts w:ascii="Times New Roman" w:hAnsi="Times New Roman" w:cs="Times New Roman"/>
           <w:lang w:val="en-CA"/>
         </w:rPr>
-        <w:t xml:space="preserve">ngs between the </w:t>
-      </w:r>
-      <w:proofErr w:type="gramStart"/>
-      <w:r>
-        <w:rPr>
-          <w:rFonts w:ascii="Times New Roman" w:hAnsi="Times New Roman" w:cs="Times New Roman"/>
-          <w:lang w:val="en-CA"/>
-        </w:rPr>
-        <w:t>2</w:t>
-      </w:r>
-      <w:proofErr w:type="gramEnd"/>
-      <w:r>
-        <w:rPr>
-          <w:rFonts w:ascii="Times New Roman" w:hAnsi="Times New Roman" w:cs="Times New Roman"/>
-          <w:lang w:val="en-CA"/>
-        </w:rPr>
-        <w:t xml:space="preserve"> versions. If there is a line with no corresponding position in the </w:t>
-      </w:r>
-      <w:proofErr w:type="gramStart"/>
-      <w:r>
-        <w:rPr>
-          <w:rFonts w:ascii="Times New Roman" w:hAnsi="Times New Roman" w:cs="Times New Roman"/>
-          <w:lang w:val="en-CA"/>
-        </w:rPr>
-        <w:t>new version</w:t>
-      </w:r>
-      <w:proofErr w:type="gramEnd"/>
-      <w:r>
-        <w:rPr>
-          <w:rFonts w:ascii="Times New Roman" w:hAnsi="Times New Roman" w:cs="Times New Roman"/>
-          <w:lang w:val="en-CA"/>
-        </w:rPr>
-        <w:t xml:space="preserve">, then the XML marks it with a “-1”. </w:t>
-      </w:r>
-      <w:r>
-        <w:rPr>
-          <w:rFonts w:ascii="Times New Roman" w:hAnsi="Times New Roman" w:cs="Times New Roman"/>
-          <w:lang w:val="en-CA"/>
-        </w:rPr>
-        <w:t xml:space="preserve">Depending on how the dataset </w:t>
-      </w:r>
-      <w:proofErr w:type="gramStart"/>
-      <w:r>
-        <w:rPr>
-          <w:rFonts w:ascii="Times New Roman" w:hAnsi="Times New Roman" w:cs="Times New Roman"/>
-          <w:lang w:val="en-CA"/>
-        </w:rPr>
-        <w:t>was generated</w:t>
-      </w:r>
-      <w:proofErr w:type="gramEnd"/>
-      <w:r>
-        <w:rPr>
-          <w:rFonts w:ascii="Times New Roman" w:hAnsi="Times New Roman" w:cs="Times New Roman"/>
-          <w:lang w:val="en-CA"/>
-        </w:rPr>
-        <w:t>,</w:t>
+        <w:t xml:space="preserve">ngs between the 2 versions. If there is a line with no corresponding position in the new version, then the XML marks it with a “-1”. </w:t>
+      </w:r>
+      <w:r>
+        <w:rPr>
+          <w:rFonts w:ascii="Times New Roman" w:hAnsi="Times New Roman" w:cs="Times New Roman"/>
+          <w:lang w:val="en-CA"/>
+        </w:rPr>
+        <w:t>Depending on how the dataset was generated,</w:t>
       </w:r>
       <w:r>
         <w:rPr>
@@ -1180,37 +857,12 @@
         </w:rPr>
         <w:t xml:space="preserve"> deleted lines could also </w:t>
       </w:r>
-      <w:proofErr w:type="gramStart"/>
-      <w:r>
-        <w:rPr>
-          <w:rFonts w:ascii="Times New Roman" w:hAnsi="Times New Roman" w:cs="Times New Roman"/>
-          <w:lang w:val="en-CA"/>
-        </w:rPr>
-        <w:t>be completely omitted</w:t>
-      </w:r>
-      <w:proofErr w:type="gramEnd"/>
-      <w:r>
-        <w:rPr>
-          <w:rFonts w:ascii="Times New Roman" w:hAnsi="Times New Roman" w:cs="Times New Roman"/>
-          <w:lang w:val="en-CA"/>
-        </w:rPr>
-        <w:t xml:space="preserve"> from the mappings. We use these XML files as a reference when </w:t>
-      </w:r>
-      <w:proofErr w:type="gramStart"/>
-      <w:r>
-        <w:rPr>
-          <w:rFonts w:ascii="Times New Roman" w:hAnsi="Times New Roman" w:cs="Times New Roman"/>
-          <w:lang w:val="en-CA"/>
-        </w:rPr>
-        <w:t>testing</w:t>
-      </w:r>
-      <w:proofErr w:type="gramEnd"/>
-      <w:r>
-        <w:rPr>
-          <w:rFonts w:ascii="Times New Roman" w:hAnsi="Times New Roman" w:cs="Times New Roman"/>
-          <w:lang w:val="en-CA"/>
-        </w:rPr>
-        <w:t xml:space="preserve"> our tools output.</w:t>
+      <w:r>
+        <w:rPr>
+          <w:rFonts w:ascii="Times New Roman" w:hAnsi="Times New Roman" w:cs="Times New Roman"/>
+          <w:lang w:val="en-CA"/>
+        </w:rPr>
+        <w:t>be completely omitted from the mappings. We use these XML files as a reference when testing our tools output.</w:t>
       </w:r>
     </w:p>
     <w:p>
@@ -1277,16 +929,6 @@
       <w:pPr>
         <w:rPr>
           <w:rFonts w:ascii="Times New Roman" w:eastAsiaTheme="majorEastAsia" w:hAnsi="Times New Roman" w:cs="Times New Roman"/>
-          <w:b/>
-          <w:bCs/>
-          <w:lang w:val="en-CA"/>
-        </w:rPr>
-      </w:pPr>
-    </w:p>
-    <w:p>
-      <w:pPr>
-        <w:rPr>
-          <w:rFonts w:ascii="Times New Roman" w:eastAsiaTheme="majorEastAsia" w:hAnsi="Times New Roman" w:cs="Times New Roman"/>
           <w:lang w:val="en-CA"/>
         </w:rPr>
       </w:pPr>
@@ -1353,73 +995,15 @@
       <w:pPr>
         <w:rPr>
           <w:rFonts w:ascii="Times New Roman" w:eastAsiaTheme="majorEastAsia" w:hAnsi="Times New Roman" w:cs="Times New Roman"/>
-          <w:b/>
-          <w:bCs/>
-          <w:lang w:val="en-CA"/>
-        </w:rPr>
-      </w:pPr>
-    </w:p>
-    <w:p>
-      <w:pPr>
+          <w:lang w:val="en-CA"/>
+        </w:rPr>
+      </w:pPr>
+      <w:r>
         <w:rPr>
           <w:rFonts w:ascii="Times New Roman" w:eastAsiaTheme="majorEastAsia" w:hAnsi="Times New Roman" w:cs="Times New Roman"/>
           <w:lang w:val="en-CA"/>
         </w:rPr>
-      </w:pPr>
-      <w:r>
-        <w:rPr>
-          <w:rFonts w:ascii="Times New Roman" w:eastAsiaTheme="majorEastAsia" w:hAnsi="Times New Roman" w:cs="Times New Roman"/>
-          <w:lang w:val="en-CA"/>
-        </w:rPr>
-        <w:t xml:space="preserve">It does this for matches prior to actual matching. It matches numbers by getting rid of excess spaces and reducing them all to one. It does exact matches based upon these now clean and matched numbers. For placeholders it does a value of matches based upon how </w:t>
-      </w:r>
-      <w:proofErr w:type="gramStart"/>
-      <w:r>
-        <w:rPr>
-          <w:rFonts w:ascii="Times New Roman" w:eastAsiaTheme="majorEastAsia" w:hAnsi="Times New Roman" w:cs="Times New Roman"/>
-          <w:lang w:val="en-CA"/>
-        </w:rPr>
-        <w:t>much</w:t>
-      </w:r>
-      <w:proofErr w:type="gramEnd"/>
-      <w:r>
-        <w:rPr>
-          <w:rFonts w:ascii="Times New Roman" w:eastAsiaTheme="majorEastAsia" w:hAnsi="Times New Roman" w:cs="Times New Roman"/>
-          <w:lang w:val="en-CA"/>
-        </w:rPr>
-        <w:t xml:space="preserve"> sameness there is and proximity for match relevancy. The most successful value gets matched and anything in the previous xml version line that does not </w:t>
-      </w:r>
-      <w:proofErr w:type="gramStart"/>
-      <w:r>
-        <w:rPr>
-          <w:rFonts w:ascii="Times New Roman" w:eastAsiaTheme="majorEastAsia" w:hAnsi="Times New Roman" w:cs="Times New Roman"/>
-          <w:lang w:val="en-CA"/>
-        </w:rPr>
-        <w:t>get matched</w:t>
-      </w:r>
-      <w:proofErr w:type="gramEnd"/>
-      <w:r>
-        <w:rPr>
-          <w:rFonts w:ascii="Times New Roman" w:eastAsiaTheme="majorEastAsia" w:hAnsi="Times New Roman" w:cs="Times New Roman"/>
-          <w:lang w:val="en-CA"/>
-        </w:rPr>
-        <w:t xml:space="preserve"> to anything </w:t>
-      </w:r>
-      <w:proofErr w:type="gramStart"/>
-      <w:r>
-        <w:rPr>
-          <w:rFonts w:ascii="Times New Roman" w:eastAsiaTheme="majorEastAsia" w:hAnsi="Times New Roman" w:cs="Times New Roman"/>
-          <w:lang w:val="en-CA"/>
-        </w:rPr>
-        <w:t>gets matched</w:t>
-      </w:r>
-      <w:proofErr w:type="gramEnd"/>
-      <w:r>
-        <w:rPr>
-          <w:rFonts w:ascii="Times New Roman" w:eastAsiaTheme="majorEastAsia" w:hAnsi="Times New Roman" w:cs="Times New Roman"/>
-          <w:lang w:val="en-CA"/>
-        </w:rPr>
-        <w:t xml:space="preserve"> to itself as unmatched.</w:t>
+        <w:t>It does this for matches prior to actual matching. It matches numbers by getting rid of excess spaces and reducing them all to one. It does exact matches based upon these now clean and matched numbers. For placeholders it does a value of matches based upon how much sameness there is and proximity for match relevancy. The most successful value gets matched and anything in the previous xml version line that does not get matched to anything gets matched to itself as unmatched.</w:t>
       </w:r>
     </w:p>
     <w:p>
@@ -1462,132 +1046,74 @@
       <w:pPr>
         <w:rPr>
           <w:rFonts w:ascii="Times New Roman" w:eastAsiaTheme="majorEastAsia" w:hAnsi="Times New Roman" w:cs="Times New Roman"/>
-          <w:b/>
-          <w:bCs/>
-          <w:lang w:val="en-CA"/>
-        </w:rPr>
-      </w:pPr>
-    </w:p>
-    <w:p>
-      <w:pPr>
+          <w:lang w:val="en-CA"/>
+        </w:rPr>
+      </w:pPr>
+      <w:r>
         <w:rPr>
           <w:rFonts w:ascii="Times New Roman" w:eastAsiaTheme="majorEastAsia" w:hAnsi="Times New Roman" w:cs="Times New Roman"/>
           <w:lang w:val="en-CA"/>
         </w:rPr>
-      </w:pPr>
+        <w:t xml:space="preserve">The evaluation process involves comparing the xml that was predicted and the xml output that is grounded. If the </w:t>
+      </w:r>
+      <w:proofErr w:type="gramStart"/>
       <w:r>
         <w:rPr>
           <w:rFonts w:ascii="Times New Roman" w:eastAsiaTheme="majorEastAsia" w:hAnsi="Times New Roman" w:cs="Times New Roman"/>
           <w:lang w:val="en-CA"/>
         </w:rPr>
-        <w:t xml:space="preserve">The evaluation process involves comparing the xml that </w:t>
-      </w:r>
-      <w:proofErr w:type="gramStart"/>
+        <w:t>old and new line</w:t>
+      </w:r>
+      <w:proofErr w:type="gramEnd"/>
       <w:r>
         <w:rPr>
           <w:rFonts w:ascii="Times New Roman" w:eastAsiaTheme="majorEastAsia" w:hAnsi="Times New Roman" w:cs="Times New Roman"/>
           <w:lang w:val="en-CA"/>
         </w:rPr>
-        <w:t>was predicted</w:t>
-      </w:r>
-      <w:proofErr w:type="gramEnd"/>
+        <w:t xml:space="preserve"> number corresponds as true to the xml reference of right </w:t>
+      </w:r>
       <w:r>
         <w:rPr>
           <w:rFonts w:ascii="Times New Roman" w:eastAsiaTheme="majorEastAsia" w:hAnsi="Times New Roman" w:cs="Times New Roman"/>
           <w:lang w:val="en-CA"/>
         </w:rPr>
-        <w:t xml:space="preserve"> and the xml output that </w:t>
-      </w:r>
-      <w:proofErr w:type="gramStart"/>
+        <w:t>line,</w:t>
+      </w:r>
       <w:r>
         <w:rPr>
           <w:rFonts w:ascii="Times New Roman" w:eastAsiaTheme="majorEastAsia" w:hAnsi="Times New Roman" w:cs="Times New Roman"/>
           <w:lang w:val="en-CA"/>
         </w:rPr>
-        <w:t>is grounded</w:t>
-      </w:r>
-      <w:proofErr w:type="gramEnd"/>
-      <w:r>
+        <w:t xml:space="preserve"> then it works well. The best way for the tool to work is on small changes with new and old xml. The more distance and change in structure there is, the less successful the tool is.</w:t>
+      </w:r>
+    </w:p>
+    <w:p>
+      <w:pPr>
         <w:rPr>
           <w:rFonts w:ascii="Times New Roman" w:eastAsiaTheme="majorEastAsia" w:hAnsi="Times New Roman" w:cs="Times New Roman"/>
           <w:lang w:val="en-CA"/>
         </w:rPr>
-        <w:t xml:space="preserve">. If the old and new line number corresponds as true to the xml reference of right </w:t>
-      </w:r>
+      </w:pPr>
       <w:r>
         <w:rPr>
           <w:rFonts w:ascii="Times New Roman" w:eastAsiaTheme="majorEastAsia" w:hAnsi="Times New Roman" w:cs="Times New Roman"/>
           <w:lang w:val="en-CA"/>
         </w:rPr>
-        <w:t>line,</w:t>
+        <w:t xml:space="preserve">On the customer dataset, our tool identified 148 out of </w:t>
       </w:r>
       <w:r>
         <w:rPr>
           <w:rFonts w:ascii="Times New Roman" w:eastAsiaTheme="majorEastAsia" w:hAnsi="Times New Roman" w:cs="Times New Roman"/>
           <w:lang w:val="en-CA"/>
         </w:rPr>
-        <w:t xml:space="preserve"> then it works well. The best way for the tool to work is on </w:t>
-      </w:r>
-      <w:proofErr w:type="gramStart"/>
+        <w:t>742-line</w:t>
+      </w:r>
       <w:r>
         <w:rPr>
           <w:rFonts w:ascii="Times New Roman" w:eastAsiaTheme="majorEastAsia" w:hAnsi="Times New Roman" w:cs="Times New Roman"/>
           <w:lang w:val="en-CA"/>
         </w:rPr>
-        <w:t>small changes</w:t>
-      </w:r>
-      <w:proofErr w:type="gramEnd"/>
-      <w:r>
-        <w:rPr>
-          <w:rFonts w:ascii="Times New Roman" w:eastAsiaTheme="majorEastAsia" w:hAnsi="Times New Roman" w:cs="Times New Roman"/>
-          <w:lang w:val="en-CA"/>
-        </w:rPr>
-        <w:t xml:space="preserve"> with new and old xml. The more distance and change in structure there is, the less successful the tool is.</w:t>
-      </w:r>
-    </w:p>
-    <w:p>
-      <w:pPr>
-        <w:rPr>
-          <w:rFonts w:ascii="Times New Roman" w:eastAsiaTheme="majorEastAsia" w:hAnsi="Times New Roman" w:cs="Times New Roman"/>
-          <w:lang w:val="en-CA"/>
-        </w:rPr>
-      </w:pPr>
-      <w:r>
-        <w:rPr>
-          <w:rFonts w:ascii="Times New Roman" w:eastAsiaTheme="majorEastAsia" w:hAnsi="Times New Roman" w:cs="Times New Roman"/>
-          <w:lang w:val="en-CA"/>
-        </w:rPr>
-        <w:t xml:space="preserve">On the customer dataset, our tool identified 148 out of </w:t>
-      </w:r>
-      <w:r>
-        <w:rPr>
-          <w:rFonts w:ascii="Times New Roman" w:eastAsiaTheme="majorEastAsia" w:hAnsi="Times New Roman" w:cs="Times New Roman"/>
-          <w:lang w:val="en-CA"/>
-        </w:rPr>
-        <w:t>742-line</w:t>
-      </w:r>
-      <w:r>
-        <w:rPr>
-          <w:rFonts w:ascii="Times New Roman" w:eastAsiaTheme="majorEastAsia" w:hAnsi="Times New Roman" w:cs="Times New Roman"/>
-          <w:lang w:val="en-CA"/>
-        </w:rPr>
-        <w:t xml:space="preserve"> mappings across </w:t>
-      </w:r>
-      <w:proofErr w:type="gramStart"/>
-      <w:r>
-        <w:rPr>
-          <w:rFonts w:ascii="Times New Roman" w:eastAsiaTheme="majorEastAsia" w:hAnsi="Times New Roman" w:cs="Times New Roman"/>
-          <w:lang w:val="en-CA"/>
-        </w:rPr>
-        <w:t>24</w:t>
-      </w:r>
-      <w:proofErr w:type="gramEnd"/>
-      <w:r>
-        <w:rPr>
-          <w:rFonts w:ascii="Times New Roman" w:eastAsiaTheme="majorEastAsia" w:hAnsi="Times New Roman" w:cs="Times New Roman"/>
-          <w:lang w:val="en-CA"/>
-        </w:rPr>
-        <w:t xml:space="preserve"> valid file pairs, with an overall accuracy of 19.95%</w:t>
+        <w:t xml:space="preserve"> mappings across 24 valid file pairs, with an overall accuracy of 19.95%</w:t>
       </w:r>
       <w:r>
         <w:rPr>
@@ -2100,81 +1626,197 @@
     <w:p>
       <w:pPr>
         <w:rPr>
-          <w:rFonts w:ascii="Times New Roman" w:hAnsi="Times New Roman" w:cs="Times New Roman"/>
-          <w:lang w:val="en-CA"/>
-        </w:rPr>
-      </w:pPr>
-      <w:r>
-        <w:rPr>
-          <w:rFonts w:ascii="Times New Roman" w:hAnsi="Times New Roman" w:cs="Times New Roman"/>
-        </w:rPr>
-        <w:t>Even though a visual interface isn’t required</w:t>
-      </w:r>
-      <w:r>
-        <w:rPr>
-          <w:rFonts w:ascii="Times New Roman" w:hAnsi="Times New Roman" w:cs="Times New Roman"/>
-          <w:lang w:val="en-CA"/>
-        </w:rPr>
-        <w:t xml:space="preserve">, </w:t>
-      </w:r>
-      <w:r>
-        <w:rPr>
-          <w:rFonts w:ascii="Times New Roman" w:hAnsi="Times New Roman" w:cs="Times New Roman"/>
-        </w:rPr>
-        <w:t xml:space="preserve">a simple mock layout </w:t>
-      </w:r>
-      <w:r>
-        <w:rPr>
-          <w:rFonts w:ascii="Times New Roman" w:hAnsi="Times New Roman" w:cs="Times New Roman"/>
-        </w:rPr>
-        <w:t>shows how the application would display information to a user</w:t>
-      </w:r>
-      <w:r>
-        <w:rPr>
-          <w:rFonts w:ascii="Times New Roman" w:hAnsi="Times New Roman" w:cs="Times New Roman"/>
-          <w:lang w:val="en-CA"/>
-        </w:rPr>
-        <w:t>. The three components of the viewing panel would be file uploads, the left/right matching window, and the small results box.</w:t>
-      </w:r>
-    </w:p>
-    <w:p>
-      <w:pPr>
-        <w:rPr>
-          <w:rFonts w:ascii="Times New Roman" w:hAnsi="Times New Roman" w:cs="Times New Roman"/>
-          <w:lang w:val="en-CA"/>
-        </w:rPr>
-      </w:pPr>
-      <w:r>
-        <w:rPr>
-          <w:rFonts w:ascii="Times New Roman" w:hAnsi="Times New Roman" w:cs="Times New Roman"/>
-          <w:lang w:val="en-CA"/>
-        </w:rPr>
-        <w:t xml:space="preserve">Like lines can be colored similarly, while lines added or omitted can just </w:t>
-      </w:r>
-      <w:proofErr w:type="gramStart"/>
-      <w:r>
-        <w:rPr>
-          <w:rFonts w:ascii="Times New Roman" w:hAnsi="Times New Roman" w:cs="Times New Roman"/>
-          <w:lang w:val="en-CA"/>
-        </w:rPr>
-        <w:t>be signified</w:t>
-      </w:r>
-      <w:proofErr w:type="gramEnd"/>
-      <w:r>
-        <w:rPr>
-          <w:rFonts w:ascii="Times New Roman" w:hAnsi="Times New Roman" w:cs="Times New Roman"/>
-          <w:lang w:val="en-CA"/>
-        </w:rPr>
-        <w:t>. The small box under the side-by-side viewer can signify totals lines, matches, accurate percentages and the option to export the xml result.</w:t>
-      </w:r>
-    </w:p>
-    <w:p>
-      <w:pPr>
-        <w:rPr>
-          <w:rFonts w:ascii="Times New Roman" w:hAnsi="Times New Roman" w:cs="Times New Roman"/>
-          <w:lang w:val="en-CA"/>
-        </w:rPr>
-      </w:pPr>
+          <w:lang w:val="en-CA"/>
+        </w:rPr>
+      </w:pPr>
+    </w:p>
+    <w:p>
+      <w:pPr>
+        <w:rPr>
+          <w:rFonts w:ascii="Times New Roman" w:hAnsi="Times New Roman" w:cs="Times New Roman"/>
+          <w:lang w:val="en-CA"/>
+        </w:rPr>
+      </w:pPr>
+      <w:r>
+        <w:rPr>
+          <w:rFonts w:ascii="Times New Roman" w:hAnsi="Times New Roman" w:cs="Times New Roman"/>
+          <w:lang w:val="en-CA"/>
+        </w:rPr>
+        <w:t>Figure 1 shows a mock user interface for visualizing the line mapping results.</w:t>
+      </w:r>
+      <w:r>
+        <w:rPr>
+          <w:rFonts w:ascii="Times New Roman" w:hAnsi="Times New Roman" w:cs="Times New Roman"/>
+          <w:lang w:val="en-CA"/>
+        </w:rPr>
+        <w:t xml:space="preserve"> the user</w:t>
+      </w:r>
+      <w:r>
+        <w:rPr>
+          <w:rFonts w:ascii="Times New Roman" w:hAnsi="Times New Roman" w:cs="Times New Roman"/>
+          <w:lang w:val="en-CA"/>
+        </w:rPr>
+        <w:t xml:space="preserve"> </w:t>
+      </w:r>
+      <w:r>
+        <w:rPr>
+          <w:rFonts w:ascii="Times New Roman" w:hAnsi="Times New Roman" w:cs="Times New Roman"/>
+          <w:lang w:val="en-CA"/>
+        </w:rPr>
+        <w:t xml:space="preserve">can </w:t>
+      </w:r>
+      <w:r>
+        <w:rPr>
+          <w:rFonts w:ascii="Times New Roman" w:hAnsi="Times New Roman" w:cs="Times New Roman"/>
+          <w:lang w:val="en-CA"/>
+        </w:rPr>
+        <w:t>use the "Browse" button to locate and upload the old and new versions of a file, then run the tool with the blue "Run Mapping" button.</w:t>
+      </w:r>
+    </w:p>
+    <w:p>
+      <w:pPr>
+        <w:rPr>
+          <w:rFonts w:ascii="Times New Roman" w:hAnsi="Times New Roman" w:cs="Times New Roman"/>
+          <w:lang w:val="en-CA"/>
+        </w:rPr>
+      </w:pPr>
+      <w:r>
+        <w:rPr>
+          <w:rFonts w:ascii="Times New Roman" w:hAnsi="Times New Roman" w:cs="Times New Roman"/>
+          <w:lang w:val="en-CA"/>
+        </w:rPr>
+        <w:t>There are 2 panels that display the code with color-coded highlights, showcasing what lines are matched (green), modified (yellow), deleted (red), inserted (blue).</w:t>
+      </w:r>
+    </w:p>
+    <w:p>
+      <w:pPr>
+        <w:rPr>
+          <w:rFonts w:ascii="Times New Roman" w:hAnsi="Times New Roman" w:cs="Times New Roman"/>
+          <w:lang w:val="en-CA"/>
+        </w:rPr>
+      </w:pPr>
+      <w:r>
+        <w:rPr>
+          <w:rFonts w:ascii="Times New Roman" w:hAnsi="Times New Roman" w:cs="Times New Roman"/>
+          <w:lang w:val="en-CA"/>
+        </w:rPr>
+        <w:t>T</w:t>
+      </w:r>
+      <w:r>
+        <w:rPr>
+          <w:rFonts w:ascii="Times New Roman" w:hAnsi="Times New Roman" w:cs="Times New Roman"/>
+          <w:lang w:val="en-CA"/>
+        </w:rPr>
+        <w:t>he summary panel outputs: total lines, matched lines, inserted or deleted lines, and the tool's accuracy</w:t>
+      </w:r>
+      <w:r>
+        <w:rPr>
+          <w:rFonts w:ascii="Times New Roman" w:hAnsi="Times New Roman" w:cs="Times New Roman"/>
+          <w:lang w:val="en-CA"/>
+        </w:rPr>
+        <w:t xml:space="preserve">. </w:t>
+      </w:r>
+      <w:r>
+        <w:rPr>
+          <w:rFonts w:ascii="Times New Roman" w:hAnsi="Times New Roman" w:cs="Times New Roman"/>
+          <w:lang w:val="en-CA"/>
+        </w:rPr>
+        <w:t>There is an "Export XML" button to download the generated mappings. This layout provides a clear view of how lines changed between file versions.</w:t>
+      </w:r>
+    </w:p>
+    <w:p>
+      <w:pPr>
+        <w:rPr>
+          <w:rFonts w:ascii="Times New Roman" w:hAnsi="Times New Roman" w:cs="Times New Roman"/>
+          <w:lang w:val="en-CA"/>
+        </w:rPr>
+      </w:pPr>
+      <w:r>
+        <w:rPr>
+          <w:rFonts w:ascii="Times New Roman" w:hAnsi="Times New Roman" w:cs="Times New Roman"/>
+          <w:noProof/>
+          <w:lang w:val="en-CA"/>
+        </w:rPr>
+        <w:lastRenderedPageBreak/>
+        <w:drawing>
+          <wp:inline distT="0" distB="0" distL="0" distR="0" wp14:anchorId="57424349" wp14:editId="5BE32A42">
+            <wp:extent cx="5943600" cy="3341370"/>
+            <wp:effectExtent l="0" t="0" r="0" b="0"/>
+            <wp:docPr id="1347844746" name="Picture 1"/>
+            <wp:cNvGraphicFramePr>
+              <a:graphicFrameLocks xmlns:a="http://schemas.openxmlformats.org/drawingml/2006/main" noChangeAspect="1"/>
+            </wp:cNvGraphicFramePr>
+            <a:graphic xmlns:a="http://schemas.openxmlformats.org/drawingml/2006/main">
+              <a:graphicData uri="http://schemas.openxmlformats.org/drawingml/2006/picture">
+                <pic:pic xmlns:pic="http://schemas.openxmlformats.org/drawingml/2006/picture">
+                  <pic:nvPicPr>
+                    <pic:cNvPr id="0" name="Picture 1"/>
+                    <pic:cNvPicPr>
+                      <a:picLocks noChangeAspect="1" noChangeArrowheads="1"/>
+                    </pic:cNvPicPr>
+                  </pic:nvPicPr>
+                  <pic:blipFill>
+                    <a:blip r:embed="rId8" cstate="print">
+                      <a:extLst>
+                        <a:ext uri="{28A0092B-C50C-407E-A947-70E740481C1C}">
+                          <a14:useLocalDpi xmlns:a14="http://schemas.microsoft.com/office/drawing/2010/main" val="0"/>
+                        </a:ext>
+                      </a:extLst>
+                    </a:blip>
+                    <a:srcRect/>
+                    <a:stretch>
+                      <a:fillRect/>
+                    </a:stretch>
+                  </pic:blipFill>
+                  <pic:spPr bwMode="auto">
+                    <a:xfrm>
+                      <a:off x="0" y="0"/>
+                      <a:ext cx="5943600" cy="3341370"/>
+                    </a:xfrm>
+                    <a:prstGeom prst="rect">
+                      <a:avLst/>
+                    </a:prstGeom>
+                    <a:noFill/>
+                    <a:ln>
+                      <a:noFill/>
+                    </a:ln>
+                  </pic:spPr>
+                </pic:pic>
+              </a:graphicData>
+            </a:graphic>
+          </wp:inline>
+        </w:drawing>
+      </w:r>
+    </w:p>
+    <w:p>
+      <w:pPr>
+        <w:jc w:val="center"/>
+        <w:rPr>
+          <w:rFonts w:ascii="Times New Roman" w:hAnsi="Times New Roman" w:cs="Times New Roman"/>
+          <w:lang w:val="en-CA"/>
+        </w:rPr>
+      </w:pPr>
+      <w:r>
+        <w:rPr>
+          <w:rFonts w:ascii="Times New Roman" w:hAnsi="Times New Roman" w:cs="Times New Roman"/>
+          <w:lang w:val="en-CA"/>
+        </w:rPr>
+        <w:t xml:space="preserve">(Figure 1: GUI </w:t>
+      </w:r>
+      <w:r>
+        <w:rPr>
+          <w:rFonts w:ascii="Times New Roman" w:hAnsi="Times New Roman" w:cs="Times New Roman"/>
+          <w:lang w:val="en-CA"/>
+        </w:rPr>
+        <w:t>mock-up</w:t>
+      </w:r>
+      <w:r>
+        <w:rPr>
+          <w:rFonts w:ascii="Times New Roman" w:hAnsi="Times New Roman" w:cs="Times New Roman"/>
+          <w:lang w:val="en-CA"/>
+        </w:rPr>
+        <w:t>)</w:t>
+      </w:r>
     </w:p>
     <w:p>
       <w:pPr>
@@ -2199,7 +1841,6 @@
           <w:szCs w:val="24"/>
           <w:lang w:val="en-CA"/>
         </w:rPr>
-        <w:lastRenderedPageBreak/>
         <w:t>5. Bug-Introducing Changes</w:t>
       </w:r>
     </w:p>
@@ -2249,27 +1890,11 @@
           <w:rFonts w:ascii="Times New Roman" w:hAnsi="Times New Roman" w:cs="Times New Roman"/>
           <w:lang w:val="en-CA"/>
         </w:rPr>
-        <w:t xml:space="preserve">This project developed and evaluated a tool for rendering line correspondences of source file versions. Through an XML output and two examined projects, the tool comes with an elaborate testing procedure by which line differences between versions can </w:t>
-      </w:r>
-      <w:proofErr w:type="gramStart"/>
-      <w:r>
-        <w:rPr>
-          <w:rFonts w:ascii="Times New Roman" w:hAnsi="Times New Roman" w:cs="Times New Roman"/>
-          <w:lang w:val="en-CA"/>
-        </w:rPr>
-        <w:t>be evaluated</w:t>
-      </w:r>
-      <w:proofErr w:type="gramEnd"/>
-      <w:r>
-        <w:rPr>
-          <w:rFonts w:ascii="Times New Roman" w:hAnsi="Times New Roman" w:cs="Times New Roman"/>
-          <w:lang w:val="en-CA"/>
-        </w:rPr>
-        <w:t>. Yet, the tool works less successfully with complex edits; instead, it works best with more straightforward edits.</w:t>
+        <w:t>This project developed and evaluated a tool for rendering line correspondences of source file versions. Through an XML output and two examined projects, the tool comes with an elaborate testing procedure by which line differences between versions can be evaluated. Yet, the tool works less successfully with complex edits; instead, it works best with more straightforward edits.</w:t>
       </w:r>
     </w:p>
     <w:sectPr>
-      <w:footerReference w:type="default" r:id="rId8"/>
+      <w:footerReference w:type="default" r:id="rId9"/>
       <w:pgSz w:w="12240" w:h="15840"/>
       <w:pgMar w:top="1440" w:right="1440" w:bottom="1440" w:left="1440" w:header="720" w:footer="720" w:gutter="0"/>
       <w:pgNumType w:start="1"/>

</xml_diff>

<commit_message>
Completed Bug-troducing changes section and polished the report
</commit_message>
<xml_diff>
--- a/Report/COMP3110_Final_Report.docx
+++ b/Report/COMP3110_Final_Report.docx
@@ -290,17 +290,6 @@
     </w:tbl>
     <w:p>
       <w:pPr>
-        <w:spacing w:line="276" w:lineRule="auto"/>
-        <w:jc w:val="center"/>
-        <w:rPr>
-          <w:rFonts w:ascii="Times New Roman" w:hAnsi="Times New Roman" w:cs="Times New Roman"/>
-          <w:b/>
-          <w:bCs/>
-        </w:rPr>
-      </w:pPr>
-    </w:p>
-    <w:p>
-      <w:pPr>
         <w:pStyle w:val="Heading1"/>
         <w:rPr>
           <w:rFonts w:ascii="Times New Roman" w:hAnsi="Times New Roman" w:cs="Times New Roman"/>
@@ -342,7 +331,21 @@
           <w:rFonts w:ascii="Times New Roman" w:hAnsi="Times New Roman" w:cs="Times New Roman"/>
           <w:lang w:val="en-CA"/>
         </w:rPr>
-        <w:t xml:space="preserve"> a line-mapping tool that figures out which lines in the original source file correspond to which lines in the changed file by using a merge of normalization, exact matches, and similarity matches. As a result, it produces an XML file that maps old-to-new lines in a way that one would expect.</w:t>
+        <w:t xml:space="preserve"> a line-mapping tool that figures out which lines in the original source file correspond to which lines in the changed file by using a merge of normalization, exact matches, and similarity matches. As a result, it produces an </w:t>
+      </w:r>
+      <w:r>
+        <w:rPr>
+          <w:rFonts w:ascii="Times New Roman" w:hAnsi="Times New Roman" w:cs="Times New Roman"/>
+          <w:lang w:val="en-CA"/>
+        </w:rPr>
+        <w:t>XML</w:t>
+      </w:r>
+      <w:r>
+        <w:rPr>
+          <w:rFonts w:ascii="Times New Roman" w:hAnsi="Times New Roman" w:cs="Times New Roman"/>
+          <w:lang w:val="en-CA"/>
+        </w:rPr>
+        <w:t xml:space="preserve"> file that maps old-to-new lines in a way that one would expect.</w:t>
       </w:r>
     </w:p>
     <w:p>
@@ -453,21 +456,49 @@
           <w:rFonts w:ascii="Times New Roman" w:hAnsi="Times New Roman" w:cs="Times New Roman"/>
           <w:lang w:val="en-CA"/>
         </w:rPr>
-        <w:t>Software is updated often, and within software systems, files are heavily changed from version to version. As files change, it’s important to know how the lines move, how they shift and how they appear in the new version compared to the previous one. Most diff tools within IDEs and Git</w:t>
-      </w:r>
-      <w:r>
-        <w:rPr>
-          <w:rFonts w:ascii="Times New Roman" w:hAnsi="Times New Roman" w:cs="Times New Roman"/>
-          <w:lang w:val="en-CA"/>
-        </w:rPr>
-        <w:t xml:space="preserve"> test</w:t>
-      </w:r>
-      <w:r>
-        <w:rPr>
-          <w:rFonts w:ascii="Times New Roman" w:hAnsi="Times New Roman" w:cs="Times New Roman"/>
-          <w:lang w:val="en-CA"/>
-        </w:rPr>
-        <w:t xml:space="preserve"> the addition and deletion of lines, but they don’t show which specific lines match between versions. As such, developers and</w:t>
+        <w:t xml:space="preserve">Software is updated often, and within software systems, files are heavily changed from version to version. As files change, it’s important to know how the lines move, how they shift and how they appear in the new version compared to the previous one. Most diff tools in IDEs and </w:t>
+      </w:r>
+      <w:r>
+        <w:rPr>
+          <w:rFonts w:ascii="Times New Roman" w:hAnsi="Times New Roman" w:cs="Times New Roman"/>
+          <w:lang w:val="en-CA"/>
+        </w:rPr>
+        <w:t xml:space="preserve">VCS highlight </w:t>
+      </w:r>
+      <w:r>
+        <w:rPr>
+          <w:rFonts w:ascii="Times New Roman" w:hAnsi="Times New Roman" w:cs="Times New Roman"/>
+          <w:lang w:val="en-CA"/>
+        </w:rPr>
+        <w:t>add</w:t>
+      </w:r>
+      <w:r>
+        <w:rPr>
+          <w:rFonts w:ascii="Times New Roman" w:hAnsi="Times New Roman" w:cs="Times New Roman"/>
+          <w:lang w:val="en-CA"/>
+        </w:rPr>
+        <w:t xml:space="preserve">ed </w:t>
+      </w:r>
+      <w:r>
+        <w:rPr>
+          <w:rFonts w:ascii="Times New Roman" w:hAnsi="Times New Roman" w:cs="Times New Roman"/>
+          <w:lang w:val="en-CA"/>
+        </w:rPr>
+        <w:t>and delet</w:t>
+      </w:r>
+      <w:r>
+        <w:rPr>
+          <w:rFonts w:ascii="Times New Roman" w:hAnsi="Times New Roman" w:cs="Times New Roman"/>
+          <w:lang w:val="en-CA"/>
+        </w:rPr>
+        <w:t xml:space="preserve">ed </w:t>
+      </w:r>
+      <w:r>
+        <w:rPr>
+          <w:rFonts w:ascii="Times New Roman" w:hAnsi="Times New Roman" w:cs="Times New Roman"/>
+          <w:lang w:val="en-CA"/>
+        </w:rPr>
+        <w:t>lines, but they don’t show which specific lines match between versions. As such, developers and</w:t>
       </w:r>
       <w:r>
         <w:rPr>
@@ -504,20 +535,26 @@
           <w:lang w:val="en-CA"/>
         </w:rPr>
       </w:pPr>
-    </w:p>
-    <w:p>
-      <w:pPr>
-        <w:rPr>
-          <w:rFonts w:ascii="Times New Roman" w:hAnsi="Times New Roman" w:cs="Times New Roman"/>
-          <w:lang w:val="en-CA"/>
-        </w:rPr>
-      </w:pPr>
-      <w:r>
-        <w:rPr>
-          <w:rFonts w:ascii="Times New Roman" w:hAnsi="Times New Roman" w:cs="Times New Roman"/>
-          <w:lang w:val="en-CA"/>
-        </w:rPr>
-        <w:t xml:space="preserve">The goal of this project is to design, implement, and assess a tool that will map line positions between two versions of a file. The output will be an XML file predicting these </w:t>
+      <w:r>
+        <w:rPr>
+          <w:rFonts w:ascii="Times New Roman" w:hAnsi="Times New Roman" w:cs="Times New Roman"/>
+          <w:lang w:val="en-CA"/>
+        </w:rPr>
+        <w:t xml:space="preserve">The goal of this project is to design, implement, and assess a tool that will map line positions between two versions of a file. The output will be an </w:t>
+      </w:r>
+      <w:r>
+        <w:rPr>
+          <w:rFonts w:ascii="Times New Roman" w:hAnsi="Times New Roman" w:cs="Times New Roman"/>
+          <w:lang w:val="en-CA"/>
+        </w:rPr>
+        <w:t>XML</w:t>
+      </w:r>
+      <w:r>
+        <w:rPr>
+          <w:rFonts w:ascii="Times New Roman" w:hAnsi="Times New Roman" w:cs="Times New Roman"/>
+          <w:lang w:val="en-CA"/>
+        </w:rPr>
+        <w:t xml:space="preserve"> file predicting these </w:t>
       </w:r>
       <w:r>
         <w:rPr>
@@ -600,6 +637,7 @@
           <w:szCs w:val="24"/>
           <w:lang w:val="en-CA"/>
         </w:rPr>
+        <w:lastRenderedPageBreak/>
         <w:t>2. Data Collection</w:t>
       </w:r>
     </w:p>
@@ -681,7 +719,21 @@
           <w:rFonts w:ascii="Times New Roman" w:hAnsi="Times New Roman" w:cs="Times New Roman"/>
           <w:lang w:val="en-CA"/>
         </w:rPr>
-        <w:t xml:space="preserve">. Each set has its XML file as the ground truth and </w:t>
+        <w:t xml:space="preserve">. Each set has its </w:t>
+      </w:r>
+      <w:r>
+        <w:rPr>
+          <w:rFonts w:ascii="Times New Roman" w:hAnsi="Times New Roman" w:cs="Times New Roman"/>
+          <w:lang w:val="en-CA"/>
+        </w:rPr>
+        <w:t>XML</w:t>
+      </w:r>
+      <w:r>
+        <w:rPr>
+          <w:rFonts w:ascii="Times New Roman" w:hAnsi="Times New Roman" w:cs="Times New Roman"/>
+          <w:lang w:val="en-CA"/>
+        </w:rPr>
+        <w:t xml:space="preserve"> file as the ground truth and </w:t>
       </w:r>
       <w:r>
         <w:rPr>
@@ -694,7 +746,21 @@
           <w:rFonts w:ascii="Times New Roman" w:hAnsi="Times New Roman" w:cs="Times New Roman"/>
           <w:lang w:val="en-CA"/>
         </w:rPr>
-        <w:t xml:space="preserve">. Therefore, the XML file is the </w:t>
+        <w:t xml:space="preserve">. Therefore, the </w:t>
+      </w:r>
+      <w:r>
+        <w:rPr>
+          <w:rFonts w:ascii="Times New Roman" w:hAnsi="Times New Roman" w:cs="Times New Roman"/>
+          <w:lang w:val="en-CA"/>
+        </w:rPr>
+        <w:t>XML</w:t>
+      </w:r>
+      <w:r>
+        <w:rPr>
+          <w:rFonts w:ascii="Times New Roman" w:hAnsi="Times New Roman" w:cs="Times New Roman"/>
+          <w:lang w:val="en-CA"/>
+        </w:rPr>
+        <w:t xml:space="preserve"> file is the </w:t>
       </w:r>
       <w:r>
         <w:rPr>
@@ -730,20 +796,26 @@
           <w:lang w:val="en-CA"/>
         </w:rPr>
       </w:pPr>
-    </w:p>
-    <w:p>
-      <w:pPr>
-        <w:rPr>
-          <w:rFonts w:ascii="Times New Roman" w:hAnsi="Times New Roman" w:cs="Times New Roman"/>
-          <w:lang w:val="en-CA"/>
-        </w:rPr>
-      </w:pPr>
-      <w:r>
-        <w:rPr>
-          <w:rFonts w:ascii="Times New Roman" w:hAnsi="Times New Roman" w:cs="Times New Roman"/>
-          <w:lang w:val="en-CA"/>
-        </w:rPr>
-        <w:t xml:space="preserve">Since the XML was given to all students from the course professor, </w:t>
+      <w:r>
+        <w:rPr>
+          <w:rFonts w:ascii="Times New Roman" w:hAnsi="Times New Roman" w:cs="Times New Roman"/>
+          <w:lang w:val="en-CA"/>
+        </w:rPr>
+        <w:t xml:space="preserve">Since the </w:t>
+      </w:r>
+      <w:r>
+        <w:rPr>
+          <w:rFonts w:ascii="Times New Roman" w:hAnsi="Times New Roman" w:cs="Times New Roman"/>
+          <w:lang w:val="en-CA"/>
+        </w:rPr>
+        <w:t>XML</w:t>
+      </w:r>
+      <w:r>
+        <w:rPr>
+          <w:rFonts w:ascii="Times New Roman" w:hAnsi="Times New Roman" w:cs="Times New Roman"/>
+          <w:lang w:val="en-CA"/>
+        </w:rPr>
+        <w:t xml:space="preserve"> was given to all students from the course professor, </w:t>
       </w:r>
       <w:r>
         <w:rPr>
@@ -821,27 +893,47 @@
           <w:lang w:val="en-CA"/>
         </w:rPr>
       </w:pPr>
-    </w:p>
-    <w:p>
-      <w:pPr>
-        <w:rPr>
-          <w:rFonts w:ascii="Times New Roman" w:hAnsi="Times New Roman" w:cs="Times New Roman"/>
-          <w:lang w:val="en-CA"/>
-        </w:rPr>
-      </w:pPr>
-      <w:r>
-        <w:rPr>
-          <w:rFonts w:ascii="Times New Roman" w:hAnsi="Times New Roman" w:cs="Times New Roman"/>
-          <w:lang w:val="en-CA"/>
-        </w:rPr>
-        <w:t>Each pair also has an XML file that lists the correct line mappi</w:t>
-      </w:r>
-      <w:r>
-        <w:rPr>
-          <w:rFonts w:ascii="Times New Roman" w:hAnsi="Times New Roman" w:cs="Times New Roman"/>
-          <w:lang w:val="en-CA"/>
-        </w:rPr>
-        <w:t xml:space="preserve">ngs between the 2 versions. If there is a line with no corresponding position in the new version, then the XML marks it with a “-1”. </w:t>
+      <w:r>
+        <w:rPr>
+          <w:rFonts w:ascii="Times New Roman" w:hAnsi="Times New Roman" w:cs="Times New Roman"/>
+          <w:lang w:val="en-CA"/>
+        </w:rPr>
+        <w:t xml:space="preserve">Each pair also has an </w:t>
+      </w:r>
+      <w:r>
+        <w:rPr>
+          <w:rFonts w:ascii="Times New Roman" w:hAnsi="Times New Roman" w:cs="Times New Roman"/>
+          <w:lang w:val="en-CA"/>
+        </w:rPr>
+        <w:t>XML</w:t>
+      </w:r>
+      <w:r>
+        <w:rPr>
+          <w:rFonts w:ascii="Times New Roman" w:hAnsi="Times New Roman" w:cs="Times New Roman"/>
+          <w:lang w:val="en-CA"/>
+        </w:rPr>
+        <w:t xml:space="preserve"> file that lists the correct line mappi</w:t>
+      </w:r>
+      <w:r>
+        <w:rPr>
+          <w:rFonts w:ascii="Times New Roman" w:hAnsi="Times New Roman" w:cs="Times New Roman"/>
+          <w:lang w:val="en-CA"/>
+        </w:rPr>
+        <w:t xml:space="preserve">ngs between the 2 versions. If there is a line with no corresponding position in the new version, then the </w:t>
+      </w:r>
+      <w:r>
+        <w:rPr>
+          <w:rFonts w:ascii="Times New Roman" w:hAnsi="Times New Roman" w:cs="Times New Roman"/>
+          <w:lang w:val="en-CA"/>
+        </w:rPr>
+        <w:t>XML</w:t>
+      </w:r>
+      <w:r>
+        <w:rPr>
+          <w:rFonts w:ascii="Times New Roman" w:hAnsi="Times New Roman" w:cs="Times New Roman"/>
+          <w:lang w:val="en-CA"/>
+        </w:rPr>
+        <w:t xml:space="preserve"> marks it with a “-1”. </w:t>
       </w:r>
       <w:r>
         <w:rPr>
@@ -862,7 +954,35 @@
           <w:rFonts w:ascii="Times New Roman" w:hAnsi="Times New Roman" w:cs="Times New Roman"/>
           <w:lang w:val="en-CA"/>
         </w:rPr>
-        <w:t>be completely omitted from the mappings. We use these XML files as a reference when testing our tools output.</w:t>
+        <w:t xml:space="preserve">be completely omitted from the mappings. We use these </w:t>
+      </w:r>
+      <w:r>
+        <w:rPr>
+          <w:rFonts w:ascii="Times New Roman" w:hAnsi="Times New Roman" w:cs="Times New Roman"/>
+          <w:lang w:val="en-CA"/>
+        </w:rPr>
+        <w:t>XML</w:t>
+      </w:r>
+      <w:r>
+        <w:rPr>
+          <w:rFonts w:ascii="Times New Roman" w:hAnsi="Times New Roman" w:cs="Times New Roman"/>
+          <w:lang w:val="en-CA"/>
+        </w:rPr>
+        <w:t xml:space="preserve"> files as a reference when testing our tool</w:t>
+      </w:r>
+      <w:r>
+        <w:rPr>
+          <w:rFonts w:ascii="Times New Roman" w:hAnsi="Times New Roman" w:cs="Times New Roman"/>
+          <w:lang w:val="en-CA"/>
+        </w:rPr>
+        <w:t>’</w:t>
+      </w:r>
+      <w:r>
+        <w:rPr>
+          <w:rFonts w:ascii="Times New Roman" w:hAnsi="Times New Roman" w:cs="Times New Roman"/>
+          <w:lang w:val="en-CA"/>
+        </w:rPr>
+        <w:t>s output.</w:t>
       </w:r>
     </w:p>
     <w:p>
@@ -937,11 +1057,30 @@
           <w:rFonts w:ascii="Times New Roman" w:eastAsiaTheme="majorEastAsia" w:hAnsi="Times New Roman" w:cs="Times New Roman"/>
           <w:lang w:val="en-CA"/>
         </w:rPr>
-        <w:t xml:space="preserve">The tool takes a previous xml file and a new xml file and goes through the lines one by one to </w:t>
+        <w:t xml:space="preserve">The tool takes </w:t>
       </w:r>
       <w:r>
         <w:rPr>
           <w:rFonts w:ascii="Times New Roman" w:eastAsiaTheme="majorEastAsia" w:hAnsi="Times New Roman" w:cs="Times New Roman"/>
+        </w:rPr>
+        <w:t>old source file and a new source file</w:t>
+      </w:r>
+      <w:r>
+        <w:rPr>
+          <w:rFonts w:ascii="Times New Roman" w:eastAsiaTheme="majorEastAsia" w:hAnsi="Times New Roman" w:cs="Times New Roman"/>
+        </w:rPr>
+        <w:t xml:space="preserve"> </w:t>
+      </w:r>
+      <w:r>
+        <w:rPr>
+          <w:rFonts w:ascii="Times New Roman" w:eastAsiaTheme="majorEastAsia" w:hAnsi="Times New Roman" w:cs="Times New Roman"/>
+          <w:lang w:val="en-CA"/>
+        </w:rPr>
+        <w:t xml:space="preserve">and goes through the lines one by one to </w:t>
+      </w:r>
+      <w:r>
+        <w:rPr>
+          <w:rFonts w:ascii="Times New Roman" w:eastAsiaTheme="majorEastAsia" w:hAnsi="Times New Roman" w:cs="Times New Roman"/>
           <w:lang w:val="en-CA"/>
         </w:rPr>
         <w:t>decide</w:t>
@@ -951,7 +1090,21 @@
           <w:rFonts w:ascii="Times New Roman" w:eastAsiaTheme="majorEastAsia" w:hAnsi="Times New Roman" w:cs="Times New Roman"/>
           <w:lang w:val="en-CA"/>
         </w:rPr>
-        <w:t xml:space="preserve"> as to which old line it believes is which new line. It creates an xml file back for the user with those determinations. Each line has a value of old and new corresponding to what it believes to be the match. If it does not match, it gives it a placeholder of -1.</w:t>
+        <w:t xml:space="preserve"> as to which old line it believes is which new line. It creates an </w:t>
+      </w:r>
+      <w:r>
+        <w:rPr>
+          <w:rFonts w:ascii="Times New Roman" w:eastAsiaTheme="majorEastAsia" w:hAnsi="Times New Roman" w:cs="Times New Roman"/>
+          <w:lang w:val="en-CA"/>
+        </w:rPr>
+        <w:t>XML</w:t>
+      </w:r>
+      <w:r>
+        <w:rPr>
+          <w:rFonts w:ascii="Times New Roman" w:eastAsiaTheme="majorEastAsia" w:hAnsi="Times New Roman" w:cs="Times New Roman"/>
+          <w:lang w:val="en-CA"/>
+        </w:rPr>
+        <w:t xml:space="preserve"> file back for the user with those determinations. Each line has a value of old and new corresponding to what it believes to be the match. If it does not match, it gives it a placeholder of -1.</w:t>
       </w:r>
     </w:p>
     <w:p>
@@ -987,23 +1140,72 @@
           <w:szCs w:val="24"/>
           <w:lang w:val="en-CA"/>
         </w:rPr>
+        <w:t>3.2 Preprocessing and Matching Logic</w:t>
+      </w:r>
+    </w:p>
+    <w:p>
+      <w:pPr>
+        <w:rPr>
+          <w:rFonts w:ascii="Times New Roman" w:eastAsiaTheme="majorEastAsia" w:hAnsi="Times New Roman" w:cs="Times New Roman"/>
+          <w:lang w:val="en-CA"/>
+        </w:rPr>
+      </w:pPr>
+      <w:r>
+        <w:rPr>
+          <w:rFonts w:ascii="Times New Roman" w:eastAsiaTheme="majorEastAsia" w:hAnsi="Times New Roman" w:cs="Times New Roman"/>
+          <w:lang w:val="en-CA"/>
+        </w:rPr>
+        <w:t xml:space="preserve">It does this for matches prior to actual matching. It matches </w:t>
+      </w:r>
+      <w:r>
+        <w:rPr>
+          <w:rFonts w:ascii="Times New Roman" w:eastAsiaTheme="majorEastAsia" w:hAnsi="Times New Roman" w:cs="Times New Roman"/>
+          <w:lang w:val="en-CA"/>
+        </w:rPr>
+        <w:t>lines</w:t>
+      </w:r>
+      <w:r>
+        <w:rPr>
+          <w:rFonts w:ascii="Times New Roman" w:eastAsiaTheme="majorEastAsia" w:hAnsi="Times New Roman" w:cs="Times New Roman"/>
+          <w:lang w:val="en-CA"/>
+        </w:rPr>
+        <w:t xml:space="preserve"> by getting rid of excess spaces and reducing them all to one. It does exact matches based upon these now clean and matched numbers.</w:t>
+      </w:r>
+      <w:r>
+        <w:rPr>
+          <w:rFonts w:ascii="Times New Roman" w:eastAsiaTheme="majorEastAsia" w:hAnsi="Times New Roman" w:cs="Times New Roman"/>
+          <w:lang w:val="en-CA"/>
+        </w:rPr>
+        <w:t xml:space="preserve"> When exact matches can not be found, the tool calculates similarity scores between lines to identify correspondence</w:t>
+      </w:r>
+      <w:r>
+        <w:rPr>
+          <w:rFonts w:ascii="Times New Roman" w:eastAsiaTheme="majorEastAsia" w:hAnsi="Times New Roman" w:cs="Times New Roman"/>
+          <w:lang w:val="en-CA"/>
+        </w:rPr>
+        <w:t xml:space="preserve">. The most successful value gets matched and anything in the </w:t>
+      </w:r>
+      <w:r>
+        <w:rPr>
+          <w:rFonts w:ascii="Times New Roman" w:eastAsiaTheme="majorEastAsia" w:hAnsi="Times New Roman" w:cs="Times New Roman"/>
+          <w:lang w:val="en-CA"/>
+        </w:rPr>
         <w:lastRenderedPageBreak/>
-        <w:t>3.2 Preprocessing and Matching Logic</w:t>
-      </w:r>
-    </w:p>
-    <w:p>
-      <w:pPr>
+        <w:t xml:space="preserve">previous </w:t>
+      </w:r>
+      <w:r>
         <w:rPr>
           <w:rFonts w:ascii="Times New Roman" w:eastAsiaTheme="majorEastAsia" w:hAnsi="Times New Roman" w:cs="Times New Roman"/>
           <w:lang w:val="en-CA"/>
         </w:rPr>
-      </w:pPr>
+        <w:t>XML</w:t>
+      </w:r>
       <w:r>
         <w:rPr>
           <w:rFonts w:ascii="Times New Roman" w:eastAsiaTheme="majorEastAsia" w:hAnsi="Times New Roman" w:cs="Times New Roman"/>
           <w:lang w:val="en-CA"/>
         </w:rPr>
-        <w:t>It does this for matches prior to actual matching. It matches numbers by getting rid of excess spaces and reducing them all to one. It does exact matches based upon these now clean and matched numbers. For placeholders it does a value of matches based upon how much sameness there is and proximity for match relevancy. The most successful value gets matched and anything in the previous xml version line that does not get matched to anything gets matched to itself as unmatched.</w:t>
+        <w:t xml:space="preserve"> version line that does not get matched to anything gets matched to itself as unmatched.</w:t>
       </w:r>
     </w:p>
     <w:p>
@@ -1054,29 +1256,62 @@
           <w:rFonts w:ascii="Times New Roman" w:eastAsiaTheme="majorEastAsia" w:hAnsi="Times New Roman" w:cs="Times New Roman"/>
           <w:lang w:val="en-CA"/>
         </w:rPr>
-        <w:t xml:space="preserve">The evaluation process involves comparing the xml that was predicted and the xml output that is grounded. If the </w:t>
-      </w:r>
-      <w:proofErr w:type="gramStart"/>
+        <w:t xml:space="preserve">The evaluation process involves comparing the </w:t>
+      </w:r>
       <w:r>
         <w:rPr>
           <w:rFonts w:ascii="Times New Roman" w:eastAsiaTheme="majorEastAsia" w:hAnsi="Times New Roman" w:cs="Times New Roman"/>
           <w:lang w:val="en-CA"/>
         </w:rPr>
-        <w:t>old and new line</w:t>
-      </w:r>
-      <w:proofErr w:type="gramEnd"/>
+        <w:t>XML</w:t>
+      </w:r>
       <w:r>
         <w:rPr>
           <w:rFonts w:ascii="Times New Roman" w:eastAsiaTheme="majorEastAsia" w:hAnsi="Times New Roman" w:cs="Times New Roman"/>
           <w:lang w:val="en-CA"/>
         </w:rPr>
-        <w:t xml:space="preserve"> number corresponds as true to the xml reference of right </w:t>
+        <w:t xml:space="preserve"> mapping</w:t>
       </w:r>
       <w:r>
         <w:rPr>
           <w:rFonts w:ascii="Times New Roman" w:eastAsiaTheme="majorEastAsia" w:hAnsi="Times New Roman" w:cs="Times New Roman"/>
           <w:lang w:val="en-CA"/>
         </w:rPr>
+        <w:t xml:space="preserve"> that was predicted and the </w:t>
+      </w:r>
+      <w:r>
+        <w:rPr>
+          <w:rFonts w:ascii="Times New Roman" w:eastAsiaTheme="majorEastAsia" w:hAnsi="Times New Roman" w:cs="Times New Roman"/>
+          <w:lang w:val="en-CA"/>
+        </w:rPr>
+        <w:t>XML</w:t>
+      </w:r>
+      <w:r>
+        <w:rPr>
+          <w:rFonts w:ascii="Times New Roman" w:eastAsiaTheme="majorEastAsia" w:hAnsi="Times New Roman" w:cs="Times New Roman"/>
+          <w:lang w:val="en-CA"/>
+        </w:rPr>
+        <w:t xml:space="preserve"> output that is grounded. If the old and new line number corresponds as true to the </w:t>
+      </w:r>
+      <w:r>
+        <w:rPr>
+          <w:rFonts w:ascii="Times New Roman" w:eastAsiaTheme="majorEastAsia" w:hAnsi="Times New Roman" w:cs="Times New Roman"/>
+          <w:lang w:val="en-CA"/>
+        </w:rPr>
+        <w:t>XML</w:t>
+      </w:r>
+      <w:r>
+        <w:rPr>
+          <w:rFonts w:ascii="Times New Roman" w:eastAsiaTheme="majorEastAsia" w:hAnsi="Times New Roman" w:cs="Times New Roman"/>
+          <w:lang w:val="en-CA"/>
+        </w:rPr>
+        <w:t xml:space="preserve"> reference of right </w:t>
+      </w:r>
+      <w:r>
+        <w:rPr>
+          <w:rFonts w:ascii="Times New Roman" w:eastAsiaTheme="majorEastAsia" w:hAnsi="Times New Roman" w:cs="Times New Roman"/>
+          <w:lang w:val="en-CA"/>
+        </w:rPr>
         <w:t>line,</w:t>
       </w:r>
       <w:r>
@@ -1084,22 +1319,36 @@
           <w:rFonts w:ascii="Times New Roman" w:eastAsiaTheme="majorEastAsia" w:hAnsi="Times New Roman" w:cs="Times New Roman"/>
           <w:lang w:val="en-CA"/>
         </w:rPr>
-        <w:t xml:space="preserve"> then it works well. The best way for the tool to work is on small changes with new and old xml. The more distance and change in structure there is, the less successful the tool is.</w:t>
-      </w:r>
-    </w:p>
-    <w:p>
-      <w:pPr>
+        <w:t xml:space="preserve"> then it works well. The best way for the tool to work is on small changes with new and old </w:t>
+      </w:r>
+      <w:r>
         <w:rPr>
           <w:rFonts w:ascii="Times New Roman" w:eastAsiaTheme="majorEastAsia" w:hAnsi="Times New Roman" w:cs="Times New Roman"/>
           <w:lang w:val="en-CA"/>
         </w:rPr>
-      </w:pPr>
+        <w:t>XML</w:t>
+      </w:r>
       <w:r>
         <w:rPr>
           <w:rFonts w:ascii="Times New Roman" w:eastAsiaTheme="majorEastAsia" w:hAnsi="Times New Roman" w:cs="Times New Roman"/>
           <w:lang w:val="en-CA"/>
         </w:rPr>
-        <w:t xml:space="preserve">On the customer dataset, our tool identified 148 out of </w:t>
+        <w:t>. The more distance and change in structure there is, the less successful the tool is.</w:t>
+      </w:r>
+    </w:p>
+    <w:p>
+      <w:pPr>
+        <w:rPr>
+          <w:rFonts w:ascii="Times New Roman" w:eastAsiaTheme="majorEastAsia" w:hAnsi="Times New Roman" w:cs="Times New Roman"/>
+          <w:lang w:val="en-CA"/>
+        </w:rPr>
+      </w:pPr>
+      <w:r>
+        <w:rPr>
+          <w:rFonts w:ascii="Times New Roman" w:eastAsiaTheme="majorEastAsia" w:hAnsi="Times New Roman" w:cs="Times New Roman"/>
+          <w:lang w:val="en-CA"/>
+        </w:rPr>
+        <w:t xml:space="preserve">On the custome dataset, our tool identified 148 out of </w:t>
       </w:r>
       <w:r>
         <w:rPr>
@@ -1626,13 +1875,6 @@
     <w:p>
       <w:pPr>
         <w:rPr>
-          <w:lang w:val="en-CA"/>
-        </w:rPr>
-      </w:pPr>
-    </w:p>
-    <w:p>
-      <w:pPr>
-        <w:rPr>
           <w:rFonts w:ascii="Times New Roman" w:hAnsi="Times New Roman" w:cs="Times New Roman"/>
           <w:lang w:val="en-CA"/>
         </w:rPr>
@@ -1649,13 +1891,6 @@
           <w:rFonts w:ascii="Times New Roman" w:hAnsi="Times New Roman" w:cs="Times New Roman"/>
           <w:lang w:val="en-CA"/>
         </w:rPr>
-        <w:t xml:space="preserve"> the user</w:t>
-      </w:r>
-      <w:r>
-        <w:rPr>
-          <w:rFonts w:ascii="Times New Roman" w:hAnsi="Times New Roman" w:cs="Times New Roman"/>
-          <w:lang w:val="en-CA"/>
-        </w:rPr>
         <w:t xml:space="preserve"> </w:t>
       </w:r>
       <w:r>
@@ -1663,6 +1898,27 @@
           <w:rFonts w:ascii="Times New Roman" w:hAnsi="Times New Roman" w:cs="Times New Roman"/>
           <w:lang w:val="en-CA"/>
         </w:rPr>
+        <w:t>T</w:t>
+      </w:r>
+      <w:r>
+        <w:rPr>
+          <w:rFonts w:ascii="Times New Roman" w:hAnsi="Times New Roman" w:cs="Times New Roman"/>
+          <w:lang w:val="en-CA"/>
+        </w:rPr>
+        <w:t>he user</w:t>
+      </w:r>
+      <w:r>
+        <w:rPr>
+          <w:rFonts w:ascii="Times New Roman" w:hAnsi="Times New Roman" w:cs="Times New Roman"/>
+          <w:lang w:val="en-CA"/>
+        </w:rPr>
+        <w:t xml:space="preserve"> </w:t>
+      </w:r>
+      <w:r>
+        <w:rPr>
+          <w:rFonts w:ascii="Times New Roman" w:hAnsi="Times New Roman" w:cs="Times New Roman"/>
+          <w:lang w:val="en-CA"/>
+        </w:rPr>
         <w:t xml:space="preserve">can </w:t>
       </w:r>
       <w:r>
@@ -1707,25 +1963,33 @@
           <w:rFonts w:ascii="Times New Roman" w:hAnsi="Times New Roman" w:cs="Times New Roman"/>
           <w:lang w:val="en-CA"/>
         </w:rPr>
-        <w:t>he summary panel outputs: total lines, matched lines, inserted or deleted lines, and the tool's accuracy</w:t>
-      </w:r>
-      <w:r>
-        <w:rPr>
-          <w:rFonts w:ascii="Times New Roman" w:hAnsi="Times New Roman" w:cs="Times New Roman"/>
-          <w:lang w:val="en-CA"/>
-        </w:rPr>
-        <w:t xml:space="preserve">. </w:t>
-      </w:r>
-      <w:r>
-        <w:rPr>
-          <w:rFonts w:ascii="Times New Roman" w:hAnsi="Times New Roman" w:cs="Times New Roman"/>
-          <w:lang w:val="en-CA"/>
-        </w:rPr>
-        <w:t>There is an "Export XML" button to download the generated mappings. This layout provides a clear view of how lines changed between file versions.</w:t>
-      </w:r>
-    </w:p>
-    <w:p>
-      <w:pPr>
+        <w:t xml:space="preserve">he summary panel outputs: total lines, matched lines, inserted or deleted lines, and the tool's accuracy. </w:t>
+      </w:r>
+      <w:r>
+        <w:rPr>
+          <w:rFonts w:ascii="Times New Roman" w:hAnsi="Times New Roman" w:cs="Times New Roman"/>
+          <w:lang w:val="en-CA"/>
+        </w:rPr>
+        <w:t xml:space="preserve">There is an "Export </w:t>
+      </w:r>
+      <w:r>
+        <w:rPr>
+          <w:rFonts w:ascii="Times New Roman" w:hAnsi="Times New Roman" w:cs="Times New Roman"/>
+          <w:lang w:val="en-CA"/>
+        </w:rPr>
+        <w:t>XML</w:t>
+      </w:r>
+      <w:r>
+        <w:rPr>
+          <w:rFonts w:ascii="Times New Roman" w:hAnsi="Times New Roman" w:cs="Times New Roman"/>
+          <w:lang w:val="en-CA"/>
+        </w:rPr>
+        <w:t>" button to download the generated mappings. This layout provides a clear view of how lines changed between file versions.</w:t>
+      </w:r>
+    </w:p>
+    <w:p>
+      <w:pPr>
+        <w:jc w:val="center"/>
         <w:rPr>
           <w:rFonts w:ascii="Times New Roman" w:hAnsi="Times New Roman" w:cs="Times New Roman"/>
           <w:lang w:val="en-CA"/>
@@ -1739,9 +2003,9 @@
         </w:rPr>
         <w:lastRenderedPageBreak/>
         <w:drawing>
-          <wp:inline distT="0" distB="0" distL="0" distR="0" wp14:anchorId="57424349" wp14:editId="5BE32A42">
-            <wp:extent cx="5943600" cy="3341370"/>
-            <wp:effectExtent l="0" t="0" r="0" b="0"/>
+          <wp:inline distT="0" distB="0" distL="0" distR="0" wp14:anchorId="57424349" wp14:editId="71FA9E43">
+            <wp:extent cx="3892062" cy="2188038"/>
+            <wp:effectExtent l="0" t="0" r="0" b="3175"/>
             <wp:docPr id="1347844746" name="Picture 1"/>
             <wp:cNvGraphicFramePr>
               <a:graphicFrameLocks xmlns:a="http://schemas.openxmlformats.org/drawingml/2006/main" noChangeAspect="1"/>
@@ -1771,7 +2035,7 @@
                   <pic:spPr bwMode="auto">
                     <a:xfrm>
                       <a:off x="0" y="0"/>
-                      <a:ext cx="5943600" cy="3341370"/>
+                      <a:ext cx="3906630" cy="2196228"/>
                     </a:xfrm>
                     <a:prstGeom prst="rect">
                       <a:avLst/>
@@ -1851,6 +2115,138 @@
           <w:lang w:val="en-CA"/>
         </w:rPr>
       </w:pPr>
+      <w:r>
+        <w:rPr>
+          <w:rFonts w:ascii="Times New Roman" w:hAnsi="Times New Roman" w:cs="Times New Roman"/>
+          <w:lang w:val="en-CA"/>
+        </w:rPr>
+        <w:t xml:space="preserve">When a test case fails, a line where the test case crashed is reported. Our tool takes that line and maps it back to an older version of the code, where the line was first added. If that line was recently added, or modified heavily, it is a good candidate for the bug-introducing change. </w:t>
+      </w:r>
+    </w:p>
+    <w:p>
+      <w:pPr>
+        <w:rPr>
+          <w:rFonts w:ascii="Times New Roman" w:hAnsi="Times New Roman" w:cs="Times New Roman"/>
+          <w:lang w:val="en-CA"/>
+        </w:rPr>
+      </w:pPr>
+      <w:r>
+        <w:rPr>
+          <w:rFonts w:ascii="Times New Roman" w:hAnsi="Times New Roman" w:cs="Times New Roman"/>
+          <w:lang w:val="en-CA"/>
+        </w:rPr>
+        <w:t>Figure 2 shows this process; a test case crashes at line 42. The tool maps that line to an earlier version, where it is in line 38. And identifies that the bug introducing change happened at line 38 in v1 of the file.</w:t>
+      </w:r>
+    </w:p>
+    <w:p>
+      <w:pPr>
+        <w:rPr>
+          <w:rFonts w:ascii="Times New Roman" w:hAnsi="Times New Roman" w:cs="Times New Roman"/>
+          <w:lang w:val="en-CA"/>
+        </w:rPr>
+      </w:pPr>
+    </w:p>
+    <w:p>
+      <w:pPr>
+        <w:jc w:val="center"/>
+        <w:rPr>
+          <w:rFonts w:ascii="Times New Roman" w:hAnsi="Times New Roman" w:cs="Times New Roman"/>
+          <w:lang w:val="en-CA"/>
+        </w:rPr>
+      </w:pPr>
+      <w:r>
+        <w:rPr>
+          <w:rFonts w:ascii="Times New Roman" w:hAnsi="Times New Roman" w:cs="Times New Roman"/>
+          <w:noProof/>
+        </w:rPr>
+        <w:drawing>
+          <wp:inline distT="0" distB="0" distL="0" distR="0" wp14:anchorId="5485F79B" wp14:editId="08412E1F">
+            <wp:extent cx="5802923" cy="1161728"/>
+            <wp:effectExtent l="0" t="0" r="7620" b="635"/>
+            <wp:docPr id="2125473554" name="Picture 1"/>
+            <wp:cNvGraphicFramePr>
+              <a:graphicFrameLocks xmlns:a="http://schemas.openxmlformats.org/drawingml/2006/main" noChangeAspect="1"/>
+            </wp:cNvGraphicFramePr>
+            <a:graphic xmlns:a="http://schemas.openxmlformats.org/drawingml/2006/main">
+              <a:graphicData uri="http://schemas.openxmlformats.org/drawingml/2006/picture">
+                <pic:pic xmlns:pic="http://schemas.openxmlformats.org/drawingml/2006/picture">
+                  <pic:nvPicPr>
+                    <pic:cNvPr id="0" name="Picture 1"/>
+                    <pic:cNvPicPr>
+                      <a:picLocks noChangeAspect="1" noChangeArrowheads="1"/>
+                    </pic:cNvPicPr>
+                  </pic:nvPicPr>
+                  <pic:blipFill rotWithShape="1">
+                    <a:blip r:embed="rId9">
+                      <a:extLst>
+                        <a:ext uri="{28A0092B-C50C-407E-A947-70E740481C1C}">
+                          <a14:useLocalDpi xmlns:a14="http://schemas.microsoft.com/office/drawing/2010/main" val="0"/>
+                        </a:ext>
+                      </a:extLst>
+                    </a:blip>
+                    <a:srcRect b="31411"/>
+                    <a:stretch>
+                      <a:fillRect/>
+                    </a:stretch>
+                  </pic:blipFill>
+                  <pic:spPr bwMode="auto">
+                    <a:xfrm>
+                      <a:off x="0" y="0"/>
+                      <a:ext cx="5967690" cy="1194714"/>
+                    </a:xfrm>
+                    <a:prstGeom prst="rect">
+                      <a:avLst/>
+                    </a:prstGeom>
+                    <a:noFill/>
+                    <a:ln>
+                      <a:noFill/>
+                    </a:ln>
+                    <a:extLst>
+                      <a:ext uri="{53640926-AAD7-44D8-BBD7-CCE9431645EC}">
+                        <a14:shadowObscured xmlns:a14="http://schemas.microsoft.com/office/drawing/2010/main"/>
+                      </a:ext>
+                    </a:extLst>
+                  </pic:spPr>
+                </pic:pic>
+              </a:graphicData>
+            </a:graphic>
+          </wp:inline>
+        </w:drawing>
+      </w:r>
+    </w:p>
+    <w:p>
+      <w:pPr>
+        <w:jc w:val="center"/>
+        <w:rPr>
+          <w:rFonts w:ascii="Times New Roman" w:hAnsi="Times New Roman" w:cs="Times New Roman"/>
+          <w:sz w:val="18"/>
+          <w:szCs w:val="18"/>
+        </w:rPr>
+      </w:pPr>
+      <w:r>
+        <w:rPr>
+          <w:rFonts w:ascii="Times New Roman" w:hAnsi="Times New Roman" w:cs="Times New Roman"/>
+          <w:sz w:val="18"/>
+          <w:szCs w:val="18"/>
+        </w:rPr>
+        <w:t xml:space="preserve">Figure </w:t>
+      </w:r>
+      <w:r>
+        <w:rPr>
+          <w:rFonts w:ascii="Times New Roman" w:hAnsi="Times New Roman" w:cs="Times New Roman"/>
+          <w:sz w:val="18"/>
+          <w:szCs w:val="18"/>
+        </w:rPr>
+        <w:t>2</w:t>
+      </w:r>
+      <w:r>
+        <w:rPr>
+          <w:rFonts w:ascii="Times New Roman" w:hAnsi="Times New Roman" w:cs="Times New Roman"/>
+          <w:sz w:val="18"/>
+          <w:szCs w:val="18"/>
+        </w:rPr>
+        <w:t>. Tracing a failing test line backward to identify a potential bug-introducing change using our line-mapping tool.</w:t>
+      </w:r>
     </w:p>
     <w:p>
       <w:pPr>
@@ -1890,11 +2286,32 @@
           <w:rFonts w:ascii="Times New Roman" w:hAnsi="Times New Roman" w:cs="Times New Roman"/>
           <w:lang w:val="en-CA"/>
         </w:rPr>
-        <w:t>This project developed and evaluated a tool for rendering line correspondences of source file versions. Through an XML output and two examined projects, the tool comes with an elaborate testing procedure by which line differences between versions can be evaluated. Yet, the tool works less successfully with complex edits; instead, it works best with more straightforward edits.</w:t>
+        <w:t>This project developed and evaluated a tool for rendering line correspondences of source file versions.</w:t>
+      </w:r>
+      <w:r>
+        <w:rPr>
+          <w:rFonts w:ascii="Times New Roman" w:hAnsi="Times New Roman" w:cs="Times New Roman"/>
+          <w:lang w:val="en-CA"/>
+        </w:rPr>
+        <w:t xml:space="preserve"> The tool was tested with 2 datasets, using a reliable scoring method for accuracy</w:t>
+      </w:r>
+      <w:r>
+        <w:rPr>
+          <w:rFonts w:ascii="Times New Roman" w:hAnsi="Times New Roman" w:cs="Times New Roman"/>
+          <w:lang w:val="en-CA"/>
+        </w:rPr>
+        <w:t xml:space="preserve">. </w:t>
+      </w:r>
+      <w:r>
+        <w:rPr>
+          <w:rFonts w:ascii="Times New Roman" w:hAnsi="Times New Roman" w:cs="Times New Roman"/>
+          <w:lang w:val="en-CA"/>
+        </w:rPr>
+        <w:t>The tool works better on small localized edits rather than significant restructuring.</w:t>
       </w:r>
     </w:p>
     <w:sectPr>
-      <w:footerReference w:type="default" r:id="rId9"/>
+      <w:footerReference w:type="default" r:id="rId10"/>
       <w:pgSz w:w="12240" w:h="15840"/>
       <w:pgMar w:top="1440" w:right="1440" w:bottom="1440" w:left="1440" w:header="720" w:footer="720" w:gutter="0"/>
       <w:pgNumType w:start="1"/>

</xml_diff>

<commit_message>
updated the report with updated accuracy
</commit_message>
<xml_diff>
--- a/Report/COMP3110_Final_Report.docx
+++ b/Report/COMP3110_Final_Report.docx
@@ -1338,23 +1338,7 @@
           <w:rFonts w:ascii="Times New Roman" w:eastAsiaTheme="majorEastAsia" w:hAnsi="Times New Roman" w:cs="Times New Roman"/>
           <w:lang w:val="en-CA"/>
         </w:rPr>
-        <w:t xml:space="preserve"> output that is grounded. If the </w:t>
-      </w:r>
-      <w:proofErr w:type="gramStart"/>
-      <w:r>
-        <w:rPr>
-          <w:rFonts w:ascii="Times New Roman" w:eastAsiaTheme="majorEastAsia" w:hAnsi="Times New Roman" w:cs="Times New Roman"/>
-          <w:lang w:val="en-CA"/>
-        </w:rPr>
-        <w:t>old and new line</w:t>
-      </w:r>
-      <w:proofErr w:type="gramEnd"/>
-      <w:r>
-        <w:rPr>
-          <w:rFonts w:ascii="Times New Roman" w:eastAsiaTheme="majorEastAsia" w:hAnsi="Times New Roman" w:cs="Times New Roman"/>
-          <w:lang w:val="en-CA"/>
-        </w:rPr>
-        <w:t xml:space="preserve"> number corresponds as true to the </w:t>
+        <w:t xml:space="preserve"> output that is grounded. If the old and new line number corresponds as true to the </w:t>
       </w:r>
       <w:r>
         <w:rPr>
@@ -1413,35 +1397,75 @@
         </w:rPr>
         <w:t xml:space="preserve">On the </w:t>
       </w:r>
-      <w:proofErr w:type="spellStart"/>
-      <w:r>
-        <w:rPr>
-          <w:rFonts w:ascii="Times New Roman" w:eastAsiaTheme="majorEastAsia" w:hAnsi="Times New Roman" w:cs="Times New Roman"/>
-          <w:lang w:val="en-CA"/>
-        </w:rPr>
-        <w:t>custome</w:t>
-      </w:r>
-      <w:proofErr w:type="spellEnd"/>
-      <w:r>
-        <w:rPr>
-          <w:rFonts w:ascii="Times New Roman" w:eastAsiaTheme="majorEastAsia" w:hAnsi="Times New Roman" w:cs="Times New Roman"/>
-          <w:lang w:val="en-CA"/>
-        </w:rPr>
-        <w:t xml:space="preserve"> dataset, our tool identified 148 out of </w:t>
-      </w:r>
-      <w:r>
-        <w:rPr>
-          <w:rFonts w:ascii="Times New Roman" w:eastAsiaTheme="majorEastAsia" w:hAnsi="Times New Roman" w:cs="Times New Roman"/>
-          <w:lang w:val="en-CA"/>
-        </w:rPr>
-        <w:t>742-line</w:t>
-      </w:r>
-      <w:r>
-        <w:rPr>
-          <w:rFonts w:ascii="Times New Roman" w:eastAsiaTheme="majorEastAsia" w:hAnsi="Times New Roman" w:cs="Times New Roman"/>
-          <w:lang w:val="en-CA"/>
-        </w:rPr>
-        <w:t xml:space="preserve"> mappings across 24 valid file pairs, with an overall accuracy of 19.95%</w:t>
+      <w:r>
+        <w:rPr>
+          <w:rFonts w:ascii="Times New Roman" w:eastAsiaTheme="majorEastAsia" w:hAnsi="Times New Roman" w:cs="Times New Roman"/>
+          <w:lang w:val="en-CA"/>
+        </w:rPr>
+        <w:t>custom</w:t>
+      </w:r>
+      <w:r>
+        <w:rPr>
+          <w:rFonts w:ascii="Times New Roman" w:eastAsiaTheme="majorEastAsia" w:hAnsi="Times New Roman" w:cs="Times New Roman"/>
+          <w:lang w:val="en-CA"/>
+        </w:rPr>
+        <w:t xml:space="preserve"> dataset, our tool identified </w:t>
+      </w:r>
+      <w:r>
+        <w:rPr>
+          <w:rFonts w:ascii="Times New Roman" w:eastAsiaTheme="majorEastAsia" w:hAnsi="Times New Roman" w:cs="Times New Roman"/>
+          <w:lang w:val="en-CA"/>
+        </w:rPr>
+        <w:t>772</w:t>
+      </w:r>
+      <w:r>
+        <w:rPr>
+          <w:rFonts w:ascii="Times New Roman" w:eastAsiaTheme="majorEastAsia" w:hAnsi="Times New Roman" w:cs="Times New Roman"/>
+          <w:lang w:val="en-CA"/>
+        </w:rPr>
+        <w:t xml:space="preserve"> out of </w:t>
+      </w:r>
+      <w:r>
+        <w:rPr>
+          <w:rFonts w:ascii="Times New Roman" w:eastAsiaTheme="majorEastAsia" w:hAnsi="Times New Roman" w:cs="Times New Roman"/>
+          <w:lang w:val="en-CA"/>
+        </w:rPr>
+        <w:t>835</w:t>
+      </w:r>
+      <w:r>
+        <w:rPr>
+          <w:rFonts w:ascii="Times New Roman" w:eastAsiaTheme="majorEastAsia" w:hAnsi="Times New Roman" w:cs="Times New Roman"/>
+          <w:lang w:val="en-CA"/>
+        </w:rPr>
+        <w:t>-line</w:t>
+      </w:r>
+      <w:r>
+        <w:rPr>
+          <w:rFonts w:ascii="Times New Roman" w:eastAsiaTheme="majorEastAsia" w:hAnsi="Times New Roman" w:cs="Times New Roman"/>
+          <w:lang w:val="en-CA"/>
+        </w:rPr>
+        <w:t xml:space="preserve"> mappings across 2</w:t>
+      </w:r>
+      <w:r>
+        <w:rPr>
+          <w:rFonts w:ascii="Times New Roman" w:eastAsiaTheme="majorEastAsia" w:hAnsi="Times New Roman" w:cs="Times New Roman"/>
+          <w:lang w:val="en-CA"/>
+        </w:rPr>
+        <w:t>5</w:t>
+      </w:r>
+      <w:r>
+        <w:rPr>
+          <w:rFonts w:ascii="Times New Roman" w:eastAsiaTheme="majorEastAsia" w:hAnsi="Times New Roman" w:cs="Times New Roman"/>
+          <w:lang w:val="en-CA"/>
+        </w:rPr>
+        <w:t xml:space="preserve"> valid file pairs, with an overall accuracy of</w:t>
+      </w:r>
+      <w:r>
+        <w:rPr>
+          <w:rFonts w:ascii="Times New Roman" w:eastAsiaTheme="majorEastAsia" w:hAnsi="Times New Roman" w:cs="Times New Roman"/>
+          <w:lang w:val="en-CA"/>
+        </w:rPr>
+        <w:t xml:space="preserve"> 92.46%</w:t>
       </w:r>
       <w:r>
         <w:rPr>
@@ -1625,7 +1649,7 @@
                 <w:rFonts w:ascii="Times New Roman" w:eastAsiaTheme="majorEastAsia" w:hAnsi="Times New Roman" w:cs="Times New Roman"/>
                 <w:lang w:val="en-CA"/>
               </w:rPr>
-              <w:t>248</w:t>
+              <w:t>249</w:t>
             </w:r>
           </w:p>
         </w:tc>
@@ -1646,7 +1670,7 @@
                 <w:rFonts w:ascii="Times New Roman" w:eastAsiaTheme="majorEastAsia" w:hAnsi="Times New Roman" w:cs="Times New Roman"/>
                 <w:lang w:val="en-CA"/>
               </w:rPr>
-              <w:t>110</w:t>
+              <w:t>108</w:t>
             </w:r>
           </w:p>
         </w:tc>
@@ -1667,14 +1691,7 @@
                 <w:rFonts w:ascii="Times New Roman" w:eastAsiaTheme="majorEastAsia" w:hAnsi="Times New Roman" w:cs="Times New Roman"/>
                 <w:lang w:val="en-CA"/>
               </w:rPr>
-              <w:t>44.35</w:t>
-            </w:r>
-            <w:r>
-              <w:rPr>
-                <w:rFonts w:ascii="Times New Roman" w:eastAsiaTheme="majorEastAsia" w:hAnsi="Times New Roman" w:cs="Times New Roman"/>
-                <w:lang w:val="en-CA"/>
-              </w:rPr>
-              <w:t xml:space="preserve"> </w:t>
+              <w:t>43.37</w:t>
             </w:r>
           </w:p>
         </w:tc>
@@ -1848,7 +1865,14 @@
                 <w:rFonts w:ascii="Times New Roman" w:eastAsiaTheme="majorEastAsia" w:hAnsi="Times New Roman" w:cs="Times New Roman"/>
                 <w:lang w:val="en-CA"/>
               </w:rPr>
-              <w:t>24</w:t>
+              <w:t>2</w:t>
+            </w:r>
+            <w:r>
+              <w:rPr>
+                <w:rFonts w:ascii="Times New Roman" w:eastAsiaTheme="majorEastAsia" w:hAnsi="Times New Roman" w:cs="Times New Roman"/>
+                <w:lang w:val="en-CA"/>
+              </w:rPr>
+              <w:t>5</w:t>
             </w:r>
           </w:p>
         </w:tc>
@@ -1869,7 +1893,7 @@
                 <w:rFonts w:ascii="Times New Roman" w:eastAsiaTheme="majorEastAsia" w:hAnsi="Times New Roman" w:cs="Times New Roman"/>
                 <w:lang w:val="en-CA"/>
               </w:rPr>
-              <w:t>742</w:t>
+              <w:t>835</w:t>
             </w:r>
           </w:p>
         </w:tc>
@@ -1890,7 +1914,7 @@
                 <w:rFonts w:ascii="Times New Roman" w:eastAsiaTheme="majorEastAsia" w:hAnsi="Times New Roman" w:cs="Times New Roman"/>
                 <w:lang w:val="en-CA"/>
               </w:rPr>
-              <w:t>148</w:t>
+              <w:t>772</w:t>
             </w:r>
           </w:p>
         </w:tc>
@@ -1911,7 +1935,14 @@
                 <w:rFonts w:ascii="Times New Roman" w:eastAsiaTheme="majorEastAsia" w:hAnsi="Times New Roman" w:cs="Times New Roman"/>
                 <w:lang w:val="en-CA"/>
               </w:rPr>
-              <w:t>19.95</w:t>
+              <w:t>92.</w:t>
+            </w:r>
+            <w:r>
+              <w:rPr>
+                <w:rFonts w:ascii="Times New Roman" w:eastAsiaTheme="majorEastAsia" w:hAnsi="Times New Roman" w:cs="Times New Roman"/>
+                <w:lang w:val="en-CA"/>
+              </w:rPr>
+              <w:t>46</w:t>
             </w:r>
           </w:p>
         </w:tc>
@@ -2370,23 +2401,7 @@
           <w:rFonts w:ascii="Times New Roman" w:hAnsi="Times New Roman" w:cs="Times New Roman"/>
           <w:lang w:val="en-CA"/>
         </w:rPr>
-        <w:t xml:space="preserve">The tool works better on </w:t>
-      </w:r>
-      <w:proofErr w:type="gramStart"/>
-      <w:r>
-        <w:rPr>
-          <w:rFonts w:ascii="Times New Roman" w:hAnsi="Times New Roman" w:cs="Times New Roman"/>
-          <w:lang w:val="en-CA"/>
-        </w:rPr>
-        <w:t>small localized</w:t>
-      </w:r>
-      <w:proofErr w:type="gramEnd"/>
-      <w:r>
-        <w:rPr>
-          <w:rFonts w:ascii="Times New Roman" w:hAnsi="Times New Roman" w:cs="Times New Roman"/>
-          <w:lang w:val="en-CA"/>
-        </w:rPr>
-        <w:t xml:space="preserve"> edits rather than significant restructuring.</w:t>
+        <w:t>The tool works better on small localized edits rather than significant restructuring.</w:t>
       </w:r>
     </w:p>
     <w:sectPr>

</xml_diff>

<commit_message>
updated report with newer results
</commit_message>
<xml_diff>
--- a/Report/COMP3110_Final_Report.docx
+++ b/Report/COMP3110_Final_Report.docx
@@ -1465,7 +1465,21 @@
           <w:rFonts w:ascii="Times New Roman" w:eastAsiaTheme="majorEastAsia" w:hAnsi="Times New Roman" w:cs="Times New Roman"/>
           <w:lang w:val="en-CA"/>
         </w:rPr>
-        <w:t xml:space="preserve"> 92.46%</w:t>
+        <w:t xml:space="preserve"> 9</w:t>
+      </w:r>
+      <w:r>
+        <w:rPr>
+          <w:rFonts w:ascii="Times New Roman" w:eastAsiaTheme="majorEastAsia" w:hAnsi="Times New Roman" w:cs="Times New Roman"/>
+          <w:lang w:val="en-CA"/>
+        </w:rPr>
+        <w:t>3.3</w:t>
+      </w:r>
+      <w:r>
+        <w:rPr>
+          <w:rFonts w:ascii="Times New Roman" w:eastAsiaTheme="majorEastAsia" w:hAnsi="Times New Roman" w:cs="Times New Roman"/>
+          <w:lang w:val="en-CA"/>
+        </w:rPr>
+        <w:t>%</w:t>
       </w:r>
       <w:r>
         <w:rPr>
@@ -1691,7 +1705,7 @@
                 <w:rFonts w:ascii="Times New Roman" w:eastAsiaTheme="majorEastAsia" w:hAnsi="Times New Roman" w:cs="Times New Roman"/>
                 <w:lang w:val="en-CA"/>
               </w:rPr>
-              <w:t>43.37</w:t>
+              <w:t>57.2%</w:t>
             </w:r>
           </w:p>
         </w:tc>
@@ -1935,14 +1949,7 @@
                 <w:rFonts w:ascii="Times New Roman" w:eastAsiaTheme="majorEastAsia" w:hAnsi="Times New Roman" w:cs="Times New Roman"/>
                 <w:lang w:val="en-CA"/>
               </w:rPr>
-              <w:t>92.</w:t>
-            </w:r>
-            <w:r>
-              <w:rPr>
-                <w:rFonts w:ascii="Times New Roman" w:eastAsiaTheme="majorEastAsia" w:hAnsi="Times New Roman" w:cs="Times New Roman"/>
-                <w:lang w:val="en-CA"/>
-              </w:rPr>
-              <w:t>46</w:t>
+              <w:t>93.3</w:t>
             </w:r>
           </w:p>
         </w:tc>

</xml_diff>

<commit_message>
updated report with newer accuracy scores
</commit_message>
<xml_diff>
--- a/Report/COMP3110_Final_Report.docx
+++ b/Report/COMP3110_Final_Report.docx
@@ -1465,14 +1465,14 @@
           <w:rFonts w:ascii="Times New Roman" w:eastAsiaTheme="majorEastAsia" w:hAnsi="Times New Roman" w:cs="Times New Roman"/>
           <w:lang w:val="en-CA"/>
         </w:rPr>
-        <w:t xml:space="preserve"> 9</w:t>
-      </w:r>
-      <w:r>
-        <w:rPr>
-          <w:rFonts w:ascii="Times New Roman" w:eastAsiaTheme="majorEastAsia" w:hAnsi="Times New Roman" w:cs="Times New Roman"/>
-          <w:lang w:val="en-CA"/>
-        </w:rPr>
-        <w:t>3.3</w:t>
+        <w:t xml:space="preserve"> </w:t>
+      </w:r>
+      <w:r>
+        <w:rPr>
+          <w:rFonts w:ascii="Times New Roman" w:eastAsiaTheme="majorEastAsia" w:hAnsi="Times New Roman" w:cs="Times New Roman"/>
+          <w:lang w:val="en-CA"/>
+        </w:rPr>
+        <w:t>95</w:t>
       </w:r>
       <w:r>
         <w:rPr>
@@ -1705,7 +1705,7 @@
                 <w:rFonts w:ascii="Times New Roman" w:eastAsiaTheme="majorEastAsia" w:hAnsi="Times New Roman" w:cs="Times New Roman"/>
                 <w:lang w:val="en-CA"/>
               </w:rPr>
-              <w:t>57.2%</w:t>
+              <w:t>85.1</w:t>
             </w:r>
           </w:p>
         </w:tc>
@@ -1949,7 +1949,14 @@
                 <w:rFonts w:ascii="Times New Roman" w:eastAsiaTheme="majorEastAsia" w:hAnsi="Times New Roman" w:cs="Times New Roman"/>
                 <w:lang w:val="en-CA"/>
               </w:rPr>
-              <w:t>93.3</w:t>
+              <w:t>9</w:t>
+            </w:r>
+            <w:r>
+              <w:rPr>
+                <w:rFonts w:ascii="Times New Roman" w:eastAsiaTheme="majorEastAsia" w:hAnsi="Times New Roman" w:cs="Times New Roman"/>
+                <w:lang w:val="en-CA"/>
+              </w:rPr>
+              <w:t>5</w:t>
             </w:r>
           </w:p>
         </w:tc>

</xml_diff>